<commit_message>
Ninja_Game WSRS version 2
</commit_message>
<xml_diff>
--- a/Ninja_Game_web_software_requirements_specification.docx
+++ b/Ninja_Game_web_software_requirements_specification.docx
@@ -1,6 +1,6 @@
 
 <file path=word/document.xml><?xml version="1.0" encoding="utf-8"?>
-<w:document xmlns:wpc="http://schemas.microsoft.com/office/word/2010/wordprocessingCanvas" xmlns:cx="http://schemas.microsoft.com/office/drawing/2014/chartex" xmlns:cx1="http://schemas.microsoft.com/office/drawing/2015/9/8/chartex" xmlns:cx2="http://schemas.microsoft.com/office/drawing/2015/10/21/chartex" xmlns:cx3="http://schemas.microsoft.com/office/drawing/2016/5/9/chartex" xmlns:cx4="http://schemas.microsoft.com/office/drawing/2016/5/10/chartex" xmlns:cx5="http://schemas.microsoft.com/office/drawing/2016/5/11/chartex" xmlns:cx6="http://schemas.microsoft.com/office/drawing/2016/5/12/chartex" xmlns:cx7="http://schemas.microsoft.com/office/drawing/2016/5/13/chartex" xmlns:cx8="http://schemas.microsoft.com/office/drawing/2016/5/14/chartex" xmlns:mc="http://schemas.openxmlformats.org/markup-compatibility/2006" xmlns:o="urn:schemas-microsoft-com:office:office" xmlns:r="http://schemas.openxmlformats.org/officeDocument/2006/relationships" xmlns:m="http://schemas.openxmlformats.org/officeDocument/2006/math" xmlns:v="urn:schemas-microsoft-com:vml" xmlns:wp14="http://schemas.microsoft.com/office/word/2010/wordprocessingDrawing" xmlns:wp="http://schemas.openxmlformats.org/drawingml/2006/wordprocessingDrawing" xmlns:w10="urn:schemas-microsoft-com:office:word" xmlns:w="http://schemas.openxmlformats.org/wordprocessingml/2006/main" xmlns:w14="http://schemas.microsoft.com/office/word/2010/wordml" xmlns:w15="http://schemas.microsoft.com/office/word/2012/wordml" xmlns:w16se="http://schemas.microsoft.com/office/word/2015/wordml/symex" xmlns:wpg="http://schemas.microsoft.com/office/word/2010/wordprocessingGroup" xmlns:wpi="http://schemas.microsoft.com/office/word/2010/wordprocessingInk" xmlns:wne="http://schemas.microsoft.com/office/word/2006/wordml" xmlns:wps="http://schemas.microsoft.com/office/word/2010/wordprocessingShape" mc:Ignorable="w14 w15 w16se wp14">
+<w:document xmlns:wpc="http://schemas.microsoft.com/office/word/2010/wordprocessingCanvas" xmlns:mo="http://schemas.microsoft.com/office/mac/office/2008/main" xmlns:mc="http://schemas.openxmlformats.org/markup-compatibility/2006" xmlns:mv="urn:schemas-microsoft-com:mac:vml" xmlns:o="urn:schemas-microsoft-com:office:office" xmlns:r="http://schemas.openxmlformats.org/officeDocument/2006/relationships" xmlns:m="http://schemas.openxmlformats.org/officeDocument/2006/math" xmlns:v="urn:schemas-microsoft-com:vml" xmlns:wp14="http://schemas.microsoft.com/office/word/2010/wordprocessingDrawing" xmlns:wp="http://schemas.openxmlformats.org/drawingml/2006/wordprocessingDrawing" xmlns:w10="urn:schemas-microsoft-com:office:word" xmlns:w="http://schemas.openxmlformats.org/wordprocessingml/2006/main" xmlns:w14="http://schemas.microsoft.com/office/word/2010/wordml" xmlns:w15="http://schemas.microsoft.com/office/word/2012/wordml" xmlns:wpg="http://schemas.microsoft.com/office/word/2010/wordprocessingGroup" xmlns:wpi="http://schemas.microsoft.com/office/word/2010/wordprocessingInk" xmlns:wne="http://schemas.microsoft.com/office/word/2006/wordml" xmlns:wps="http://schemas.microsoft.com/office/word/2010/wordprocessingShape" mc:Ignorable="w14 w15 wp14">
   <w:body>
     <w:sdt>
       <w:sdtPr>
@@ -71,7 +71,21 @@
                       <w:rPr>
                         <w:rFonts w:asciiTheme="majorHAnsi" w:eastAsiaTheme="majorEastAsia" w:hAnsiTheme="majorHAnsi" w:cstheme="majorBidi"/>
                       </w:rPr>
-                      <w:t>UAS Software Development Project 1</w:t>
+                      <w:t xml:space="preserve">UAS Software </w:t>
+                    </w:r>
+                    <w:proofErr w:type="spellStart"/>
+                    <w:r>
+                      <w:rPr>
+                        <w:rFonts w:asciiTheme="majorHAnsi" w:eastAsiaTheme="majorEastAsia" w:hAnsiTheme="majorHAnsi" w:cstheme="majorBidi"/>
+                      </w:rPr>
+                      <w:t>Development</w:t>
+                    </w:r>
+                    <w:proofErr w:type="spellEnd"/>
+                    <w:r>
+                      <w:rPr>
+                        <w:rFonts w:asciiTheme="majorHAnsi" w:eastAsiaTheme="majorEastAsia" w:hAnsiTheme="majorHAnsi" w:cstheme="majorBidi"/>
+                      </w:rPr>
+                      <w:t xml:space="preserve"> Project 1</w:t>
                     </w:r>
                   </w:p>
                 </w:tc>
@@ -115,8 +129,19 @@
                         <w:sz w:val="80"/>
                         <w:szCs w:val="80"/>
                       </w:rPr>
-                      <w:t>Ninja Game</w:t>
+                      <w:t xml:space="preserve">Ninja </w:t>
                     </w:r>
+                    <w:proofErr w:type="spellStart"/>
+                    <w:r>
+                      <w:rPr>
+                        <w:rFonts w:asciiTheme="majorHAnsi" w:eastAsiaTheme="majorEastAsia" w:hAnsiTheme="majorHAnsi" w:cstheme="majorBidi"/>
+                        <w:color w:val="4F81BD" w:themeColor="accent1"/>
+                        <w:sz w:val="80"/>
+                        <w:szCs w:val="80"/>
+                      </w:rPr>
+                      <w:t>Game</w:t>
+                    </w:r>
+                    <w:proofErr w:type="spellEnd"/>
                   </w:p>
                 </w:sdtContent>
               </w:sdt>
@@ -158,12 +183,28 @@
                       </w:rPr>
                       <w:t xml:space="preserve">Software </w:t>
                     </w:r>
+                    <w:proofErr w:type="spellStart"/>
                     <w:r>
                       <w:rPr>
                         <w:rFonts w:asciiTheme="majorHAnsi" w:eastAsiaTheme="majorEastAsia" w:hAnsiTheme="majorHAnsi" w:cstheme="majorBidi"/>
                       </w:rPr>
-                      <w:t>Requirement Specification</w:t>
+                      <w:t>Requirement</w:t>
                     </w:r>
+                    <w:proofErr w:type="spellEnd"/>
+                    <w:r>
+                      <w:rPr>
+                        <w:rFonts w:asciiTheme="majorHAnsi" w:eastAsiaTheme="majorEastAsia" w:hAnsiTheme="majorHAnsi" w:cstheme="majorBidi"/>
+                      </w:rPr>
+                      <w:t xml:space="preserve"> </w:t>
+                    </w:r>
+                    <w:proofErr w:type="spellStart"/>
+                    <w:r>
+                      <w:rPr>
+                        <w:rFonts w:asciiTheme="majorHAnsi" w:eastAsiaTheme="majorEastAsia" w:hAnsiTheme="majorHAnsi" w:cstheme="majorBidi"/>
+                      </w:rPr>
+                      <w:t>Specification</w:t>
+                    </w:r>
+                    <w:proofErr w:type="spellEnd"/>
                   </w:p>
                 </w:tc>
               </w:sdtContent>
@@ -216,13 +257,31 @@
                     <w:lang w:val="en-US"/>
                   </w:rPr>
                 </w:pPr>
+                <w:proofErr w:type="spellStart"/>
                 <w:r>
                   <w:rPr>
                     <w:color w:val="000000" w:themeColor="text1"/>
                     <w:lang w:val="en-US"/>
                   </w:rPr>
-                  <w:t>Dair Baidauletov</w:t>
+                  <w:t>Dair</w:t>
                 </w:r>
+                <w:proofErr w:type="spellEnd"/>
+                <w:r>
+                  <w:rPr>
+                    <w:color w:val="000000" w:themeColor="text1"/>
+                    <w:lang w:val="en-US"/>
+                  </w:rPr>
+                  <w:t xml:space="preserve"> </w:t>
+                </w:r>
+                <w:proofErr w:type="spellStart"/>
+                <w:r>
+                  <w:rPr>
+                    <w:color w:val="000000" w:themeColor="text1"/>
+                    <w:lang w:val="en-US"/>
+                  </w:rPr>
+                  <w:t>Baidauletov</w:t>
+                </w:r>
+                <w:proofErr w:type="spellEnd"/>
               </w:p>
               <w:p>
                 <w:pPr>
@@ -1542,7 +1601,85 @@
         <w:rPr>
           <w:lang w:val="en-US"/>
         </w:rPr>
-        <w:t>Ninja game is a simple web game with a user database. It allows the player to track scores and see all-time high scores.</w:t>
+        <w:t xml:space="preserve">Ninja game is a simple web </w:t>
+      </w:r>
+      <w:r>
+        <w:rPr>
+          <w:lang w:val="en-US"/>
+        </w:rPr>
+        <w:t xml:space="preserve">based </w:t>
+      </w:r>
+      <w:r>
+        <w:rPr>
+          <w:lang w:val="en-US"/>
+        </w:rPr>
+        <w:t xml:space="preserve">2D endless running </w:t>
+      </w:r>
+      <w:r>
+        <w:rPr>
+          <w:lang w:val="en-US"/>
+        </w:rPr>
+        <w:t xml:space="preserve">game with a </w:t>
+      </w:r>
+      <w:r>
+        <w:rPr>
+          <w:lang w:val="en-US"/>
+        </w:rPr>
+        <w:t>database</w:t>
+      </w:r>
+      <w:r>
+        <w:rPr>
+          <w:lang w:val="en-US"/>
+        </w:rPr>
+        <w:t xml:space="preserve"> </w:t>
+      </w:r>
+      <w:r>
+        <w:rPr>
+          <w:lang w:val="en-US"/>
+        </w:rPr>
+        <w:t xml:space="preserve">system </w:t>
+      </w:r>
+      <w:r>
+        <w:rPr>
+          <w:lang w:val="en-US"/>
+        </w:rPr>
+        <w:t xml:space="preserve">that allows </w:t>
+      </w:r>
+      <w:r>
+        <w:rPr>
+          <w:lang w:val="en-US"/>
+        </w:rPr>
+        <w:t>the player to trac</w:t>
+      </w:r>
+      <w:r>
+        <w:rPr>
+          <w:lang w:val="en-US"/>
+        </w:rPr>
+        <w:t xml:space="preserve">k </w:t>
+      </w:r>
+      <w:r>
+        <w:rPr>
+          <w:lang w:val="en-US"/>
+        </w:rPr>
+        <w:t>top-</w:t>
+      </w:r>
+      <w:r>
+        <w:rPr>
+          <w:lang w:val="en-US"/>
+        </w:rPr>
+        <w:t>scor</w:t>
+      </w:r>
+      <w:r>
+        <w:rPr>
+          <w:lang w:val="en-US"/>
+        </w:rPr>
+        <w:t>es and review statistics</w:t>
+      </w:r>
+      <w:r>
+        <w:rPr>
+          <w:lang w:val="en-US"/>
+        </w:rPr>
+        <w:t xml:space="preserve"> of the user’s own account.</w:t>
       </w:r>
     </w:p>
     <w:p>
@@ -1663,13 +1800,37 @@
         <w:rPr>
           <w:lang w:val="en-US"/>
         </w:rPr>
+        <w:t>s</w:t>
+      </w:r>
+      <w:r>
+        <w:rPr>
+          <w:lang w:val="en-US"/>
+        </w:rPr>
         <w:t xml:space="preserve"> </w:t>
       </w:r>
       <w:r>
         <w:rPr>
           <w:lang w:val="en-US"/>
         </w:rPr>
-        <w:t xml:space="preserve">supporting HTML5 and CSS3 features </w:t>
+        <w:t xml:space="preserve">supporting </w:t>
+      </w:r>
+      <w:r>
+        <w:rPr>
+          <w:lang w:val="en-US"/>
+        </w:rPr>
+        <w:t>late</w:t>
+      </w:r>
+      <w:r>
+        <w:rPr>
+          <w:lang w:val="en-US"/>
+        </w:rPr>
+        <w:t>st web standards</w:t>
+      </w:r>
+      <w:r>
+        <w:rPr>
+          <w:lang w:val="en-US"/>
+        </w:rPr>
+        <w:t xml:space="preserve"> </w:t>
       </w:r>
       <w:r>
         <w:rPr>
@@ -1716,78 +1877,100 @@
         <w:rPr>
           <w:lang w:val="en-US"/>
         </w:rPr>
-        <w:t>This section is optional.</w:t>
-      </w:r>
-    </w:p>
-    <w:p>
-      <w:pPr>
-        <w:rPr>
-          <w:lang w:val="en-US"/>
-        </w:rPr>
-      </w:pPr>
-      <w:r>
-        <w:rPr>
-          <w:lang w:val="en-US"/>
-        </w:rPr>
-        <w:t>Provide definitions of all terms, acronyms, and abbreviations that might exist to properly</w:t>
-      </w:r>
-    </w:p>
-    <w:p>
-      <w:pPr>
-        <w:rPr>
-          <w:lang w:val="en-US"/>
-        </w:rPr>
-      </w:pPr>
-      <w:r>
-        <w:rPr>
-          <w:lang w:val="en-US"/>
-        </w:rPr>
-        <w:t xml:space="preserve">interpret the </w:t>
-      </w:r>
-      <w:r>
-        <w:rPr>
-          <w:lang w:val="en-US"/>
-        </w:rPr>
-        <w:t>SRS</w:t>
-      </w:r>
-      <w:r>
-        <w:rPr>
-          <w:lang w:val="en-US"/>
-        </w:rPr>
-        <w:t xml:space="preserve">. These definitions should be items used in the </w:t>
-      </w:r>
-      <w:r>
-        <w:rPr>
-          <w:lang w:val="en-US"/>
-        </w:rPr>
-        <w:t>SRS</w:t>
-      </w:r>
-      <w:r>
-        <w:rPr>
-          <w:lang w:val="en-US"/>
-        </w:rPr>
-        <w:t xml:space="preserve"> that are most likely not</w:t>
-      </w:r>
-    </w:p>
-    <w:p>
-      <w:pPr>
-        <w:rPr>
-          <w:lang w:val="en-US"/>
-        </w:rPr>
-      </w:pPr>
-      <w:r>
-        <w:rPr>
-          <w:lang w:val="en-US"/>
-        </w:rPr>
-        <w:t>known to the audience.</w:t>
-      </w:r>
-    </w:p>
-    <w:p>
-      <w:pPr>
-        <w:rPr>
-          <w:lang w:val="en-US"/>
-        </w:rPr>
-      </w:pPr>
+        <w:t xml:space="preserve">Ninja - </w:t>
+      </w:r>
+      <w:r>
+        <w:rPr>
+          <w:lang w:val="en-GB"/>
+        </w:rPr>
+        <w:t>A </w:t>
+      </w:r>
+      <w:r>
+        <w:rPr>
+          <w:b/>
+          <w:bCs/>
+          <w:lang w:val="en-GB"/>
+        </w:rPr>
+        <w:t>Ninja</w:t>
+      </w:r>
+      <w:r>
+        <w:rPr>
+          <w:lang w:val="en-GB"/>
+        </w:rPr>
+        <w:t> is a kind of </w:t>
+      </w:r>
+      <w:hyperlink r:id="rId6" w:tooltip="Spy" w:history="1">
+        <w:r>
+          <w:rPr>
+            <w:rStyle w:val="Hyperlink"/>
+            <w:lang w:val="en-GB"/>
+          </w:rPr>
+          <w:t>spy</w:t>
+        </w:r>
+      </w:hyperlink>
+      <w:r>
+        <w:rPr>
+          <w:lang w:val="en-GB"/>
+        </w:rPr>
+        <w:t> or </w:t>
+      </w:r>
+      <w:hyperlink r:id="rId7" w:tooltip="Assassin" w:history="1">
+        <w:r>
+          <w:rPr>
+            <w:rStyle w:val="Hyperlink"/>
+            <w:lang w:val="en-GB"/>
+          </w:rPr>
+          <w:t>assassin</w:t>
+        </w:r>
+      </w:hyperlink>
+      <w:r>
+        <w:rPr>
+          <w:lang w:val="en-GB"/>
+        </w:rPr>
+        <w:t> who lived in </w:t>
+      </w:r>
+      <w:hyperlink r:id="rId8" w:tooltip="Japan" w:history="1">
+        <w:r>
+          <w:rPr>
+            <w:rStyle w:val="Hyperlink"/>
+            <w:lang w:val="en-GB"/>
+          </w:rPr>
+          <w:t>Japan</w:t>
+        </w:r>
+      </w:hyperlink>
+      <w:r>
+        <w:rPr>
+          <w:lang w:val="en-GB"/>
+        </w:rPr>
+        <w:t> beginning in the </w:t>
+      </w:r>
+      <w:hyperlink r:id="rId9" w:tooltip="14th century" w:history="1">
+        <w:r>
+          <w:rPr>
+            <w:rStyle w:val="Hyperlink"/>
+            <w:lang w:val="en-GB"/>
+          </w:rPr>
+          <w:t>14th century</w:t>
+        </w:r>
+      </w:hyperlink>
+      <w:r>
+        <w:rPr>
+          <w:lang w:val="en-GB"/>
+        </w:rPr>
+        <w:t>.</w:t>
+      </w:r>
+      <w:r>
+        <w:rPr>
+          <w:lang w:val="en-GB"/>
+        </w:rPr>
+        <w:t xml:space="preserve"> </w:t>
+      </w:r>
+      <w:r>
+        <w:rPr>
+          <w:lang w:val="en-US"/>
+        </w:rPr>
+        <w:t>(Wikipedia)</w:t>
+      </w:r>
       <w:r>
         <w:rPr>
           <w:lang w:val="en-US"/>
@@ -1872,7 +2055,37 @@
         <w:rPr>
           <w:lang w:val="en-US"/>
         </w:rPr>
-        <w:t>The game is eternal 2D platformer with</w:t>
+        <w:t xml:space="preserve">The game is </w:t>
+      </w:r>
+      <w:r>
+        <w:rPr>
+          <w:lang w:val="en-US"/>
+        </w:rPr>
+        <w:t>an e</w:t>
+      </w:r>
+      <w:r>
+        <w:rPr>
+          <w:lang w:val="en-US"/>
+        </w:rPr>
+        <w:t>ternal 2D platformer with</w:t>
+      </w:r>
+      <w:r>
+        <w:rPr>
+          <w:lang w:val="en-US"/>
+        </w:rPr>
+        <w:t xml:space="preserve"> traditional gameplay features suc</w:t>
+      </w:r>
+      <w:r>
+        <w:rPr>
+          <w:lang w:val="en-US"/>
+        </w:rPr>
+        <w:t>h as scores, health-bar, obstacles</w:t>
+      </w:r>
+      <w:r>
+        <w:rPr>
+          <w:lang w:val="en-US"/>
+        </w:rPr>
+        <w:t>, pickups</w:t>
       </w:r>
     </w:p>
     <w:p>
@@ -1893,14 +2106,12 @@
           <w:lang w:val="en-US"/>
         </w:rPr>
       </w:pPr>
-      <w:bookmarkStart w:id="7" w:name="_Toc322698153"/>
-      <w:r>
-        <w:rPr>
-          <w:lang w:val="en-US"/>
-        </w:rPr>
-        <w:t>System Feature 1</w:t>
-      </w:r>
-      <w:bookmarkEnd w:id="7"/>
+      <w:r>
+        <w:rPr>
+          <w:lang w:val="en-US"/>
+        </w:rPr>
+        <w:t>Obstacles</w:t>
+      </w:r>
     </w:p>
     <w:p>
       <w:pPr>
@@ -1912,7 +2123,113 @@
         <w:rPr>
           <w:lang w:val="en-US"/>
         </w:rPr>
-        <w:t>Enemy</w:t>
+        <w:t xml:space="preserve">Weapons: </w:t>
+      </w:r>
+    </w:p>
+    <w:p>
+      <w:pPr>
+        <w:pStyle w:val="ListParagraph"/>
+        <w:numPr>
+          <w:ilvl w:val="2"/>
+          <w:numId w:val="14"/>
+        </w:numPr>
+        <w:rPr>
+          <w:lang w:val="en-US"/>
+        </w:rPr>
+      </w:pPr>
+      <w:proofErr w:type="spellStart"/>
+      <w:r>
+        <w:rPr>
+          <w:lang w:val="en-US"/>
+        </w:rPr>
+        <w:t>Shurikens</w:t>
+      </w:r>
+      <w:proofErr w:type="spellEnd"/>
+      <w:r>
+        <w:rPr>
+          <w:lang w:val="en-US"/>
+        </w:rPr>
+        <w:t xml:space="preserve"> - Decreases the ninja’s health by 5% </w:t>
+      </w:r>
+    </w:p>
+    <w:p>
+      <w:pPr>
+        <w:pStyle w:val="ListParagraph"/>
+        <w:numPr>
+          <w:ilvl w:val="2"/>
+          <w:numId w:val="14"/>
+        </w:numPr>
+        <w:rPr>
+          <w:lang w:val="en-US"/>
+        </w:rPr>
+      </w:pPr>
+      <w:r>
+        <w:rPr>
+          <w:lang w:val="en-US"/>
+        </w:rPr>
+        <w:t xml:space="preserve">katana - </w:t>
+      </w:r>
+      <w:r>
+        <w:rPr>
+          <w:lang w:val="en-US"/>
+        </w:rPr>
+        <w:t>Decreases the ninja’</w:t>
+      </w:r>
+      <w:r>
+        <w:rPr>
+          <w:lang w:val="en-US"/>
+        </w:rPr>
+        <w:t>s health by 20</w:t>
+      </w:r>
+      <w:r>
+        <w:rPr>
+          <w:lang w:val="en-US"/>
+        </w:rPr>
+        <w:t>%</w:t>
+      </w:r>
+    </w:p>
+    <w:p>
+      <w:pPr>
+        <w:pStyle w:val="ListParagraph"/>
+        <w:numPr>
+          <w:ilvl w:val="2"/>
+          <w:numId w:val="14"/>
+        </w:numPr>
+        <w:rPr>
+          <w:lang w:val="en-US"/>
+        </w:rPr>
+      </w:pPr>
+      <w:proofErr w:type="spellStart"/>
+      <w:r>
+        <w:rPr>
+          <w:lang w:val="en-US"/>
+        </w:rPr>
+        <w:t>kama</w:t>
+      </w:r>
+      <w:proofErr w:type="spellEnd"/>
+      <w:r>
+        <w:rPr>
+          <w:lang w:val="en-US"/>
+        </w:rPr>
+        <w:t xml:space="preserve">- </w:t>
+      </w:r>
+      <w:r>
+        <w:rPr>
+          <w:lang w:val="en-US"/>
+        </w:rPr>
+        <w:t>Decreases the ninja’</w:t>
+      </w:r>
+      <w:r>
+        <w:rPr>
+          <w:lang w:val="en-US"/>
+        </w:rPr>
+        <w:t>s health by 50</w:t>
+      </w:r>
+      <w:r>
+        <w:rPr>
+          <w:lang w:val="en-US"/>
+        </w:rPr>
+        <w:t>%</w:t>
       </w:r>
     </w:p>
     <w:p>
@@ -1933,14 +2250,12 @@
           <w:lang w:val="en-US"/>
         </w:rPr>
       </w:pPr>
-      <w:bookmarkStart w:id="8" w:name="_Toc322698154"/>
-      <w:r>
-        <w:rPr>
-          <w:lang w:val="en-US"/>
-        </w:rPr>
-        <w:t>System Feature 2</w:t>
-      </w:r>
-      <w:bookmarkEnd w:id="8"/>
+      <w:r>
+        <w:rPr>
+          <w:lang w:val="en-US"/>
+        </w:rPr>
+        <w:t>Pick-ups</w:t>
+      </w:r>
     </w:p>
     <w:p>
       <w:pPr>
@@ -1952,7 +2267,73 @@
         <w:rPr>
           <w:lang w:val="en-US"/>
         </w:rPr>
-        <w:t>Pick-ups. The gameplay provides a  set of visible object</w:t>
+        <w:t>Pick-ups are visible game objects that can be collected during the gameplay.</w:t>
+      </w:r>
+    </w:p>
+    <w:p>
+      <w:pPr>
+        <w:pStyle w:val="ListParagraph"/>
+        <w:numPr>
+          <w:ilvl w:val="2"/>
+          <w:numId w:val="14"/>
+        </w:numPr>
+        <w:rPr>
+          <w:lang w:val="en-US"/>
+        </w:rPr>
+      </w:pPr>
+      <w:r>
+        <w:rPr>
+          <w:lang w:val="en-US"/>
+        </w:rPr>
+        <w:t xml:space="preserve">Coins - </w:t>
+      </w:r>
+      <w:r>
+        <w:rPr>
+          <w:lang w:val="en-US"/>
+        </w:rPr>
+        <w:t xml:space="preserve"> </w:t>
+      </w:r>
+      <w:r>
+        <w:rPr>
+          <w:lang w:val="en-US"/>
+        </w:rPr>
+        <w:t>Increases scores</w:t>
+      </w:r>
+    </w:p>
+    <w:p>
+      <w:pPr>
+        <w:pStyle w:val="ListParagraph"/>
+        <w:numPr>
+          <w:ilvl w:val="2"/>
+          <w:numId w:val="14"/>
+        </w:numPr>
+        <w:rPr>
+          <w:lang w:val="en-US"/>
+        </w:rPr>
+      </w:pPr>
+      <w:r>
+        <w:rPr>
+          <w:lang w:val="en-US"/>
+        </w:rPr>
+        <w:t>Health – Increases</w:t>
+      </w:r>
+      <w:r>
+        <w:rPr>
+          <w:lang w:val="en-US"/>
+        </w:rPr>
+        <w:t xml:space="preserve"> the ninja’</w:t>
+      </w:r>
+      <w:r>
+        <w:rPr>
+          <w:lang w:val="en-US"/>
+        </w:rPr>
+        <w:t>s health by 10</w:t>
+      </w:r>
+      <w:r>
+        <w:rPr>
+          <w:lang w:val="en-US"/>
+        </w:rPr>
+        <w:t>%</w:t>
       </w:r>
     </w:p>
     <w:p>
@@ -1973,14 +2354,15 @@
           <w:lang w:val="en-US"/>
         </w:rPr>
       </w:pPr>
-      <w:bookmarkStart w:id="9" w:name="_Toc322698155"/>
-      <w:r>
-        <w:rPr>
-          <w:lang w:val="en-US"/>
-        </w:rPr>
+      <w:bookmarkStart w:id="7" w:name="_Toc322698155"/>
+      <w:r>
+        <w:rPr>
+          <w:lang w:val="en-US"/>
+        </w:rPr>
+        <w:lastRenderedPageBreak/>
         <w:t>Non-Functional Requirements</w:t>
       </w:r>
-      <w:bookmarkEnd w:id="9"/>
+      <w:bookmarkEnd w:id="7"/>
     </w:p>
     <w:p>
       <w:pPr>
@@ -1999,7 +2381,6 @@
         <w:rPr>
           <w:lang w:val="en-US"/>
         </w:rPr>
-        <w:lastRenderedPageBreak/>
         <w:t>List here all non-functional requirement</w:t>
       </w:r>
       <w:r>
@@ -2027,14 +2408,30 @@
           <w:lang w:val="en-US"/>
         </w:rPr>
       </w:pPr>
-      <w:bookmarkStart w:id="10" w:name="_Toc322698156"/>
-      <w:r>
-        <w:rPr>
-          <w:lang w:val="en-US"/>
-        </w:rPr>
-        <w:t>Non-Func Requirement 1</w:t>
-      </w:r>
-      <w:bookmarkEnd w:id="10"/>
+      <w:bookmarkStart w:id="8" w:name="_Toc322698156"/>
+      <w:r>
+        <w:rPr>
+          <w:lang w:val="en-US"/>
+        </w:rPr>
+        <w:t>Non-</w:t>
+      </w:r>
+      <w:proofErr w:type="spellStart"/>
+      <w:r>
+        <w:rPr>
+          <w:lang w:val="en-US"/>
+        </w:rPr>
+        <w:t>Func</w:t>
+      </w:r>
+      <w:proofErr w:type="spellEnd"/>
+      <w:r>
+        <w:rPr>
+          <w:lang w:val="en-US"/>
+        </w:rPr>
+        <w:t xml:space="preserve"> Requirement 1</w:t>
+      </w:r>
+      <w:bookmarkStart w:id="9" w:name="_GoBack"/>
+      <w:bookmarkEnd w:id="8"/>
+      <w:bookmarkEnd w:id="9"/>
     </w:p>
     <w:p>
       <w:pPr>
@@ -2055,8 +2452,6 @@
         </w:rPr>
         <w:t xml:space="preserve"> not require security</w:t>
       </w:r>
-      <w:bookmarkStart w:id="11" w:name="_GoBack"/>
-      <w:bookmarkEnd w:id="11"/>
       <w:r>
         <w:rPr>
           <w:lang w:val="en-US"/>
@@ -2082,14 +2477,28 @@
           <w:lang w:val="en-US"/>
         </w:rPr>
       </w:pPr>
-      <w:bookmarkStart w:id="12" w:name="_Toc322698157"/>
-      <w:r>
-        <w:rPr>
-          <w:lang w:val="en-US"/>
-        </w:rPr>
-        <w:t>Non-Func Requirement 1</w:t>
-      </w:r>
-      <w:bookmarkEnd w:id="12"/>
+      <w:bookmarkStart w:id="10" w:name="_Toc322698157"/>
+      <w:r>
+        <w:rPr>
+          <w:lang w:val="en-US"/>
+        </w:rPr>
+        <w:t>Non-</w:t>
+      </w:r>
+      <w:proofErr w:type="spellStart"/>
+      <w:r>
+        <w:rPr>
+          <w:lang w:val="en-US"/>
+        </w:rPr>
+        <w:t>Func</w:t>
+      </w:r>
+      <w:proofErr w:type="spellEnd"/>
+      <w:r>
+        <w:rPr>
+          <w:lang w:val="en-US"/>
+        </w:rPr>
+        <w:t xml:space="preserve"> Requirement 1</w:t>
+      </w:r>
+      <w:bookmarkEnd w:id="10"/>
     </w:p>
     <w:p>
       <w:pPr>
@@ -2125,8 +2534,8 @@
 </file>
 
 <file path=word/numbering.xml><?xml version="1.0" encoding="utf-8"?>
-<w:numbering xmlns:wpc="http://schemas.microsoft.com/office/word/2010/wordprocessingCanvas" xmlns:cx="http://schemas.microsoft.com/office/drawing/2014/chartex" xmlns:cx1="http://schemas.microsoft.com/office/drawing/2015/9/8/chartex" xmlns:cx2="http://schemas.microsoft.com/office/drawing/2015/10/21/chartex" xmlns:cx3="http://schemas.microsoft.com/office/drawing/2016/5/9/chartex" xmlns:cx4="http://schemas.microsoft.com/office/drawing/2016/5/10/chartex" xmlns:cx5="http://schemas.microsoft.com/office/drawing/2016/5/11/chartex" xmlns:cx6="http://schemas.microsoft.com/office/drawing/2016/5/12/chartex" xmlns:cx7="http://schemas.microsoft.com/office/drawing/2016/5/13/chartex" xmlns:cx8="http://schemas.microsoft.com/office/drawing/2016/5/14/chartex" xmlns:mc="http://schemas.openxmlformats.org/markup-compatibility/2006" xmlns:o="urn:schemas-microsoft-com:office:office" xmlns:r="http://schemas.openxmlformats.org/officeDocument/2006/relationships" xmlns:m="http://schemas.openxmlformats.org/officeDocument/2006/math" xmlns:v="urn:schemas-microsoft-com:vml" xmlns:wp14="http://schemas.microsoft.com/office/word/2010/wordprocessingDrawing" xmlns:wp="http://schemas.openxmlformats.org/drawingml/2006/wordprocessingDrawing" xmlns:w10="urn:schemas-microsoft-com:office:word" xmlns:w="http://schemas.openxmlformats.org/wordprocessingml/2006/main" xmlns:w14="http://schemas.microsoft.com/office/word/2010/wordml" xmlns:w15="http://schemas.microsoft.com/office/word/2012/wordml" xmlns:w16se="http://schemas.microsoft.com/office/word/2015/wordml/symex" xmlns:wpg="http://schemas.microsoft.com/office/word/2010/wordprocessingGroup" xmlns:wpi="http://schemas.microsoft.com/office/word/2010/wordprocessingInk" xmlns:wne="http://schemas.microsoft.com/office/word/2006/wordml" xmlns:wps="http://schemas.microsoft.com/office/word/2010/wordprocessingShape" mc:Ignorable="w14 w15 w16se wp14">
-  <w:abstractNum w:abstractNumId="0" w15:restartNumberingAfterBreak="0">
+<w:numbering xmlns:wpc="http://schemas.microsoft.com/office/word/2010/wordprocessingCanvas" xmlns:mo="http://schemas.microsoft.com/office/mac/office/2008/main" xmlns:mc="http://schemas.openxmlformats.org/markup-compatibility/2006" xmlns:mv="urn:schemas-microsoft-com:mac:vml" xmlns:o="urn:schemas-microsoft-com:office:office" xmlns:r="http://schemas.openxmlformats.org/officeDocument/2006/relationships" xmlns:m="http://schemas.openxmlformats.org/officeDocument/2006/math" xmlns:v="urn:schemas-microsoft-com:vml" xmlns:wp14="http://schemas.microsoft.com/office/word/2010/wordprocessingDrawing" xmlns:wp="http://schemas.openxmlformats.org/drawingml/2006/wordprocessingDrawing" xmlns:w10="urn:schemas-microsoft-com:office:word" xmlns:w="http://schemas.openxmlformats.org/wordprocessingml/2006/main" xmlns:w14="http://schemas.microsoft.com/office/word/2010/wordml" xmlns:w15="http://schemas.microsoft.com/office/word/2012/wordml" xmlns:wpg="http://schemas.microsoft.com/office/word/2010/wordprocessingGroup" xmlns:wpi="http://schemas.microsoft.com/office/word/2010/wordprocessingInk" xmlns:wne="http://schemas.microsoft.com/office/word/2006/wordml" xmlns:wps="http://schemas.microsoft.com/office/word/2010/wordprocessingShape" mc:Ignorable="w14 w15 wp14">
+  <w:abstractNum w:abstractNumId="0">
     <w:nsid w:val="088469CD"/>
     <w:multiLevelType w:val="multilevel"/>
     <w:tmpl w:val="3F38B260"/>
@@ -2244,7 +2653,7 @@
       </w:rPr>
     </w:lvl>
   </w:abstractNum>
-  <w:abstractNum w:abstractNumId="1" w15:restartNumberingAfterBreak="0">
+  <w:abstractNum w:abstractNumId="1">
     <w:nsid w:val="124B6F9B"/>
     <w:multiLevelType w:val="multilevel"/>
     <w:tmpl w:val="3F38B260"/>
@@ -2362,7 +2771,7 @@
       </w:rPr>
     </w:lvl>
   </w:abstractNum>
-  <w:abstractNum w:abstractNumId="2" w15:restartNumberingAfterBreak="0">
+  <w:abstractNum w:abstractNumId="2">
     <w:nsid w:val="22043A29"/>
     <w:multiLevelType w:val="multilevel"/>
     <w:tmpl w:val="3F38B260"/>
@@ -2480,7 +2889,7 @@
       </w:rPr>
     </w:lvl>
   </w:abstractNum>
-  <w:abstractNum w:abstractNumId="3" w15:restartNumberingAfterBreak="0">
+  <w:abstractNum w:abstractNumId="3">
     <w:nsid w:val="24366A29"/>
     <w:multiLevelType w:val="multilevel"/>
     <w:tmpl w:val="3F38B260"/>
@@ -2598,7 +3007,7 @@
       </w:rPr>
     </w:lvl>
   </w:abstractNum>
-  <w:abstractNum w:abstractNumId="4" w15:restartNumberingAfterBreak="0">
+  <w:abstractNum w:abstractNumId="4">
     <w:nsid w:val="26BA7A0C"/>
     <w:multiLevelType w:val="hybridMultilevel"/>
     <w:tmpl w:val="CFBA9F4A"/>
@@ -2711,7 +3120,7 @@
       </w:rPr>
     </w:lvl>
   </w:abstractNum>
-  <w:abstractNum w:abstractNumId="5" w15:restartNumberingAfterBreak="0">
+  <w:abstractNum w:abstractNumId="5">
     <w:nsid w:val="2CA61F97"/>
     <w:multiLevelType w:val="multilevel"/>
     <w:tmpl w:val="3F38B260"/>
@@ -2829,7 +3238,120 @@
       </w:rPr>
     </w:lvl>
   </w:abstractNum>
-  <w:abstractNum w:abstractNumId="6" w15:restartNumberingAfterBreak="0">
+  <w:abstractNum w:abstractNumId="6">
+    <w:nsid w:val="3B073803"/>
+    <w:multiLevelType w:val="hybridMultilevel"/>
+    <w:tmpl w:val="1AB62494"/>
+    <w:lvl w:ilvl="0" w:tplc="08090001">
+      <w:start w:val="1"/>
+      <w:numFmt w:val="bullet"/>
+      <w:lvlText w:val=""/>
+      <w:lvlJc w:val="left"/>
+      <w:pPr>
+        <w:ind w:left="720" w:hanging="360"/>
+      </w:pPr>
+      <w:rPr>
+        <w:rFonts w:ascii="Symbol" w:hAnsi="Symbol" w:hint="default"/>
+      </w:rPr>
+    </w:lvl>
+    <w:lvl w:ilvl="1" w:tplc="08090003" w:tentative="1">
+      <w:start w:val="1"/>
+      <w:numFmt w:val="bullet"/>
+      <w:lvlText w:val="o"/>
+      <w:lvlJc w:val="left"/>
+      <w:pPr>
+        <w:ind w:left="1440" w:hanging="360"/>
+      </w:pPr>
+      <w:rPr>
+        <w:rFonts w:ascii="Courier New" w:hAnsi="Courier New" w:hint="default"/>
+      </w:rPr>
+    </w:lvl>
+    <w:lvl w:ilvl="2" w:tplc="08090005">
+      <w:start w:val="1"/>
+      <w:numFmt w:val="bullet"/>
+      <w:lvlText w:val=""/>
+      <w:lvlJc w:val="left"/>
+      <w:pPr>
+        <w:ind w:left="2160" w:hanging="360"/>
+      </w:pPr>
+      <w:rPr>
+        <w:rFonts w:ascii="Wingdings" w:hAnsi="Wingdings" w:hint="default"/>
+      </w:rPr>
+    </w:lvl>
+    <w:lvl w:ilvl="3" w:tplc="08090001" w:tentative="1">
+      <w:start w:val="1"/>
+      <w:numFmt w:val="bullet"/>
+      <w:lvlText w:val=""/>
+      <w:lvlJc w:val="left"/>
+      <w:pPr>
+        <w:ind w:left="2880" w:hanging="360"/>
+      </w:pPr>
+      <w:rPr>
+        <w:rFonts w:ascii="Symbol" w:hAnsi="Symbol" w:hint="default"/>
+      </w:rPr>
+    </w:lvl>
+    <w:lvl w:ilvl="4" w:tplc="08090003" w:tentative="1">
+      <w:start w:val="1"/>
+      <w:numFmt w:val="bullet"/>
+      <w:lvlText w:val="o"/>
+      <w:lvlJc w:val="left"/>
+      <w:pPr>
+        <w:ind w:left="3600" w:hanging="360"/>
+      </w:pPr>
+      <w:rPr>
+        <w:rFonts w:ascii="Courier New" w:hAnsi="Courier New" w:hint="default"/>
+      </w:rPr>
+    </w:lvl>
+    <w:lvl w:ilvl="5" w:tplc="08090005" w:tentative="1">
+      <w:start w:val="1"/>
+      <w:numFmt w:val="bullet"/>
+      <w:lvlText w:val=""/>
+      <w:lvlJc w:val="left"/>
+      <w:pPr>
+        <w:ind w:left="4320" w:hanging="360"/>
+      </w:pPr>
+      <w:rPr>
+        <w:rFonts w:ascii="Wingdings" w:hAnsi="Wingdings" w:hint="default"/>
+      </w:rPr>
+    </w:lvl>
+    <w:lvl w:ilvl="6" w:tplc="08090001" w:tentative="1">
+      <w:start w:val="1"/>
+      <w:numFmt w:val="bullet"/>
+      <w:lvlText w:val=""/>
+      <w:lvlJc w:val="left"/>
+      <w:pPr>
+        <w:ind w:left="5040" w:hanging="360"/>
+      </w:pPr>
+      <w:rPr>
+        <w:rFonts w:ascii="Symbol" w:hAnsi="Symbol" w:hint="default"/>
+      </w:rPr>
+    </w:lvl>
+    <w:lvl w:ilvl="7" w:tplc="08090003" w:tentative="1">
+      <w:start w:val="1"/>
+      <w:numFmt w:val="bullet"/>
+      <w:lvlText w:val="o"/>
+      <w:lvlJc w:val="left"/>
+      <w:pPr>
+        <w:ind w:left="5760" w:hanging="360"/>
+      </w:pPr>
+      <w:rPr>
+        <w:rFonts w:ascii="Courier New" w:hAnsi="Courier New" w:hint="default"/>
+      </w:rPr>
+    </w:lvl>
+    <w:lvl w:ilvl="8" w:tplc="08090005" w:tentative="1">
+      <w:start w:val="1"/>
+      <w:numFmt w:val="bullet"/>
+      <w:lvlText w:val=""/>
+      <w:lvlJc w:val="left"/>
+      <w:pPr>
+        <w:ind w:left="6480" w:hanging="360"/>
+      </w:pPr>
+      <w:rPr>
+        <w:rFonts w:ascii="Wingdings" w:hAnsi="Wingdings" w:hint="default"/>
+      </w:rPr>
+    </w:lvl>
+  </w:abstractNum>
+  <w:abstractNum w:abstractNumId="7">
     <w:nsid w:val="4DBE3B08"/>
     <w:multiLevelType w:val="hybridMultilevel"/>
     <w:tmpl w:val="D7C409CE"/>
@@ -2915,7 +3437,7 @@
       </w:pPr>
     </w:lvl>
   </w:abstractNum>
-  <w:abstractNum w:abstractNumId="7" w15:restartNumberingAfterBreak="0">
+  <w:abstractNum w:abstractNumId="8">
     <w:nsid w:val="4FD44103"/>
     <w:multiLevelType w:val="multilevel"/>
     <w:tmpl w:val="3F38B260"/>
@@ -3033,7 +3555,7 @@
       </w:rPr>
     </w:lvl>
   </w:abstractNum>
-  <w:abstractNum w:abstractNumId="8" w15:restartNumberingAfterBreak="0">
+  <w:abstractNum w:abstractNumId="9">
     <w:nsid w:val="589050A0"/>
     <w:multiLevelType w:val="hybridMultilevel"/>
     <w:tmpl w:val="84F0762A"/>
@@ -3119,7 +3641,7 @@
       </w:pPr>
     </w:lvl>
   </w:abstractNum>
-  <w:abstractNum w:abstractNumId="9" w15:restartNumberingAfterBreak="0">
+  <w:abstractNum w:abstractNumId="10">
     <w:nsid w:val="59537E8F"/>
     <w:multiLevelType w:val="hybridMultilevel"/>
     <w:tmpl w:val="0F98816A"/>
@@ -3205,7 +3727,7 @@
       </w:pPr>
     </w:lvl>
   </w:abstractNum>
-  <w:abstractNum w:abstractNumId="10" w15:restartNumberingAfterBreak="0">
+  <w:abstractNum w:abstractNumId="11">
     <w:nsid w:val="6CD15434"/>
     <w:multiLevelType w:val="multilevel"/>
     <w:tmpl w:val="3F38B260"/>
@@ -3323,7 +3845,7 @@
       </w:rPr>
     </w:lvl>
   </w:abstractNum>
-  <w:abstractNum w:abstractNumId="11" w15:restartNumberingAfterBreak="0">
+  <w:abstractNum w:abstractNumId="12">
     <w:nsid w:val="6DAA4FA7"/>
     <w:multiLevelType w:val="hybridMultilevel"/>
     <w:tmpl w:val="D9007FA0"/>
@@ -3463,7 +3985,7 @@
       </w:rPr>
     </w:lvl>
   </w:abstractNum>
-  <w:abstractNum w:abstractNumId="12" w15:restartNumberingAfterBreak="0">
+  <w:abstractNum w:abstractNumId="13">
     <w:nsid w:val="732F128A"/>
     <w:multiLevelType w:val="multilevel"/>
     <w:tmpl w:val="3F38B260"/>
@@ -3585,16 +4107,16 @@
     <w:abstractNumId w:val="0"/>
   </w:num>
   <w:num w:numId="2">
-    <w:abstractNumId w:val="12"/>
+    <w:abstractNumId w:val="13"/>
   </w:num>
   <w:num w:numId="3">
+    <w:abstractNumId w:val="10"/>
+  </w:num>
+  <w:num w:numId="4">
     <w:abstractNumId w:val="9"/>
   </w:num>
-  <w:num w:numId="4">
-    <w:abstractNumId w:val="8"/>
-  </w:num>
   <w:num w:numId="5">
-    <w:abstractNumId w:val="6"/>
+    <w:abstractNumId w:val="7"/>
   </w:num>
   <w:num w:numId="6">
     <w:abstractNumId w:val="5"/>
@@ -3603,10 +4125,10 @@
     <w:abstractNumId w:val="3"/>
   </w:num>
   <w:num w:numId="8">
-    <w:abstractNumId w:val="11"/>
+    <w:abstractNumId w:val="12"/>
   </w:num>
   <w:num w:numId="9">
-    <w:abstractNumId w:val="7"/>
+    <w:abstractNumId w:val="8"/>
   </w:num>
   <w:num w:numId="10">
     <w:abstractNumId w:val="1"/>
@@ -3615,16 +4137,19 @@
     <w:abstractNumId w:val="2"/>
   </w:num>
   <w:num w:numId="12">
-    <w:abstractNumId w:val="10"/>
+    <w:abstractNumId w:val="11"/>
   </w:num>
   <w:num w:numId="13">
     <w:abstractNumId w:val="4"/>
+  </w:num>
+  <w:num w:numId="14">
+    <w:abstractNumId w:val="6"/>
   </w:num>
 </w:numbering>
 </file>
 
 <file path=word/styles.xml><?xml version="1.0" encoding="utf-8"?>
-<w:styles xmlns:mc="http://schemas.openxmlformats.org/markup-compatibility/2006" xmlns:r="http://schemas.openxmlformats.org/officeDocument/2006/relationships" xmlns:w="http://schemas.openxmlformats.org/wordprocessingml/2006/main" xmlns:w14="http://schemas.microsoft.com/office/word/2010/wordml" xmlns:w15="http://schemas.microsoft.com/office/word/2012/wordml" xmlns:w16se="http://schemas.microsoft.com/office/word/2015/wordml/symex" mc:Ignorable="w14 w15 w16se">
+<w:styles xmlns:mc="http://schemas.openxmlformats.org/markup-compatibility/2006" xmlns:r="http://schemas.openxmlformats.org/officeDocument/2006/relationships" xmlns:w="http://schemas.openxmlformats.org/wordprocessingml/2006/main" xmlns:w14="http://schemas.microsoft.com/office/word/2010/wordml" xmlns:w15="http://schemas.microsoft.com/office/word/2012/wordml" mc:Ignorable="w14 w15">
   <w:docDefaults>
     <w:rPrDefault>
       <w:rPr>
@@ -3640,7 +4165,7 @@
       </w:pPr>
     </w:pPrDefault>
   </w:docDefaults>
-  <w:latentStyles w:defLockedState="0" w:defUIPriority="99" w:defSemiHidden="0" w:defUnhideWhenUsed="0" w:defQFormat="0" w:count="374">
+  <w:latentStyles w:defLockedState="0" w:defUIPriority="99" w:defSemiHidden="0" w:defUnhideWhenUsed="0" w:defQFormat="0" w:count="382">
     <w:lsdException w:name="Normal" w:uiPriority="0" w:qFormat="1"/>
     <w:lsdException w:name="heading 1" w:uiPriority="9" w:qFormat="1"/>
     <w:lsdException w:name="heading 2" w:semiHidden="1" w:uiPriority="9" w:unhideWhenUsed="1" w:qFormat="1"/>
@@ -4119,7 +4644,6 @@
   <w:style w:type="character" w:default="1" w:styleId="DefaultParagraphFont">
     <w:name w:val="Default Paragraph Font"/>
     <w:uiPriority w:val="1"/>
-    <w:semiHidden/>
     <w:unhideWhenUsed/>
   </w:style>
   <w:style w:type="table" w:default="1" w:styleId="TableNormal">
@@ -4344,6 +4868,19 @@
       <w:spacing w:after="100"/>
       <w:ind w:left="440"/>
     </w:pPr>
+  </w:style>
+  <w:style w:type="paragraph" w:styleId="NormalWeb">
+    <w:name w:val="Normal (Web)"/>
+    <w:basedOn w:val="Normal"/>
+    <w:uiPriority w:val="99"/>
+    <w:semiHidden/>
+    <w:unhideWhenUsed/>
+    <w:rsid w:val="00E65803"/>
+    <w:rPr>
+      <w:rFonts w:ascii="Times New Roman" w:hAnsi="Times New Roman"/>
+      <w:sz w:val="24"/>
+      <w:szCs w:val="24"/>
+    </w:rPr>
   </w:style>
 </w:styles>
 </file>
@@ -4638,7 +5175,7 @@
 </file>
 
 <file path=customXml/itemProps1.xml><?xml version="1.0" encoding="utf-8"?>
-<ds:datastoreItem xmlns:ds="http://schemas.openxmlformats.org/officeDocument/2006/customXml" ds:itemID="{D53CDFE8-75A1-49A4-91B8-E5FAE0243D59}">
+<ds:datastoreItem xmlns:ds="http://schemas.openxmlformats.org/officeDocument/2006/customXml" ds:itemID="{822F99B8-E3C0-8647-95F9-6983C9E2B419}">
   <ds:schemaRefs>
     <ds:schemaRef ds:uri="http://schemas.openxmlformats.org/officeDocument/2006/bibliography"/>
   </ds:schemaRefs>

</xml_diff>

<commit_message>
Some changes for the WSRS doc from Dair
Added a lot of things
</commit_message>
<xml_diff>
--- a/Ninja_Game_web_software_requirements_specification.docx
+++ b/Ninja_Game_web_software_requirements_specification.docx
@@ -1,6 +1,6 @@
 
 <file path=word/document.xml><?xml version="1.0" encoding="utf-8"?>
-<w:document xmlns:wpc="http://schemas.microsoft.com/office/word/2010/wordprocessingCanvas" xmlns:mo="http://schemas.microsoft.com/office/mac/office/2008/main" xmlns:mc="http://schemas.openxmlformats.org/markup-compatibility/2006" xmlns:mv="urn:schemas-microsoft-com:mac:vml" xmlns:o="urn:schemas-microsoft-com:office:office" xmlns:r="http://schemas.openxmlformats.org/officeDocument/2006/relationships" xmlns:m="http://schemas.openxmlformats.org/officeDocument/2006/math" xmlns:v="urn:schemas-microsoft-com:vml" xmlns:wp14="http://schemas.microsoft.com/office/word/2010/wordprocessingDrawing" xmlns:wp="http://schemas.openxmlformats.org/drawingml/2006/wordprocessingDrawing" xmlns:w10="urn:schemas-microsoft-com:office:word" xmlns:w="http://schemas.openxmlformats.org/wordprocessingml/2006/main" xmlns:w14="http://schemas.microsoft.com/office/word/2010/wordml" xmlns:w15="http://schemas.microsoft.com/office/word/2012/wordml" xmlns:wpg="http://schemas.microsoft.com/office/word/2010/wordprocessingGroup" xmlns:wpi="http://schemas.microsoft.com/office/word/2010/wordprocessingInk" xmlns:wne="http://schemas.microsoft.com/office/word/2006/wordml" xmlns:wps="http://schemas.microsoft.com/office/word/2010/wordprocessingShape" mc:Ignorable="w14 w15 wp14">
+<w:document xmlns:wpc="http://schemas.microsoft.com/office/word/2010/wordprocessingCanvas" xmlns:cx="http://schemas.microsoft.com/office/drawing/2014/chartex" xmlns:cx1="http://schemas.microsoft.com/office/drawing/2015/9/8/chartex" xmlns:cx2="http://schemas.microsoft.com/office/drawing/2015/10/21/chartex" xmlns:cx3="http://schemas.microsoft.com/office/drawing/2016/5/9/chartex" xmlns:cx4="http://schemas.microsoft.com/office/drawing/2016/5/10/chartex" xmlns:cx5="http://schemas.microsoft.com/office/drawing/2016/5/11/chartex" xmlns:cx6="http://schemas.microsoft.com/office/drawing/2016/5/12/chartex" xmlns:cx7="http://schemas.microsoft.com/office/drawing/2016/5/13/chartex" xmlns:cx8="http://schemas.microsoft.com/office/drawing/2016/5/14/chartex" xmlns:mc="http://schemas.openxmlformats.org/markup-compatibility/2006" xmlns:o="urn:schemas-microsoft-com:office:office" xmlns:r="http://schemas.openxmlformats.org/officeDocument/2006/relationships" xmlns:m="http://schemas.openxmlformats.org/officeDocument/2006/math" xmlns:v="urn:schemas-microsoft-com:vml" xmlns:wp14="http://schemas.microsoft.com/office/word/2010/wordprocessingDrawing" xmlns:wp="http://schemas.openxmlformats.org/drawingml/2006/wordprocessingDrawing" xmlns:w10="urn:schemas-microsoft-com:office:word" xmlns:w="http://schemas.openxmlformats.org/wordprocessingml/2006/main" xmlns:w14="http://schemas.microsoft.com/office/word/2010/wordml" xmlns:w15="http://schemas.microsoft.com/office/word/2012/wordml" xmlns:w16se="http://schemas.microsoft.com/office/word/2015/wordml/symex" xmlns:wpg="http://schemas.microsoft.com/office/word/2010/wordprocessingGroup" xmlns:wpi="http://schemas.microsoft.com/office/word/2010/wordprocessingInk" xmlns:wne="http://schemas.microsoft.com/office/word/2006/wordml" xmlns:wps="http://schemas.microsoft.com/office/word/2010/wordprocessingShape" mc:Ignorable="w14 w15 w16se wp14">
   <w:body>
     <w:sdt>
       <w:sdtPr>
@@ -71,21 +71,7 @@
                       <w:rPr>
                         <w:rFonts w:asciiTheme="majorHAnsi" w:eastAsiaTheme="majorEastAsia" w:hAnsiTheme="majorHAnsi" w:cstheme="majorBidi"/>
                       </w:rPr>
-                      <w:t xml:space="preserve">UAS Software </w:t>
-                    </w:r>
-                    <w:proofErr w:type="spellStart"/>
-                    <w:r>
-                      <w:rPr>
-                        <w:rFonts w:asciiTheme="majorHAnsi" w:eastAsiaTheme="majorEastAsia" w:hAnsiTheme="majorHAnsi" w:cstheme="majorBidi"/>
-                      </w:rPr>
-                      <w:t>Development</w:t>
-                    </w:r>
-                    <w:proofErr w:type="spellEnd"/>
-                    <w:r>
-                      <w:rPr>
-                        <w:rFonts w:asciiTheme="majorHAnsi" w:eastAsiaTheme="majorEastAsia" w:hAnsiTheme="majorHAnsi" w:cstheme="majorBidi"/>
-                      </w:rPr>
-                      <w:t xml:space="preserve"> Project 1</w:t>
+                      <w:t>UAS Software Development Project 1</w:t>
                     </w:r>
                   </w:p>
                 </w:tc>
@@ -129,19 +115,8 @@
                         <w:sz w:val="80"/>
                         <w:szCs w:val="80"/>
                       </w:rPr>
-                      <w:t xml:space="preserve">Ninja </w:t>
+                      <w:t>Ninja Game</w:t>
                     </w:r>
-                    <w:proofErr w:type="spellStart"/>
-                    <w:r>
-                      <w:rPr>
-                        <w:rFonts w:asciiTheme="majorHAnsi" w:eastAsiaTheme="majorEastAsia" w:hAnsiTheme="majorHAnsi" w:cstheme="majorBidi"/>
-                        <w:color w:val="4F81BD" w:themeColor="accent1"/>
-                        <w:sz w:val="80"/>
-                        <w:szCs w:val="80"/>
-                      </w:rPr>
-                      <w:t>Game</w:t>
-                    </w:r>
-                    <w:proofErr w:type="spellEnd"/>
                   </w:p>
                 </w:sdtContent>
               </w:sdt>
@@ -183,28 +158,12 @@
                       </w:rPr>
                       <w:t xml:space="preserve">Software </w:t>
                     </w:r>
-                    <w:proofErr w:type="spellStart"/>
                     <w:r>
                       <w:rPr>
                         <w:rFonts w:asciiTheme="majorHAnsi" w:eastAsiaTheme="majorEastAsia" w:hAnsiTheme="majorHAnsi" w:cstheme="majorBidi"/>
                       </w:rPr>
-                      <w:t>Requirement</w:t>
+                      <w:t>Requirement Specification</w:t>
                     </w:r>
-                    <w:proofErr w:type="spellEnd"/>
-                    <w:r>
-                      <w:rPr>
-                        <w:rFonts w:asciiTheme="majorHAnsi" w:eastAsiaTheme="majorEastAsia" w:hAnsiTheme="majorHAnsi" w:cstheme="majorBidi"/>
-                      </w:rPr>
-                      <w:t xml:space="preserve"> </w:t>
-                    </w:r>
-                    <w:proofErr w:type="spellStart"/>
-                    <w:r>
-                      <w:rPr>
-                        <w:rFonts w:asciiTheme="majorHAnsi" w:eastAsiaTheme="majorEastAsia" w:hAnsiTheme="majorHAnsi" w:cstheme="majorBidi"/>
-                      </w:rPr>
-                      <w:t>Specification</w:t>
-                    </w:r>
-                    <w:proofErr w:type="spellEnd"/>
                   </w:p>
                 </w:tc>
               </w:sdtContent>
@@ -257,31 +216,13 @@
                     <w:lang w:val="en-US"/>
                   </w:rPr>
                 </w:pPr>
-                <w:proofErr w:type="spellStart"/>
                 <w:r>
                   <w:rPr>
                     <w:color w:val="000000" w:themeColor="text1"/>
                     <w:lang w:val="en-US"/>
                   </w:rPr>
-                  <w:t>Dair</w:t>
+                  <w:t>Dair Baidauletov</w:t>
                 </w:r>
-                <w:proofErr w:type="spellEnd"/>
-                <w:r>
-                  <w:rPr>
-                    <w:color w:val="000000" w:themeColor="text1"/>
-                    <w:lang w:val="en-US"/>
-                  </w:rPr>
-                  <w:t xml:space="preserve"> </w:t>
-                </w:r>
-                <w:proofErr w:type="spellStart"/>
-                <w:r>
-                  <w:rPr>
-                    <w:color w:val="000000" w:themeColor="text1"/>
-                    <w:lang w:val="en-US"/>
-                  </w:rPr>
-                  <w:t>Baidauletov</w:t>
-                </w:r>
-                <w:proofErr w:type="spellEnd"/>
               </w:p>
               <w:p>
                 <w:pPr>
@@ -1597,6 +1538,13 @@
           <w:lang w:val="en-US"/>
         </w:rPr>
       </w:pPr>
+    </w:p>
+    <w:p>
+      <w:pPr>
+        <w:rPr>
+          <w:lang w:val="en-US"/>
+        </w:rPr>
+      </w:pPr>
       <w:r>
         <w:rPr>
           <w:lang w:val="en-US"/>
@@ -1680,6 +1628,100 @@
           <w:lang w:val="en-US"/>
         </w:rPr>
         <w:t xml:space="preserve"> of the user’s own account.</w:t>
+      </w:r>
+    </w:p>
+    <w:p>
+      <w:pPr>
+        <w:rPr>
+          <w:lang w:val="en-US"/>
+        </w:rPr>
+      </w:pPr>
+    </w:p>
+    <w:p>
+      <w:pPr>
+        <w:rPr>
+          <w:lang w:val="en-US"/>
+        </w:rPr>
+      </w:pPr>
+      <w:r>
+        <w:rPr>
+          <w:lang w:val="en-US"/>
+        </w:rPr>
+        <w:t>The game is easily comprehensible and controlled by traditional set of inputs (arrow keys for PCs). The main goal of game is to survive as long as it is possible and get score. Coins collected during the session increment your total score by a certain amount. Player has to avoid obstacles flying towards him as he loses his health index when colliding with them. Once health bar has decreased to 0 % the game is over.</w:t>
+      </w:r>
+    </w:p>
+    <w:p>
+      <w:pPr>
+        <w:rPr>
+          <w:lang w:val="en-US"/>
+        </w:rPr>
+      </w:pPr>
+    </w:p>
+    <w:p>
+      <w:pPr>
+        <w:rPr>
+          <w:lang w:val="en-US"/>
+        </w:rPr>
+      </w:pPr>
+      <w:r>
+        <w:rPr>
+          <w:lang w:val="en-US"/>
+        </w:rPr>
+        <w:t>The key benefit from using the internet service is that player can follow their statistics and see the achievements of others. By logging in once, the user can enter the same credentials subsequently and be able to check his overall score and other statistics. However</w:t>
+      </w:r>
+      <w:r>
+        <w:rPr>
+          <w:lang w:val="en-US"/>
+        </w:rPr>
+        <w:t>,</w:t>
+      </w:r>
+      <w:r>
+        <w:rPr>
+          <w:lang w:val="en-US"/>
+        </w:rPr>
+        <w:t xml:space="preserve"> if user</w:t>
+      </w:r>
+      <w:r>
+        <w:rPr>
+          <w:lang w:val="en-US"/>
+        </w:rPr>
+        <w:t>,</w:t>
+      </w:r>
+      <w:r>
+        <w:rPr>
+          <w:lang w:val="en-US"/>
+        </w:rPr>
+        <w:t xml:space="preserve"> for some reasons</w:t>
+      </w:r>
+      <w:r>
+        <w:rPr>
+          <w:lang w:val="en-US"/>
+        </w:rPr>
+        <w:t>,</w:t>
+      </w:r>
+      <w:r>
+        <w:rPr>
+          <w:lang w:val="en-US"/>
+        </w:rPr>
+        <w:t xml:space="preserve"> does not prefer doing that, he can play autonomously and add his credentials later, to </w:t>
+      </w:r>
+      <w:r>
+        <w:rPr>
+          <w:lang w:val="en-US"/>
+        </w:rPr>
+        <w:t xml:space="preserve">possibly </w:t>
+      </w:r>
+      <w:r>
+        <w:rPr>
+          <w:lang w:val="en-US"/>
+        </w:rPr>
+        <w:t>show up in the ‘TOP</w:t>
+      </w:r>
+      <w:r>
+        <w:rPr>
+          <w:lang w:val="en-US"/>
+        </w:rPr>
+        <w:t>-PLAYERS’ list that will be displayed in a separate page.</w:t>
       </w:r>
     </w:p>
     <w:p>
@@ -1717,6 +1759,31 @@
     </w:p>
     <w:p>
       <w:pPr>
+        <w:rPr>
+          <w:lang w:val="en-US"/>
+        </w:rPr>
+      </w:pPr>
+    </w:p>
+    <w:p>
+      <w:pPr>
+        <w:pStyle w:val="ListParagraph"/>
+        <w:numPr>
+          <w:ilvl w:val="0"/>
+          <w:numId w:val="16"/>
+        </w:numPr>
+        <w:rPr>
+          <w:lang w:val="en-US"/>
+        </w:rPr>
+      </w:pPr>
+      <w:r>
+        <w:rPr>
+          <w:lang w:val="en-US"/>
+        </w:rPr>
+        <w:t>Dynamic User-friendly web environment</w:t>
+      </w:r>
+    </w:p>
+    <w:p>
+      <w:pPr>
         <w:pStyle w:val="ListParagraph"/>
         <w:numPr>
           <w:ilvl w:val="0"/>
@@ -1784,6 +1851,174 @@
           <w:lang w:val="en-US"/>
         </w:rPr>
       </w:pPr>
+    </w:p>
+    <w:p>
+      <w:pPr>
+        <w:rPr>
+          <w:lang w:val="en-US"/>
+        </w:rPr>
+      </w:pPr>
+      <w:r>
+        <w:rPr>
+          <w:noProof/>
+        </w:rPr>
+        <mc:AlternateContent>
+          <mc:Choice Requires="wps">
+            <w:drawing>
+              <wp:anchor distT="0" distB="0" distL="114300" distR="114300" simplePos="0" relativeHeight="251660288" behindDoc="1" locked="0" layoutInCell="1" allowOverlap="1" wp14:anchorId="7E80E385" wp14:editId="3CB3958F">
+                <wp:simplePos x="0" y="0"/>
+                <wp:positionH relativeFrom="column">
+                  <wp:posOffset>5528310</wp:posOffset>
+                </wp:positionH>
+                <wp:positionV relativeFrom="paragraph">
+                  <wp:posOffset>1460500</wp:posOffset>
+                </wp:positionV>
+                <wp:extent cx="914400" cy="635"/>
+                <wp:effectExtent l="0" t="0" r="0" b="18415"/>
+                <wp:wrapNone/>
+                <wp:docPr id="2" name="Text Box 2"/>
+                <wp:cNvGraphicFramePr/>
+                <a:graphic xmlns:a="http://schemas.openxmlformats.org/drawingml/2006/main">
+                  <a:graphicData uri="http://schemas.microsoft.com/office/word/2010/wordprocessingShape">
+                    <wps:wsp>
+                      <wps:cNvSpPr txBox="1"/>
+                      <wps:spPr>
+                        <a:xfrm>
+                          <a:off x="0" y="0"/>
+                          <a:ext cx="914400" cy="635"/>
+                        </a:xfrm>
+                        <a:prstGeom prst="rect">
+                          <a:avLst/>
+                        </a:prstGeom>
+                        <a:solidFill>
+                          <a:prstClr val="white"/>
+                        </a:solidFill>
+                        <a:ln>
+                          <a:noFill/>
+                        </a:ln>
+                      </wps:spPr>
+                      <wps:txbx>
+                        <w:txbxContent>
+                          <w:p>
+                            <w:pPr>
+                              <w:pStyle w:val="Caption"/>
+                              <w:rPr>
+                                <w:noProof/>
+                              </w:rPr>
+                            </w:pPr>
+                            <w:r>
+                              <w:t>Raster graphic sprites and mask</w:t>
+                            </w:r>
+                          </w:p>
+                        </w:txbxContent>
+                      </wps:txbx>
+                      <wps:bodyPr rot="0" spcFirstLastPara="0" vertOverflow="overflow" horzOverflow="overflow" vert="horz" wrap="square" lIns="0" tIns="0" rIns="0" bIns="0" numCol="1" spcCol="0" rtlCol="0" fromWordArt="0" anchor="t" anchorCtr="0" forceAA="0" compatLnSpc="1">
+                        <a:prstTxWarp prst="textNoShape">
+                          <a:avLst/>
+                        </a:prstTxWarp>
+                        <a:spAutoFit/>
+                      </wps:bodyPr>
+                    </wps:wsp>
+                  </a:graphicData>
+                </a:graphic>
+              </wp:anchor>
+            </w:drawing>
+          </mc:Choice>
+          <mc:Fallback>
+            <w:pict>
+              <v:shapetype w14:anchorId="7E80E385" id="_x0000_t202" coordsize="21600,21600" o:spt="202" path="m,l,21600r21600,l21600,xe">
+                <v:stroke joinstyle="miter"/>
+                <v:path gradientshapeok="t" o:connecttype="rect"/>
+              </v:shapetype>
+              <v:shape id="Text Box 2" o:spid="_x0000_s1026" type="#_x0000_t202" style="position:absolute;margin-left:435.3pt;margin-top:115pt;width:1in;height:.05pt;z-index:-251656192;visibility:visible;mso-wrap-style:square;mso-wrap-distance-left:9pt;mso-wrap-distance-top:0;mso-wrap-distance-right:9pt;mso-wrap-distance-bottom:0;mso-position-horizontal:absolute;mso-position-horizontal-relative:text;mso-position-vertical:absolute;mso-position-vertical-relative:text;v-text-anchor:top" o:gfxdata="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" stroked="f">
+                <v:textbox style="mso-fit-shape-to-text:t" inset="0,0,0,0">
+                  <w:txbxContent>
+                    <w:p>
+                      <w:pPr>
+                        <w:pStyle w:val="Caption"/>
+                        <w:rPr>
+                          <w:noProof/>
+                        </w:rPr>
+                      </w:pPr>
+                      <w:r>
+                        <w:t>Raster graphic sprites and mask</w:t>
+                      </w:r>
+                    </w:p>
+                  </w:txbxContent>
+                </v:textbox>
+              </v:shape>
+            </w:pict>
+          </mc:Fallback>
+        </mc:AlternateContent>
+      </w:r>
+      <w:r>
+        <w:rPr>
+          <w:noProof/>
+          <w:lang w:val="ru-RU" w:eastAsia="ru-RU"/>
+        </w:rPr>
+        <w:drawing>
+          <wp:anchor distT="0" distB="0" distL="114300" distR="114300" simplePos="0" relativeHeight="251661312" behindDoc="1" locked="0" layoutInCell="1" allowOverlap="1" wp14:anchorId="63823A71" wp14:editId="734F1D8D">
+            <wp:simplePos x="0" y="0"/>
+            <wp:positionH relativeFrom="column">
+              <wp:posOffset>5528310</wp:posOffset>
+            </wp:positionH>
+            <wp:positionV relativeFrom="paragraph">
+              <wp:posOffset>511810</wp:posOffset>
+            </wp:positionV>
+            <wp:extent cx="594360" cy="891540"/>
+            <wp:effectExtent l="0" t="0" r="0" b="3810"/>
+            <wp:wrapNone/>
+            <wp:docPr id="1" name="Picture 1" descr="C:\Users\lenovo\Desktop\Blit_dot.gif"/>
+            <wp:cNvGraphicFramePr>
+              <a:graphicFrameLocks xmlns:a="http://schemas.openxmlformats.org/drawingml/2006/main" noChangeAspect="1"/>
+            </wp:cNvGraphicFramePr>
+            <a:graphic xmlns:a="http://schemas.openxmlformats.org/drawingml/2006/main">
+              <a:graphicData uri="http://schemas.openxmlformats.org/drawingml/2006/picture">
+                <pic:pic xmlns:pic="http://schemas.openxmlformats.org/drawingml/2006/picture">
+                  <pic:nvPicPr>
+                    <pic:cNvPr id="0" name="Picture 1" descr="C:\Users\lenovo\Desktop\Blit_dot.gif"/>
+                    <pic:cNvPicPr>
+                      <a:picLocks noChangeAspect="1" noChangeArrowheads="1"/>
+                    </pic:cNvPicPr>
+                  </pic:nvPicPr>
+                  <pic:blipFill>
+                    <a:blip r:embed="rId6">
+                      <a:extLst>
+                        <a:ext uri="{28A0092B-C50C-407E-A947-70E740481C1C}">
+                          <a14:useLocalDpi xmlns:a14="http://schemas.microsoft.com/office/drawing/2010/main" val="0"/>
+                        </a:ext>
+                      </a:extLst>
+                    </a:blip>
+                    <a:srcRect/>
+                    <a:stretch>
+                      <a:fillRect/>
+                    </a:stretch>
+                  </pic:blipFill>
+                  <pic:spPr bwMode="auto">
+                    <a:xfrm>
+                      <a:off x="0" y="0"/>
+                      <a:ext cx="594360" cy="891540"/>
+                    </a:xfrm>
+                    <a:prstGeom prst="rect">
+                      <a:avLst/>
+                    </a:prstGeom>
+                    <a:noFill/>
+                    <a:ln>
+                      <a:noFill/>
+                    </a:ln>
+                  </pic:spPr>
+                </pic:pic>
+              </a:graphicData>
+            </a:graphic>
+            <wp14:sizeRelH relativeFrom="page">
+              <wp14:pctWidth>0</wp14:pctWidth>
+            </wp14:sizeRelH>
+            <wp14:sizeRelV relativeFrom="page">
+              <wp14:pctHeight>0</wp14:pctHeight>
+            </wp14:sizeRelV>
+          </wp:anchor>
+        </w:drawing>
+      </w:r>
       <w:r>
         <w:rPr>
           <w:lang w:val="en-US"/>
@@ -1830,13 +2065,26 @@
         <w:rPr>
           <w:lang w:val="en-US"/>
         </w:rPr>
-        <w:t xml:space="preserve"> </w:t>
-      </w:r>
-      <w:r>
-        <w:rPr>
-          <w:lang w:val="en-US"/>
-        </w:rPr>
-        <w:t>(There might be some exceptions).</w:t>
+        <w:t xml:space="preserve">. It is also possible to run it from the smartphones with sensor displays and other touch-screen devices. </w:t>
+      </w:r>
+      <w:r>
+        <w:rPr>
+          <w:lang w:val="en-US"/>
+        </w:rPr>
+        <w:t>(</w:t>
+      </w:r>
+      <w:r>
+        <w:rPr>
+          <w:i/>
+          <w:lang w:val="en-US"/>
+        </w:rPr>
+        <w:t>There might be some exceptions</w:t>
+      </w:r>
+      <w:r>
+        <w:rPr>
+          <w:lang w:val="en-US"/>
+        </w:rPr>
+        <w:t>).</w:t>
       </w:r>
     </w:p>
     <w:p>
@@ -1865,139 +2113,568 @@
         </w:rPr>
         <w:t>Definitions and Acronyms</w:t>
       </w:r>
+      <w:bookmarkStart w:id="5" w:name="_GoBack"/>
       <w:bookmarkEnd w:id="4"/>
-    </w:p>
-    <w:p>
-      <w:pPr>
-        <w:rPr>
-          <w:lang w:val="en-US"/>
-        </w:rPr>
-      </w:pPr>
-      <w:r>
-        <w:rPr>
-          <w:lang w:val="en-US"/>
-        </w:rPr>
-        <w:t xml:space="preserve">Ninja - </w:t>
-      </w:r>
-      <w:r>
-        <w:rPr>
-          <w:lang w:val="en-GB"/>
-        </w:rPr>
-        <w:t>A </w:t>
-      </w:r>
-      <w:r>
-        <w:rPr>
+      <w:bookmarkEnd w:id="5"/>
+    </w:p>
+    <w:p>
+      <w:pPr>
+        <w:rPr>
+          <w:lang w:val="en-US"/>
+        </w:rPr>
+      </w:pPr>
+    </w:p>
+    <w:p>
+      <w:pPr>
+        <w:rPr>
+          <w:lang w:val="en-US"/>
+        </w:rPr>
+      </w:pPr>
+    </w:p>
+    <w:p>
+      <w:pPr>
+        <w:rPr>
+          <w:lang w:val="en-US"/>
+        </w:rPr>
+      </w:pPr>
+    </w:p>
+    <w:p>
+      <w:pPr>
+        <w:rPr>
+          <w:rFonts w:cstheme="minorHAnsi"/>
+          <w:shd w:val="clear" w:color="auto" w:fill="FFFFFF"/>
+          <w:lang w:val="en-US"/>
+        </w:rPr>
+      </w:pPr>
+      <w:r>
+        <w:rPr>
+          <w:rFonts w:cstheme="minorHAnsi"/>
           <w:b/>
           <w:bCs/>
-          <w:lang w:val="en-GB"/>
-        </w:rPr>
-        <w:t>Ninja</w:t>
-      </w:r>
-      <w:r>
-        <w:rPr>
-          <w:lang w:val="en-GB"/>
-        </w:rPr>
-        <w:t> is a kind of </w:t>
-      </w:r>
-      <w:hyperlink r:id="rId6" w:tooltip="Spy" w:history="1">
+          <w:shd w:val="clear" w:color="auto" w:fill="FFFFFF"/>
+          <w:lang w:val="en-US"/>
+        </w:rPr>
+        <w:t>2D computer graphics</w:t>
+      </w:r>
+      <w:r>
+        <w:rPr>
+          <w:rStyle w:val="apple-converted-space"/>
+          <w:rFonts w:cstheme="minorHAnsi"/>
+          <w:shd w:val="clear" w:color="auto" w:fill="FFFFFF"/>
+          <w:lang w:val="en-US"/>
+        </w:rPr>
+        <w:t> </w:t>
+      </w:r>
+      <w:r>
+        <w:rPr>
+          <w:rFonts w:cstheme="minorHAnsi"/>
+          <w:shd w:val="clear" w:color="auto" w:fill="FFFFFF"/>
+          <w:lang w:val="en-US"/>
+        </w:rPr>
+        <w:t>is the</w:t>
+      </w:r>
+      <w:r>
+        <w:rPr>
+          <w:rStyle w:val="apple-converted-space"/>
+          <w:rFonts w:cstheme="minorHAnsi"/>
+          <w:shd w:val="clear" w:color="auto" w:fill="FFFFFF"/>
+          <w:lang w:val="en-US"/>
+        </w:rPr>
+        <w:t> </w:t>
+      </w:r>
+      <w:hyperlink r:id="rId7" w:tooltip="Computer" w:history="1">
         <w:r>
           <w:rPr>
             <w:rStyle w:val="Hyperlink"/>
-            <w:lang w:val="en-GB"/>
+            <w:rFonts w:cstheme="minorHAnsi"/>
+            <w:color w:val="auto"/>
+            <w:u w:val="none"/>
+            <w:shd w:val="clear" w:color="auto" w:fill="FFFFFF"/>
+            <w:lang w:val="en-US"/>
+          </w:rPr>
+          <w:t>computer</w:t>
+        </w:r>
+      </w:hyperlink>
+      <w:r>
+        <w:rPr>
+          <w:rFonts w:cstheme="minorHAnsi"/>
+          <w:shd w:val="clear" w:color="auto" w:fill="FFFFFF"/>
+          <w:lang w:val="en-US"/>
+        </w:rPr>
+        <w:t>-based generation of</w:t>
+      </w:r>
+      <w:r>
+        <w:rPr>
+          <w:rStyle w:val="apple-converted-space"/>
+          <w:rFonts w:cstheme="minorHAnsi"/>
+          <w:shd w:val="clear" w:color="auto" w:fill="FFFFFF"/>
+          <w:lang w:val="en-US"/>
+        </w:rPr>
+        <w:t> </w:t>
+      </w:r>
+      <w:hyperlink r:id="rId8" w:tooltip="Digital image" w:history="1">
+        <w:r>
+          <w:rPr>
+            <w:rStyle w:val="Hyperlink"/>
+            <w:rFonts w:cstheme="minorHAnsi"/>
+            <w:color w:val="auto"/>
+            <w:u w:val="none"/>
+            <w:shd w:val="clear" w:color="auto" w:fill="FFFFFF"/>
+            <w:lang w:val="en-US"/>
+          </w:rPr>
+          <w:t>digital images</w:t>
+        </w:r>
+      </w:hyperlink>
+      <w:r>
+        <w:rPr>
+          <w:rFonts w:cstheme="minorHAnsi"/>
+          <w:shd w:val="clear" w:color="auto" w:fill="FFFFFF"/>
+          <w:lang w:val="en-US"/>
+        </w:rPr>
+        <w:t>—mostly from two-dimensional models</w:t>
+      </w:r>
+      <w:r>
+        <w:rPr>
+          <w:rFonts w:cstheme="minorHAnsi"/>
+          <w:shd w:val="clear" w:color="auto" w:fill="FFFFFF"/>
+          <w:lang w:val="en-US"/>
+        </w:rPr>
+        <w:t xml:space="preserve">. Therefore, </w:t>
+      </w:r>
+      <w:r>
+        <w:rPr>
+          <w:rFonts w:cstheme="minorHAnsi"/>
+          <w:b/>
+          <w:shd w:val="clear" w:color="auto" w:fill="FFFFFF"/>
+          <w:lang w:val="en-US"/>
+        </w:rPr>
+        <w:t>2D games</w:t>
+      </w:r>
+      <w:r>
+        <w:rPr>
+          <w:rFonts w:cstheme="minorHAnsi"/>
+          <w:shd w:val="clear" w:color="auto" w:fill="FFFFFF"/>
+          <w:lang w:val="en-US"/>
+        </w:rPr>
+        <w:t xml:space="preserve"> </w:t>
+      </w:r>
+      <w:r>
+        <w:rPr>
+          <w:rFonts w:cstheme="minorHAnsi"/>
+          <w:shd w:val="clear" w:color="auto" w:fill="FFFFFF"/>
+          <w:lang w:val="en-US"/>
+        </w:rPr>
+        <w:t>(</w:t>
+      </w:r>
+      <w:proofErr w:type="spellStart"/>
+      <w:r>
+        <w:rPr>
+          <w:rFonts w:cstheme="minorHAnsi"/>
+          <w:shd w:val="clear" w:color="auto" w:fill="FFFFFF"/>
+          <w:lang w:val="en-US"/>
+        </w:rPr>
+        <w:t>a.k.a</w:t>
+      </w:r>
+      <w:proofErr w:type="spellEnd"/>
+      <w:r>
+        <w:rPr>
+          <w:rFonts w:cstheme="minorHAnsi"/>
+          <w:shd w:val="clear" w:color="auto" w:fill="FFFFFF"/>
+          <w:lang w:val="en-US"/>
+        </w:rPr>
+        <w:t xml:space="preserve"> </w:t>
+      </w:r>
+      <w:r>
+        <w:rPr>
+          <w:rFonts w:cstheme="minorHAnsi"/>
+          <w:i/>
+          <w:shd w:val="clear" w:color="auto" w:fill="FFFFFF"/>
+          <w:lang w:val="en-US"/>
+        </w:rPr>
+        <w:t>platformers</w:t>
+      </w:r>
+      <w:r>
+        <w:rPr>
+          <w:rFonts w:cstheme="minorHAnsi"/>
+          <w:shd w:val="clear" w:color="auto" w:fill="FFFFFF"/>
+          <w:lang w:val="en-US"/>
+        </w:rPr>
+        <w:t xml:space="preserve">) </w:t>
+      </w:r>
+      <w:r>
+        <w:rPr>
+          <w:rFonts w:cstheme="minorHAnsi"/>
+          <w:shd w:val="clear" w:color="auto" w:fill="FFFFFF"/>
+          <w:lang w:val="en-US"/>
+        </w:rPr>
+        <w:t>implement such rendering techniques.</w:t>
+      </w:r>
+    </w:p>
+    <w:p>
+      <w:pPr>
+        <w:rPr>
+          <w:rFonts w:ascii="Arial" w:hAnsi="Arial" w:cs="Arial"/>
+          <w:color w:val="222222"/>
+          <w:sz w:val="21"/>
+          <w:szCs w:val="21"/>
+          <w:shd w:val="clear" w:color="auto" w:fill="FFFFFF"/>
+          <w:lang w:val="en-US"/>
+        </w:rPr>
+      </w:pPr>
+    </w:p>
+    <w:p>
+      <w:pPr>
+        <w:rPr>
+          <w:shd w:val="clear" w:color="auto" w:fill="FFFFFF"/>
+          <w:lang w:val="en-US"/>
+        </w:rPr>
+      </w:pPr>
+      <w:r>
+        <w:rPr>
+          <w:b/>
+          <w:shd w:val="clear" w:color="auto" w:fill="FFFFFF"/>
+          <w:lang w:val="en-US"/>
+        </w:rPr>
+        <w:t>Endless running</w:t>
+      </w:r>
+      <w:r>
+        <w:rPr>
+          <w:shd w:val="clear" w:color="auto" w:fill="FFFFFF"/>
+          <w:lang w:val="en-US"/>
+        </w:rPr>
+        <w:t xml:space="preserve"> or </w:t>
+      </w:r>
+      <w:r>
+        <w:rPr>
+          <w:b/>
+          <w:shd w:val="clear" w:color="auto" w:fill="FFFFFF"/>
+          <w:lang w:val="en-US"/>
+        </w:rPr>
+        <w:t>infinite running</w:t>
+      </w:r>
+      <w:r>
+        <w:rPr>
+          <w:shd w:val="clear" w:color="auto" w:fill="FFFFFF"/>
+          <w:lang w:val="en-US"/>
+        </w:rPr>
+        <w:t xml:space="preserve"> games are platform games in which the player character is continuously moving forward through a usually</w:t>
+      </w:r>
+      <w:r>
+        <w:rPr>
+          <w:rStyle w:val="apple-converted-space"/>
+          <w:rFonts w:ascii="Arial" w:hAnsi="Arial" w:cs="Arial"/>
+          <w:color w:val="222222"/>
+          <w:sz w:val="21"/>
+          <w:szCs w:val="21"/>
+          <w:shd w:val="clear" w:color="auto" w:fill="FFFFFF"/>
+          <w:lang w:val="en-US"/>
+        </w:rPr>
+        <w:t> </w:t>
+      </w:r>
+      <w:hyperlink r:id="rId9" w:tooltip="Procedurally generated" w:history="1">
+        <w:r>
+          <w:rPr>
+            <w:rStyle w:val="Hyperlink"/>
+            <w:rFonts w:cstheme="minorHAnsi"/>
+            <w:color w:val="auto"/>
+            <w:szCs w:val="21"/>
+            <w:u w:val="none"/>
+            <w:shd w:val="clear" w:color="auto" w:fill="FFFFFF"/>
+            <w:lang w:val="en-US"/>
+          </w:rPr>
+          <w:t>procedurally</w:t>
+        </w:r>
+        <w:r>
+          <w:rPr>
+            <w:rStyle w:val="Hyperlink"/>
+            <w:rFonts w:ascii="Arial" w:hAnsi="Arial" w:cs="Arial"/>
+            <w:color w:val="auto"/>
+            <w:szCs w:val="21"/>
+            <w:u w:val="none"/>
+            <w:shd w:val="clear" w:color="auto" w:fill="FFFFFF"/>
+            <w:lang w:val="en-US"/>
+          </w:rPr>
+          <w:t xml:space="preserve"> </w:t>
+        </w:r>
+        <w:r>
+          <w:rPr>
+            <w:rStyle w:val="Hyperlink"/>
+            <w:rFonts w:cstheme="minorHAnsi"/>
+            <w:color w:val="auto"/>
+            <w:szCs w:val="21"/>
+            <w:u w:val="none"/>
+            <w:shd w:val="clear" w:color="auto" w:fill="FFFFFF"/>
+            <w:lang w:val="en-US"/>
+          </w:rPr>
+          <w:t>generated</w:t>
+        </w:r>
+      </w:hyperlink>
+      <w:r>
+        <w:rPr>
+          <w:shd w:val="clear" w:color="auto" w:fill="FFFFFF"/>
+          <w:lang w:val="en-US"/>
+        </w:rPr>
+        <w:t>, theoretically endless game world. Game controls are limited to making the character jump, attack, or perform special actions. The object of these games is to get as far as possible before the character dies.</w:t>
+      </w:r>
+    </w:p>
+    <w:p>
+      <w:pPr>
+        <w:rPr>
+          <w:shd w:val="clear" w:color="auto" w:fill="FFFFFF"/>
+          <w:lang w:val="en-US"/>
+        </w:rPr>
+      </w:pPr>
+    </w:p>
+    <w:p>
+      <w:pPr>
+        <w:rPr>
+          <w:lang w:val="en-US"/>
+        </w:rPr>
+      </w:pPr>
+      <w:r>
+        <w:rPr>
+          <w:b/>
+          <w:lang w:val="en-US"/>
+        </w:rPr>
+        <w:t>Ninja</w:t>
+      </w:r>
+      <w:r>
+        <w:rPr>
+          <w:lang w:val="en-US"/>
+        </w:rPr>
+        <w:t xml:space="preserve"> </w:t>
+      </w:r>
+      <w:r>
+        <w:rPr>
+          <w:lang w:val="en-US"/>
+        </w:rPr>
+        <w:t>is a kind of </w:t>
+      </w:r>
+      <w:hyperlink r:id="rId10" w:tooltip="Spy" w:history="1">
+        <w:r>
+          <w:rPr>
+            <w:rStyle w:val="Hyperlink"/>
+            <w:color w:val="auto"/>
+            <w:u w:val="none"/>
+            <w:lang w:val="en-US"/>
           </w:rPr>
           <w:t>spy</w:t>
         </w:r>
       </w:hyperlink>
       <w:r>
         <w:rPr>
-          <w:lang w:val="en-GB"/>
+          <w:lang w:val="en-US"/>
         </w:rPr>
         <w:t> or </w:t>
       </w:r>
-      <w:hyperlink r:id="rId7" w:tooltip="Assassin" w:history="1">
+      <w:hyperlink r:id="rId11" w:tooltip="Assassin" w:history="1">
         <w:r>
           <w:rPr>
             <w:rStyle w:val="Hyperlink"/>
-            <w:lang w:val="en-GB"/>
+            <w:color w:val="auto"/>
+            <w:u w:val="none"/>
+            <w:lang w:val="en-US"/>
           </w:rPr>
           <w:t>assassin</w:t>
         </w:r>
       </w:hyperlink>
       <w:r>
         <w:rPr>
-          <w:lang w:val="en-GB"/>
+          <w:lang w:val="en-US"/>
         </w:rPr>
         <w:t> who lived in </w:t>
       </w:r>
-      <w:hyperlink r:id="rId8" w:tooltip="Japan" w:history="1">
+      <w:hyperlink r:id="rId12" w:tooltip="Japan" w:history="1">
         <w:r>
           <w:rPr>
             <w:rStyle w:val="Hyperlink"/>
-            <w:lang w:val="en-GB"/>
+            <w:color w:val="auto"/>
+            <w:u w:val="none"/>
+            <w:lang w:val="en-US"/>
           </w:rPr>
           <w:t>Japan</w:t>
         </w:r>
       </w:hyperlink>
       <w:r>
         <w:rPr>
-          <w:lang w:val="en-GB"/>
-        </w:rPr>
-        <w:t> beginning in the </w:t>
-      </w:r>
-      <w:hyperlink r:id="rId9" w:tooltip="14th century" w:history="1">
+          <w:rStyle w:val="Hyperlink"/>
+          <w:color w:val="auto"/>
+          <w:u w:val="none"/>
+          <w:lang w:val="en-US"/>
+        </w:rPr>
+        <w:t xml:space="preserve"> from the</w:t>
+      </w:r>
+      <w:r>
+        <w:rPr>
+          <w:lang w:val="en-US"/>
+        </w:rPr>
+        <w:t> beginning of</w:t>
+      </w:r>
+      <w:r>
+        <w:rPr>
+          <w:lang w:val="en-US"/>
+        </w:rPr>
+        <w:t> </w:t>
+      </w:r>
+      <w:hyperlink r:id="rId13" w:tooltip="14th century" w:history="1">
         <w:r>
           <w:rPr>
             <w:rStyle w:val="Hyperlink"/>
-            <w:lang w:val="en-GB"/>
+            <w:color w:val="auto"/>
+            <w:u w:val="none"/>
+            <w:lang w:val="en-US"/>
           </w:rPr>
           <w:t>14th century</w:t>
         </w:r>
       </w:hyperlink>
       <w:r>
         <w:rPr>
-          <w:lang w:val="en-GB"/>
-        </w:rPr>
-        <w:t>.</w:t>
-      </w:r>
-      <w:r>
-        <w:rPr>
-          <w:lang w:val="en-GB"/>
-        </w:rPr>
-        <w:t xml:space="preserve"> </w:t>
-      </w:r>
-      <w:r>
-        <w:rPr>
-          <w:lang w:val="en-US"/>
-        </w:rPr>
-        <w:t>(Wikipedia)</w:t>
-      </w:r>
-      <w:r>
-        <w:rPr>
-          <w:lang w:val="en-US"/>
-        </w:rPr>
-        <w:tab/>
-      </w:r>
-      <w:r>
-        <w:rPr>
-          <w:lang w:val="en-US"/>
-        </w:rPr>
-        <w:tab/>
-      </w:r>
-    </w:p>
-    <w:p>
-      <w:pPr>
-        <w:rPr>
-          <w:lang w:val="en-US"/>
-        </w:rPr>
-      </w:pPr>
-    </w:p>
-    <w:p>
-      <w:pPr>
-        <w:rPr>
-          <w:lang w:val="en-US"/>
-        </w:rPr>
-      </w:pPr>
-    </w:p>
+          <w:lang w:val="en-US"/>
+        </w:rPr>
+        <w:t xml:space="preserve">. </w:t>
+      </w:r>
+      <w:r>
+        <w:rPr>
+          <w:lang w:val="en-US"/>
+        </w:rPr>
+        <w:t>The image of extraordinarily strong and deft warrior with an exotic equipment and movement techniques has been widely spread in modern culture.</w:t>
+      </w:r>
+    </w:p>
+    <w:p>
+      <w:pPr>
+        <w:rPr>
+          <w:lang w:val="en-US"/>
+        </w:rPr>
+      </w:pPr>
+    </w:p>
+    <w:p>
+      <w:pPr>
+        <w:rPr>
+          <w:lang w:val="en-US"/>
+        </w:rPr>
+      </w:pPr>
+    </w:p>
+    <w:p>
+      <w:pPr>
+        <w:pStyle w:val="Heading2"/>
+        <w:numPr>
+          <w:ilvl w:val="1"/>
+          <w:numId w:val="1"/>
+        </w:numPr>
+        <w:rPr>
+          <w:lang w:val="en-US"/>
+        </w:rPr>
+      </w:pPr>
+      <w:r>
+        <w:rPr>
+          <w:lang w:val="en-US"/>
+        </w:rPr>
+        <w:t>Reference Material</w:t>
+      </w:r>
+    </w:p>
+    <w:p>
+      <w:pPr>
+        <w:rPr>
+          <w:lang w:val="en-US"/>
+        </w:rPr>
+      </w:pPr>
+      <w:r>
+        <w:rPr>
+          <w:lang w:val="en-US"/>
+        </w:rPr>
+        <w:t>en.wikipedia.org/wiki/</w:t>
+      </w:r>
+      <w:proofErr w:type="spellStart"/>
+      <w:r>
+        <w:rPr>
+          <w:lang w:val="en-US"/>
+        </w:rPr>
+        <w:t>Platform_game</w:t>
+      </w:r>
+      <w:proofErr w:type="spellEnd"/>
+      <w:r>
+        <w:rPr>
+          <w:lang w:val="en-US"/>
+        </w:rPr>
+        <w:t xml:space="preserve"> ;</w:t>
+      </w:r>
+    </w:p>
+    <w:p>
+      <w:pPr>
+        <w:rPr>
+          <w:lang w:val="en-US"/>
+        </w:rPr>
+      </w:pPr>
+      <w:r>
+        <w:rPr>
+          <w:lang w:val="en-US"/>
+        </w:rPr>
+        <w:t>en.wikipedia.org/wiki/Ninja</w:t>
+      </w:r>
+      <w:r>
+        <w:rPr>
+          <w:lang w:val="en-US"/>
+        </w:rPr>
+        <w:t xml:space="preserve"> ;</w:t>
+      </w:r>
+    </w:p>
+    <w:p>
+      <w:pPr>
+        <w:rPr>
+          <w:lang w:val="en-US"/>
+        </w:rPr>
+      </w:pPr>
+      <w:hyperlink r:id="rId14" w:history="1">
+        <w:r>
+          <w:rPr>
+            <w:rStyle w:val="Hyperlink"/>
+            <w:color w:val="auto"/>
+            <w:u w:val="none"/>
+            <w:lang w:val="en-US"/>
+          </w:rPr>
+          <w:t>en.wikipedia.org/wiki/Kama_(weapon)</w:t>
+        </w:r>
+      </w:hyperlink>
+      <w:r>
+        <w:rPr>
+          <w:lang w:val="en-US"/>
+        </w:rPr>
+        <w:t xml:space="preserve"> ;</w:t>
+      </w:r>
+    </w:p>
+    <w:p>
+      <w:pPr>
+        <w:rPr>
+          <w:lang w:val="en-US"/>
+        </w:rPr>
+      </w:pPr>
+      <w:hyperlink r:id="rId15" w:history="1">
+        <w:r>
+          <w:rPr>
+            <w:rStyle w:val="Hyperlink"/>
+            <w:color w:val="auto"/>
+            <w:u w:val="none"/>
+            <w:lang w:val="en-US"/>
+          </w:rPr>
+          <w:t>en.wikipedia.org/wiki/Shuriken</w:t>
+        </w:r>
+      </w:hyperlink>
+      <w:r>
+        <w:rPr>
+          <w:lang w:val="en-US"/>
+        </w:rPr>
+        <w:t xml:space="preserve"> ;</w:t>
+      </w:r>
+    </w:p>
+    <w:p>
+      <w:r>
+        <w:t>en.wikipedia.org/wiki/Kunai</w:t>
+      </w:r>
+      <w:r>
+        <w:t xml:space="preserve"> ;</w:t>
+      </w:r>
+    </w:p>
+    <w:p/>
     <w:p>
       <w:pPr>
         <w:pStyle w:val="Heading1"/>
@@ -2009,14 +2686,14 @@
           <w:lang w:val="en-US"/>
         </w:rPr>
       </w:pPr>
-      <w:bookmarkStart w:id="5" w:name="_Toc322698151"/>
+      <w:bookmarkStart w:id="6" w:name="_Toc322698151"/>
       <w:r>
         <w:rPr>
           <w:lang w:val="en-US"/>
         </w:rPr>
         <w:t>Functional Requirements</w:t>
       </w:r>
-      <w:bookmarkEnd w:id="5"/>
+      <w:bookmarkEnd w:id="6"/>
     </w:p>
     <w:p>
       <w:pPr>
@@ -2036,14 +2713,20 @@
           <w:lang w:val="en-US"/>
         </w:rPr>
       </w:pPr>
-      <w:bookmarkStart w:id="6" w:name="_Toc322698152"/>
-      <w:r>
-        <w:rPr>
-          <w:lang w:val="en-US"/>
-        </w:rPr>
-        <w:t>System Features</w:t>
-      </w:r>
-      <w:bookmarkEnd w:id="6"/>
+      <w:bookmarkStart w:id="7" w:name="_Toc322698152"/>
+      <w:r>
+        <w:rPr>
+          <w:lang w:val="en-US"/>
+        </w:rPr>
+        <w:t>Game</w:t>
+      </w:r>
+      <w:r>
+        <w:rPr>
+          <w:lang w:val="en-US"/>
+        </w:rPr>
+        <w:t xml:space="preserve"> Features</w:t>
+      </w:r>
+      <w:bookmarkEnd w:id="7"/>
     </w:p>
     <w:p>
       <w:pPr>
@@ -2079,13 +2762,19 @@
         <w:rPr>
           <w:lang w:val="en-US"/>
         </w:rPr>
-        <w:t>h as scores, health-bar, obstacles</w:t>
+        <w:t>h as score, health-bar, obstacles</w:t>
       </w:r>
       <w:r>
         <w:rPr>
           <w:lang w:val="en-US"/>
         </w:rPr>
         <w:t>, pickups</w:t>
+      </w:r>
+      <w:r>
+        <w:rPr>
+          <w:lang w:val="en-US"/>
+        </w:rPr>
+        <w:t>.</w:t>
       </w:r>
     </w:p>
     <w:p>
@@ -2123,7 +2812,58 @@
         <w:rPr>
           <w:lang w:val="en-US"/>
         </w:rPr>
-        <w:t xml:space="preserve">Weapons: </w:t>
+        <w:t xml:space="preserve">The game includes a set of obstacles referred to as </w:t>
+      </w:r>
+      <w:r>
+        <w:rPr>
+          <w:i/>
+          <w:lang w:val="en-US"/>
+        </w:rPr>
+        <w:t>w</w:t>
+      </w:r>
+      <w:r>
+        <w:rPr>
+          <w:i/>
+          <w:lang w:val="en-US"/>
+        </w:rPr>
+        <w:t>eapons</w:t>
+      </w:r>
+      <w:r>
+        <w:rPr>
+          <w:lang w:val="en-US"/>
+        </w:rPr>
+        <w:t xml:space="preserve">. The </w:t>
+      </w:r>
+      <w:r>
+        <w:rPr>
+          <w:i/>
+          <w:lang w:val="en-US"/>
+        </w:rPr>
+        <w:t>weapons</w:t>
+      </w:r>
+      <w:r>
+        <w:rPr>
+          <w:lang w:val="en-US"/>
+        </w:rPr>
+        <w:t xml:space="preserve"> are fundamental of bringing the user e</w:t>
+      </w:r>
+      <w:r>
+        <w:rPr>
+          <w:lang w:val="en-US"/>
+        </w:rPr>
+        <w:t>xperience and avoiding them is</w:t>
+      </w:r>
+      <w:r>
+        <w:rPr>
+          <w:lang w:val="en-US"/>
+        </w:rPr>
+        <w:t xml:space="preserve"> main goal of the game</w:t>
+      </w:r>
+      <w:r>
+        <w:rPr>
+          <w:lang w:val="en-US"/>
+        </w:rPr>
+        <w:t xml:space="preserve">: </w:t>
       </w:r>
     </w:p>
     <w:p>
@@ -2137,19 +2877,29 @@
           <w:lang w:val="en-US"/>
         </w:rPr>
       </w:pPr>
-      <w:proofErr w:type="spellStart"/>
-      <w:r>
-        <w:rPr>
-          <w:lang w:val="en-US"/>
-        </w:rPr>
-        <w:t>Shurikens</w:t>
-      </w:r>
-      <w:proofErr w:type="spellEnd"/>
-      <w:r>
-        <w:rPr>
-          <w:lang w:val="en-US"/>
-        </w:rPr>
-        <w:t xml:space="preserve"> - Decreases the ninja’s health by 5% </w:t>
+      <w:r>
+        <w:rPr>
+          <w:lang w:val="en-US"/>
+        </w:rPr>
+        <w:t>Shuriken</w:t>
+      </w:r>
+      <w:r>
+        <w:rPr>
+          <w:lang w:val="en-US"/>
+        </w:rPr>
+        <w:t xml:space="preserve"> —</w:t>
+      </w:r>
+      <w:r>
+        <w:rPr>
+          <w:lang w:val="en-US"/>
+        </w:rPr>
+        <w:t xml:space="preserve"> Dec</w:t>
+      </w:r>
+      <w:r>
+        <w:rPr>
+          <w:lang w:val="en-US"/>
+        </w:rPr>
+        <w:t>reases the ninja’s health by 5% ;</w:t>
       </w:r>
     </w:p>
     <w:p>
@@ -2167,25 +2917,25 @@
         <w:rPr>
           <w:lang w:val="en-US"/>
         </w:rPr>
-        <w:t xml:space="preserve">katana - </w:t>
-      </w:r>
-      <w:r>
-        <w:rPr>
-          <w:lang w:val="en-US"/>
-        </w:rPr>
-        <w:t>Decreases the ninja’</w:t>
-      </w:r>
-      <w:r>
-        <w:rPr>
-          <w:lang w:val="en-US"/>
-        </w:rPr>
-        <w:t>s health by 20</w:t>
-      </w:r>
-      <w:r>
-        <w:rPr>
-          <w:lang w:val="en-US"/>
-        </w:rPr>
-        <w:t>%</w:t>
+        <w:t>K</w:t>
+      </w:r>
+      <w:r>
+        <w:rPr>
+          <w:lang w:val="en-US"/>
+        </w:rPr>
+        <w:t>atana —</w:t>
+      </w:r>
+      <w:r>
+        <w:rPr>
+          <w:lang w:val="en-US"/>
+        </w:rPr>
+        <w:t xml:space="preserve"> Decreases the ninja’s health by 20%</w:t>
+      </w:r>
+      <w:r>
+        <w:rPr>
+          <w:lang w:val="en-US"/>
+        </w:rPr>
+        <w:t xml:space="preserve"> ;</w:t>
       </w:r>
     </w:p>
     <w:p>
@@ -2199,37 +2949,35 @@
           <w:lang w:val="en-US"/>
         </w:rPr>
       </w:pPr>
-      <w:proofErr w:type="spellStart"/>
-      <w:r>
-        <w:rPr>
-          <w:lang w:val="en-US"/>
-        </w:rPr>
-        <w:t>kama</w:t>
-      </w:r>
-      <w:proofErr w:type="spellEnd"/>
-      <w:r>
-        <w:rPr>
-          <w:lang w:val="en-US"/>
-        </w:rPr>
-        <w:t xml:space="preserve">- </w:t>
-      </w:r>
-      <w:r>
-        <w:rPr>
-          <w:lang w:val="en-US"/>
-        </w:rPr>
-        <w:t>Decreases the ninja’</w:t>
-      </w:r>
-      <w:r>
-        <w:rPr>
-          <w:lang w:val="en-US"/>
-        </w:rPr>
-        <w:t>s health by 50</w:t>
-      </w:r>
-      <w:r>
-        <w:rPr>
-          <w:lang w:val="en-US"/>
-        </w:rPr>
-        <w:t>%</w:t>
+      <w:r>
+        <w:rPr>
+          <w:lang w:val="en-US"/>
+        </w:rPr>
+        <w:t>K</w:t>
+      </w:r>
+      <w:r>
+        <w:rPr>
+          <w:lang w:val="en-US"/>
+        </w:rPr>
+        <w:t>ama</w:t>
+      </w:r>
+      <w:r>
+        <w:rPr>
+          <w:lang w:val="en-US"/>
+        </w:rPr>
+        <w:t xml:space="preserve"> —</w:t>
+      </w:r>
+      <w:r>
+        <w:rPr>
+          <w:lang w:val="en-US"/>
+        </w:rPr>
+        <w:t xml:space="preserve"> Decreases the ninja’s health by 50%</w:t>
+      </w:r>
+      <w:r>
+        <w:rPr>
+          <w:lang w:val="en-US"/>
+        </w:rPr>
+        <w:t xml:space="preserve"> ;</w:t>
       </w:r>
     </w:p>
     <w:p>
@@ -2285,7 +3033,13 @@
         <w:rPr>
           <w:lang w:val="en-US"/>
         </w:rPr>
-        <w:t xml:space="preserve">Coins - </w:t>
+        <w:t xml:space="preserve">Coins </w:t>
+      </w:r>
+      <w:r>
+        <w:rPr>
+          <w:lang w:val="en-US"/>
+        </w:rPr>
+        <w:t>—</w:t>
       </w:r>
       <w:r>
         <w:rPr>
@@ -2297,7 +3051,7 @@
         <w:rPr>
           <w:lang w:val="en-US"/>
         </w:rPr>
-        <w:t>Increases scores</w:t>
+        <w:t>Increases current score ;</w:t>
       </w:r>
     </w:p>
     <w:p>
@@ -2315,7 +3069,25 @@
         <w:rPr>
           <w:lang w:val="en-US"/>
         </w:rPr>
-        <w:t>Health – Increases</w:t>
+        <w:t xml:space="preserve">Health </w:t>
+      </w:r>
+      <w:r>
+        <w:rPr>
+          <w:lang w:val="en-US"/>
+        </w:rPr>
+        <w:t>—</w:t>
+      </w:r>
+      <w:r>
+        <w:rPr>
+          <w:lang w:val="en-US"/>
+        </w:rPr>
+        <w:t xml:space="preserve"> </w:t>
+      </w:r>
+      <w:r>
+        <w:rPr>
+          <w:lang w:val="en-US"/>
+        </w:rPr>
+        <w:t>Increases</w:t>
       </w:r>
       <w:r>
         <w:rPr>
@@ -2334,6 +3106,12 @@
           <w:lang w:val="en-US"/>
         </w:rPr>
         <w:t>%</w:t>
+      </w:r>
+      <w:r>
+        <w:rPr>
+          <w:lang w:val="en-US"/>
+        </w:rPr>
+        <w:t xml:space="preserve"> ;</w:t>
       </w:r>
     </w:p>
     <w:p>
@@ -2354,40 +3132,60 @@
           <w:lang w:val="en-US"/>
         </w:rPr>
       </w:pPr>
-      <w:bookmarkStart w:id="7" w:name="_Toc322698155"/>
-      <w:r>
-        <w:rPr>
-          <w:lang w:val="en-US"/>
-        </w:rPr>
-        <w:lastRenderedPageBreak/>
+      <w:bookmarkStart w:id="8" w:name="_Toc322698155"/>
+      <w:r>
+        <w:rPr>
+          <w:lang w:val="en-US"/>
+        </w:rPr>
         <w:t>Non-Functional Requirements</w:t>
       </w:r>
-      <w:bookmarkEnd w:id="7"/>
-    </w:p>
-    <w:p>
-      <w:pPr>
-        <w:rPr>
-          <w:lang w:val="en-US"/>
-        </w:rPr>
-      </w:pPr>
-    </w:p>
-    <w:p>
-      <w:pPr>
-        <w:rPr>
-          <w:lang w:val="en-US"/>
-        </w:rPr>
-      </w:pPr>
-      <w:r>
-        <w:rPr>
-          <w:lang w:val="en-US"/>
-        </w:rPr>
-        <w:t>List here all non-functional requirement</w:t>
-      </w:r>
-      <w:r>
-        <w:rPr>
-          <w:lang w:val="en-US"/>
-        </w:rPr>
-        <w:t>s. Consider things like performance, scalability, security, multi lingual support, availability, logging etc.</w:t>
+      <w:bookmarkEnd w:id="8"/>
+    </w:p>
+    <w:p>
+      <w:pPr>
+        <w:rPr>
+          <w:lang w:val="en-US"/>
+        </w:rPr>
+      </w:pPr>
+    </w:p>
+    <w:p>
+      <w:pPr>
+        <w:rPr>
+          <w:lang w:val="en-US"/>
+        </w:rPr>
+      </w:pPr>
+      <w:r>
+        <w:rPr>
+          <w:lang w:val="en-US"/>
+        </w:rPr>
+        <w:t xml:space="preserve">Performance mostly depends on the client-side (e.g. internet browser, RAM </w:t>
+      </w:r>
+      <w:proofErr w:type="spellStart"/>
+      <w:r>
+        <w:rPr>
+          <w:lang w:val="en-US"/>
+        </w:rPr>
+        <w:t>etc</w:t>
+      </w:r>
+      <w:proofErr w:type="spellEnd"/>
+      <w:r>
+        <w:rPr>
+          <w:lang w:val="en-US"/>
+        </w:rPr>
+        <w:t xml:space="preserve">). However, considering today’s technologies and the fact that out software does not require super capability, game most likely to be ran from any device. The interface language is English and service is accessible via internet. </w:t>
+      </w:r>
+    </w:p>
+    <w:p>
+      <w:pPr>
+        <w:rPr>
+          <w:lang w:val="en-US"/>
+        </w:rPr>
+      </w:pPr>
+      <w:r>
+        <w:rPr>
+          <w:lang w:val="en-US"/>
+        </w:rPr>
+        <w:t xml:space="preserve">Product does not require high security maintenance, therefore no extra modules required. </w:t>
       </w:r>
     </w:p>
     <w:p>
@@ -2408,30 +3206,13 @@
           <w:lang w:val="en-US"/>
         </w:rPr>
       </w:pPr>
-      <w:bookmarkStart w:id="8" w:name="_Toc322698156"/>
-      <w:r>
-        <w:rPr>
-          <w:lang w:val="en-US"/>
-        </w:rPr>
-        <w:t>Non-</w:t>
-      </w:r>
-      <w:proofErr w:type="spellStart"/>
-      <w:r>
-        <w:rPr>
-          <w:lang w:val="en-US"/>
-        </w:rPr>
-        <w:t>Func</w:t>
-      </w:r>
-      <w:proofErr w:type="spellEnd"/>
-      <w:r>
-        <w:rPr>
-          <w:lang w:val="en-US"/>
-        </w:rPr>
-        <w:t xml:space="preserve"> Requirement 1</w:t>
-      </w:r>
-      <w:bookmarkStart w:id="9" w:name="_GoBack"/>
-      <w:bookmarkEnd w:id="8"/>
-      <w:bookmarkEnd w:id="9"/>
+      <w:r>
+        <w:rPr>
+          <w:lang w:val="en-US"/>
+        </w:rPr>
+        <w:lastRenderedPageBreak/>
+        <w:t>User Database</w:t>
+      </w:r>
     </w:p>
     <w:p>
       <w:pPr>
@@ -2444,20 +3225,15 @@
         <w:rPr>
           <w:lang w:val="en-US"/>
         </w:rPr>
-        <w:t>Fps, internet,</w:t>
-      </w:r>
-      <w:r>
-        <w:rPr>
-          <w:lang w:val="en-US"/>
-        </w:rPr>
-        <w:t xml:space="preserve"> not require security</w:t>
-      </w:r>
-      <w:r>
-        <w:rPr>
-          <w:lang w:val="en-US"/>
-        </w:rPr>
-        <w:t xml:space="preserve"> </w:t>
-      </w:r>
+        <w:t>…</w:t>
+      </w:r>
+    </w:p>
+    <w:p>
+      <w:pPr>
+        <w:rPr>
+          <w:lang w:val="en-US"/>
+        </w:rPr>
+      </w:pPr>
     </w:p>
     <w:p>
       <w:pPr>
@@ -2477,49 +3253,45 @@
           <w:lang w:val="en-US"/>
         </w:rPr>
       </w:pPr>
-      <w:bookmarkStart w:id="10" w:name="_Toc322698157"/>
-      <w:r>
-        <w:rPr>
-          <w:lang w:val="en-US"/>
-        </w:rPr>
-        <w:t>Non-</w:t>
+      <w:r>
+        <w:rPr>
+          <w:lang w:val="en-US"/>
+        </w:rPr>
+        <w:t>Responsiveness and Mobile implementation</w:t>
+      </w:r>
+    </w:p>
+    <w:p>
+      <w:pPr>
+        <w:rPr>
+          <w:lang w:val="en-US"/>
+        </w:rPr>
+      </w:pPr>
+      <w:r>
+        <w:rPr>
+          <w:lang w:val="en-US"/>
+        </w:rPr>
+        <w:t xml:space="preserve">The matter of the ability to adjust properly for any screen size (from large desktop to small smartphone) is compulsory nowadays. Our team has just began our software developing path and we are not brave enough to say that it is in our power to successfully build the mobile version of the game. However, it is willingly excited about trying it, but for now we </w:t>
       </w:r>
       <w:proofErr w:type="spellStart"/>
       <w:r>
         <w:rPr>
           <w:lang w:val="en-US"/>
         </w:rPr>
-        <w:t>Func</w:t>
+        <w:t>can not</w:t>
       </w:r>
       <w:proofErr w:type="spellEnd"/>
       <w:r>
         <w:rPr>
           <w:lang w:val="en-US"/>
         </w:rPr>
-        <w:t xml:space="preserve"> Requirement 1</w:t>
-      </w:r>
-      <w:bookmarkEnd w:id="10"/>
-    </w:p>
-    <w:p>
-      <w:pPr>
-        <w:rPr>
-          <w:lang w:val="en-US"/>
-        </w:rPr>
-      </w:pPr>
-    </w:p>
-    <w:p>
-      <w:pPr>
-        <w:rPr>
-          <w:lang w:val="en-US"/>
-        </w:rPr>
-      </w:pPr>
-    </w:p>
-    <w:p>
-      <w:pPr>
-        <w:rPr>
-          <w:lang w:val="en-US"/>
-        </w:rPr>
-      </w:pPr>
+        <w:t xml:space="preserve"> </w:t>
+      </w:r>
+      <w:r>
+        <w:rPr>
+          <w:lang w:val="en-US"/>
+        </w:rPr>
+        <w:t>guarantee it for sure.</w:t>
+      </w:r>
     </w:p>
     <w:sectPr>
       <w:pgSz w:w="11906" w:h="16838"/>
@@ -2534,8 +3306,8 @@
 </file>
 
 <file path=word/numbering.xml><?xml version="1.0" encoding="utf-8"?>
-<w:numbering xmlns:wpc="http://schemas.microsoft.com/office/word/2010/wordprocessingCanvas" xmlns:mo="http://schemas.microsoft.com/office/mac/office/2008/main" xmlns:mc="http://schemas.openxmlformats.org/markup-compatibility/2006" xmlns:mv="urn:schemas-microsoft-com:mac:vml" xmlns:o="urn:schemas-microsoft-com:office:office" xmlns:r="http://schemas.openxmlformats.org/officeDocument/2006/relationships" xmlns:m="http://schemas.openxmlformats.org/officeDocument/2006/math" xmlns:v="urn:schemas-microsoft-com:vml" xmlns:wp14="http://schemas.microsoft.com/office/word/2010/wordprocessingDrawing" xmlns:wp="http://schemas.openxmlformats.org/drawingml/2006/wordprocessingDrawing" xmlns:w10="urn:schemas-microsoft-com:office:word" xmlns:w="http://schemas.openxmlformats.org/wordprocessingml/2006/main" xmlns:w14="http://schemas.microsoft.com/office/word/2010/wordml" xmlns:w15="http://schemas.microsoft.com/office/word/2012/wordml" xmlns:wpg="http://schemas.microsoft.com/office/word/2010/wordprocessingGroup" xmlns:wpi="http://schemas.microsoft.com/office/word/2010/wordprocessingInk" xmlns:wne="http://schemas.microsoft.com/office/word/2006/wordml" xmlns:wps="http://schemas.microsoft.com/office/word/2010/wordprocessingShape" mc:Ignorable="w14 w15 wp14">
-  <w:abstractNum w:abstractNumId="0">
+<w:numbering xmlns:wpc="http://schemas.microsoft.com/office/word/2010/wordprocessingCanvas" xmlns:cx="http://schemas.microsoft.com/office/drawing/2014/chartex" xmlns:cx1="http://schemas.microsoft.com/office/drawing/2015/9/8/chartex" xmlns:cx2="http://schemas.microsoft.com/office/drawing/2015/10/21/chartex" xmlns:cx3="http://schemas.microsoft.com/office/drawing/2016/5/9/chartex" xmlns:cx4="http://schemas.microsoft.com/office/drawing/2016/5/10/chartex" xmlns:cx5="http://schemas.microsoft.com/office/drawing/2016/5/11/chartex" xmlns:cx6="http://schemas.microsoft.com/office/drawing/2016/5/12/chartex" xmlns:cx7="http://schemas.microsoft.com/office/drawing/2016/5/13/chartex" xmlns:cx8="http://schemas.microsoft.com/office/drawing/2016/5/14/chartex" xmlns:mc="http://schemas.openxmlformats.org/markup-compatibility/2006" xmlns:o="urn:schemas-microsoft-com:office:office" xmlns:r="http://schemas.openxmlformats.org/officeDocument/2006/relationships" xmlns:m="http://schemas.openxmlformats.org/officeDocument/2006/math" xmlns:v="urn:schemas-microsoft-com:vml" xmlns:wp14="http://schemas.microsoft.com/office/word/2010/wordprocessingDrawing" xmlns:wp="http://schemas.openxmlformats.org/drawingml/2006/wordprocessingDrawing" xmlns:w10="urn:schemas-microsoft-com:office:word" xmlns:w="http://schemas.openxmlformats.org/wordprocessingml/2006/main" xmlns:w14="http://schemas.microsoft.com/office/word/2010/wordml" xmlns:w15="http://schemas.microsoft.com/office/word/2012/wordml" xmlns:w16se="http://schemas.microsoft.com/office/word/2015/wordml/symex" xmlns:wpg="http://schemas.microsoft.com/office/word/2010/wordprocessingGroup" xmlns:wpi="http://schemas.microsoft.com/office/word/2010/wordprocessingInk" xmlns:wne="http://schemas.microsoft.com/office/word/2006/wordml" xmlns:wps="http://schemas.microsoft.com/office/word/2010/wordprocessingShape" mc:Ignorable="w14 w15 w16se wp14">
+  <w:abstractNum w:abstractNumId="0" w15:restartNumberingAfterBreak="0">
     <w:nsid w:val="088469CD"/>
     <w:multiLevelType w:val="multilevel"/>
     <w:tmpl w:val="3F38B260"/>
@@ -2653,7 +3425,7 @@
       </w:rPr>
     </w:lvl>
   </w:abstractNum>
-  <w:abstractNum w:abstractNumId="1">
+  <w:abstractNum w:abstractNumId="1" w15:restartNumberingAfterBreak="0">
     <w:nsid w:val="124B6F9B"/>
     <w:multiLevelType w:val="multilevel"/>
     <w:tmpl w:val="3F38B260"/>
@@ -2771,7 +3543,7 @@
       </w:rPr>
     </w:lvl>
   </w:abstractNum>
-  <w:abstractNum w:abstractNumId="2">
+  <w:abstractNum w:abstractNumId="2" w15:restartNumberingAfterBreak="0">
     <w:nsid w:val="22043A29"/>
     <w:multiLevelType w:val="multilevel"/>
     <w:tmpl w:val="3F38B260"/>
@@ -2889,7 +3661,7 @@
       </w:rPr>
     </w:lvl>
   </w:abstractNum>
-  <w:abstractNum w:abstractNumId="3">
+  <w:abstractNum w:abstractNumId="3" w15:restartNumberingAfterBreak="0">
     <w:nsid w:val="24366A29"/>
     <w:multiLevelType w:val="multilevel"/>
     <w:tmpl w:val="3F38B260"/>
@@ -3007,7 +3779,7 @@
       </w:rPr>
     </w:lvl>
   </w:abstractNum>
-  <w:abstractNum w:abstractNumId="4">
+  <w:abstractNum w:abstractNumId="4" w15:restartNumberingAfterBreak="0">
     <w:nsid w:val="26BA7A0C"/>
     <w:multiLevelType w:val="hybridMultilevel"/>
     <w:tmpl w:val="CFBA9F4A"/>
@@ -3120,7 +3892,7 @@
       </w:rPr>
     </w:lvl>
   </w:abstractNum>
-  <w:abstractNum w:abstractNumId="5">
+  <w:abstractNum w:abstractNumId="5" w15:restartNumberingAfterBreak="0">
     <w:nsid w:val="2CA61F97"/>
     <w:multiLevelType w:val="multilevel"/>
     <w:tmpl w:val="3F38B260"/>
@@ -3238,7 +4010,120 @@
       </w:rPr>
     </w:lvl>
   </w:abstractNum>
-  <w:abstractNum w:abstractNumId="6">
+  <w:abstractNum w:abstractNumId="6" w15:restartNumberingAfterBreak="0">
+    <w:nsid w:val="360F0CC2"/>
+    <w:multiLevelType w:val="hybridMultilevel"/>
+    <w:tmpl w:val="5D2A753E"/>
+    <w:lvl w:ilvl="0" w:tplc="04190001">
+      <w:start w:val="1"/>
+      <w:numFmt w:val="bullet"/>
+      <w:lvlText w:val=""/>
+      <w:lvlJc w:val="left"/>
+      <w:pPr>
+        <w:ind w:left="720" w:hanging="360"/>
+      </w:pPr>
+      <w:rPr>
+        <w:rFonts w:ascii="Symbol" w:hAnsi="Symbol" w:hint="default"/>
+      </w:rPr>
+    </w:lvl>
+    <w:lvl w:ilvl="1" w:tplc="04190003" w:tentative="1">
+      <w:start w:val="1"/>
+      <w:numFmt w:val="bullet"/>
+      <w:lvlText w:val="o"/>
+      <w:lvlJc w:val="left"/>
+      <w:pPr>
+        <w:ind w:left="1440" w:hanging="360"/>
+      </w:pPr>
+      <w:rPr>
+        <w:rFonts w:ascii="Courier New" w:hAnsi="Courier New" w:cs="Courier New" w:hint="default"/>
+      </w:rPr>
+    </w:lvl>
+    <w:lvl w:ilvl="2" w:tplc="04190005" w:tentative="1">
+      <w:start w:val="1"/>
+      <w:numFmt w:val="bullet"/>
+      <w:lvlText w:val=""/>
+      <w:lvlJc w:val="left"/>
+      <w:pPr>
+        <w:ind w:left="2160" w:hanging="360"/>
+      </w:pPr>
+      <w:rPr>
+        <w:rFonts w:ascii="Wingdings" w:hAnsi="Wingdings" w:hint="default"/>
+      </w:rPr>
+    </w:lvl>
+    <w:lvl w:ilvl="3" w:tplc="04190001" w:tentative="1">
+      <w:start w:val="1"/>
+      <w:numFmt w:val="bullet"/>
+      <w:lvlText w:val=""/>
+      <w:lvlJc w:val="left"/>
+      <w:pPr>
+        <w:ind w:left="2880" w:hanging="360"/>
+      </w:pPr>
+      <w:rPr>
+        <w:rFonts w:ascii="Symbol" w:hAnsi="Symbol" w:hint="default"/>
+      </w:rPr>
+    </w:lvl>
+    <w:lvl w:ilvl="4" w:tplc="04190003" w:tentative="1">
+      <w:start w:val="1"/>
+      <w:numFmt w:val="bullet"/>
+      <w:lvlText w:val="o"/>
+      <w:lvlJc w:val="left"/>
+      <w:pPr>
+        <w:ind w:left="3600" w:hanging="360"/>
+      </w:pPr>
+      <w:rPr>
+        <w:rFonts w:ascii="Courier New" w:hAnsi="Courier New" w:cs="Courier New" w:hint="default"/>
+      </w:rPr>
+    </w:lvl>
+    <w:lvl w:ilvl="5" w:tplc="04190005" w:tentative="1">
+      <w:start w:val="1"/>
+      <w:numFmt w:val="bullet"/>
+      <w:lvlText w:val=""/>
+      <w:lvlJc w:val="left"/>
+      <w:pPr>
+        <w:ind w:left="4320" w:hanging="360"/>
+      </w:pPr>
+      <w:rPr>
+        <w:rFonts w:ascii="Wingdings" w:hAnsi="Wingdings" w:hint="default"/>
+      </w:rPr>
+    </w:lvl>
+    <w:lvl w:ilvl="6" w:tplc="04190001" w:tentative="1">
+      <w:start w:val="1"/>
+      <w:numFmt w:val="bullet"/>
+      <w:lvlText w:val=""/>
+      <w:lvlJc w:val="left"/>
+      <w:pPr>
+        <w:ind w:left="5040" w:hanging="360"/>
+      </w:pPr>
+      <w:rPr>
+        <w:rFonts w:ascii="Symbol" w:hAnsi="Symbol" w:hint="default"/>
+      </w:rPr>
+    </w:lvl>
+    <w:lvl w:ilvl="7" w:tplc="04190003" w:tentative="1">
+      <w:start w:val="1"/>
+      <w:numFmt w:val="bullet"/>
+      <w:lvlText w:val="o"/>
+      <w:lvlJc w:val="left"/>
+      <w:pPr>
+        <w:ind w:left="5760" w:hanging="360"/>
+      </w:pPr>
+      <w:rPr>
+        <w:rFonts w:ascii="Courier New" w:hAnsi="Courier New" w:cs="Courier New" w:hint="default"/>
+      </w:rPr>
+    </w:lvl>
+    <w:lvl w:ilvl="8" w:tplc="04190005" w:tentative="1">
+      <w:start w:val="1"/>
+      <w:numFmt w:val="bullet"/>
+      <w:lvlText w:val=""/>
+      <w:lvlJc w:val="left"/>
+      <w:pPr>
+        <w:ind w:left="6480" w:hanging="360"/>
+      </w:pPr>
+      <w:rPr>
+        <w:rFonts w:ascii="Wingdings" w:hAnsi="Wingdings" w:hint="default"/>
+      </w:rPr>
+    </w:lvl>
+  </w:abstractNum>
+  <w:abstractNum w:abstractNumId="7" w15:restartNumberingAfterBreak="0">
     <w:nsid w:val="3B073803"/>
     <w:multiLevelType w:val="hybridMultilevel"/>
     <w:tmpl w:val="1AB62494"/>
@@ -3351,7 +4236,7 @@
       </w:rPr>
     </w:lvl>
   </w:abstractNum>
-  <w:abstractNum w:abstractNumId="7">
+  <w:abstractNum w:abstractNumId="8" w15:restartNumberingAfterBreak="0">
     <w:nsid w:val="4DBE3B08"/>
     <w:multiLevelType w:val="hybridMultilevel"/>
     <w:tmpl w:val="D7C409CE"/>
@@ -3437,7 +4322,7 @@
       </w:pPr>
     </w:lvl>
   </w:abstractNum>
-  <w:abstractNum w:abstractNumId="8">
+  <w:abstractNum w:abstractNumId="9" w15:restartNumberingAfterBreak="0">
     <w:nsid w:val="4FD44103"/>
     <w:multiLevelType w:val="multilevel"/>
     <w:tmpl w:val="3F38B260"/>
@@ -3555,7 +4440,7 @@
       </w:rPr>
     </w:lvl>
   </w:abstractNum>
-  <w:abstractNum w:abstractNumId="9">
+  <w:abstractNum w:abstractNumId="10" w15:restartNumberingAfterBreak="0">
     <w:nsid w:val="589050A0"/>
     <w:multiLevelType w:val="hybridMultilevel"/>
     <w:tmpl w:val="84F0762A"/>
@@ -3641,7 +4526,7 @@
       </w:pPr>
     </w:lvl>
   </w:abstractNum>
-  <w:abstractNum w:abstractNumId="10">
+  <w:abstractNum w:abstractNumId="11" w15:restartNumberingAfterBreak="0">
     <w:nsid w:val="59537E8F"/>
     <w:multiLevelType w:val="hybridMultilevel"/>
     <w:tmpl w:val="0F98816A"/>
@@ -3727,7 +4612,7 @@
       </w:pPr>
     </w:lvl>
   </w:abstractNum>
-  <w:abstractNum w:abstractNumId="11">
+  <w:abstractNum w:abstractNumId="12" w15:restartNumberingAfterBreak="0">
     <w:nsid w:val="6CD15434"/>
     <w:multiLevelType w:val="multilevel"/>
     <w:tmpl w:val="3F38B260"/>
@@ -3845,7 +4730,7 @@
       </w:rPr>
     </w:lvl>
   </w:abstractNum>
-  <w:abstractNum w:abstractNumId="12">
+  <w:abstractNum w:abstractNumId="13" w15:restartNumberingAfterBreak="0">
     <w:nsid w:val="6DAA4FA7"/>
     <w:multiLevelType w:val="hybridMultilevel"/>
     <w:tmpl w:val="D9007FA0"/>
@@ -3985,7 +4870,93 @@
       </w:rPr>
     </w:lvl>
   </w:abstractNum>
-  <w:abstractNum w:abstractNumId="13">
+  <w:abstractNum w:abstractNumId="14" w15:restartNumberingAfterBreak="0">
+    <w:nsid w:val="71371D4F"/>
+    <w:multiLevelType w:val="hybridMultilevel"/>
+    <w:tmpl w:val="5068F944"/>
+    <w:lvl w:ilvl="0" w:tplc="0419000F">
+      <w:start w:val="1"/>
+      <w:numFmt w:val="decimal"/>
+      <w:lvlText w:val="%1."/>
+      <w:lvlJc w:val="left"/>
+      <w:pPr>
+        <w:ind w:left="720" w:hanging="360"/>
+      </w:pPr>
+    </w:lvl>
+    <w:lvl w:ilvl="1" w:tplc="04190019" w:tentative="1">
+      <w:start w:val="1"/>
+      <w:numFmt w:val="lowerLetter"/>
+      <w:lvlText w:val="%2."/>
+      <w:lvlJc w:val="left"/>
+      <w:pPr>
+        <w:ind w:left="1440" w:hanging="360"/>
+      </w:pPr>
+    </w:lvl>
+    <w:lvl w:ilvl="2" w:tplc="0419001B" w:tentative="1">
+      <w:start w:val="1"/>
+      <w:numFmt w:val="lowerRoman"/>
+      <w:lvlText w:val="%3."/>
+      <w:lvlJc w:val="right"/>
+      <w:pPr>
+        <w:ind w:left="2160" w:hanging="180"/>
+      </w:pPr>
+    </w:lvl>
+    <w:lvl w:ilvl="3" w:tplc="0419000F" w:tentative="1">
+      <w:start w:val="1"/>
+      <w:numFmt w:val="decimal"/>
+      <w:lvlText w:val="%4."/>
+      <w:lvlJc w:val="left"/>
+      <w:pPr>
+        <w:ind w:left="2880" w:hanging="360"/>
+      </w:pPr>
+    </w:lvl>
+    <w:lvl w:ilvl="4" w:tplc="04190019" w:tentative="1">
+      <w:start w:val="1"/>
+      <w:numFmt w:val="lowerLetter"/>
+      <w:lvlText w:val="%5."/>
+      <w:lvlJc w:val="left"/>
+      <w:pPr>
+        <w:ind w:left="3600" w:hanging="360"/>
+      </w:pPr>
+    </w:lvl>
+    <w:lvl w:ilvl="5" w:tplc="0419001B" w:tentative="1">
+      <w:start w:val="1"/>
+      <w:numFmt w:val="lowerRoman"/>
+      <w:lvlText w:val="%6."/>
+      <w:lvlJc w:val="right"/>
+      <w:pPr>
+        <w:ind w:left="4320" w:hanging="180"/>
+      </w:pPr>
+    </w:lvl>
+    <w:lvl w:ilvl="6" w:tplc="0419000F" w:tentative="1">
+      <w:start w:val="1"/>
+      <w:numFmt w:val="decimal"/>
+      <w:lvlText w:val="%7."/>
+      <w:lvlJc w:val="left"/>
+      <w:pPr>
+        <w:ind w:left="5040" w:hanging="360"/>
+      </w:pPr>
+    </w:lvl>
+    <w:lvl w:ilvl="7" w:tplc="04190019" w:tentative="1">
+      <w:start w:val="1"/>
+      <w:numFmt w:val="lowerLetter"/>
+      <w:lvlText w:val="%8."/>
+      <w:lvlJc w:val="left"/>
+      <w:pPr>
+        <w:ind w:left="5760" w:hanging="360"/>
+      </w:pPr>
+    </w:lvl>
+    <w:lvl w:ilvl="8" w:tplc="0419001B" w:tentative="1">
+      <w:start w:val="1"/>
+      <w:numFmt w:val="lowerRoman"/>
+      <w:lvlText w:val="%9."/>
+      <w:lvlJc w:val="right"/>
+      <w:pPr>
+        <w:ind w:left="6480" w:hanging="180"/>
+      </w:pPr>
+    </w:lvl>
+  </w:abstractNum>
+  <w:abstractNum w:abstractNumId="15" w15:restartNumberingAfterBreak="0">
     <w:nsid w:val="732F128A"/>
     <w:multiLevelType w:val="multilevel"/>
     <w:tmpl w:val="3F38B260"/>
@@ -4107,16 +5078,16 @@
     <w:abstractNumId w:val="0"/>
   </w:num>
   <w:num w:numId="2">
-    <w:abstractNumId w:val="13"/>
+    <w:abstractNumId w:val="15"/>
   </w:num>
   <w:num w:numId="3">
+    <w:abstractNumId w:val="11"/>
+  </w:num>
+  <w:num w:numId="4">
     <w:abstractNumId w:val="10"/>
   </w:num>
-  <w:num w:numId="4">
-    <w:abstractNumId w:val="9"/>
-  </w:num>
   <w:num w:numId="5">
-    <w:abstractNumId w:val="7"/>
+    <w:abstractNumId w:val="8"/>
   </w:num>
   <w:num w:numId="6">
     <w:abstractNumId w:val="5"/>
@@ -4125,10 +5096,10 @@
     <w:abstractNumId w:val="3"/>
   </w:num>
   <w:num w:numId="8">
-    <w:abstractNumId w:val="12"/>
+    <w:abstractNumId w:val="13"/>
   </w:num>
   <w:num w:numId="9">
-    <w:abstractNumId w:val="8"/>
+    <w:abstractNumId w:val="9"/>
   </w:num>
   <w:num w:numId="10">
     <w:abstractNumId w:val="1"/>
@@ -4137,19 +5108,25 @@
     <w:abstractNumId w:val="2"/>
   </w:num>
   <w:num w:numId="12">
-    <w:abstractNumId w:val="11"/>
+    <w:abstractNumId w:val="12"/>
   </w:num>
   <w:num w:numId="13">
     <w:abstractNumId w:val="4"/>
   </w:num>
   <w:num w:numId="14">
+    <w:abstractNumId w:val="7"/>
+  </w:num>
+  <w:num w:numId="15">
+    <w:abstractNumId w:val="14"/>
+  </w:num>
+  <w:num w:numId="16">
     <w:abstractNumId w:val="6"/>
   </w:num>
 </w:numbering>
 </file>
 
 <file path=word/styles.xml><?xml version="1.0" encoding="utf-8"?>
-<w:styles xmlns:mc="http://schemas.openxmlformats.org/markup-compatibility/2006" xmlns:r="http://schemas.openxmlformats.org/officeDocument/2006/relationships" xmlns:w="http://schemas.openxmlformats.org/wordprocessingml/2006/main" xmlns:w14="http://schemas.microsoft.com/office/word/2010/wordml" xmlns:w15="http://schemas.microsoft.com/office/word/2012/wordml" mc:Ignorable="w14 w15">
+<w:styles xmlns:mc="http://schemas.openxmlformats.org/markup-compatibility/2006" xmlns:r="http://schemas.openxmlformats.org/officeDocument/2006/relationships" xmlns:w="http://schemas.openxmlformats.org/wordprocessingml/2006/main" xmlns:w14="http://schemas.microsoft.com/office/word/2010/wordml" xmlns:w15="http://schemas.microsoft.com/office/word/2012/wordml" xmlns:w16se="http://schemas.microsoft.com/office/word/2015/wordml/symex" mc:Ignorable="w14 w15 w16se">
   <w:docDefaults>
     <w:rPrDefault>
       <w:rPr>
@@ -4165,7 +5142,7 @@
       </w:pPr>
     </w:pPrDefault>
   </w:docDefaults>
-  <w:latentStyles w:defLockedState="0" w:defUIPriority="99" w:defSemiHidden="0" w:defUnhideWhenUsed="0" w:defQFormat="0" w:count="382">
+  <w:latentStyles w:defLockedState="0" w:defUIPriority="99" w:defSemiHidden="0" w:defUnhideWhenUsed="0" w:defQFormat="0" w:count="374">
     <w:lsdException w:name="Normal" w:uiPriority="0" w:qFormat="1"/>
     <w:lsdException w:name="heading 1" w:uiPriority="9" w:qFormat="1"/>
     <w:lsdException w:name="heading 2" w:semiHidden="1" w:uiPriority="9" w:unhideWhenUsed="1" w:qFormat="1"/>
@@ -4644,6 +5621,7 @@
   <w:style w:type="character" w:default="1" w:styleId="DefaultParagraphFont">
     <w:name w:val="Default Paragraph Font"/>
     <w:uiPriority w:val="1"/>
+    <w:semiHidden/>
     <w:unhideWhenUsed/>
   </w:style>
   <w:style w:type="table" w:default="1" w:styleId="TableNormal">
@@ -4880,6 +5858,42 @@
       <w:rFonts w:ascii="Times New Roman" w:hAnsi="Times New Roman"/>
       <w:sz w:val="24"/>
       <w:szCs w:val="24"/>
+    </w:rPr>
+  </w:style>
+  <w:style w:type="character" w:styleId="Mention">
+    <w:name w:val="Mention"/>
+    <w:basedOn w:val="DefaultParagraphFont"/>
+    <w:uiPriority w:val="99"/>
+    <w:semiHidden/>
+    <w:unhideWhenUsed/>
+    <w:rsid w:val="0010430B"/>
+    <w:rPr>
+      <w:color w:val="2B579A"/>
+      <w:shd w:val="clear" w:color="auto" w:fill="E6E6E6"/>
+    </w:rPr>
+  </w:style>
+  <w:style w:type="character" w:customStyle="1" w:styleId="apple-converted-space">
+    <w:name w:val="apple-converted-space"/>
+    <w:basedOn w:val="DefaultParagraphFont"/>
+    <w:rsid w:val="00DF4A65"/>
+  </w:style>
+  <w:style w:type="paragraph" w:styleId="Caption">
+    <w:name w:val="caption"/>
+    <w:basedOn w:val="Normal"/>
+    <w:next w:val="Normal"/>
+    <w:uiPriority w:val="35"/>
+    <w:unhideWhenUsed/>
+    <w:qFormat/>
+    <w:rsid w:val="00164F50"/>
+    <w:pPr>
+      <w:spacing w:after="200" w:line="240" w:lineRule="auto"/>
+    </w:pPr>
+    <w:rPr>
+      <w:i/>
+      <w:iCs/>
+      <w:color w:val="1F497D" w:themeColor="text2"/>
+      <w:sz w:val="18"/>
+      <w:szCs w:val="18"/>
     </w:rPr>
   </w:style>
 </w:styles>
@@ -5175,7 +6189,7 @@
 </file>
 
 <file path=customXml/itemProps1.xml><?xml version="1.0" encoding="utf-8"?>
-<ds:datastoreItem xmlns:ds="http://schemas.openxmlformats.org/officeDocument/2006/customXml" ds:itemID="{822F99B8-E3C0-8647-95F9-6983C9E2B419}">
+<ds:datastoreItem xmlns:ds="http://schemas.openxmlformats.org/officeDocument/2006/customXml" ds:itemID="{EF16E882-A2C9-419F-B177-4A66D272F146}">
   <ds:schemaRefs>
     <ds:schemaRef ds:uri="http://schemas.openxmlformats.org/officeDocument/2006/bibliography"/>
   </ds:schemaRefs>

</xml_diff>

<commit_message>
More changes to WSRS
</commit_message>
<xml_diff>
--- a/Ninja_Game_web_software_requirements_specification.docx
+++ b/Ninja_Game_web_software_requirements_specification.docx
@@ -196,12 +196,14 @@
                 <w:pPr>
                   <w:pStyle w:val="NoSpacing"/>
                   <w:rPr>
+                    <w:rFonts w:asciiTheme="majorHAnsi" w:hAnsiTheme="majorHAnsi"/>
                     <w:color w:val="4F81BD" w:themeColor="accent1"/>
                     <w:lang w:val="en-US"/>
                   </w:rPr>
                 </w:pPr>
                 <w:r>
                   <w:rPr>
+                    <w:rFonts w:asciiTheme="majorHAnsi" w:hAnsiTheme="majorHAnsi"/>
                     <w:color w:val="4F81BD" w:themeColor="accent1"/>
                     <w:lang w:val="en-US"/>
                   </w:rPr>
@@ -212,12 +214,14 @@
                 <w:pPr>
                   <w:pStyle w:val="NoSpacing"/>
                   <w:rPr>
+                    <w:rFonts w:asciiTheme="majorHAnsi" w:hAnsiTheme="majorHAnsi"/>
                     <w:color w:val="000000" w:themeColor="text1"/>
                     <w:lang w:val="en-US"/>
                   </w:rPr>
                 </w:pPr>
                 <w:r>
                   <w:rPr>
+                    <w:rFonts w:asciiTheme="majorHAnsi" w:hAnsiTheme="majorHAnsi"/>
                     <w:color w:val="000000" w:themeColor="text1"/>
                     <w:lang w:val="en-US"/>
                   </w:rPr>
@@ -228,12 +232,14 @@
                 <w:pPr>
                   <w:pStyle w:val="NoSpacing"/>
                   <w:rPr>
+                    <w:rFonts w:asciiTheme="majorHAnsi" w:hAnsiTheme="majorHAnsi"/>
                     <w:color w:val="000000" w:themeColor="text1"/>
                     <w:lang w:val="en-US"/>
                   </w:rPr>
                 </w:pPr>
                 <w:r>
                   <w:rPr>
+                    <w:rFonts w:asciiTheme="majorHAnsi" w:hAnsiTheme="majorHAnsi"/>
                     <w:color w:val="000000" w:themeColor="text1"/>
                     <w:lang w:val="en-US"/>
                   </w:rPr>
@@ -244,12 +250,14 @@
                 <w:pPr>
                   <w:pStyle w:val="NoSpacing"/>
                   <w:rPr>
+                    <w:rFonts w:asciiTheme="majorHAnsi" w:hAnsiTheme="majorHAnsi"/>
                     <w:color w:val="000000" w:themeColor="text1"/>
                     <w:lang w:val="en-US"/>
                   </w:rPr>
                 </w:pPr>
                 <w:r>
                   <w:rPr>
+                    <w:rFonts w:asciiTheme="majorHAnsi" w:hAnsiTheme="majorHAnsi"/>
                     <w:color w:val="000000" w:themeColor="text1"/>
                     <w:lang w:val="en-US"/>
                   </w:rPr>
@@ -308,6 +316,8 @@
           <w:r>
             <w:t>Contents</w:t>
           </w:r>
+          <w:bookmarkStart w:id="0" w:name="_GoBack"/>
+          <w:bookmarkEnd w:id="0"/>
         </w:p>
         <w:p>
           <w:pPr>
@@ -319,7 +329,7 @@
             <w:rPr>
               <w:rFonts w:eastAsiaTheme="minorEastAsia"/>
               <w:noProof/>
-              <w:lang w:eastAsia="fi-FI"/>
+              <w:lang w:val="ru-RU" w:eastAsia="ru-RU"/>
             </w:rPr>
           </w:pPr>
           <w:r>
@@ -334,7 +344,7 @@
           <w:r>
             <w:fldChar w:fldCharType="separate"/>
           </w:r>
-          <w:hyperlink w:anchor="_Toc322698145" w:history="1">
+          <w:hyperlink w:anchor="_Toc478565734" w:history="1">
             <w:r>
               <w:rPr>
                 <w:rStyle w:val="Hyperlink"/>
@@ -347,7 +357,7 @@
               <w:rPr>
                 <w:rFonts w:eastAsiaTheme="minorEastAsia"/>
                 <w:noProof/>
-                <w:lang w:eastAsia="fi-FI"/>
+                <w:lang w:val="ru-RU" w:eastAsia="ru-RU"/>
               </w:rPr>
               <w:tab/>
             </w:r>
@@ -378,7 +388,7 @@
                 <w:noProof/>
                 <w:webHidden/>
               </w:rPr>
-              <w:instrText xml:space="preserve"> PAGEREF _Toc322698145 \h </w:instrText>
+              <w:instrText xml:space="preserve"> PAGEREF _Toc478565734 \h </w:instrText>
             </w:r>
             <w:r>
               <w:rPr>
@@ -419,10 +429,10 @@
             <w:rPr>
               <w:rFonts w:eastAsiaTheme="minorEastAsia"/>
               <w:noProof/>
-              <w:lang w:eastAsia="fi-FI"/>
+              <w:lang w:val="ru-RU" w:eastAsia="ru-RU"/>
             </w:rPr>
           </w:pPr>
-          <w:hyperlink w:anchor="_Toc322698146" w:history="1">
+          <w:hyperlink w:anchor="_Toc478565735" w:history="1">
             <w:r>
               <w:rPr>
                 <w:rStyle w:val="Hyperlink"/>
@@ -435,7 +445,7 @@
               <w:rPr>
                 <w:rFonts w:eastAsiaTheme="minorEastAsia"/>
                 <w:noProof/>
-                <w:lang w:eastAsia="fi-FI"/>
+                <w:lang w:val="ru-RU" w:eastAsia="ru-RU"/>
               </w:rPr>
               <w:tab/>
             </w:r>
@@ -466,7 +476,7 @@
                 <w:noProof/>
                 <w:webHidden/>
               </w:rPr>
-              <w:instrText xml:space="preserve"> PAGEREF _Toc322698146 \h </w:instrText>
+              <w:instrText xml:space="preserve"> PAGEREF _Toc478565735 \h </w:instrText>
             </w:r>
             <w:r>
               <w:rPr>
@@ -505,10 +515,12 @@
               <w:tab w:val="right" w:leader="dot" w:pos="9628"/>
             </w:tabs>
             <w:rPr>
+              <w:rFonts w:eastAsiaTheme="minorEastAsia"/>
               <w:noProof/>
+              <w:lang w:val="ru-RU" w:eastAsia="ru-RU"/>
             </w:rPr>
           </w:pPr>
-          <w:hyperlink w:anchor="_Toc322698147" w:history="1">
+          <w:hyperlink w:anchor="_Toc478565736" w:history="1">
             <w:r>
               <w:rPr>
                 <w:rStyle w:val="Hyperlink"/>
@@ -519,7 +531,9 @@
             </w:r>
             <w:r>
               <w:rPr>
-                <w:noProof/>
+                <w:rFonts w:eastAsiaTheme="minorEastAsia"/>
+                <w:noProof/>
+                <w:lang w:val="ru-RU" w:eastAsia="ru-RU"/>
               </w:rPr>
               <w:tab/>
             </w:r>
@@ -550,7 +564,7 @@
                 <w:noProof/>
                 <w:webHidden/>
               </w:rPr>
-              <w:instrText xml:space="preserve"> PAGEREF _Toc322698147 \h </w:instrText>
+              <w:instrText xml:space="preserve"> PAGEREF _Toc478565736 \h </w:instrText>
             </w:r>
             <w:r>
               <w:rPr>
@@ -591,10 +605,10 @@
             <w:rPr>
               <w:rFonts w:eastAsiaTheme="minorEastAsia"/>
               <w:noProof/>
-              <w:lang w:eastAsia="fi-FI"/>
+              <w:lang w:val="ru-RU" w:eastAsia="ru-RU"/>
             </w:rPr>
           </w:pPr>
-          <w:hyperlink w:anchor="_Toc322698148" w:history="1">
+          <w:hyperlink w:anchor="_Toc478565737" w:history="1">
             <w:r>
               <w:rPr>
                 <w:rStyle w:val="Hyperlink"/>
@@ -607,7 +621,7 @@
               <w:rPr>
                 <w:rFonts w:eastAsiaTheme="minorEastAsia"/>
                 <w:noProof/>
-                <w:lang w:eastAsia="fi-FI"/>
+                <w:lang w:val="ru-RU" w:eastAsia="ru-RU"/>
               </w:rPr>
               <w:tab/>
             </w:r>
@@ -638,7 +652,7 @@
                 <w:noProof/>
                 <w:webHidden/>
               </w:rPr>
-              <w:instrText xml:space="preserve"> PAGEREF _Toc322698148 \h </w:instrText>
+              <w:instrText xml:space="preserve"> PAGEREF _Toc478565737 \h </w:instrText>
             </w:r>
             <w:r>
               <w:rPr>
@@ -679,10 +693,10 @@
             <w:rPr>
               <w:rFonts w:eastAsiaTheme="minorEastAsia"/>
               <w:noProof/>
-              <w:lang w:eastAsia="fi-FI"/>
+              <w:lang w:val="ru-RU" w:eastAsia="ru-RU"/>
             </w:rPr>
           </w:pPr>
-          <w:hyperlink w:anchor="_Toc322698149" w:history="1">
+          <w:hyperlink w:anchor="_Toc478565738" w:history="1">
             <w:r>
               <w:rPr>
                 <w:rStyle w:val="Hyperlink"/>
@@ -695,7 +709,7 @@
               <w:rPr>
                 <w:rFonts w:eastAsiaTheme="minorEastAsia"/>
                 <w:noProof/>
-                <w:lang w:eastAsia="fi-FI"/>
+                <w:lang w:val="ru-RU" w:eastAsia="ru-RU"/>
               </w:rPr>
               <w:tab/>
             </w:r>
@@ -705,7 +719,7 @@
                 <w:noProof/>
                 <w:lang w:val="en-US"/>
               </w:rPr>
-              <w:t>Reference Material</w:t>
+              <w:t>Definitions and Acronyms</w:t>
             </w:r>
             <w:r>
               <w:rPr>
@@ -726,7 +740,7 @@
                 <w:noProof/>
                 <w:webHidden/>
               </w:rPr>
-              <w:instrText xml:space="preserve"> PAGEREF _Toc322698149 \h </w:instrText>
+              <w:instrText xml:space="preserve"> PAGEREF _Toc478565738 \h </w:instrText>
             </w:r>
             <w:r>
               <w:rPr>
@@ -767,10 +781,10 @@
             <w:rPr>
               <w:rFonts w:eastAsiaTheme="minorEastAsia"/>
               <w:noProof/>
-              <w:lang w:eastAsia="fi-FI"/>
+              <w:lang w:val="ru-RU" w:eastAsia="ru-RU"/>
             </w:rPr>
           </w:pPr>
-          <w:hyperlink w:anchor="_Toc322698150" w:history="1">
+          <w:hyperlink w:anchor="_Toc478565739" w:history="1">
             <w:r>
               <w:rPr>
                 <w:rStyle w:val="Hyperlink"/>
@@ -783,7 +797,7 @@
               <w:rPr>
                 <w:rFonts w:eastAsiaTheme="minorEastAsia"/>
                 <w:noProof/>
-                <w:lang w:eastAsia="fi-FI"/>
+                <w:lang w:val="ru-RU" w:eastAsia="ru-RU"/>
               </w:rPr>
               <w:tab/>
             </w:r>
@@ -793,7 +807,7 @@
                 <w:noProof/>
                 <w:lang w:val="en-US"/>
               </w:rPr>
-              <w:t>Definitions and Acronyms</w:t>
+              <w:t>Reference Material</w:t>
             </w:r>
             <w:r>
               <w:rPr>
@@ -814,7 +828,7 @@
                 <w:noProof/>
                 <w:webHidden/>
               </w:rPr>
-              <w:instrText xml:space="preserve"> PAGEREF _Toc322698150 \h </w:instrText>
+              <w:instrText xml:space="preserve"> PAGEREF _Toc478565739 \h </w:instrText>
             </w:r>
             <w:r>
               <w:rPr>
@@ -834,7 +848,7 @@
                 <w:noProof/>
                 <w:webHidden/>
               </w:rPr>
-              <w:t>2</w:t>
+              <w:t>3</w:t>
             </w:r>
             <w:r>
               <w:rPr>
@@ -855,10 +869,10 @@
             <w:rPr>
               <w:rFonts w:eastAsiaTheme="minorEastAsia"/>
               <w:noProof/>
-              <w:lang w:eastAsia="fi-FI"/>
+              <w:lang w:val="ru-RU" w:eastAsia="ru-RU"/>
             </w:rPr>
           </w:pPr>
-          <w:hyperlink w:anchor="_Toc322698151" w:history="1">
+          <w:hyperlink w:anchor="_Toc478565740" w:history="1">
             <w:r>
               <w:rPr>
                 <w:rStyle w:val="Hyperlink"/>
@@ -871,7 +885,7 @@
               <w:rPr>
                 <w:rFonts w:eastAsiaTheme="minorEastAsia"/>
                 <w:noProof/>
-                <w:lang w:eastAsia="fi-FI"/>
+                <w:lang w:val="ru-RU" w:eastAsia="ru-RU"/>
               </w:rPr>
               <w:tab/>
             </w:r>
@@ -902,7 +916,7 @@
                 <w:noProof/>
                 <w:webHidden/>
               </w:rPr>
-              <w:instrText xml:space="preserve"> PAGEREF _Toc322698151 \h </w:instrText>
+              <w:instrText xml:space="preserve"> PAGEREF _Toc478565740 \h </w:instrText>
             </w:r>
             <w:r>
               <w:rPr>
@@ -922,7 +936,7 @@
                 <w:noProof/>
                 <w:webHidden/>
               </w:rPr>
-              <w:t>2</w:t>
+              <w:t>3</w:t>
             </w:r>
             <w:r>
               <w:rPr>
@@ -943,10 +957,10 @@
             <w:rPr>
               <w:rFonts w:eastAsiaTheme="minorEastAsia"/>
               <w:noProof/>
-              <w:lang w:eastAsia="fi-FI"/>
+              <w:lang w:val="ru-RU" w:eastAsia="ru-RU"/>
             </w:rPr>
           </w:pPr>
-          <w:hyperlink w:anchor="_Toc322698152" w:history="1">
+          <w:hyperlink w:anchor="_Toc478565741" w:history="1">
             <w:r>
               <w:rPr>
                 <w:rStyle w:val="Hyperlink"/>
@@ -959,7 +973,7 @@
               <w:rPr>
                 <w:rFonts w:eastAsiaTheme="minorEastAsia"/>
                 <w:noProof/>
-                <w:lang w:eastAsia="fi-FI"/>
+                <w:lang w:val="ru-RU" w:eastAsia="ru-RU"/>
               </w:rPr>
               <w:tab/>
             </w:r>
@@ -969,7 +983,7 @@
                 <w:noProof/>
                 <w:lang w:val="en-US"/>
               </w:rPr>
-              <w:t>System Features</w:t>
+              <w:t>Game Features</w:t>
             </w:r>
             <w:r>
               <w:rPr>
@@ -990,7 +1004,7 @@
                 <w:noProof/>
                 <w:webHidden/>
               </w:rPr>
-              <w:instrText xml:space="preserve"> PAGEREF _Toc322698152 \h </w:instrText>
+              <w:instrText xml:space="preserve"> PAGEREF _Toc478565741 \h </w:instrText>
             </w:r>
             <w:r>
               <w:rPr>
@@ -1010,7 +1024,7 @@
                 <w:noProof/>
                 <w:webHidden/>
               </w:rPr>
-              <w:t>2</w:t>
+              <w:t>3</w:t>
             </w:r>
             <w:r>
               <w:rPr>
@@ -1029,10 +1043,12 @@
               <w:tab w:val="right" w:leader="dot" w:pos="9628"/>
             </w:tabs>
             <w:rPr>
+              <w:rFonts w:eastAsiaTheme="minorEastAsia"/>
               <w:noProof/>
+              <w:lang w:val="ru-RU" w:eastAsia="ru-RU"/>
             </w:rPr>
           </w:pPr>
-          <w:hyperlink w:anchor="_Toc322698153" w:history="1">
+          <w:hyperlink w:anchor="_Toc478565742" w:history="1">
             <w:r>
               <w:rPr>
                 <w:rStyle w:val="Hyperlink"/>
@@ -1043,7 +1059,9 @@
             </w:r>
             <w:r>
               <w:rPr>
-                <w:noProof/>
+                <w:rFonts w:eastAsiaTheme="minorEastAsia"/>
+                <w:noProof/>
+                <w:lang w:val="ru-RU" w:eastAsia="ru-RU"/>
               </w:rPr>
               <w:tab/>
             </w:r>
@@ -1053,7 +1071,7 @@
                 <w:noProof/>
                 <w:lang w:val="en-US"/>
               </w:rPr>
-              <w:t>System Feature 1</w:t>
+              <w:t>Obstacles</w:t>
             </w:r>
             <w:r>
               <w:rPr>
@@ -1074,7 +1092,7 @@
                 <w:noProof/>
                 <w:webHidden/>
               </w:rPr>
-              <w:instrText xml:space="preserve"> PAGEREF _Toc322698153 \h </w:instrText>
+              <w:instrText xml:space="preserve"> PAGEREF _Toc478565742 \h </w:instrText>
             </w:r>
             <w:r>
               <w:rPr>
@@ -1094,7 +1112,7 @@
                 <w:noProof/>
                 <w:webHidden/>
               </w:rPr>
-              <w:t>2</w:t>
+              <w:t>3</w:t>
             </w:r>
             <w:r>
               <w:rPr>
@@ -1113,10 +1131,12 @@
               <w:tab w:val="right" w:leader="dot" w:pos="9628"/>
             </w:tabs>
             <w:rPr>
+              <w:rFonts w:eastAsiaTheme="minorEastAsia"/>
               <w:noProof/>
+              <w:lang w:val="ru-RU" w:eastAsia="ru-RU"/>
             </w:rPr>
           </w:pPr>
-          <w:hyperlink w:anchor="_Toc322698154" w:history="1">
+          <w:hyperlink w:anchor="_Toc478565743" w:history="1">
             <w:r>
               <w:rPr>
                 <w:rStyle w:val="Hyperlink"/>
@@ -1127,7 +1147,9 @@
             </w:r>
             <w:r>
               <w:rPr>
-                <w:noProof/>
+                <w:rFonts w:eastAsiaTheme="minorEastAsia"/>
+                <w:noProof/>
+                <w:lang w:val="ru-RU" w:eastAsia="ru-RU"/>
               </w:rPr>
               <w:tab/>
             </w:r>
@@ -1137,7 +1159,7 @@
                 <w:noProof/>
                 <w:lang w:val="en-US"/>
               </w:rPr>
-              <w:t>System Feature 2</w:t>
+              <w:t>Pick-ups</w:t>
             </w:r>
             <w:r>
               <w:rPr>
@@ -1158,7 +1180,7 @@
                 <w:noProof/>
                 <w:webHidden/>
               </w:rPr>
-              <w:instrText xml:space="preserve"> PAGEREF _Toc322698154 \h </w:instrText>
+              <w:instrText xml:space="preserve"> PAGEREF _Toc478565743 \h </w:instrText>
             </w:r>
             <w:r>
               <w:rPr>
@@ -1178,7 +1200,7 @@
                 <w:noProof/>
                 <w:webHidden/>
               </w:rPr>
-              <w:t>2</w:t>
+              <w:t>3</w:t>
             </w:r>
             <w:r>
               <w:rPr>
@@ -1199,10 +1221,10 @@
             <w:rPr>
               <w:rFonts w:eastAsiaTheme="minorEastAsia"/>
               <w:noProof/>
-              <w:lang w:eastAsia="fi-FI"/>
+              <w:lang w:val="ru-RU" w:eastAsia="ru-RU"/>
             </w:rPr>
           </w:pPr>
-          <w:hyperlink w:anchor="_Toc322698155" w:history="1">
+          <w:hyperlink w:anchor="_Toc478565744" w:history="1">
             <w:r>
               <w:rPr>
                 <w:rStyle w:val="Hyperlink"/>
@@ -1215,7 +1237,7 @@
               <w:rPr>
                 <w:rFonts w:eastAsiaTheme="minorEastAsia"/>
                 <w:noProof/>
-                <w:lang w:eastAsia="fi-FI"/>
+                <w:lang w:val="ru-RU" w:eastAsia="ru-RU"/>
               </w:rPr>
               <w:tab/>
             </w:r>
@@ -1246,7 +1268,7 @@
                 <w:noProof/>
                 <w:webHidden/>
               </w:rPr>
-              <w:instrText xml:space="preserve"> PAGEREF _Toc322698155 \h </w:instrText>
+              <w:instrText xml:space="preserve"> PAGEREF _Toc478565744 \h </w:instrText>
             </w:r>
             <w:r>
               <w:rPr>
@@ -1287,10 +1309,10 @@
             <w:rPr>
               <w:rFonts w:eastAsiaTheme="minorEastAsia"/>
               <w:noProof/>
-              <w:lang w:eastAsia="fi-FI"/>
+              <w:lang w:val="ru-RU" w:eastAsia="ru-RU"/>
             </w:rPr>
           </w:pPr>
-          <w:hyperlink w:anchor="_Toc322698156" w:history="1">
+          <w:hyperlink w:anchor="_Toc478565745" w:history="1">
             <w:r>
               <w:rPr>
                 <w:rStyle w:val="Hyperlink"/>
@@ -1303,7 +1325,7 @@
               <w:rPr>
                 <w:rFonts w:eastAsiaTheme="minorEastAsia"/>
                 <w:noProof/>
-                <w:lang w:eastAsia="fi-FI"/>
+                <w:lang w:val="ru-RU" w:eastAsia="ru-RU"/>
               </w:rPr>
               <w:tab/>
             </w:r>
@@ -1313,7 +1335,7 @@
                 <w:noProof/>
                 <w:lang w:val="en-US"/>
               </w:rPr>
-              <w:t>Non-Func Requirement 1</w:t>
+              <w:t>User Database</w:t>
             </w:r>
             <w:r>
               <w:rPr>
@@ -1334,7 +1356,7 @@
                 <w:noProof/>
                 <w:webHidden/>
               </w:rPr>
-              <w:instrText xml:space="preserve"> PAGEREF _Toc322698156 \h </w:instrText>
+              <w:instrText xml:space="preserve"> PAGEREF _Toc478565745 \h </w:instrText>
             </w:r>
             <w:r>
               <w:rPr>
@@ -1354,7 +1376,7 @@
                 <w:noProof/>
                 <w:webHidden/>
               </w:rPr>
-              <w:t>3</w:t>
+              <w:t>4</w:t>
             </w:r>
             <w:r>
               <w:rPr>
@@ -1375,10 +1397,10 @@
             <w:rPr>
               <w:rFonts w:eastAsiaTheme="minorEastAsia"/>
               <w:noProof/>
-              <w:lang w:eastAsia="fi-FI"/>
+              <w:lang w:val="ru-RU" w:eastAsia="ru-RU"/>
             </w:rPr>
           </w:pPr>
-          <w:hyperlink w:anchor="_Toc322698157" w:history="1">
+          <w:hyperlink w:anchor="_Toc478565746" w:history="1">
             <w:r>
               <w:rPr>
                 <w:rStyle w:val="Hyperlink"/>
@@ -1391,7 +1413,7 @@
               <w:rPr>
                 <w:rFonts w:eastAsiaTheme="minorEastAsia"/>
                 <w:noProof/>
-                <w:lang w:eastAsia="fi-FI"/>
+                <w:lang w:val="ru-RU" w:eastAsia="ru-RU"/>
               </w:rPr>
               <w:tab/>
             </w:r>
@@ -1401,7 +1423,7 @@
                 <w:noProof/>
                 <w:lang w:val="en-US"/>
               </w:rPr>
-              <w:t>Non-Func Requirement 1</w:t>
+              <w:t>Responsiveness and Mobile implementation</w:t>
             </w:r>
             <w:r>
               <w:rPr>
@@ -1422,7 +1444,7 @@
                 <w:noProof/>
                 <w:webHidden/>
               </w:rPr>
-              <w:instrText xml:space="preserve"> PAGEREF _Toc322698157 \h </w:instrText>
+              <w:instrText xml:space="preserve"> PAGEREF _Toc478565746 \h </w:instrText>
             </w:r>
             <w:r>
               <w:rPr>
@@ -1442,7 +1464,7 @@
                 <w:noProof/>
                 <w:webHidden/>
               </w:rPr>
-              <w:t>3</w:t>
+              <w:t>4</w:t>
             </w:r>
             <w:r>
               <w:rPr>
@@ -1495,7 +1517,7 @@
           <w:lang w:val="en-US"/>
         </w:rPr>
       </w:pPr>
-      <w:bookmarkStart w:id="0" w:name="_Toc322698145"/>
+      <w:bookmarkStart w:id="1" w:name="_Toc478565734"/>
       <w:r>
         <w:rPr>
           <w:lang w:val="en-US"/>
@@ -1503,7 +1525,7 @@
         <w:lastRenderedPageBreak/>
         <w:t>Introduction</w:t>
       </w:r>
-      <w:bookmarkEnd w:id="0"/>
+      <w:bookmarkEnd w:id="1"/>
     </w:p>
     <w:p>
       <w:pPr>
@@ -1523,202 +1545,264 @@
           <w:lang w:val="en-US"/>
         </w:rPr>
       </w:pPr>
-      <w:bookmarkStart w:id="1" w:name="_Toc322698146"/>
+      <w:bookmarkStart w:id="2" w:name="_Toc478565735"/>
       <w:r>
         <w:rPr>
           <w:lang w:val="en-US"/>
         </w:rPr>
         <w:t>Product Overview</w:t>
       </w:r>
-      <w:bookmarkEnd w:id="1"/>
-    </w:p>
-    <w:p>
-      <w:pPr>
-        <w:rPr>
-          <w:lang w:val="en-US"/>
-        </w:rPr>
-      </w:pPr>
-    </w:p>
-    <w:p>
-      <w:pPr>
-        <w:rPr>
-          <w:lang w:val="en-US"/>
-        </w:rPr>
-      </w:pPr>
-      <w:r>
-        <w:rPr>
+      <w:bookmarkEnd w:id="2"/>
+    </w:p>
+    <w:p>
+      <w:pPr>
+        <w:rPr>
+          <w:rFonts w:asciiTheme="majorHAnsi" w:hAnsiTheme="majorHAnsi"/>
+          <w:lang w:val="en-US"/>
+        </w:rPr>
+      </w:pPr>
+    </w:p>
+    <w:p>
+      <w:pPr>
+        <w:ind w:left="360"/>
+        <w:rPr>
+          <w:rFonts w:asciiTheme="majorHAnsi" w:hAnsiTheme="majorHAnsi"/>
+          <w:lang w:val="en-US"/>
+        </w:rPr>
+      </w:pPr>
+      <w:r>
+        <w:rPr>
+          <w:rFonts w:asciiTheme="majorHAnsi" w:hAnsiTheme="majorHAnsi"/>
           <w:lang w:val="en-US"/>
         </w:rPr>
         <w:t xml:space="preserve">Ninja game is a simple web </w:t>
       </w:r>
       <w:r>
         <w:rPr>
+          <w:rFonts w:asciiTheme="majorHAnsi" w:hAnsiTheme="majorHAnsi"/>
           <w:lang w:val="en-US"/>
         </w:rPr>
         <w:t xml:space="preserve">based </w:t>
       </w:r>
       <w:r>
         <w:rPr>
+          <w:rFonts w:asciiTheme="majorHAnsi" w:hAnsiTheme="majorHAnsi"/>
           <w:lang w:val="en-US"/>
         </w:rPr>
         <w:t xml:space="preserve">2D endless running </w:t>
       </w:r>
       <w:r>
         <w:rPr>
+          <w:rFonts w:asciiTheme="majorHAnsi" w:hAnsiTheme="majorHAnsi"/>
           <w:lang w:val="en-US"/>
         </w:rPr>
         <w:t xml:space="preserve">game with a </w:t>
       </w:r>
       <w:r>
         <w:rPr>
+          <w:rFonts w:asciiTheme="majorHAnsi" w:hAnsiTheme="majorHAnsi"/>
           <w:lang w:val="en-US"/>
         </w:rPr>
         <w:t>database</w:t>
       </w:r>
       <w:r>
         <w:rPr>
+          <w:rFonts w:asciiTheme="majorHAnsi" w:hAnsiTheme="majorHAnsi"/>
           <w:lang w:val="en-US"/>
         </w:rPr>
         <w:t xml:space="preserve"> </w:t>
       </w:r>
       <w:r>
         <w:rPr>
+          <w:rFonts w:asciiTheme="majorHAnsi" w:hAnsiTheme="majorHAnsi"/>
           <w:lang w:val="en-US"/>
         </w:rPr>
         <w:t xml:space="preserve">system </w:t>
       </w:r>
       <w:r>
         <w:rPr>
+          <w:rFonts w:asciiTheme="majorHAnsi" w:hAnsiTheme="majorHAnsi"/>
           <w:lang w:val="en-US"/>
         </w:rPr>
         <w:t xml:space="preserve">that allows </w:t>
       </w:r>
       <w:r>
         <w:rPr>
-          <w:lang w:val="en-US"/>
-        </w:rPr>
-        <w:t>the player to trac</w:t>
-      </w:r>
-      <w:r>
-        <w:rPr>
+          <w:rFonts w:asciiTheme="majorHAnsi" w:hAnsiTheme="majorHAnsi"/>
+          <w:lang w:val="en-US"/>
+        </w:rPr>
+        <w:t>player to trac</w:t>
+      </w:r>
+      <w:r>
+        <w:rPr>
+          <w:rFonts w:asciiTheme="majorHAnsi" w:hAnsiTheme="majorHAnsi"/>
           <w:lang w:val="en-US"/>
         </w:rPr>
         <w:t xml:space="preserve">k </w:t>
       </w:r>
       <w:r>
         <w:rPr>
+          <w:rFonts w:asciiTheme="majorHAnsi" w:hAnsiTheme="majorHAnsi"/>
           <w:lang w:val="en-US"/>
         </w:rPr>
         <w:t>top-</w:t>
       </w:r>
       <w:r>
         <w:rPr>
+          <w:rFonts w:asciiTheme="majorHAnsi" w:hAnsiTheme="majorHAnsi"/>
           <w:lang w:val="en-US"/>
         </w:rPr>
         <w:t>scor</w:t>
       </w:r>
       <w:r>
         <w:rPr>
+          <w:rFonts w:asciiTheme="majorHAnsi" w:hAnsiTheme="majorHAnsi"/>
           <w:lang w:val="en-US"/>
         </w:rPr>
         <w:t>es and review statistics</w:t>
       </w:r>
       <w:r>
         <w:rPr>
-          <w:lang w:val="en-US"/>
-        </w:rPr>
-        <w:t xml:space="preserve"> of the user’s own account.</w:t>
-      </w:r>
-    </w:p>
-    <w:p>
-      <w:pPr>
-        <w:rPr>
-          <w:lang w:val="en-US"/>
-        </w:rPr>
-      </w:pPr>
-    </w:p>
-    <w:p>
-      <w:pPr>
-        <w:rPr>
-          <w:lang w:val="en-US"/>
-        </w:rPr>
-      </w:pPr>
-      <w:r>
-        <w:rPr>
-          <w:lang w:val="en-US"/>
-        </w:rPr>
-        <w:t>The game is easily comprehensible and controlled by traditional set of inputs (arrow keys for PCs). The main goal of game is to survive as long as it is possible and get score. Coins collected during the session increment your total score by a certain amount. Player has to avoid obstacles flying towards him as he loses his health index when colliding with them. Once health bar has decreased to 0 % the game is over.</w:t>
-      </w:r>
-    </w:p>
-    <w:p>
-      <w:pPr>
-        <w:rPr>
-          <w:lang w:val="en-US"/>
-        </w:rPr>
-      </w:pPr>
-    </w:p>
-    <w:p>
-      <w:pPr>
-        <w:rPr>
-          <w:lang w:val="en-US"/>
-        </w:rPr>
-      </w:pPr>
-      <w:r>
-        <w:rPr>
+          <w:rFonts w:asciiTheme="majorHAnsi" w:hAnsiTheme="majorHAnsi"/>
+          <w:lang w:val="en-US"/>
+        </w:rPr>
+        <w:t xml:space="preserve"> of the </w:t>
+      </w:r>
+      <w:r>
+        <w:rPr>
+          <w:rFonts w:asciiTheme="majorHAnsi" w:hAnsiTheme="majorHAnsi"/>
+          <w:lang w:val="en-US"/>
+        </w:rPr>
+        <w:t>his</w:t>
+      </w:r>
+      <w:r>
+        <w:rPr>
+          <w:rFonts w:asciiTheme="majorHAnsi" w:hAnsiTheme="majorHAnsi"/>
+          <w:lang w:val="en-US"/>
+        </w:rPr>
+        <w:t xml:space="preserve"> own account.</w:t>
+      </w:r>
+    </w:p>
+    <w:p>
+      <w:pPr>
+        <w:rPr>
+          <w:rFonts w:asciiTheme="majorHAnsi" w:hAnsiTheme="majorHAnsi"/>
+          <w:lang w:val="en-US"/>
+        </w:rPr>
+      </w:pPr>
+    </w:p>
+    <w:p>
+      <w:pPr>
+        <w:ind w:left="360"/>
+        <w:rPr>
+          <w:rFonts w:asciiTheme="majorHAnsi" w:hAnsiTheme="majorHAnsi"/>
+          <w:lang w:val="en-US"/>
+        </w:rPr>
+      </w:pPr>
+      <w:r>
+        <w:rPr>
+          <w:rFonts w:asciiTheme="majorHAnsi" w:hAnsiTheme="majorHAnsi"/>
+          <w:lang w:val="en-US"/>
+        </w:rPr>
+        <w:t>The game is easily comprehensible and controlled by traditional set of inputs (arrow keys for PCs). The main goal of game is to survive as long as it is possible and score</w:t>
+      </w:r>
+      <w:r>
+        <w:rPr>
+          <w:rFonts w:asciiTheme="majorHAnsi" w:hAnsiTheme="majorHAnsi"/>
+          <w:lang w:val="en-US"/>
+        </w:rPr>
+        <w:t xml:space="preserve"> points</w:t>
+      </w:r>
+      <w:r>
+        <w:rPr>
+          <w:rFonts w:asciiTheme="majorHAnsi" w:hAnsiTheme="majorHAnsi"/>
+          <w:lang w:val="en-US"/>
+        </w:rPr>
+        <w:t>. Coins collected during the session increment your total score by a certain amount. Player has to avoid obstacles flying towards him as he loses his health index when colliding with them. Once health bar has decreased to 0 % the game is over.</w:t>
+      </w:r>
+    </w:p>
+    <w:p>
+      <w:pPr>
+        <w:rPr>
+          <w:rFonts w:asciiTheme="majorHAnsi" w:hAnsiTheme="majorHAnsi"/>
+          <w:lang w:val="en-US"/>
+        </w:rPr>
+      </w:pPr>
+    </w:p>
+    <w:p>
+      <w:pPr>
+        <w:ind w:left="360"/>
+        <w:rPr>
+          <w:rFonts w:asciiTheme="majorHAnsi" w:hAnsiTheme="majorHAnsi"/>
+          <w:lang w:val="en-US"/>
+        </w:rPr>
+      </w:pPr>
+      <w:r>
+        <w:rPr>
+          <w:rFonts w:asciiTheme="majorHAnsi" w:hAnsiTheme="majorHAnsi"/>
           <w:lang w:val="en-US"/>
         </w:rPr>
         <w:t>The key benefit from using the internet service is that player can follow their statistics and see the achievements of others. By logging in once, the user can enter the same credentials subsequently and be able to check his overall score and other statistics. However</w:t>
       </w:r>
       <w:r>
         <w:rPr>
+          <w:rFonts w:asciiTheme="majorHAnsi" w:hAnsiTheme="majorHAnsi"/>
           <w:lang w:val="en-US"/>
         </w:rPr>
         <w:t>,</w:t>
       </w:r>
       <w:r>
         <w:rPr>
+          <w:rFonts w:asciiTheme="majorHAnsi" w:hAnsiTheme="majorHAnsi"/>
           <w:lang w:val="en-US"/>
         </w:rPr>
         <w:t xml:space="preserve"> if user</w:t>
       </w:r>
       <w:r>
         <w:rPr>
+          <w:rFonts w:asciiTheme="majorHAnsi" w:hAnsiTheme="majorHAnsi"/>
           <w:lang w:val="en-US"/>
         </w:rPr>
         <w:t>,</w:t>
       </w:r>
       <w:r>
         <w:rPr>
+          <w:rFonts w:asciiTheme="majorHAnsi" w:hAnsiTheme="majorHAnsi"/>
           <w:lang w:val="en-US"/>
         </w:rPr>
         <w:t xml:space="preserve"> for some reasons</w:t>
       </w:r>
       <w:r>
         <w:rPr>
+          <w:rFonts w:asciiTheme="majorHAnsi" w:hAnsiTheme="majorHAnsi"/>
           <w:lang w:val="en-US"/>
         </w:rPr>
         <w:t>,</w:t>
       </w:r>
       <w:r>
         <w:rPr>
+          <w:rFonts w:asciiTheme="majorHAnsi" w:hAnsiTheme="majorHAnsi"/>
           <w:lang w:val="en-US"/>
         </w:rPr>
         <w:t xml:space="preserve"> does not prefer doing that, he can play autonomously and add his credentials later, to </w:t>
       </w:r>
       <w:r>
         <w:rPr>
+          <w:rFonts w:asciiTheme="majorHAnsi" w:hAnsiTheme="majorHAnsi"/>
           <w:lang w:val="en-US"/>
         </w:rPr>
         <w:t xml:space="preserve">possibly </w:t>
       </w:r>
       <w:r>
         <w:rPr>
+          <w:rFonts w:asciiTheme="majorHAnsi" w:hAnsiTheme="majorHAnsi"/>
           <w:lang w:val="en-US"/>
         </w:rPr>
         <w:t>show up in the ‘TOP</w:t>
       </w:r>
       <w:r>
         <w:rPr>
+          <w:rFonts w:asciiTheme="majorHAnsi" w:hAnsiTheme="majorHAnsi"/>
           <w:lang w:val="en-US"/>
         </w:rPr>
         <w:t>-PLAYERS’ list that will be displayed in a separate page.</w:t>
@@ -1748,14 +1832,14 @@
           <w:lang w:val="en-US"/>
         </w:rPr>
       </w:pPr>
-      <w:bookmarkStart w:id="2" w:name="_Toc322698147"/>
+      <w:bookmarkStart w:id="3" w:name="_Toc478565736"/>
       <w:r>
         <w:rPr>
           <w:lang w:val="en-US"/>
         </w:rPr>
         <w:t>Key Product Features</w:t>
       </w:r>
-      <w:bookmarkEnd w:id="2"/>
+      <w:bookmarkEnd w:id="3"/>
     </w:p>
     <w:p>
       <w:pPr>
@@ -1772,11 +1856,13 @@
           <w:numId w:val="16"/>
         </w:numPr>
         <w:rPr>
-          <w:lang w:val="en-US"/>
-        </w:rPr>
-      </w:pPr>
-      <w:r>
-        <w:rPr>
+          <w:rFonts w:asciiTheme="majorHAnsi" w:hAnsiTheme="majorHAnsi"/>
+          <w:lang w:val="en-US"/>
+        </w:rPr>
+      </w:pPr>
+      <w:r>
+        <w:rPr>
+          <w:rFonts w:asciiTheme="majorHAnsi" w:hAnsiTheme="majorHAnsi"/>
           <w:lang w:val="en-US"/>
         </w:rPr>
         <w:t>Dynamic User-friendly web environment</w:t>
@@ -1790,11 +1876,13 @@
           <w:numId w:val="13"/>
         </w:numPr>
         <w:rPr>
-          <w:lang w:val="en-US"/>
-        </w:rPr>
-      </w:pPr>
-      <w:r>
-        <w:rPr>
+          <w:rFonts w:asciiTheme="majorHAnsi" w:hAnsiTheme="majorHAnsi"/>
+          <w:lang w:val="en-US"/>
+        </w:rPr>
+      </w:pPr>
+      <w:r>
+        <w:rPr>
+          <w:rFonts w:asciiTheme="majorHAnsi" w:hAnsiTheme="majorHAnsi"/>
           <w:lang w:val="en-US"/>
         </w:rPr>
         <w:t>Statistics</w:t>
@@ -1808,11 +1896,13 @@
           <w:numId w:val="13"/>
         </w:numPr>
         <w:rPr>
-          <w:lang w:val="en-US"/>
-        </w:rPr>
-      </w:pPr>
-      <w:r>
-        <w:rPr>
+          <w:rFonts w:asciiTheme="majorHAnsi" w:hAnsiTheme="majorHAnsi"/>
+          <w:lang w:val="en-US"/>
+        </w:rPr>
+      </w:pPr>
+      <w:r>
+        <w:rPr>
+          <w:rFonts w:asciiTheme="majorHAnsi" w:hAnsiTheme="majorHAnsi"/>
           <w:lang w:val="en-US"/>
         </w:rPr>
         <w:t>Login System</w:t>
@@ -1836,36 +1926,40 @@
           <w:lang w:val="en-US"/>
         </w:rPr>
       </w:pPr>
-      <w:bookmarkStart w:id="3" w:name="_Toc322698148"/>
+      <w:bookmarkStart w:id="4" w:name="_Toc478565737"/>
       <w:r>
         <w:rPr>
           <w:lang w:val="en-US"/>
         </w:rPr>
         <w:t>Operating Environment</w:t>
       </w:r>
-      <w:bookmarkEnd w:id="3"/>
-    </w:p>
-    <w:p>
-      <w:pPr>
-        <w:rPr>
-          <w:lang w:val="en-US"/>
-        </w:rPr>
-      </w:pPr>
-    </w:p>
-    <w:p>
-      <w:pPr>
-        <w:rPr>
-          <w:lang w:val="en-US"/>
-        </w:rPr>
-      </w:pPr>
-      <w:r>
-        <w:rPr>
+      <w:bookmarkEnd w:id="4"/>
+    </w:p>
+    <w:p>
+      <w:pPr>
+        <w:rPr>
+          <w:lang w:val="en-US"/>
+        </w:rPr>
+      </w:pPr>
+    </w:p>
+    <w:p>
+      <w:pPr>
+        <w:ind w:left="360"/>
+        <w:rPr>
+          <w:rFonts w:asciiTheme="majorHAnsi" w:hAnsiTheme="majorHAnsi"/>
+          <w:lang w:val="en-US"/>
+        </w:rPr>
+      </w:pPr>
+      <w:r>
+        <w:rPr>
+          <w:rFonts w:asciiTheme="majorHAnsi" w:hAnsiTheme="majorHAnsi"/>
           <w:noProof/>
+          <w:lang w:val="ru-RU" w:eastAsia="ru-RU"/>
         </w:rPr>
         <mc:AlternateContent>
           <mc:Choice Requires="wps">
             <w:drawing>
-              <wp:anchor distT="0" distB="0" distL="114300" distR="114300" simplePos="0" relativeHeight="251660288" behindDoc="1" locked="0" layoutInCell="1" allowOverlap="1" wp14:anchorId="7E80E385" wp14:editId="3CB3958F">
+              <wp:anchor distT="0" distB="0" distL="114300" distR="114300" simplePos="0" relativeHeight="251656192" behindDoc="1" locked="0" layoutInCell="1" allowOverlap="1" wp14:anchorId="7E80E385" wp14:editId="3CB3958F">
                 <wp:simplePos x="0" y="0"/>
                 <wp:positionH relativeFrom="column">
                   <wp:posOffset>5528310</wp:posOffset>
@@ -1930,7 +2024,7 @@
                 <v:stroke joinstyle="miter"/>
                 <v:path gradientshapeok="t" o:connecttype="rect"/>
               </v:shapetype>
-              <v:shape id="Text Box 2" o:spid="_x0000_s1026" type="#_x0000_t202" style="position:absolute;margin-left:435.3pt;margin-top:115pt;width:1in;height:.05pt;z-index:-251656192;visibility:visible;mso-wrap-style:square;mso-wrap-distance-left:9pt;mso-wrap-distance-top:0;mso-wrap-distance-right:9pt;mso-wrap-distance-bottom:0;mso-position-horizontal:absolute;mso-position-horizontal-relative:text;mso-position-vertical:absolute;mso-position-vertical-relative:text;v-text-anchor:top" o:gfxdata="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" stroked="f">
+              <v:shape id="Text Box 2" o:spid="_x0000_s1026" type="#_x0000_t202" style="position:absolute;left:0;text-align:left;margin-left:435.3pt;margin-top:115pt;width:1in;height:.05pt;z-index:-251660288;visibility:visible;mso-wrap-style:square;mso-wrap-distance-left:9pt;mso-wrap-distance-top:0;mso-wrap-distance-right:9pt;mso-wrap-distance-bottom:0;mso-position-horizontal:absolute;mso-position-horizontal-relative:text;mso-position-vertical:absolute;mso-position-vertical-relative:text;v-text-anchor:top" o:gfxdata="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" stroked="f">
                 <v:textbox style="mso-fit-shape-to-text:t" inset="0,0,0,0">
                   <w:txbxContent>
                     <w:p>
@@ -1953,11 +2047,12 @@
       </w:r>
       <w:r>
         <w:rPr>
+          <w:rFonts w:asciiTheme="majorHAnsi" w:hAnsiTheme="majorHAnsi"/>
           <w:noProof/>
           <w:lang w:val="ru-RU" w:eastAsia="ru-RU"/>
         </w:rPr>
         <w:drawing>
-          <wp:anchor distT="0" distB="0" distL="114300" distR="114300" simplePos="0" relativeHeight="251661312" behindDoc="1" locked="0" layoutInCell="1" allowOverlap="1" wp14:anchorId="63823A71" wp14:editId="734F1D8D">
+          <wp:anchor distT="0" distB="0" distL="114300" distR="114300" simplePos="0" relativeHeight="251658240" behindDoc="1" locked="0" layoutInCell="1" allowOverlap="1" wp14:anchorId="63823A71" wp14:editId="734F1D8D">
             <wp:simplePos x="0" y="0"/>
             <wp:positionH relativeFrom="column">
               <wp:posOffset>5528310</wp:posOffset>
@@ -2021,60 +2116,70 @@
       </w:r>
       <w:r>
         <w:rPr>
+          <w:rFonts w:asciiTheme="majorHAnsi" w:hAnsiTheme="majorHAnsi"/>
           <w:lang w:val="en-US"/>
         </w:rPr>
         <w:t xml:space="preserve">The application runs on any </w:t>
       </w:r>
       <w:r>
         <w:rPr>
+          <w:rFonts w:asciiTheme="majorHAnsi" w:hAnsiTheme="majorHAnsi"/>
           <w:lang w:val="en-US"/>
         </w:rPr>
         <w:t>internet browser</w:t>
       </w:r>
       <w:r>
         <w:rPr>
+          <w:rFonts w:asciiTheme="majorHAnsi" w:hAnsiTheme="majorHAnsi"/>
           <w:lang w:val="en-US"/>
         </w:rPr>
         <w:t>s</w:t>
       </w:r>
       <w:r>
         <w:rPr>
+          <w:rFonts w:asciiTheme="majorHAnsi" w:hAnsiTheme="majorHAnsi"/>
           <w:lang w:val="en-US"/>
         </w:rPr>
         <w:t xml:space="preserve"> </w:t>
       </w:r>
       <w:r>
         <w:rPr>
+          <w:rFonts w:asciiTheme="majorHAnsi" w:hAnsiTheme="majorHAnsi"/>
           <w:lang w:val="en-US"/>
         </w:rPr>
         <w:t xml:space="preserve">supporting </w:t>
       </w:r>
       <w:r>
         <w:rPr>
+          <w:rFonts w:asciiTheme="majorHAnsi" w:hAnsiTheme="majorHAnsi"/>
           <w:lang w:val="en-US"/>
         </w:rPr>
         <w:t>late</w:t>
       </w:r>
       <w:r>
         <w:rPr>
+          <w:rFonts w:asciiTheme="majorHAnsi" w:hAnsiTheme="majorHAnsi"/>
           <w:lang w:val="en-US"/>
         </w:rPr>
         <w:t>st web standards</w:t>
       </w:r>
       <w:r>
         <w:rPr>
+          <w:rFonts w:asciiTheme="majorHAnsi" w:hAnsiTheme="majorHAnsi"/>
           <w:lang w:val="en-US"/>
         </w:rPr>
         <w:t xml:space="preserve">. It is also possible to run it from the smartphones with sensor displays and other touch-screen devices. </w:t>
       </w:r>
       <w:r>
         <w:rPr>
+          <w:rFonts w:asciiTheme="majorHAnsi" w:hAnsiTheme="majorHAnsi"/>
           <w:lang w:val="en-US"/>
         </w:rPr>
         <w:t>(</w:t>
       </w:r>
       <w:r>
         <w:rPr>
+          <w:rFonts w:asciiTheme="majorHAnsi" w:hAnsiTheme="majorHAnsi"/>
           <w:i/>
           <w:lang w:val="en-US"/>
         </w:rPr>
@@ -2082,6 +2187,7 @@
       </w:r>
       <w:r>
         <w:rPr>
+          <w:rFonts w:asciiTheme="majorHAnsi" w:hAnsiTheme="majorHAnsi"/>
           <w:lang w:val="en-US"/>
         </w:rPr>
         <w:t>).</w:t>
@@ -2090,6 +2196,13 @@
     <w:p>
       <w:pPr>
         <w:pStyle w:val="Heading2"/>
+        <w:rPr>
+          <w:lang w:val="en-US"/>
+        </w:rPr>
+      </w:pPr>
+    </w:p>
+    <w:p>
+      <w:pPr>
         <w:rPr>
           <w:lang w:val="en-US"/>
         </w:rPr>
@@ -2106,15 +2219,13 @@
           <w:lang w:val="en-US"/>
         </w:rPr>
       </w:pPr>
-      <w:bookmarkStart w:id="4" w:name="_Toc322698150"/>
+      <w:bookmarkStart w:id="5" w:name="_Toc478565738"/>
       <w:r>
         <w:rPr>
           <w:lang w:val="en-US"/>
         </w:rPr>
         <w:t>Definitions and Acronyms</w:t>
       </w:r>
-      <w:bookmarkStart w:id="5" w:name="_GoBack"/>
-      <w:bookmarkEnd w:id="4"/>
       <w:bookmarkEnd w:id="5"/>
     </w:p>
     <w:p>
@@ -2127,28 +2238,23 @@
     <w:p>
       <w:pPr>
         <w:rPr>
-          <w:lang w:val="en-US"/>
-        </w:rPr>
-      </w:pPr>
-    </w:p>
-    <w:p>
-      <w:pPr>
-        <w:rPr>
-          <w:lang w:val="en-US"/>
-        </w:rPr>
-      </w:pPr>
-    </w:p>
-    <w:p>
-      <w:pPr>
-        <w:rPr>
-          <w:rFonts w:cstheme="minorHAnsi"/>
+          <w:rFonts w:asciiTheme="majorHAnsi" w:hAnsiTheme="majorHAnsi"/>
+          <w:lang w:val="en-US"/>
+        </w:rPr>
+      </w:pPr>
+    </w:p>
+    <w:p>
+      <w:pPr>
+        <w:ind w:left="360"/>
+        <w:rPr>
+          <w:rFonts w:asciiTheme="majorHAnsi" w:hAnsiTheme="majorHAnsi" w:cstheme="minorHAnsi"/>
           <w:shd w:val="clear" w:color="auto" w:fill="FFFFFF"/>
           <w:lang w:val="en-US"/>
         </w:rPr>
       </w:pPr>
       <w:r>
         <w:rPr>
-          <w:rFonts w:cstheme="minorHAnsi"/>
+          <w:rFonts w:asciiTheme="majorHAnsi" w:hAnsiTheme="majorHAnsi" w:cstheme="minorHAnsi"/>
           <w:b/>
           <w:bCs/>
           <w:shd w:val="clear" w:color="auto" w:fill="FFFFFF"/>
@@ -2159,7 +2265,7 @@
       <w:r>
         <w:rPr>
           <w:rStyle w:val="apple-converted-space"/>
-          <w:rFonts w:cstheme="minorHAnsi"/>
+          <w:rFonts w:asciiTheme="majorHAnsi" w:hAnsiTheme="majorHAnsi" w:cstheme="minorHAnsi"/>
           <w:shd w:val="clear" w:color="auto" w:fill="FFFFFF"/>
           <w:lang w:val="en-US"/>
         </w:rPr>
@@ -2167,7 +2273,7 @@
       </w:r>
       <w:r>
         <w:rPr>
-          <w:rFonts w:cstheme="minorHAnsi"/>
+          <w:rFonts w:asciiTheme="majorHAnsi" w:hAnsiTheme="majorHAnsi" w:cstheme="minorHAnsi"/>
           <w:shd w:val="clear" w:color="auto" w:fill="FFFFFF"/>
           <w:lang w:val="en-US"/>
         </w:rPr>
@@ -2176,7 +2282,7 @@
       <w:r>
         <w:rPr>
           <w:rStyle w:val="apple-converted-space"/>
-          <w:rFonts w:cstheme="minorHAnsi"/>
+          <w:rFonts w:asciiTheme="majorHAnsi" w:hAnsiTheme="majorHAnsi" w:cstheme="minorHAnsi"/>
           <w:shd w:val="clear" w:color="auto" w:fill="FFFFFF"/>
           <w:lang w:val="en-US"/>
         </w:rPr>
@@ -2186,7 +2292,7 @@
         <w:r>
           <w:rPr>
             <w:rStyle w:val="Hyperlink"/>
-            <w:rFonts w:cstheme="minorHAnsi"/>
+            <w:rFonts w:asciiTheme="majorHAnsi" w:hAnsiTheme="majorHAnsi" w:cstheme="minorHAnsi"/>
             <w:color w:val="auto"/>
             <w:u w:val="none"/>
             <w:shd w:val="clear" w:color="auto" w:fill="FFFFFF"/>
@@ -2197,7 +2303,7 @@
       </w:hyperlink>
       <w:r>
         <w:rPr>
-          <w:rFonts w:cstheme="minorHAnsi"/>
+          <w:rFonts w:asciiTheme="majorHAnsi" w:hAnsiTheme="majorHAnsi" w:cstheme="minorHAnsi"/>
           <w:shd w:val="clear" w:color="auto" w:fill="FFFFFF"/>
           <w:lang w:val="en-US"/>
         </w:rPr>
@@ -2206,7 +2312,7 @@
       <w:r>
         <w:rPr>
           <w:rStyle w:val="apple-converted-space"/>
-          <w:rFonts w:cstheme="minorHAnsi"/>
+          <w:rFonts w:asciiTheme="majorHAnsi" w:hAnsiTheme="majorHAnsi" w:cstheme="minorHAnsi"/>
           <w:shd w:val="clear" w:color="auto" w:fill="FFFFFF"/>
           <w:lang w:val="en-US"/>
         </w:rPr>
@@ -2216,7 +2322,7 @@
         <w:r>
           <w:rPr>
             <w:rStyle w:val="Hyperlink"/>
-            <w:rFonts w:cstheme="minorHAnsi"/>
+            <w:rFonts w:asciiTheme="majorHAnsi" w:hAnsiTheme="majorHAnsi" w:cstheme="minorHAnsi"/>
             <w:color w:val="auto"/>
             <w:u w:val="none"/>
             <w:shd w:val="clear" w:color="auto" w:fill="FFFFFF"/>
@@ -2227,23 +2333,15 @@
       </w:hyperlink>
       <w:r>
         <w:rPr>
-          <w:rFonts w:cstheme="minorHAnsi"/>
+          <w:rFonts w:asciiTheme="majorHAnsi" w:hAnsiTheme="majorHAnsi" w:cstheme="minorHAnsi"/>
           <w:shd w:val="clear" w:color="auto" w:fill="FFFFFF"/>
           <w:lang w:val="en-US"/>
         </w:rPr>
-        <w:t>—mostly from two-dimensional models</w:t>
-      </w:r>
-      <w:r>
-        <w:rPr>
-          <w:rFonts w:cstheme="minorHAnsi"/>
-          <w:shd w:val="clear" w:color="auto" w:fill="FFFFFF"/>
-          <w:lang w:val="en-US"/>
-        </w:rPr>
-        <w:t xml:space="preserve">. Therefore, </w:t>
-      </w:r>
-      <w:r>
-        <w:rPr>
-          <w:rFonts w:cstheme="minorHAnsi"/>
+        <w:t xml:space="preserve">—mostly from two-dimensional models. Therefore, </w:t>
+      </w:r>
+      <w:r>
+        <w:rPr>
+          <w:rFonts w:asciiTheme="majorHAnsi" w:hAnsiTheme="majorHAnsi" w:cstheme="minorHAnsi"/>
           <w:b/>
           <w:shd w:val="clear" w:color="auto" w:fill="FFFFFF"/>
           <w:lang w:val="en-US"/>
@@ -2252,7 +2350,7 @@
       </w:r>
       <w:r>
         <w:rPr>
-          <w:rFonts w:cstheme="minorHAnsi"/>
+          <w:rFonts w:asciiTheme="majorHAnsi" w:hAnsiTheme="majorHAnsi" w:cstheme="minorHAnsi"/>
           <w:shd w:val="clear" w:color="auto" w:fill="FFFFFF"/>
           <w:lang w:val="en-US"/>
         </w:rPr>
@@ -2260,7 +2358,7 @@
       </w:r>
       <w:r>
         <w:rPr>
-          <w:rFonts w:cstheme="minorHAnsi"/>
+          <w:rFonts w:asciiTheme="majorHAnsi" w:hAnsiTheme="majorHAnsi" w:cstheme="minorHAnsi"/>
           <w:shd w:val="clear" w:color="auto" w:fill="FFFFFF"/>
           <w:lang w:val="en-US"/>
         </w:rPr>
@@ -2269,7 +2367,7 @@
       <w:proofErr w:type="spellStart"/>
       <w:r>
         <w:rPr>
-          <w:rFonts w:cstheme="minorHAnsi"/>
+          <w:rFonts w:asciiTheme="majorHAnsi" w:hAnsiTheme="majorHAnsi" w:cstheme="minorHAnsi"/>
           <w:shd w:val="clear" w:color="auto" w:fill="FFFFFF"/>
           <w:lang w:val="en-US"/>
         </w:rPr>
@@ -2278,7 +2376,7 @@
       <w:proofErr w:type="spellEnd"/>
       <w:r>
         <w:rPr>
-          <w:rFonts w:cstheme="minorHAnsi"/>
+          <w:rFonts w:asciiTheme="majorHAnsi" w:hAnsiTheme="majorHAnsi" w:cstheme="minorHAnsi"/>
           <w:shd w:val="clear" w:color="auto" w:fill="FFFFFF"/>
           <w:lang w:val="en-US"/>
         </w:rPr>
@@ -2286,7 +2384,7 @@
       </w:r>
       <w:r>
         <w:rPr>
-          <w:rFonts w:cstheme="minorHAnsi"/>
+          <w:rFonts w:asciiTheme="majorHAnsi" w:hAnsiTheme="majorHAnsi" w:cstheme="minorHAnsi"/>
           <w:i/>
           <w:shd w:val="clear" w:color="auto" w:fill="FFFFFF"/>
           <w:lang w:val="en-US"/>
@@ -2295,7 +2393,7 @@
       </w:r>
       <w:r>
         <w:rPr>
-          <w:rFonts w:cstheme="minorHAnsi"/>
+          <w:rFonts w:asciiTheme="majorHAnsi" w:hAnsiTheme="majorHAnsi" w:cstheme="minorHAnsi"/>
           <w:shd w:val="clear" w:color="auto" w:fill="FFFFFF"/>
           <w:lang w:val="en-US"/>
         </w:rPr>
@@ -2303,7 +2401,7 @@
       </w:r>
       <w:r>
         <w:rPr>
-          <w:rFonts w:cstheme="minorHAnsi"/>
+          <w:rFonts w:asciiTheme="majorHAnsi" w:hAnsiTheme="majorHAnsi" w:cstheme="minorHAnsi"/>
           <w:shd w:val="clear" w:color="auto" w:fill="FFFFFF"/>
           <w:lang w:val="en-US"/>
         </w:rPr>
@@ -2313,7 +2411,7 @@
     <w:p>
       <w:pPr>
         <w:rPr>
-          <w:rFonts w:ascii="Arial" w:hAnsi="Arial" w:cs="Arial"/>
+          <w:rFonts w:asciiTheme="majorHAnsi" w:hAnsiTheme="majorHAnsi" w:cs="Arial"/>
           <w:color w:val="222222"/>
           <w:sz w:val="21"/>
           <w:szCs w:val="21"/>
@@ -2324,13 +2422,16 @@
     </w:p>
     <w:p>
       <w:pPr>
-        <w:rPr>
+        <w:ind w:left="360"/>
+        <w:rPr>
+          <w:rFonts w:asciiTheme="majorHAnsi" w:hAnsiTheme="majorHAnsi"/>
           <w:shd w:val="clear" w:color="auto" w:fill="FFFFFF"/>
           <w:lang w:val="en-US"/>
         </w:rPr>
       </w:pPr>
       <w:r>
         <w:rPr>
+          <w:rFonts w:asciiTheme="majorHAnsi" w:hAnsiTheme="majorHAnsi"/>
           <w:b/>
           <w:shd w:val="clear" w:color="auto" w:fill="FFFFFF"/>
           <w:lang w:val="en-US"/>
@@ -2339,6 +2440,7 @@
       </w:r>
       <w:r>
         <w:rPr>
+          <w:rFonts w:asciiTheme="majorHAnsi" w:hAnsiTheme="majorHAnsi"/>
           <w:shd w:val="clear" w:color="auto" w:fill="FFFFFF"/>
           <w:lang w:val="en-US"/>
         </w:rPr>
@@ -2346,6 +2448,7 @@
       </w:r>
       <w:r>
         <w:rPr>
+          <w:rFonts w:asciiTheme="majorHAnsi" w:hAnsiTheme="majorHAnsi"/>
           <w:b/>
           <w:shd w:val="clear" w:color="auto" w:fill="FFFFFF"/>
           <w:lang w:val="en-US"/>
@@ -2354,6 +2457,7 @@
       </w:r>
       <w:r>
         <w:rPr>
+          <w:rFonts w:asciiTheme="majorHAnsi" w:hAnsiTheme="majorHAnsi"/>
           <w:shd w:val="clear" w:color="auto" w:fill="FFFFFF"/>
           <w:lang w:val="en-US"/>
         </w:rPr>
@@ -2362,7 +2466,7 @@
       <w:r>
         <w:rPr>
           <w:rStyle w:val="apple-converted-space"/>
-          <w:rFonts w:ascii="Arial" w:hAnsi="Arial" w:cs="Arial"/>
+          <w:rFonts w:asciiTheme="majorHAnsi" w:hAnsiTheme="majorHAnsi" w:cs="Arial"/>
           <w:color w:val="222222"/>
           <w:sz w:val="21"/>
           <w:szCs w:val="21"/>
@@ -2375,7 +2479,7 @@
         <w:r>
           <w:rPr>
             <w:rStyle w:val="Hyperlink"/>
-            <w:rFonts w:cstheme="minorHAnsi"/>
+            <w:rFonts w:asciiTheme="majorHAnsi" w:hAnsiTheme="majorHAnsi" w:cstheme="minorHAnsi"/>
             <w:color w:val="auto"/>
             <w:szCs w:val="21"/>
             <w:u w:val="none"/>
@@ -2387,7 +2491,7 @@
         <w:r>
           <w:rPr>
             <w:rStyle w:val="Hyperlink"/>
-            <w:rFonts w:ascii="Arial" w:hAnsi="Arial" w:cs="Arial"/>
+            <w:rFonts w:asciiTheme="majorHAnsi" w:hAnsiTheme="majorHAnsi" w:cs="Arial"/>
             <w:color w:val="auto"/>
             <w:szCs w:val="21"/>
             <w:u w:val="none"/>
@@ -2399,7 +2503,7 @@
         <w:r>
           <w:rPr>
             <w:rStyle w:val="Hyperlink"/>
-            <w:rFonts w:cstheme="minorHAnsi"/>
+            <w:rFonts w:asciiTheme="majorHAnsi" w:hAnsiTheme="majorHAnsi" w:cstheme="minorHAnsi"/>
             <w:color w:val="auto"/>
             <w:szCs w:val="21"/>
             <w:u w:val="none"/>
@@ -2411,28 +2515,42 @@
       </w:hyperlink>
       <w:r>
         <w:rPr>
+          <w:rFonts w:asciiTheme="majorHAnsi" w:hAnsiTheme="majorHAnsi"/>
           <w:shd w:val="clear" w:color="auto" w:fill="FFFFFF"/>
           <w:lang w:val="en-US"/>
         </w:rPr>
-        <w:t>, theoretically endless game world. Game controls are limited to making the character jump, attack, or perform special actions. The object of these games is to get as far as possible before the character dies.</w:t>
-      </w:r>
-    </w:p>
-    <w:p>
-      <w:pPr>
-        <w:rPr>
+        <w:t xml:space="preserve">, theoretically endless </w:t>
+      </w:r>
+      <w:r>
+        <w:rPr>
+          <w:rFonts w:asciiTheme="majorHAnsi" w:hAnsiTheme="majorHAnsi"/>
           <w:shd w:val="clear" w:color="auto" w:fill="FFFFFF"/>
           <w:lang w:val="en-US"/>
         </w:rPr>
-      </w:pPr>
-    </w:p>
-    <w:p>
-      <w:pPr>
-        <w:rPr>
-          <w:lang w:val="en-US"/>
-        </w:rPr>
-      </w:pPr>
-      <w:r>
-        <w:rPr>
+        <w:lastRenderedPageBreak/>
+        <w:t>game world. Game controls are limited to making the character jump, attack, or perform special actions. The object of these games is to get as far as possible before the character dies.</w:t>
+      </w:r>
+    </w:p>
+    <w:p>
+      <w:pPr>
+        <w:rPr>
+          <w:rFonts w:asciiTheme="majorHAnsi" w:hAnsiTheme="majorHAnsi"/>
+          <w:shd w:val="clear" w:color="auto" w:fill="FFFFFF"/>
+          <w:lang w:val="en-US"/>
+        </w:rPr>
+      </w:pPr>
+    </w:p>
+    <w:p>
+      <w:pPr>
+        <w:ind w:left="360"/>
+        <w:rPr>
+          <w:rFonts w:asciiTheme="majorHAnsi" w:hAnsiTheme="majorHAnsi"/>
+          <w:lang w:val="en-US"/>
+        </w:rPr>
+      </w:pPr>
+      <w:r>
+        <w:rPr>
+          <w:rFonts w:asciiTheme="majorHAnsi" w:hAnsiTheme="majorHAnsi"/>
           <w:b/>
           <w:lang w:val="en-US"/>
         </w:rPr>
@@ -2440,12 +2558,14 @@
       </w:r>
       <w:r>
         <w:rPr>
+          <w:rFonts w:asciiTheme="majorHAnsi" w:hAnsiTheme="majorHAnsi"/>
           <w:lang w:val="en-US"/>
         </w:rPr>
         <w:t xml:space="preserve"> </w:t>
       </w:r>
       <w:r>
         <w:rPr>
+          <w:rFonts w:asciiTheme="majorHAnsi" w:hAnsiTheme="majorHAnsi"/>
           <w:lang w:val="en-US"/>
         </w:rPr>
         <w:t>is a kind of </w:t>
@@ -2454,6 +2574,7 @@
         <w:r>
           <w:rPr>
             <w:rStyle w:val="Hyperlink"/>
+            <w:rFonts w:asciiTheme="majorHAnsi" w:hAnsiTheme="majorHAnsi"/>
             <w:color w:val="auto"/>
             <w:u w:val="none"/>
             <w:lang w:val="en-US"/>
@@ -2463,6 +2584,7 @@
       </w:hyperlink>
       <w:r>
         <w:rPr>
+          <w:rFonts w:asciiTheme="majorHAnsi" w:hAnsiTheme="majorHAnsi"/>
           <w:lang w:val="en-US"/>
         </w:rPr>
         <w:t> or </w:t>
@@ -2471,6 +2593,7 @@
         <w:r>
           <w:rPr>
             <w:rStyle w:val="Hyperlink"/>
+            <w:rFonts w:asciiTheme="majorHAnsi" w:hAnsiTheme="majorHAnsi"/>
             <w:color w:val="auto"/>
             <w:u w:val="none"/>
             <w:lang w:val="en-US"/>
@@ -2480,6 +2603,7 @@
       </w:hyperlink>
       <w:r>
         <w:rPr>
+          <w:rFonts w:asciiTheme="majorHAnsi" w:hAnsiTheme="majorHAnsi"/>
           <w:lang w:val="en-US"/>
         </w:rPr>
         <w:t> who lived in </w:t>
@@ -2488,6 +2612,7 @@
         <w:r>
           <w:rPr>
             <w:rStyle w:val="Hyperlink"/>
+            <w:rFonts w:asciiTheme="majorHAnsi" w:hAnsiTheme="majorHAnsi"/>
             <w:color w:val="auto"/>
             <w:u w:val="none"/>
             <w:lang w:val="en-US"/>
@@ -2498,6 +2623,7 @@
       <w:r>
         <w:rPr>
           <w:rStyle w:val="Hyperlink"/>
+          <w:rFonts w:asciiTheme="majorHAnsi" w:hAnsiTheme="majorHAnsi"/>
           <w:color w:val="auto"/>
           <w:u w:val="none"/>
           <w:lang w:val="en-US"/>
@@ -2506,12 +2632,14 @@
       </w:r>
       <w:r>
         <w:rPr>
+          <w:rFonts w:asciiTheme="majorHAnsi" w:hAnsiTheme="majorHAnsi"/>
           <w:lang w:val="en-US"/>
         </w:rPr>
         <w:t> beginning of</w:t>
       </w:r>
       <w:r>
         <w:rPr>
+          <w:rFonts w:asciiTheme="majorHAnsi" w:hAnsiTheme="majorHAnsi"/>
           <w:lang w:val="en-US"/>
         </w:rPr>
         <w:t> </w:t>
@@ -2520,6 +2648,7 @@
         <w:r>
           <w:rPr>
             <w:rStyle w:val="Hyperlink"/>
+            <w:rFonts w:asciiTheme="majorHAnsi" w:hAnsiTheme="majorHAnsi"/>
             <w:color w:val="auto"/>
             <w:u w:val="none"/>
             <w:lang w:val="en-US"/>
@@ -2529,12 +2658,14 @@
       </w:hyperlink>
       <w:r>
         <w:rPr>
+          <w:rFonts w:asciiTheme="majorHAnsi" w:hAnsiTheme="majorHAnsi"/>
           <w:lang w:val="en-US"/>
         </w:rPr>
         <w:t xml:space="preserve">. </w:t>
       </w:r>
       <w:r>
         <w:rPr>
+          <w:rFonts w:asciiTheme="majorHAnsi" w:hAnsiTheme="majorHAnsi"/>
           <w:lang w:val="en-US"/>
         </w:rPr>
         <w:t>The image of extraordinarily strong and deft warrior with an exotic equipment and movement techniques has been widely spread in modern culture.</w:t>
@@ -2543,13 +2674,7 @@
     <w:p>
       <w:pPr>
         <w:rPr>
-          <w:lang w:val="en-US"/>
-        </w:rPr>
-      </w:pPr>
-    </w:p>
-    <w:p>
-      <w:pPr>
-        <w:rPr>
+          <w:rFonts w:asciiTheme="majorHAnsi" w:hAnsiTheme="majorHAnsi"/>
           <w:lang w:val="en-US"/>
         </w:rPr>
       </w:pPr>
@@ -2565,21 +2690,33 @@
           <w:lang w:val="en-US"/>
         </w:rPr>
       </w:pPr>
+      <w:bookmarkStart w:id="6" w:name="_Toc478565739"/>
       <w:r>
         <w:rPr>
           <w:lang w:val="en-US"/>
         </w:rPr>
         <w:t>Reference Material</w:t>
       </w:r>
-    </w:p>
-    <w:p>
-      <w:pPr>
-        <w:rPr>
-          <w:lang w:val="en-US"/>
-        </w:rPr>
-      </w:pPr>
-      <w:r>
-        <w:rPr>
+      <w:bookmarkEnd w:id="6"/>
+    </w:p>
+    <w:p>
+      <w:pPr>
+        <w:rPr>
+          <w:lang w:val="en-US"/>
+        </w:rPr>
+      </w:pPr>
+    </w:p>
+    <w:p>
+      <w:pPr>
+        <w:ind w:firstLine="360"/>
+        <w:rPr>
+          <w:rFonts w:asciiTheme="majorHAnsi" w:hAnsiTheme="majorHAnsi"/>
+          <w:lang w:val="en-US"/>
+        </w:rPr>
+      </w:pPr>
+      <w:r>
+        <w:rPr>
+          <w:rFonts w:asciiTheme="majorHAnsi" w:hAnsiTheme="majorHAnsi"/>
           <w:lang w:val="en-US"/>
         </w:rPr>
         <w:t>en.wikipedia.org/wiki/</w:t>
@@ -2587,40 +2724,34 @@
       <w:proofErr w:type="spellStart"/>
       <w:r>
         <w:rPr>
+          <w:rFonts w:asciiTheme="majorHAnsi" w:hAnsiTheme="majorHAnsi"/>
           <w:lang w:val="en-US"/>
         </w:rPr>
         <w:t>Platform_game</w:t>
       </w:r>
       <w:proofErr w:type="spellEnd"/>
-      <w:r>
-        <w:rPr>
-          <w:lang w:val="en-US"/>
-        </w:rPr>
-        <w:t xml:space="preserve"> ;</w:t>
-      </w:r>
-    </w:p>
-    <w:p>
-      <w:pPr>
-        <w:rPr>
-          <w:lang w:val="en-US"/>
-        </w:rPr>
-      </w:pPr>
-      <w:r>
-        <w:rPr>
+    </w:p>
+    <w:p>
+      <w:pPr>
+        <w:ind w:firstLine="360"/>
+        <w:rPr>
+          <w:rFonts w:asciiTheme="majorHAnsi" w:hAnsiTheme="majorHAnsi"/>
+          <w:lang w:val="en-US"/>
+        </w:rPr>
+      </w:pPr>
+      <w:r>
+        <w:rPr>
+          <w:rFonts w:asciiTheme="majorHAnsi" w:hAnsiTheme="majorHAnsi"/>
           <w:lang w:val="en-US"/>
         </w:rPr>
         <w:t>en.wikipedia.org/wiki/Ninja</w:t>
       </w:r>
-      <w:r>
-        <w:rPr>
-          <w:lang w:val="en-US"/>
-        </w:rPr>
-        <w:t xml:space="preserve"> ;</w:t>
-      </w:r>
-    </w:p>
-    <w:p>
-      <w:pPr>
-        <w:rPr>
+    </w:p>
+    <w:p>
+      <w:pPr>
+        <w:ind w:firstLine="360"/>
+        <w:rPr>
+          <w:rFonts w:asciiTheme="majorHAnsi" w:hAnsiTheme="majorHAnsi"/>
           <w:lang w:val="en-US"/>
         </w:rPr>
       </w:pPr>
@@ -2628,6 +2759,7 @@
         <w:r>
           <w:rPr>
             <w:rStyle w:val="Hyperlink"/>
+            <w:rFonts w:asciiTheme="majorHAnsi" w:hAnsiTheme="majorHAnsi"/>
             <w:color w:val="auto"/>
             <w:u w:val="none"/>
             <w:lang w:val="en-US"/>
@@ -2635,16 +2767,12 @@
           <w:t>en.wikipedia.org/wiki/Kama_(weapon)</w:t>
         </w:r>
       </w:hyperlink>
-      <w:r>
-        <w:rPr>
-          <w:lang w:val="en-US"/>
-        </w:rPr>
-        <w:t xml:space="preserve"> ;</w:t>
-      </w:r>
-    </w:p>
-    <w:p>
-      <w:pPr>
-        <w:rPr>
+    </w:p>
+    <w:p>
+      <w:pPr>
+        <w:ind w:firstLine="360"/>
+        <w:rPr>
+          <w:rFonts w:asciiTheme="majorHAnsi" w:hAnsiTheme="majorHAnsi"/>
           <w:lang w:val="en-US"/>
         </w:rPr>
       </w:pPr>
@@ -2652,6 +2780,7 @@
         <w:r>
           <w:rPr>
             <w:rStyle w:val="Hyperlink"/>
+            <w:rFonts w:asciiTheme="majorHAnsi" w:hAnsiTheme="majorHAnsi"/>
             <w:color w:val="auto"/>
             <w:u w:val="none"/>
             <w:lang w:val="en-US"/>
@@ -2659,22 +2788,34 @@
           <w:t>en.wikipedia.org/wiki/Shuriken</w:t>
         </w:r>
       </w:hyperlink>
-      <w:r>
-        <w:rPr>
-          <w:lang w:val="en-US"/>
-        </w:rPr>
-        <w:t xml:space="preserve"> ;</w:t>
-      </w:r>
-    </w:p>
-    <w:p>
-      <w:r>
+    </w:p>
+    <w:p>
+      <w:pPr>
+        <w:ind w:firstLine="360"/>
+        <w:rPr>
+          <w:rFonts w:asciiTheme="majorHAnsi" w:hAnsiTheme="majorHAnsi"/>
+        </w:rPr>
+      </w:pPr>
+      <w:r>
+        <w:rPr>
+          <w:rFonts w:asciiTheme="majorHAnsi" w:hAnsiTheme="majorHAnsi"/>
+        </w:rPr>
         <w:t>en.wikipedia.org/wiki/Kunai</w:t>
       </w:r>
       <w:r>
-        <w:t xml:space="preserve"> ;</w:t>
-      </w:r>
-    </w:p>
-    <w:p/>
+        <w:rPr>
+          <w:rFonts w:asciiTheme="majorHAnsi" w:hAnsiTheme="majorHAnsi"/>
+        </w:rPr>
+        <w:t xml:space="preserve"> </w:t>
+      </w:r>
+    </w:p>
+    <w:p>
+      <w:pPr>
+        <w:rPr>
+          <w:rFonts w:asciiTheme="majorHAnsi" w:hAnsiTheme="majorHAnsi"/>
+        </w:rPr>
+      </w:pPr>
+    </w:p>
     <w:p>
       <w:pPr>
         <w:pStyle w:val="Heading1"/>
@@ -2686,21 +2827,14 @@
           <w:lang w:val="en-US"/>
         </w:rPr>
       </w:pPr>
-      <w:bookmarkStart w:id="6" w:name="_Toc322698151"/>
+      <w:bookmarkStart w:id="7" w:name="_Toc478565740"/>
       <w:r>
         <w:rPr>
           <w:lang w:val="en-US"/>
         </w:rPr>
         <w:t>Functional Requirements</w:t>
       </w:r>
-      <w:bookmarkEnd w:id="6"/>
-    </w:p>
-    <w:p>
-      <w:pPr>
-        <w:rPr>
-          <w:lang w:val="en-US"/>
-        </w:rPr>
-      </w:pPr>
+      <w:bookmarkEnd w:id="7"/>
     </w:p>
     <w:p>
       <w:pPr>
@@ -2713,7 +2847,7 @@
           <w:lang w:val="en-US"/>
         </w:rPr>
       </w:pPr>
-      <w:bookmarkStart w:id="7" w:name="_Toc322698152"/>
+      <w:bookmarkStart w:id="8" w:name="_Toc478565741"/>
       <w:r>
         <w:rPr>
           <w:lang w:val="en-US"/>
@@ -2726,52 +2860,71 @@
         </w:rPr>
         <w:t xml:space="preserve"> Features</w:t>
       </w:r>
-      <w:bookmarkEnd w:id="7"/>
-    </w:p>
-    <w:p>
-      <w:pPr>
-        <w:rPr>
-          <w:lang w:val="en-US"/>
-        </w:rPr>
-      </w:pPr>
-      <w:r>
-        <w:rPr>
+      <w:bookmarkEnd w:id="8"/>
+    </w:p>
+    <w:p>
+      <w:pPr>
+        <w:ind w:left="360"/>
+        <w:rPr>
+          <w:rFonts w:asciiTheme="majorHAnsi" w:hAnsiTheme="majorHAnsi"/>
+          <w:lang w:val="en-US"/>
+        </w:rPr>
+      </w:pPr>
+      <w:r>
+        <w:rPr>
+          <w:rFonts w:asciiTheme="majorHAnsi" w:hAnsiTheme="majorHAnsi"/>
           <w:lang w:val="en-US"/>
         </w:rPr>
         <w:t xml:space="preserve">The game is </w:t>
       </w:r>
       <w:r>
         <w:rPr>
+          <w:rFonts w:asciiTheme="majorHAnsi" w:hAnsiTheme="majorHAnsi"/>
           <w:lang w:val="en-US"/>
         </w:rPr>
         <w:t>an e</w:t>
       </w:r>
       <w:r>
         <w:rPr>
+          <w:rFonts w:asciiTheme="majorHAnsi" w:hAnsiTheme="majorHAnsi"/>
           <w:lang w:val="en-US"/>
         </w:rPr>
         <w:t>ternal 2D platformer with</w:t>
       </w:r>
       <w:r>
         <w:rPr>
+          <w:rFonts w:asciiTheme="majorHAnsi" w:hAnsiTheme="majorHAnsi"/>
           <w:lang w:val="en-US"/>
         </w:rPr>
         <w:t xml:space="preserve"> traditional gameplay features suc</w:t>
       </w:r>
       <w:r>
         <w:rPr>
-          <w:lang w:val="en-US"/>
-        </w:rPr>
-        <w:t>h as score, health-bar, obstacles</w:t>
-      </w:r>
-      <w:r>
-        <w:rPr>
+          <w:rFonts w:asciiTheme="majorHAnsi" w:hAnsiTheme="majorHAnsi"/>
+          <w:lang w:val="en-US"/>
+        </w:rPr>
+        <w:t xml:space="preserve">h as </w:t>
+      </w:r>
+      <w:r>
+        <w:rPr>
+          <w:rFonts w:asciiTheme="majorHAnsi" w:hAnsiTheme="majorHAnsi"/>
+          <w:i/>
+          <w:lang w:val="en-US"/>
+        </w:rPr>
+        <w:t>score, health-bar, obstacles</w:t>
+      </w:r>
+      <w:r>
+        <w:rPr>
+          <w:rFonts w:asciiTheme="majorHAnsi" w:hAnsiTheme="majorHAnsi"/>
+          <w:i/>
           <w:lang w:val="en-US"/>
         </w:rPr>
         <w:t>, pickups</w:t>
       </w:r>
       <w:r>
         <w:rPr>
+          <w:rFonts w:asciiTheme="majorHAnsi" w:hAnsiTheme="majorHAnsi"/>
+          <w:i/>
           <w:lang w:val="en-US"/>
         </w:rPr>
         <w:t>.</w:t>
@@ -2780,6 +2933,7 @@
     <w:p>
       <w:pPr>
         <w:rPr>
+          <w:rFonts w:asciiTheme="majorHAnsi" w:hAnsiTheme="majorHAnsi"/>
           <w:lang w:val="en-US"/>
         </w:rPr>
       </w:pPr>
@@ -2795,27 +2949,33 @@
           <w:lang w:val="en-US"/>
         </w:rPr>
       </w:pPr>
+      <w:bookmarkStart w:id="9" w:name="_Toc478565742"/>
       <w:r>
         <w:rPr>
           <w:lang w:val="en-US"/>
         </w:rPr>
         <w:t>Obstacles</w:t>
       </w:r>
-    </w:p>
-    <w:p>
-      <w:pPr>
-        <w:rPr>
-          <w:lang w:val="en-US"/>
-        </w:rPr>
-      </w:pPr>
-      <w:r>
-        <w:rPr>
+      <w:bookmarkEnd w:id="9"/>
+    </w:p>
+    <w:p>
+      <w:pPr>
+        <w:ind w:left="360"/>
+        <w:rPr>
+          <w:rFonts w:asciiTheme="majorHAnsi" w:hAnsiTheme="majorHAnsi"/>
+          <w:lang w:val="en-US"/>
+        </w:rPr>
+      </w:pPr>
+      <w:r>
+        <w:rPr>
+          <w:rFonts w:asciiTheme="majorHAnsi" w:hAnsiTheme="majorHAnsi"/>
           <w:lang w:val="en-US"/>
         </w:rPr>
         <w:t xml:space="preserve">The game includes a set of obstacles referred to as </w:t>
       </w:r>
       <w:r>
         <w:rPr>
+          <w:rFonts w:asciiTheme="majorHAnsi" w:hAnsiTheme="majorHAnsi"/>
           <w:i/>
           <w:lang w:val="en-US"/>
         </w:rPr>
@@ -2823,6 +2983,7 @@
       </w:r>
       <w:r>
         <w:rPr>
+          <w:rFonts w:asciiTheme="majorHAnsi" w:hAnsiTheme="majorHAnsi"/>
           <w:i/>
           <w:lang w:val="en-US"/>
         </w:rPr>
@@ -2830,12 +2991,14 @@
       </w:r>
       <w:r>
         <w:rPr>
+          <w:rFonts w:asciiTheme="majorHAnsi" w:hAnsiTheme="majorHAnsi"/>
           <w:lang w:val="en-US"/>
         </w:rPr>
         <w:t xml:space="preserve">. The </w:t>
       </w:r>
       <w:r>
         <w:rPr>
+          <w:rFonts w:asciiTheme="majorHAnsi" w:hAnsiTheme="majorHAnsi"/>
           <w:i/>
           <w:lang w:val="en-US"/>
         </w:rPr>
@@ -2843,24 +3006,28 @@
       </w:r>
       <w:r>
         <w:rPr>
+          <w:rFonts w:asciiTheme="majorHAnsi" w:hAnsiTheme="majorHAnsi"/>
           <w:lang w:val="en-US"/>
         </w:rPr>
         <w:t xml:space="preserve"> are fundamental of bringing the user e</w:t>
       </w:r>
       <w:r>
         <w:rPr>
+          <w:rFonts w:asciiTheme="majorHAnsi" w:hAnsiTheme="majorHAnsi"/>
           <w:lang w:val="en-US"/>
         </w:rPr>
         <w:t>xperience and avoiding them is</w:t>
       </w:r>
       <w:r>
         <w:rPr>
+          <w:rFonts w:asciiTheme="majorHAnsi" w:hAnsiTheme="majorHAnsi"/>
           <w:lang w:val="en-US"/>
         </w:rPr>
         <w:t xml:space="preserve"> main goal of the game</w:t>
       </w:r>
       <w:r>
         <w:rPr>
+          <w:rFonts w:asciiTheme="majorHAnsi" w:hAnsiTheme="majorHAnsi"/>
           <w:lang w:val="en-US"/>
         </w:rPr>
         <w:t xml:space="preserve">: </w:t>
@@ -2874,29 +3041,35 @@
           <w:numId w:val="14"/>
         </w:numPr>
         <w:rPr>
-          <w:lang w:val="en-US"/>
-        </w:rPr>
-      </w:pPr>
-      <w:r>
-        <w:rPr>
+          <w:rFonts w:asciiTheme="majorHAnsi" w:hAnsiTheme="majorHAnsi"/>
+          <w:lang w:val="en-US"/>
+        </w:rPr>
+      </w:pPr>
+      <w:r>
+        <w:rPr>
+          <w:rFonts w:asciiTheme="majorHAnsi" w:hAnsiTheme="majorHAnsi"/>
+          <w:b/>
           <w:lang w:val="en-US"/>
         </w:rPr>
         <w:t>Shuriken</w:t>
       </w:r>
       <w:r>
         <w:rPr>
+          <w:rFonts w:asciiTheme="majorHAnsi" w:hAnsiTheme="majorHAnsi"/>
           <w:lang w:val="en-US"/>
         </w:rPr>
         <w:t xml:space="preserve"> —</w:t>
       </w:r>
       <w:r>
         <w:rPr>
+          <w:rFonts w:asciiTheme="majorHAnsi" w:hAnsiTheme="majorHAnsi"/>
           <w:lang w:val="en-US"/>
         </w:rPr>
         <w:t xml:space="preserve"> Dec</w:t>
       </w:r>
       <w:r>
         <w:rPr>
+          <w:rFonts w:asciiTheme="majorHAnsi" w:hAnsiTheme="majorHAnsi"/>
           <w:lang w:val="en-US"/>
         </w:rPr>
         <w:t>reases the ninja’s health by 5% ;</w:t>
@@ -2910,29 +3083,43 @@
           <w:numId w:val="14"/>
         </w:numPr>
         <w:rPr>
-          <w:lang w:val="en-US"/>
-        </w:rPr>
-      </w:pPr>
-      <w:r>
-        <w:rPr>
+          <w:rFonts w:asciiTheme="majorHAnsi" w:hAnsiTheme="majorHAnsi"/>
+          <w:lang w:val="en-US"/>
+        </w:rPr>
+      </w:pPr>
+      <w:r>
+        <w:rPr>
+          <w:rFonts w:asciiTheme="majorHAnsi" w:hAnsiTheme="majorHAnsi"/>
+          <w:b/>
           <w:lang w:val="en-US"/>
         </w:rPr>
         <w:t>K</w:t>
       </w:r>
       <w:r>
         <w:rPr>
-          <w:lang w:val="en-US"/>
-        </w:rPr>
-        <w:t>atana —</w:t>
-      </w:r>
-      <w:r>
-        <w:rPr>
+          <w:rFonts w:asciiTheme="majorHAnsi" w:hAnsiTheme="majorHAnsi"/>
+          <w:b/>
+          <w:lang w:val="en-US"/>
+        </w:rPr>
+        <w:t>atana</w:t>
+      </w:r>
+      <w:r>
+        <w:rPr>
+          <w:rFonts w:asciiTheme="majorHAnsi" w:hAnsiTheme="majorHAnsi"/>
+          <w:lang w:val="en-US"/>
+        </w:rPr>
+        <w:t xml:space="preserve"> —</w:t>
+      </w:r>
+      <w:r>
+        <w:rPr>
+          <w:rFonts w:asciiTheme="majorHAnsi" w:hAnsiTheme="majorHAnsi"/>
           <w:lang w:val="en-US"/>
         </w:rPr>
         <w:t xml:space="preserve"> Decreases the ninja’s health by 20%</w:t>
       </w:r>
       <w:r>
         <w:rPr>
+          <w:rFonts w:asciiTheme="majorHAnsi" w:hAnsiTheme="majorHAnsi"/>
           <w:lang w:val="en-US"/>
         </w:rPr>
         <w:t xml:space="preserve"> ;</w:t>
@@ -2946,35 +3133,43 @@
           <w:numId w:val="14"/>
         </w:numPr>
         <w:rPr>
-          <w:lang w:val="en-US"/>
-        </w:rPr>
-      </w:pPr>
-      <w:r>
-        <w:rPr>
+          <w:rFonts w:asciiTheme="majorHAnsi" w:hAnsiTheme="majorHAnsi"/>
+          <w:lang w:val="en-US"/>
+        </w:rPr>
+      </w:pPr>
+      <w:r>
+        <w:rPr>
+          <w:rFonts w:asciiTheme="majorHAnsi" w:hAnsiTheme="majorHAnsi"/>
+          <w:b/>
           <w:lang w:val="en-US"/>
         </w:rPr>
         <w:t>K</w:t>
       </w:r>
       <w:r>
         <w:rPr>
+          <w:rFonts w:asciiTheme="majorHAnsi" w:hAnsiTheme="majorHAnsi"/>
+          <w:b/>
           <w:lang w:val="en-US"/>
         </w:rPr>
         <w:t>ama</w:t>
       </w:r>
       <w:r>
         <w:rPr>
+          <w:rFonts w:asciiTheme="majorHAnsi" w:hAnsiTheme="majorHAnsi"/>
           <w:lang w:val="en-US"/>
         </w:rPr>
         <w:t xml:space="preserve"> —</w:t>
       </w:r>
       <w:r>
         <w:rPr>
+          <w:rFonts w:asciiTheme="majorHAnsi" w:hAnsiTheme="majorHAnsi"/>
           <w:lang w:val="en-US"/>
         </w:rPr>
         <w:t xml:space="preserve"> Decreases the ninja’s health by 50%</w:t>
       </w:r>
       <w:r>
         <w:rPr>
+          <w:rFonts w:asciiTheme="majorHAnsi" w:hAnsiTheme="majorHAnsi"/>
           <w:lang w:val="en-US"/>
         </w:rPr>
         <w:t xml:space="preserve"> ;</w:t>
@@ -2983,6 +3178,7 @@
     <w:p>
       <w:pPr>
         <w:rPr>
+          <w:rFonts w:asciiTheme="majorHAnsi" w:hAnsiTheme="majorHAnsi"/>
           <w:lang w:val="en-US"/>
         </w:rPr>
       </w:pPr>
@@ -2998,21 +3194,26 @@
           <w:lang w:val="en-US"/>
         </w:rPr>
       </w:pPr>
+      <w:bookmarkStart w:id="10" w:name="_Toc478565743"/>
       <w:r>
         <w:rPr>
           <w:lang w:val="en-US"/>
         </w:rPr>
         <w:t>Pick-ups</w:t>
       </w:r>
-    </w:p>
-    <w:p>
-      <w:pPr>
-        <w:rPr>
-          <w:lang w:val="en-US"/>
-        </w:rPr>
-      </w:pPr>
-      <w:r>
-        <w:rPr>
+      <w:bookmarkEnd w:id="10"/>
+    </w:p>
+    <w:p>
+      <w:pPr>
+        <w:ind w:firstLine="360"/>
+        <w:rPr>
+          <w:rFonts w:asciiTheme="majorHAnsi" w:hAnsiTheme="majorHAnsi"/>
+          <w:lang w:val="en-US"/>
+        </w:rPr>
+      </w:pPr>
+      <w:r>
+        <w:rPr>
+          <w:rFonts w:asciiTheme="majorHAnsi" w:hAnsiTheme="majorHAnsi"/>
           <w:lang w:val="en-US"/>
         </w:rPr>
         <w:t>Pick-ups are visible game objects that can be collected during the gameplay.</w:t>
@@ -3026,29 +3227,35 @@
           <w:numId w:val="14"/>
         </w:numPr>
         <w:rPr>
-          <w:lang w:val="en-US"/>
-        </w:rPr>
-      </w:pPr>
-      <w:r>
-        <w:rPr>
-          <w:lang w:val="en-US"/>
-        </w:rPr>
-        <w:t xml:space="preserve">Coins </w:t>
-      </w:r>
-      <w:r>
-        <w:rPr>
-          <w:lang w:val="en-US"/>
-        </w:rPr>
-        <w:t>—</w:t>
-      </w:r>
-      <w:r>
-        <w:rPr>
+          <w:rFonts w:asciiTheme="majorHAnsi" w:hAnsiTheme="majorHAnsi"/>
+          <w:lang w:val="en-US"/>
+        </w:rPr>
+      </w:pPr>
+      <w:r>
+        <w:rPr>
+          <w:rFonts w:asciiTheme="majorHAnsi" w:hAnsiTheme="majorHAnsi"/>
+          <w:b/>
+          <w:lang w:val="en-US"/>
+        </w:rPr>
+        <w:t>Coins</w:t>
+      </w:r>
+      <w:r>
+        <w:rPr>
+          <w:rFonts w:asciiTheme="majorHAnsi" w:hAnsiTheme="majorHAnsi"/>
           <w:lang w:val="en-US"/>
         </w:rPr>
         <w:t xml:space="preserve"> </w:t>
       </w:r>
       <w:r>
         <w:rPr>
+          <w:rFonts w:asciiTheme="majorHAnsi" w:hAnsiTheme="majorHAnsi"/>
+          <w:lang w:val="en-US"/>
+        </w:rPr>
+        <w:t xml:space="preserve">— </w:t>
+      </w:r>
+      <w:r>
+        <w:rPr>
+          <w:rFonts w:asciiTheme="majorHAnsi" w:hAnsiTheme="majorHAnsi"/>
           <w:lang w:val="en-US"/>
         </w:rPr>
         <w:t>Increases current score ;</w:t>
@@ -3062,53 +3269,35 @@
           <w:numId w:val="14"/>
         </w:numPr>
         <w:rPr>
-          <w:lang w:val="en-US"/>
-        </w:rPr>
-      </w:pPr>
-      <w:r>
-        <w:rPr>
-          <w:lang w:val="en-US"/>
-        </w:rPr>
-        <w:t xml:space="preserve">Health </w:t>
-      </w:r>
-      <w:r>
-        <w:rPr>
-          <w:lang w:val="en-US"/>
-        </w:rPr>
-        <w:t>—</w:t>
-      </w:r>
-      <w:r>
-        <w:rPr>
-          <w:lang w:val="en-US"/>
-        </w:rPr>
-        <w:t xml:space="preserve"> </w:t>
-      </w:r>
-      <w:r>
-        <w:rPr>
-          <w:lang w:val="en-US"/>
-        </w:rPr>
-        <w:t>Increases</w:t>
-      </w:r>
-      <w:r>
-        <w:rPr>
-          <w:lang w:val="en-US"/>
-        </w:rPr>
-        <w:t xml:space="preserve"> the ninja’</w:t>
-      </w:r>
-      <w:r>
-        <w:rPr>
-          <w:lang w:val="en-US"/>
-        </w:rPr>
-        <w:t>s health by 10</w:t>
-      </w:r>
-      <w:r>
-        <w:rPr>
-          <w:lang w:val="en-US"/>
-        </w:rPr>
-        <w:t>%</w:t>
-      </w:r>
-      <w:r>
-        <w:rPr>
+          <w:rFonts w:asciiTheme="majorHAnsi" w:hAnsiTheme="majorHAnsi"/>
+          <w:lang w:val="en-US"/>
+        </w:rPr>
+      </w:pPr>
+      <w:r>
+        <w:rPr>
+          <w:rFonts w:asciiTheme="majorHAnsi" w:hAnsiTheme="majorHAnsi"/>
+          <w:b/>
+          <w:lang w:val="en-US"/>
+        </w:rPr>
+        <w:t>Health</w:t>
+      </w:r>
+      <w:r>
+        <w:rPr>
+          <w:rFonts w:asciiTheme="majorHAnsi" w:hAnsiTheme="majorHAnsi"/>
+          <w:lang w:val="en-US"/>
+        </w:rPr>
+        <w:t xml:space="preserve"> — </w:t>
+      </w:r>
+      <w:r>
+        <w:rPr>
+          <w:rFonts w:asciiTheme="majorHAnsi" w:hAnsiTheme="majorHAnsi"/>
+          <w:lang w:val="en-US"/>
+        </w:rPr>
+        <w:t>Increases the ninja’s health by 10%</w:t>
+      </w:r>
+      <w:r>
+        <w:rPr>
+          <w:rFonts w:asciiTheme="majorHAnsi" w:hAnsiTheme="majorHAnsi"/>
           <w:lang w:val="en-US"/>
         </w:rPr>
         <w:t xml:space="preserve"> ;</w:t>
@@ -3117,6 +3306,7 @@
     <w:p>
       <w:pPr>
         <w:rPr>
+          <w:rFonts w:asciiTheme="majorHAnsi" w:hAnsiTheme="majorHAnsi"/>
           <w:lang w:val="en-US"/>
         </w:rPr>
       </w:pPr>
@@ -3132,30 +3322,34 @@
           <w:lang w:val="en-US"/>
         </w:rPr>
       </w:pPr>
-      <w:bookmarkStart w:id="8" w:name="_Toc322698155"/>
+      <w:bookmarkStart w:id="11" w:name="_Toc478565744"/>
       <w:r>
         <w:rPr>
           <w:lang w:val="en-US"/>
         </w:rPr>
         <w:t>Non-Functional Requirements</w:t>
       </w:r>
-      <w:bookmarkEnd w:id="8"/>
-    </w:p>
-    <w:p>
-      <w:pPr>
-        <w:rPr>
-          <w:lang w:val="en-US"/>
-        </w:rPr>
-      </w:pPr>
-    </w:p>
-    <w:p>
-      <w:pPr>
-        <w:rPr>
-          <w:lang w:val="en-US"/>
-        </w:rPr>
-      </w:pPr>
-      <w:r>
-        <w:rPr>
+      <w:bookmarkEnd w:id="11"/>
+    </w:p>
+    <w:p>
+      <w:pPr>
+        <w:rPr>
+          <w:rFonts w:asciiTheme="majorHAnsi" w:hAnsiTheme="majorHAnsi"/>
+          <w:lang w:val="en-US"/>
+        </w:rPr>
+      </w:pPr>
+    </w:p>
+    <w:p>
+      <w:pPr>
+        <w:ind w:left="360"/>
+        <w:rPr>
+          <w:rFonts w:asciiTheme="majorHAnsi" w:hAnsiTheme="majorHAnsi"/>
+          <w:lang w:val="en-US"/>
+        </w:rPr>
+      </w:pPr>
+      <w:r>
+        <w:rPr>
+          <w:rFonts w:asciiTheme="majorHAnsi" w:hAnsiTheme="majorHAnsi"/>
           <w:lang w:val="en-US"/>
         </w:rPr>
         <w:t xml:space="preserve">Performance mostly depends on the client-side (e.g. internet browser, RAM </w:t>
@@ -3163,6 +3357,7 @@
       <w:proofErr w:type="spellStart"/>
       <w:r>
         <w:rPr>
+          <w:rFonts w:asciiTheme="majorHAnsi" w:hAnsiTheme="majorHAnsi"/>
           <w:lang w:val="en-US"/>
         </w:rPr>
         <w:t>etc</w:t>
@@ -3170,6 +3365,7 @@
       <w:proofErr w:type="spellEnd"/>
       <w:r>
         <w:rPr>
+          <w:rFonts w:asciiTheme="majorHAnsi" w:hAnsiTheme="majorHAnsi"/>
           <w:lang w:val="en-US"/>
         </w:rPr>
         <w:t xml:space="preserve">). However, considering today’s technologies and the fact that out software does not require super capability, game most likely to be ran from any device. The interface language is English and service is accessible via internet. </w:t>
@@ -3177,23 +3373,19 @@
     </w:p>
     <w:p>
       <w:pPr>
-        <w:rPr>
-          <w:lang w:val="en-US"/>
-        </w:rPr>
-      </w:pPr>
-      <w:r>
-        <w:rPr>
+        <w:ind w:firstLine="360"/>
+        <w:rPr>
+          <w:rFonts w:asciiTheme="majorHAnsi" w:hAnsiTheme="majorHAnsi"/>
+          <w:lang w:val="en-US"/>
+        </w:rPr>
+      </w:pPr>
+      <w:r>
+        <w:rPr>
+          <w:rFonts w:asciiTheme="majorHAnsi" w:hAnsiTheme="majorHAnsi"/>
           <w:lang w:val="en-US"/>
         </w:rPr>
         <w:t xml:space="preserve">Product does not require high security maintenance, therefore no extra modules required. </w:t>
       </w:r>
-    </w:p>
-    <w:p>
-      <w:pPr>
-        <w:rPr>
-          <w:lang w:val="en-US"/>
-        </w:rPr>
-      </w:pPr>
     </w:p>
     <w:p>
       <w:pPr>
@@ -3206,6 +3398,7 @@
           <w:lang w:val="en-US"/>
         </w:rPr>
       </w:pPr>
+      <w:bookmarkStart w:id="12" w:name="_Toc478565745"/>
       <w:r>
         <w:rPr>
           <w:lang w:val="en-US"/>
@@ -3213,31 +3406,71 @@
         <w:lastRenderedPageBreak/>
         <w:t>User Database</w:t>
       </w:r>
+      <w:bookmarkEnd w:id="12"/>
+    </w:p>
+    <w:p>
+      <w:pPr>
+        <w:rPr>
+          <w:lang w:val="en-US"/>
+        </w:rPr>
+      </w:pPr>
     </w:p>
     <w:p>
       <w:pPr>
         <w:ind w:left="360"/>
         <w:rPr>
-          <w:lang w:val="en-US"/>
-        </w:rPr>
-      </w:pPr>
-      <w:r>
-        <w:rPr>
-          <w:lang w:val="en-US"/>
-        </w:rPr>
-        <w:t>…</w:t>
-      </w:r>
-    </w:p>
-    <w:p>
-      <w:pPr>
-        <w:rPr>
-          <w:lang w:val="en-US"/>
-        </w:rPr>
-      </w:pPr>
-    </w:p>
-    <w:p>
-      <w:pPr>
-        <w:rPr>
+          <w:rFonts w:asciiTheme="majorHAnsi" w:hAnsiTheme="majorHAnsi"/>
+          <w:lang w:val="en-US"/>
+        </w:rPr>
+      </w:pPr>
+      <w:r>
+        <w:rPr>
+          <w:rFonts w:asciiTheme="majorHAnsi" w:hAnsiTheme="majorHAnsi"/>
+          <w:lang w:val="en-US"/>
+        </w:rPr>
+        <w:t xml:space="preserve">Having a database expands quick gaming to long-lasting experience with abilities to compete with others and develop yourself. Every user has his own log-in credentials and after each gaming session the total score is incremented by the amount of current score. Current score is also important as the 10 highest records will be displayed in the special section. This </w:t>
+      </w:r>
+      <w:r>
+        <w:rPr>
+          <w:rFonts w:asciiTheme="majorHAnsi" w:hAnsiTheme="majorHAnsi"/>
+          <w:lang w:val="en-US"/>
+        </w:rPr>
+        <w:t>modification</w:t>
+      </w:r>
+      <w:r>
+        <w:rPr>
+          <w:rFonts w:asciiTheme="majorHAnsi" w:hAnsiTheme="majorHAnsi"/>
+          <w:lang w:val="en-US"/>
+        </w:rPr>
+        <w:t xml:space="preserve"> allows pla</w:t>
+      </w:r>
+      <w:r>
+        <w:rPr>
+          <w:rFonts w:asciiTheme="majorHAnsi" w:hAnsiTheme="majorHAnsi"/>
+          <w:lang w:val="en-US"/>
+        </w:rPr>
+        <w:t>yers to connect with each other and prolongs the excitement of gaming</w:t>
+      </w:r>
+      <w:r>
+        <w:rPr>
+          <w:rFonts w:asciiTheme="majorHAnsi" w:hAnsiTheme="majorHAnsi"/>
+          <w:lang w:val="en-US"/>
+        </w:rPr>
+        <w:t xml:space="preserve"> journey playing significant role in relevancy of the product.</w:t>
+      </w:r>
+    </w:p>
+    <w:p>
+      <w:pPr>
+        <w:rPr>
+          <w:rFonts w:asciiTheme="majorHAnsi" w:hAnsiTheme="majorHAnsi"/>
+          <w:lang w:val="en-US"/>
+        </w:rPr>
+      </w:pPr>
+    </w:p>
+    <w:p>
+      <w:pPr>
+        <w:rPr>
+          <w:rFonts w:asciiTheme="majorHAnsi" w:hAnsiTheme="majorHAnsi"/>
           <w:lang w:val="en-US"/>
         </w:rPr>
       </w:pPr>
@@ -3253,28 +3486,69 @@
           <w:lang w:val="en-US"/>
         </w:rPr>
       </w:pPr>
+      <w:bookmarkStart w:id="13" w:name="_Toc478565746"/>
       <w:r>
         <w:rPr>
           <w:lang w:val="en-US"/>
         </w:rPr>
         <w:t>Responsiveness and Mobile implementation</w:t>
       </w:r>
-    </w:p>
-    <w:p>
-      <w:pPr>
-        <w:rPr>
-          <w:lang w:val="en-US"/>
-        </w:rPr>
-      </w:pPr>
-      <w:r>
-        <w:rPr>
-          <w:lang w:val="en-US"/>
-        </w:rPr>
-        <w:t xml:space="preserve">The matter of the ability to adjust properly for any screen size (from large desktop to small smartphone) is compulsory nowadays. Our team has just began our software developing path and we are not brave enough to say that it is in our power to successfully build the mobile version of the game. However, it is willingly excited about trying it, but for now we </w:t>
+      <w:bookmarkEnd w:id="13"/>
+    </w:p>
+    <w:p>
+      <w:pPr>
+        <w:rPr>
+          <w:lang w:val="en-US"/>
+        </w:rPr>
+      </w:pPr>
+    </w:p>
+    <w:p>
+      <w:pPr>
+        <w:ind w:left="360"/>
+        <w:rPr>
+          <w:rFonts w:asciiTheme="majorHAnsi" w:hAnsiTheme="majorHAnsi"/>
+          <w:lang w:val="en-US"/>
+        </w:rPr>
+      </w:pPr>
+      <w:r>
+        <w:rPr>
+          <w:rFonts w:asciiTheme="majorHAnsi" w:hAnsiTheme="majorHAnsi"/>
+          <w:lang w:val="en-US"/>
+        </w:rPr>
+        <w:t xml:space="preserve">The matter of the ability to adjust properly for any screen size (from large desktop to small smartphone) is compulsory nowadays. Our team has just began our software developing path and we are not brave enough to say that it is in our power to successfully build the mobile version of </w:t>
+      </w:r>
+      <w:r>
+        <w:rPr>
+          <w:rFonts w:asciiTheme="majorHAnsi" w:hAnsiTheme="majorHAnsi"/>
+          <w:lang w:val="en-US"/>
+        </w:rPr>
+        <w:t xml:space="preserve">Ninja </w:t>
+      </w:r>
+      <w:r>
+        <w:rPr>
+          <w:rFonts w:asciiTheme="majorHAnsi" w:hAnsiTheme="majorHAnsi"/>
+          <w:lang w:val="en-US"/>
+        </w:rPr>
+        <w:t xml:space="preserve">game. However, </w:t>
+      </w:r>
+      <w:r>
+        <w:rPr>
+          <w:rFonts w:asciiTheme="majorHAnsi" w:hAnsiTheme="majorHAnsi"/>
+          <w:lang w:val="en-US"/>
+        </w:rPr>
+        <w:t>we are</w:t>
+      </w:r>
+      <w:r>
+        <w:rPr>
+          <w:rFonts w:asciiTheme="majorHAnsi" w:hAnsiTheme="majorHAnsi"/>
+          <w:lang w:val="en-US"/>
+        </w:rPr>
+        <w:t xml:space="preserve"> willingly excited about trying it, but for now we </w:t>
       </w:r>
       <w:proofErr w:type="spellStart"/>
       <w:r>
         <w:rPr>
+          <w:rFonts w:asciiTheme="majorHAnsi" w:hAnsiTheme="majorHAnsi"/>
           <w:lang w:val="en-US"/>
         </w:rPr>
         <w:t>can not</w:t>
@@ -3282,12 +3556,14 @@
       <w:proofErr w:type="spellEnd"/>
       <w:r>
         <w:rPr>
+          <w:rFonts w:asciiTheme="majorHAnsi" w:hAnsiTheme="majorHAnsi"/>
           <w:lang w:val="en-US"/>
         </w:rPr>
         <w:t xml:space="preserve"> </w:t>
       </w:r>
       <w:r>
         <w:rPr>
+          <w:rFonts w:asciiTheme="majorHAnsi" w:hAnsiTheme="majorHAnsi"/>
           <w:lang w:val="en-US"/>
         </w:rPr>
         <w:t>guarantee it for sure.</w:t>
@@ -5621,7 +5897,6 @@
   <w:style w:type="character" w:default="1" w:styleId="DefaultParagraphFont">
     <w:name w:val="Default Paragraph Font"/>
     <w:uiPriority w:val="1"/>
-    <w:semiHidden/>
     <w:unhideWhenUsed/>
   </w:style>
   <w:style w:type="table" w:default="1" w:styleId="TableNormal">
@@ -6189,7 +6464,7 @@
 </file>
 
 <file path=customXml/itemProps1.xml><?xml version="1.0" encoding="utf-8"?>
-<ds:datastoreItem xmlns:ds="http://schemas.openxmlformats.org/officeDocument/2006/customXml" ds:itemID="{EF16E882-A2C9-419F-B177-4A66D272F146}">
+<ds:datastoreItem xmlns:ds="http://schemas.openxmlformats.org/officeDocument/2006/customXml" ds:itemID="{C9EF470F-AD1A-458C-95C6-2E0CFD80A067}">
   <ds:schemaRefs>
     <ds:schemaRef ds:uri="http://schemas.openxmlformats.org/officeDocument/2006/bibliography"/>
   </ds:schemaRefs>

</xml_diff>

<commit_message>
Minor changes to WSRS
</commit_message>
<xml_diff>
--- a/Ninja_Game_web_software_requirements_specification.docx
+++ b/Ninja_Game_web_software_requirements_specification.docx
@@ -1,6 +1,6 @@
 
 <file path=word/document.xml><?xml version="1.0" encoding="utf-8"?>
-<w:document xmlns:wpc="http://schemas.microsoft.com/office/word/2010/wordprocessingCanvas" xmlns:cx="http://schemas.microsoft.com/office/drawing/2014/chartex" xmlns:cx1="http://schemas.microsoft.com/office/drawing/2015/9/8/chartex" xmlns:cx2="http://schemas.microsoft.com/office/drawing/2015/10/21/chartex" xmlns:cx3="http://schemas.microsoft.com/office/drawing/2016/5/9/chartex" xmlns:cx4="http://schemas.microsoft.com/office/drawing/2016/5/10/chartex" xmlns:cx5="http://schemas.microsoft.com/office/drawing/2016/5/11/chartex" xmlns:cx6="http://schemas.microsoft.com/office/drawing/2016/5/12/chartex" xmlns:cx7="http://schemas.microsoft.com/office/drawing/2016/5/13/chartex" xmlns:cx8="http://schemas.microsoft.com/office/drawing/2016/5/14/chartex" xmlns:mc="http://schemas.openxmlformats.org/markup-compatibility/2006" xmlns:o="urn:schemas-microsoft-com:office:office" xmlns:r="http://schemas.openxmlformats.org/officeDocument/2006/relationships" xmlns:m="http://schemas.openxmlformats.org/officeDocument/2006/math" xmlns:v="urn:schemas-microsoft-com:vml" xmlns:wp14="http://schemas.microsoft.com/office/word/2010/wordprocessingDrawing" xmlns:wp="http://schemas.openxmlformats.org/drawingml/2006/wordprocessingDrawing" xmlns:w10="urn:schemas-microsoft-com:office:word" xmlns:w="http://schemas.openxmlformats.org/wordprocessingml/2006/main" xmlns:w14="http://schemas.microsoft.com/office/word/2010/wordml" xmlns:w15="http://schemas.microsoft.com/office/word/2012/wordml" xmlns:w16se="http://schemas.microsoft.com/office/word/2015/wordml/symex" xmlns:wpg="http://schemas.microsoft.com/office/word/2010/wordprocessingGroup" xmlns:wpi="http://schemas.microsoft.com/office/word/2010/wordprocessingInk" xmlns:wne="http://schemas.microsoft.com/office/word/2006/wordml" xmlns:wps="http://schemas.microsoft.com/office/word/2010/wordprocessingShape" mc:Ignorable="w14 w15 w16se wp14">
+<w:document xmlns:ve="http://schemas.openxmlformats.org/markup-compatibility/2006" xmlns:o="urn:schemas-microsoft-com:office:office" xmlns:r="http://schemas.openxmlformats.org/officeDocument/2006/relationships" xmlns:m="http://schemas.openxmlformats.org/officeDocument/2006/math" xmlns:v="urn:schemas-microsoft-com:vml" xmlns:wp="http://schemas.openxmlformats.org/drawingml/2006/wordprocessingDrawing" xmlns:w10="urn:schemas-microsoft-com:office:word" xmlns:w="http://schemas.openxmlformats.org/wordprocessingml/2006/main" xmlns:wne="http://schemas.microsoft.com/office/word/2006/wordml">
   <w:body>
     <w:sdt>
       <w:sdtPr>
@@ -27,7 +27,7 @@
             <w:tblBorders>
               <w:left w:val="single" w:sz="18" w:space="0" w:color="4F81BD" w:themeColor="accent1"/>
             </w:tblBorders>
-            <w:tblLook w:val="04A0" w:firstRow="1" w:lastRow="0" w:firstColumn="1" w:lastColumn="0" w:noHBand="0" w:noVBand="1"/>
+            <w:tblLook w:val="04A0"/>
           </w:tblPr>
           <w:tblGrid>
             <w:gridCol w:w="7894"/>
@@ -96,7 +96,6 @@
                   <w:dataBinding w:prefixMappings="xmlns:ns0='http://schemas.openxmlformats.org/package/2006/metadata/core-properties' xmlns:ns1='http://purl.org/dc/elements/1.1/'" w:xpath="/ns0:coreProperties[1]/ns1:title[1]" w:storeItemID="{6C3C8BC8-F283-45AE-878A-BAB7291924A1}"/>
                   <w:text/>
                 </w:sdtPr>
-                <w:sdtEndPr/>
                 <w:sdtContent>
                   <w:p>
                     <w:pPr>
@@ -133,7 +132,6 @@
                 <w:dataBinding w:prefixMappings="xmlns:ns0='http://schemas.openxmlformats.org/package/2006/metadata/core-properties' xmlns:ns1='http://purl.org/dc/elements/1.1/'" w:xpath="/ns0:coreProperties[1]/ns1:subject[1]" w:storeItemID="{6C3C8BC8-F283-45AE-878A-BAB7291924A1}"/>
                 <w:text/>
               </w:sdtPr>
-              <w:sdtEndPr/>
               <w:sdtContent>
                 <w:tc>
                   <w:tcPr>
@@ -176,7 +174,7 @@
           <w:tblPr>
             <w:tblpPr w:leftFromText="187" w:rightFromText="187" w:horzAnchor="margin" w:tblpXSpec="center" w:tblpYSpec="bottom"/>
             <w:tblW w:w="4000" w:type="pct"/>
-            <w:tblLook w:val="04A0" w:firstRow="1" w:lastRow="0" w:firstColumn="1" w:lastColumn="0" w:noHBand="0" w:noVBand="1"/>
+            <w:tblLook w:val="04A0"/>
           </w:tblPr>
           <w:tblGrid>
             <w:gridCol w:w="7894"/>
@@ -1666,7 +1664,7 @@
           <w:rFonts w:asciiTheme="majorHAnsi" w:hAnsiTheme="majorHAnsi"/>
           <w:lang w:val="en-US"/>
         </w:rPr>
-        <w:t xml:space="preserve"> of the </w:t>
+        <w:t xml:space="preserve"> of </w:t>
       </w:r>
       <w:r>
         <w:rPr>
@@ -1704,7 +1702,21 @@
           <w:rFonts w:asciiTheme="majorHAnsi" w:hAnsiTheme="majorHAnsi"/>
           <w:lang w:val="en-US"/>
         </w:rPr>
-        <w:t>The game is easily comprehensible and controlled by traditional set of inputs (arrow keys for PCs). The main goal of game is to survive as long as it is possible and score</w:t>
+        <w:t xml:space="preserve">The game is easily comprehensible and controlled by traditional set of inputs (arrow keys for PCs). The main goal of </w:t>
+      </w:r>
+      <w:r>
+        <w:rPr>
+          <w:rFonts w:asciiTheme="majorHAnsi" w:hAnsiTheme="majorHAnsi"/>
+          <w:lang w:val="en-US"/>
+        </w:rPr>
+        <w:t xml:space="preserve">the </w:t>
+      </w:r>
+      <w:r>
+        <w:rPr>
+          <w:rFonts w:asciiTheme="majorHAnsi" w:hAnsiTheme="majorHAnsi"/>
+          <w:lang w:val="en-US"/>
+        </w:rPr>
+        <w:t>game is to survive as long as it is possible and score</w:t>
       </w:r>
       <w:r>
         <w:rPr>
@@ -1718,7 +1730,21 @@
           <w:rFonts w:asciiTheme="majorHAnsi" w:hAnsiTheme="majorHAnsi"/>
           <w:lang w:val="en-US"/>
         </w:rPr>
-        <w:t>. Coins collected during the session increment your total score by a certain amount. Player has to avoid obstacles flying towards him as he loses his health index when colliding with them. Once health bar has decreased to 0 % the game is over.</w:t>
+        <w:t>. Coins collec</w:t>
+      </w:r>
+      <w:r>
+        <w:rPr>
+          <w:rFonts w:asciiTheme="majorHAnsi" w:hAnsiTheme="majorHAnsi"/>
+          <w:lang w:val="en-US"/>
+        </w:rPr>
+        <w:t>ted during the session increase</w:t>
+      </w:r>
+      <w:r>
+        <w:rPr>
+          <w:rFonts w:asciiTheme="majorHAnsi" w:hAnsiTheme="majorHAnsi"/>
+          <w:lang w:val="en-US"/>
+        </w:rPr>
+        <w:t xml:space="preserve"> your total score by a certain amount. Player has to avoid obstacles flying towards him as he loses his health index when colliding with them. Once health bar has decreased to 0 % the game is over.</w:t>
       </w:r>
     </w:p>
     <w:p>
@@ -1756,7 +1782,21 @@
           <w:rFonts w:asciiTheme="majorHAnsi" w:hAnsiTheme="majorHAnsi"/>
           <w:lang w:val="en-US"/>
         </w:rPr>
-        <w:t xml:space="preserve"> if user</w:t>
+        <w:t xml:space="preserve"> if</w:t>
+      </w:r>
+      <w:r>
+        <w:rPr>
+          <w:rFonts w:asciiTheme="majorHAnsi" w:hAnsiTheme="majorHAnsi"/>
+          <w:lang w:val="en-US"/>
+        </w:rPr>
+        <w:t xml:space="preserve"> the</w:t>
+      </w:r>
+      <w:r>
+        <w:rPr>
+          <w:rFonts w:asciiTheme="majorHAnsi" w:hAnsiTheme="majorHAnsi"/>
+          <w:lang w:val="en-US"/>
+        </w:rPr>
+        <w:t xml:space="preserve"> user</w:t>
       </w:r>
       <w:r>
         <w:rPr>
@@ -1956,103 +1996,38 @@
           <w:noProof/>
           <w:lang w:val="ru-RU" w:eastAsia="ru-RU"/>
         </w:rPr>
-        <mc:AlternateContent>
-          <mc:Choice Requires="wps">
-            <w:drawing>
-              <wp:anchor distT="0" distB="0" distL="114300" distR="114300" simplePos="0" relativeHeight="251656192" behindDoc="1" locked="0" layoutInCell="1" allowOverlap="1" wp14:anchorId="7E80E385" wp14:editId="3CB3958F">
-                <wp:simplePos x="0" y="0"/>
-                <wp:positionH relativeFrom="column">
-                  <wp:posOffset>5528310</wp:posOffset>
-                </wp:positionH>
-                <wp:positionV relativeFrom="paragraph">
-                  <wp:posOffset>1460500</wp:posOffset>
-                </wp:positionV>
-                <wp:extent cx="914400" cy="635"/>
-                <wp:effectExtent l="0" t="0" r="0" b="18415"/>
-                <wp:wrapNone/>
-                <wp:docPr id="2" name="Text Box 2"/>
-                <wp:cNvGraphicFramePr/>
-                <a:graphic xmlns:a="http://schemas.openxmlformats.org/drawingml/2006/main">
-                  <a:graphicData uri="http://schemas.microsoft.com/office/word/2010/wordprocessingShape">
-                    <wps:wsp>
-                      <wps:cNvSpPr txBox="1"/>
-                      <wps:spPr>
-                        <a:xfrm>
-                          <a:off x="0" y="0"/>
-                          <a:ext cx="914400" cy="635"/>
-                        </a:xfrm>
-                        <a:prstGeom prst="rect">
-                          <a:avLst/>
-                        </a:prstGeom>
-                        <a:solidFill>
-                          <a:prstClr val="white"/>
-                        </a:solidFill>
-                        <a:ln>
-                          <a:noFill/>
-                        </a:ln>
-                      </wps:spPr>
-                      <wps:txbx>
-                        <w:txbxContent>
-                          <w:p>
-                            <w:pPr>
-                              <w:pStyle w:val="Caption"/>
-                              <w:rPr>
-                                <w:noProof/>
-                              </w:rPr>
-                            </w:pPr>
-                            <w:r>
-                              <w:t>Raster graphic sprites and mask</w:t>
-                            </w:r>
-                          </w:p>
-                        </w:txbxContent>
-                      </wps:txbx>
-                      <wps:bodyPr rot="0" spcFirstLastPara="0" vertOverflow="overflow" horzOverflow="overflow" vert="horz" wrap="square" lIns="0" tIns="0" rIns="0" bIns="0" numCol="1" spcCol="0" rtlCol="0" fromWordArt="0" anchor="t" anchorCtr="0" forceAA="0" compatLnSpc="1">
-                        <a:prstTxWarp prst="textNoShape">
-                          <a:avLst/>
-                        </a:prstTxWarp>
-                        <a:spAutoFit/>
-                      </wps:bodyPr>
-                    </wps:wsp>
-                  </a:graphicData>
-                </a:graphic>
-              </wp:anchor>
-            </w:drawing>
-          </mc:Choice>
-          <mc:Fallback>
-            <w:pict>
-              <v:shapetype w14:anchorId="7E80E385" id="_x0000_t202" coordsize="21600,21600" o:spt="202" path="m,l,21600r21600,l21600,xe">
-                <v:stroke joinstyle="miter"/>
-                <v:path gradientshapeok="t" o:connecttype="rect"/>
-              </v:shapetype>
-              <v:shape id="Text Box 2" o:spid="_x0000_s1026" type="#_x0000_t202" style="position:absolute;left:0;text-align:left;margin-left:435.3pt;margin-top:115pt;width:1in;height:.05pt;z-index:-251660288;visibility:visible;mso-wrap-style:square;mso-wrap-distance-left:9pt;mso-wrap-distance-top:0;mso-wrap-distance-right:9pt;mso-wrap-distance-bottom:0;mso-position-horizontal:absolute;mso-position-horizontal-relative:text;mso-position-vertical:absolute;mso-position-vertical-relative:text;v-text-anchor:top" o:gfxdata="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" stroked="f">
-                <v:textbox style="mso-fit-shape-to-text:t" inset="0,0,0,0">
-                  <w:txbxContent>
-                    <w:p>
-                      <w:pPr>
-                        <w:pStyle w:val="Caption"/>
-                        <w:rPr>
-                          <w:noProof/>
-                        </w:rPr>
-                      </w:pPr>
-                      <w:r>
-                        <w:t>Raster graphic sprites and mask</w:t>
-                      </w:r>
-                    </w:p>
-                  </w:txbxContent>
-                </v:textbox>
-              </v:shape>
-            </w:pict>
-          </mc:Fallback>
-        </mc:AlternateContent>
+        <w:pict>
+          <v:shapetype id="_x0000_t202" coordsize="21600,21600" o:spt="202" path="m,l,21600r21600,l21600,xe">
+            <v:stroke joinstyle="miter"/>
+            <v:path gradientshapeok="t" o:connecttype="rect"/>
+          </v:shapetype>
+          <v:shape id="Text Box 2" o:spid="_x0000_s1026" type="#_x0000_t202" style="position:absolute;left:0;text-align:left;margin-left:435.3pt;margin-top:115pt;width:1in;height:.05pt;z-index:-251658240;visibility:visible" o:gfxdata="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" stroked="f">
+            <v:textbox style="mso-fit-shape-to-text:t" inset="0,0,0,0">
+              <w:txbxContent>
+                <w:p>
+                  <w:pPr>
+                    <w:pStyle w:val="Caption"/>
+                    <w:rPr>
+                      <w:noProof/>
+                    </w:rPr>
+                  </w:pPr>
+                  <w:r>
+                    <w:t>Raster graphic sprites and mask</w:t>
+                  </w:r>
+                </w:p>
+              </w:txbxContent>
+            </v:textbox>
+          </v:shape>
+        </w:pict>
       </w:r>
       <w:r>
         <w:rPr>
           <w:rFonts w:asciiTheme="majorHAnsi" w:hAnsiTheme="majorHAnsi"/>
           <w:noProof/>
-          <w:lang w:val="ru-RU" w:eastAsia="ru-RU"/>
+          <w:lang w:val="en-US"/>
         </w:rPr>
         <w:drawing>
-          <wp:anchor distT="0" distB="0" distL="114300" distR="114300" simplePos="0" relativeHeight="251658240" behindDoc="1" locked="0" layoutInCell="1" allowOverlap="1" wp14:anchorId="63823A71" wp14:editId="734F1D8D">
+          <wp:anchor distT="0" distB="0" distL="114300" distR="114300" simplePos="0" relativeHeight="251657216" behindDoc="1" locked="0" layoutInCell="1" allowOverlap="1">
             <wp:simplePos x="0" y="0"/>
             <wp:positionH relativeFrom="column">
               <wp:posOffset>5528310</wp:posOffset>
@@ -2080,7 +2055,7 @@
                     <a:blip r:embed="rId6">
                       <a:extLst>
                         <a:ext uri="{28A0092B-C50C-407E-A947-70E740481C1C}">
-                          <a14:useLocalDpi xmlns:a14="http://schemas.microsoft.com/office/drawing/2010/main" val="0"/>
+                          <a14:useLocalDpi xmlns:a14="http://schemas.microsoft.com/office/drawing/2010/main" xmlns:wps="http://schemas.microsoft.com/office/word/2010/wordprocessingShape" xmlns:wpi="http://schemas.microsoft.com/office/word/2010/wordprocessingInk" xmlns:wpg="http://schemas.microsoft.com/office/word/2010/wordprocessingGroup" xmlns:w16se="http://schemas.microsoft.com/office/word/2015/wordml/symex" xmlns:w15="http://schemas.microsoft.com/office/word/2012/wordml" xmlns:w14="http://schemas.microsoft.com/office/word/2010/wordml" xmlns:w="http://schemas.openxmlformats.org/wordprocessingml/2006/main" xmlns:w10="urn:schemas-microsoft-com:office:word" xmlns:wp14="http://schemas.microsoft.com/office/word/2010/wordprocessingDrawing" xmlns:v="urn:schemas-microsoft-com:vml" xmlns:o="urn:schemas-microsoft-com:office:office" xmlns:mc="http://schemas.openxmlformats.org/markup-compatibility/2006" xmlns:cx8="http://schemas.microsoft.com/office/drawing/2016/5/14/chartex" xmlns:cx7="http://schemas.microsoft.com/office/drawing/2016/5/13/chartex" xmlns:cx6="http://schemas.microsoft.com/office/drawing/2016/5/12/chartex" xmlns:cx5="http://schemas.microsoft.com/office/drawing/2016/5/11/chartex" xmlns:cx4="http://schemas.microsoft.com/office/drawing/2016/5/10/chartex" xmlns:cx3="http://schemas.microsoft.com/office/drawing/2016/5/9/chartex" xmlns:cx2="http://schemas.microsoft.com/office/drawing/2015/10/21/chartex" xmlns:cx1="http://schemas.microsoft.com/office/drawing/2015/9/8/chartex" xmlns:cx="http://schemas.microsoft.com/office/drawing/2014/chartex" xmlns:wpc="http://schemas.microsoft.com/office/word/2010/wordprocessingCanvas" xmlns="" val="0"/>
                         </a:ext>
                       </a:extLst>
                     </a:blip>
@@ -2105,12 +2080,6 @@
                 </pic:pic>
               </a:graphicData>
             </a:graphic>
-            <wp14:sizeRelH relativeFrom="page">
-              <wp14:pctWidth>0</wp14:pctWidth>
-            </wp14:sizeRelH>
-            <wp14:sizeRelV relativeFrom="page">
-              <wp14:pctHeight>0</wp14:pctHeight>
-            </wp14:sizeRelV>
           </wp:anchor>
         </w:drawing>
       </w:r>
@@ -2168,7 +2137,21 @@
           <w:rFonts w:asciiTheme="majorHAnsi" w:hAnsiTheme="majorHAnsi"/>
           <w:lang w:val="en-US"/>
         </w:rPr>
-        <w:t xml:space="preserve">. It is also possible to run it from the smartphones with sensor displays and other touch-screen devices. </w:t>
+        <w:t xml:space="preserve">. It is </w:t>
+      </w:r>
+      <w:r>
+        <w:rPr>
+          <w:rFonts w:asciiTheme="majorHAnsi" w:hAnsiTheme="majorHAnsi"/>
+          <w:lang w:val="en-US"/>
+        </w:rPr>
+        <w:t>also possible to run it from</w:t>
+      </w:r>
+      <w:r>
+        <w:rPr>
+          <w:rFonts w:asciiTheme="majorHAnsi" w:hAnsiTheme="majorHAnsi"/>
+          <w:lang w:val="en-US"/>
+        </w:rPr>
+        <w:t xml:space="preserve"> smartphones with sensor displays and other touch-screen devices. </w:t>
       </w:r>
       <w:r>
         <w:rPr>
@@ -2362,25 +2345,7 @@
           <w:shd w:val="clear" w:color="auto" w:fill="FFFFFF"/>
           <w:lang w:val="en-US"/>
         </w:rPr>
-        <w:t>(</w:t>
-      </w:r>
-      <w:proofErr w:type="spellStart"/>
-      <w:r>
-        <w:rPr>
-          <w:rFonts w:asciiTheme="majorHAnsi" w:hAnsiTheme="majorHAnsi" w:cstheme="minorHAnsi"/>
-          <w:shd w:val="clear" w:color="auto" w:fill="FFFFFF"/>
-          <w:lang w:val="en-US"/>
-        </w:rPr>
-        <w:t>a.k.a</w:t>
-      </w:r>
-      <w:proofErr w:type="spellEnd"/>
-      <w:r>
-        <w:rPr>
-          <w:rFonts w:asciiTheme="majorHAnsi" w:hAnsiTheme="majorHAnsi" w:cstheme="minorHAnsi"/>
-          <w:shd w:val="clear" w:color="auto" w:fill="FFFFFF"/>
-          <w:lang w:val="en-US"/>
-        </w:rPr>
-        <w:t xml:space="preserve"> </w:t>
+        <w:t xml:space="preserve">(a.k.a </w:t>
       </w:r>
       <w:r>
         <w:rPr>
@@ -2528,7 +2493,23 @@
           <w:lang w:val="en-US"/>
         </w:rPr>
         <w:lastRenderedPageBreak/>
-        <w:t>game world. Game controls are limited to making the character jump, attack, or perform special actions. The object of these games is to get as far as possible before the character dies.</w:t>
+        <w:t>game world. Game controls are limited to making the character jump, attack, or perform special actions. The object</w:t>
+      </w:r>
+      <w:r>
+        <w:rPr>
+          <w:rFonts w:asciiTheme="majorHAnsi" w:hAnsiTheme="majorHAnsi"/>
+          <w:shd w:val="clear" w:color="auto" w:fill="FFFFFF"/>
+          <w:lang w:val="en-US"/>
+        </w:rPr>
+        <w:t>ive</w:t>
+      </w:r>
+      <w:r>
+        <w:rPr>
+          <w:rFonts w:asciiTheme="majorHAnsi" w:hAnsiTheme="majorHAnsi"/>
+          <w:shd w:val="clear" w:color="auto" w:fill="FFFFFF"/>
+          <w:lang w:val="en-US"/>
+        </w:rPr>
+        <w:t xml:space="preserve"> of these games is to get as far as possible before the character dies.</w:t>
       </w:r>
     </w:p>
     <w:p>
@@ -2668,7 +2649,35 @@
           <w:rFonts w:asciiTheme="majorHAnsi" w:hAnsiTheme="majorHAnsi"/>
           <w:lang w:val="en-US"/>
         </w:rPr>
-        <w:t>The image of extraordinarily strong and deft warrior with an exotic equipment and movement techniques has been widely spread in modern culture.</w:t>
+        <w:t>The image of</w:t>
+      </w:r>
+      <w:r>
+        <w:rPr>
+          <w:rFonts w:asciiTheme="majorHAnsi" w:hAnsiTheme="majorHAnsi"/>
+          <w:lang w:val="en-US"/>
+        </w:rPr>
+        <w:t xml:space="preserve"> an</w:t>
+      </w:r>
+      <w:r>
+        <w:rPr>
+          <w:rFonts w:asciiTheme="majorHAnsi" w:hAnsiTheme="majorHAnsi"/>
+          <w:lang w:val="en-US"/>
+        </w:rPr>
+        <w:t xml:space="preserve"> extraordinarily</w:t>
+      </w:r>
+      <w:r>
+        <w:rPr>
+          <w:rFonts w:asciiTheme="majorHAnsi" w:hAnsiTheme="majorHAnsi"/>
+          <w:lang w:val="en-US"/>
+        </w:rPr>
+        <w:t xml:space="preserve"> strong and deft warrior with</w:t>
+      </w:r>
+      <w:r>
+        <w:rPr>
+          <w:rFonts w:asciiTheme="majorHAnsi" w:hAnsiTheme="majorHAnsi"/>
+          <w:lang w:val="en-US"/>
+        </w:rPr>
+        <w:t xml:space="preserve"> exotic equipment and movement techniques has been widely spread in modern culture.</w:t>
       </w:r>
     </w:p>
     <w:p>
@@ -2719,17 +2728,8 @@
           <w:rFonts w:asciiTheme="majorHAnsi" w:hAnsiTheme="majorHAnsi"/>
           <w:lang w:val="en-US"/>
         </w:rPr>
-        <w:t>en.wikipedia.org/wiki/</w:t>
-      </w:r>
-      <w:proofErr w:type="spellStart"/>
-      <w:r>
-        <w:rPr>
-          <w:rFonts w:asciiTheme="majorHAnsi" w:hAnsiTheme="majorHAnsi"/>
-          <w:lang w:val="en-US"/>
-        </w:rPr>
-        <w:t>Platform_game</w:t>
-      </w:r>
-      <w:proofErr w:type="spellEnd"/>
+        <w:t>en.wikipedia.org/wiki/Platform_game</w:t>
+      </w:r>
     </w:p>
     <w:p>
       <w:pPr>
@@ -2794,17 +2794,20 @@
         <w:ind w:firstLine="360"/>
         <w:rPr>
           <w:rFonts w:asciiTheme="majorHAnsi" w:hAnsiTheme="majorHAnsi"/>
-        </w:rPr>
-      </w:pPr>
-      <w:r>
-        <w:rPr>
-          <w:rFonts w:asciiTheme="majorHAnsi" w:hAnsiTheme="majorHAnsi"/>
+          <w:lang w:val="en-US"/>
+        </w:rPr>
+      </w:pPr>
+      <w:r>
+        <w:rPr>
+          <w:rFonts w:asciiTheme="majorHAnsi" w:hAnsiTheme="majorHAnsi"/>
+          <w:lang w:val="en-US"/>
         </w:rPr>
         <w:t>en.wikipedia.org/wiki/Kunai</w:t>
       </w:r>
       <w:r>
         <w:rPr>
           <w:rFonts w:asciiTheme="majorHAnsi" w:hAnsiTheme="majorHAnsi"/>
+          <w:lang w:val="en-US"/>
         </w:rPr>
         <w:t xml:space="preserve"> </w:t>
       </w:r>
@@ -2813,6 +2816,7 @@
       <w:pPr>
         <w:rPr>
           <w:rFonts w:asciiTheme="majorHAnsi" w:hAnsiTheme="majorHAnsi"/>
+          <w:lang w:val="en-US"/>
         </w:rPr>
       </w:pPr>
     </w:p>
@@ -3352,23 +3356,35 @@
           <w:rFonts w:asciiTheme="majorHAnsi" w:hAnsiTheme="majorHAnsi"/>
           <w:lang w:val="en-US"/>
         </w:rPr>
-        <w:t xml:space="preserve">Performance mostly depends on the client-side (e.g. internet browser, RAM </w:t>
-      </w:r>
-      <w:proofErr w:type="spellStart"/>
-      <w:r>
-        <w:rPr>
-          <w:rFonts w:asciiTheme="majorHAnsi" w:hAnsiTheme="majorHAnsi"/>
-          <w:lang w:val="en-US"/>
-        </w:rPr>
-        <w:t>etc</w:t>
-      </w:r>
-      <w:proofErr w:type="spellEnd"/>
-      <w:r>
-        <w:rPr>
-          <w:rFonts w:asciiTheme="majorHAnsi" w:hAnsiTheme="majorHAnsi"/>
-          <w:lang w:val="en-US"/>
-        </w:rPr>
-        <w:t xml:space="preserve">). However, considering today’s technologies and the fact that out software does not require super capability, game most likely to be ran from any device. The interface language is English and service is accessible via internet. </w:t>
+        <w:t>Performance mostly depends on the client-side (e.g. internet browser, RAM etc). However, considering today’s technologies and the fact that out software does not require super capability, game most likely to be ran from any device. The interface language is English and service is accessible via</w:t>
+      </w:r>
+      <w:r>
+        <w:rPr>
+          <w:rFonts w:asciiTheme="majorHAnsi" w:hAnsiTheme="majorHAnsi"/>
+          <w:lang w:val="en-US"/>
+        </w:rPr>
+        <w:t xml:space="preserve"> the</w:t>
+      </w:r>
+      <w:r>
+        <w:rPr>
+          <w:rFonts w:asciiTheme="majorHAnsi" w:hAnsiTheme="majorHAnsi"/>
+          <w:lang w:val="en-US"/>
+        </w:rPr>
+        <w:t xml:space="preserve"> </w:t>
+      </w:r>
+      <w:r>
+        <w:rPr>
+          <w:rFonts w:asciiTheme="majorHAnsi" w:hAnsiTheme="majorHAnsi"/>
+          <w:lang w:val="en-US"/>
+        </w:rPr>
+        <w:t>I</w:t>
+      </w:r>
+      <w:r>
+        <w:rPr>
+          <w:rFonts w:asciiTheme="majorHAnsi" w:hAnsiTheme="majorHAnsi"/>
+          <w:lang w:val="en-US"/>
+        </w:rPr>
+        <w:t xml:space="preserve">nternet. </w:t>
       </w:r>
     </w:p>
     <w:p>
@@ -3428,7 +3444,49 @@
           <w:rFonts w:asciiTheme="majorHAnsi" w:hAnsiTheme="majorHAnsi"/>
           <w:lang w:val="en-US"/>
         </w:rPr>
-        <w:t xml:space="preserve">Having a database expands quick gaming to long-lasting experience with abilities to compete with others and develop yourself. Every user has his own log-in credentials and after each gaming session the total score is incremented by the amount of current score. Current score is also important as the 10 highest records will be displayed in the special section. This </w:t>
+        <w:t>Having a database expands quick gaming to long-lasting experience with abilities to compete with others and develop yourself. Every user has his own log-in credentials and after each gaming sessi</w:t>
+      </w:r>
+      <w:r>
+        <w:rPr>
+          <w:rFonts w:asciiTheme="majorHAnsi" w:hAnsiTheme="majorHAnsi"/>
+          <w:lang w:val="en-US"/>
+        </w:rPr>
+        <w:t>on the total score is increase</w:t>
+      </w:r>
+      <w:r>
+        <w:rPr>
+          <w:rFonts w:asciiTheme="majorHAnsi" w:hAnsiTheme="majorHAnsi"/>
+          <w:lang w:val="en-US"/>
+        </w:rPr>
+        <w:t>d by the amount of</w:t>
+      </w:r>
+      <w:r>
+        <w:rPr>
+          <w:rFonts w:asciiTheme="majorHAnsi" w:hAnsiTheme="majorHAnsi"/>
+          <w:lang w:val="en-US"/>
+        </w:rPr>
+        <w:t xml:space="preserve"> the</w:t>
+      </w:r>
+      <w:r>
+        <w:rPr>
+          <w:rFonts w:asciiTheme="majorHAnsi" w:hAnsiTheme="majorHAnsi"/>
+          <w:lang w:val="en-US"/>
+        </w:rPr>
+        <w:t xml:space="preserve"> current score. </w:t>
+      </w:r>
+      <w:r>
+        <w:rPr>
+          <w:rFonts w:asciiTheme="majorHAnsi" w:hAnsiTheme="majorHAnsi"/>
+          <w:lang w:val="en-US"/>
+        </w:rPr>
+        <w:t>The c</w:t>
+      </w:r>
+      <w:r>
+        <w:rPr>
+          <w:rFonts w:asciiTheme="majorHAnsi" w:hAnsiTheme="majorHAnsi"/>
+          <w:lang w:val="en-US"/>
+        </w:rPr>
+        <w:t xml:space="preserve">urrent score is also important as the 10 highest records will be displayed in the special section. This </w:t>
       </w:r>
       <w:r>
         <w:rPr>
@@ -3515,7 +3573,42 @@
           <w:rFonts w:asciiTheme="majorHAnsi" w:hAnsiTheme="majorHAnsi"/>
           <w:lang w:val="en-US"/>
         </w:rPr>
-        <w:t xml:space="preserve">The matter of the ability to adjust properly for any screen size (from large desktop to small smartphone) is compulsory nowadays. Our team has just began our software developing path and we are not brave enough to say that it is in our power to successfully build the mobile version of </w:t>
+        <w:t xml:space="preserve">The </w:t>
+      </w:r>
+      <w:r>
+        <w:rPr>
+          <w:rFonts w:asciiTheme="majorHAnsi" w:hAnsiTheme="majorHAnsi"/>
+          <w:lang w:val="en-US"/>
+        </w:rPr>
+        <w:t>ability to adjust properly for any screen size (from large desktop</w:t>
+      </w:r>
+      <w:r>
+        <w:rPr>
+          <w:rFonts w:asciiTheme="majorHAnsi" w:hAnsiTheme="majorHAnsi"/>
+          <w:lang w:val="en-US"/>
+        </w:rPr>
+        <w:t>s</w:t>
+      </w:r>
+      <w:r>
+        <w:rPr>
+          <w:rFonts w:asciiTheme="majorHAnsi" w:hAnsiTheme="majorHAnsi"/>
+          <w:lang w:val="en-US"/>
+        </w:rPr>
+        <w:t xml:space="preserve"> to small smartphone</w:t>
+      </w:r>
+      <w:r>
+        <w:rPr>
+          <w:rFonts w:asciiTheme="majorHAnsi" w:hAnsiTheme="majorHAnsi"/>
+          <w:lang w:val="en-US"/>
+        </w:rPr>
+        <w:t>s</w:t>
+      </w:r>
+      <w:r>
+        <w:rPr>
+          <w:rFonts w:asciiTheme="majorHAnsi" w:hAnsiTheme="majorHAnsi"/>
+          <w:lang w:val="en-US"/>
+        </w:rPr>
+        <w:t xml:space="preserve">) is compulsory nowadays. Our team has just began our software developing path and we are not brave enough to say that it is in our power to successfully build the mobile version of </w:t>
       </w:r>
       <w:r>
         <w:rPr>
@@ -3543,23 +3636,7 @@
           <w:rFonts w:asciiTheme="majorHAnsi" w:hAnsiTheme="majorHAnsi"/>
           <w:lang w:val="en-US"/>
         </w:rPr>
-        <w:t xml:space="preserve"> willingly excited about trying it, but for now we </w:t>
-      </w:r>
-      <w:proofErr w:type="spellStart"/>
-      <w:r>
-        <w:rPr>
-          <w:rFonts w:asciiTheme="majorHAnsi" w:hAnsiTheme="majorHAnsi"/>
-          <w:lang w:val="en-US"/>
-        </w:rPr>
-        <w:t>can not</w:t>
-      </w:r>
-      <w:proofErr w:type="spellEnd"/>
-      <w:r>
-        <w:rPr>
-          <w:rFonts w:asciiTheme="majorHAnsi" w:hAnsiTheme="majorHAnsi"/>
-          <w:lang w:val="en-US"/>
-        </w:rPr>
-        <w:t xml:space="preserve"> </w:t>
+        <w:t xml:space="preserve"> willingly excited about trying it, but for now we can not </w:t>
       </w:r>
       <w:r>
         <w:rPr>
@@ -3582,8 +3659,8 @@
 </file>
 
 <file path=word/numbering.xml><?xml version="1.0" encoding="utf-8"?>
-<w:numbering xmlns:wpc="http://schemas.microsoft.com/office/word/2010/wordprocessingCanvas" xmlns:cx="http://schemas.microsoft.com/office/drawing/2014/chartex" xmlns:cx1="http://schemas.microsoft.com/office/drawing/2015/9/8/chartex" xmlns:cx2="http://schemas.microsoft.com/office/drawing/2015/10/21/chartex" xmlns:cx3="http://schemas.microsoft.com/office/drawing/2016/5/9/chartex" xmlns:cx4="http://schemas.microsoft.com/office/drawing/2016/5/10/chartex" xmlns:cx5="http://schemas.microsoft.com/office/drawing/2016/5/11/chartex" xmlns:cx6="http://schemas.microsoft.com/office/drawing/2016/5/12/chartex" xmlns:cx7="http://schemas.microsoft.com/office/drawing/2016/5/13/chartex" xmlns:cx8="http://schemas.microsoft.com/office/drawing/2016/5/14/chartex" xmlns:mc="http://schemas.openxmlformats.org/markup-compatibility/2006" xmlns:o="urn:schemas-microsoft-com:office:office" xmlns:r="http://schemas.openxmlformats.org/officeDocument/2006/relationships" xmlns:m="http://schemas.openxmlformats.org/officeDocument/2006/math" xmlns:v="urn:schemas-microsoft-com:vml" xmlns:wp14="http://schemas.microsoft.com/office/word/2010/wordprocessingDrawing" xmlns:wp="http://schemas.openxmlformats.org/drawingml/2006/wordprocessingDrawing" xmlns:w10="urn:schemas-microsoft-com:office:word" xmlns:w="http://schemas.openxmlformats.org/wordprocessingml/2006/main" xmlns:w14="http://schemas.microsoft.com/office/word/2010/wordml" xmlns:w15="http://schemas.microsoft.com/office/word/2012/wordml" xmlns:w16se="http://schemas.microsoft.com/office/word/2015/wordml/symex" xmlns:wpg="http://schemas.microsoft.com/office/word/2010/wordprocessingGroup" xmlns:wpi="http://schemas.microsoft.com/office/word/2010/wordprocessingInk" xmlns:wne="http://schemas.microsoft.com/office/word/2006/wordml" xmlns:wps="http://schemas.microsoft.com/office/word/2010/wordprocessingShape" mc:Ignorable="w14 w15 w16se wp14">
-  <w:abstractNum w:abstractNumId="0" w15:restartNumberingAfterBreak="0">
+<w:numbering xmlns:ve="http://schemas.openxmlformats.org/markup-compatibility/2006" xmlns:o="urn:schemas-microsoft-com:office:office" xmlns:r="http://schemas.openxmlformats.org/officeDocument/2006/relationships" xmlns:m="http://schemas.openxmlformats.org/officeDocument/2006/math" xmlns:v="urn:schemas-microsoft-com:vml" xmlns:wp="http://schemas.openxmlformats.org/drawingml/2006/wordprocessingDrawing" xmlns:w10="urn:schemas-microsoft-com:office:word" xmlns:w="http://schemas.openxmlformats.org/wordprocessingml/2006/main" xmlns:wne="http://schemas.microsoft.com/office/word/2006/wordml">
+  <w:abstractNum w:abstractNumId="0">
     <w:nsid w:val="088469CD"/>
     <w:multiLevelType w:val="multilevel"/>
     <w:tmpl w:val="3F38B260"/>
@@ -3701,7 +3778,7 @@
       </w:rPr>
     </w:lvl>
   </w:abstractNum>
-  <w:abstractNum w:abstractNumId="1" w15:restartNumberingAfterBreak="0">
+  <w:abstractNum w:abstractNumId="1">
     <w:nsid w:val="124B6F9B"/>
     <w:multiLevelType w:val="multilevel"/>
     <w:tmpl w:val="3F38B260"/>
@@ -3819,7 +3896,7 @@
       </w:rPr>
     </w:lvl>
   </w:abstractNum>
-  <w:abstractNum w:abstractNumId="2" w15:restartNumberingAfterBreak="0">
+  <w:abstractNum w:abstractNumId="2">
     <w:nsid w:val="22043A29"/>
     <w:multiLevelType w:val="multilevel"/>
     <w:tmpl w:val="3F38B260"/>
@@ -3937,7 +4014,7 @@
       </w:rPr>
     </w:lvl>
   </w:abstractNum>
-  <w:abstractNum w:abstractNumId="3" w15:restartNumberingAfterBreak="0">
+  <w:abstractNum w:abstractNumId="3">
     <w:nsid w:val="24366A29"/>
     <w:multiLevelType w:val="multilevel"/>
     <w:tmpl w:val="3F38B260"/>
@@ -4055,7 +4132,7 @@
       </w:rPr>
     </w:lvl>
   </w:abstractNum>
-  <w:abstractNum w:abstractNumId="4" w15:restartNumberingAfterBreak="0">
+  <w:abstractNum w:abstractNumId="4">
     <w:nsid w:val="26BA7A0C"/>
     <w:multiLevelType w:val="hybridMultilevel"/>
     <w:tmpl w:val="CFBA9F4A"/>
@@ -4168,7 +4245,7 @@
       </w:rPr>
     </w:lvl>
   </w:abstractNum>
-  <w:abstractNum w:abstractNumId="5" w15:restartNumberingAfterBreak="0">
+  <w:abstractNum w:abstractNumId="5">
     <w:nsid w:val="2CA61F97"/>
     <w:multiLevelType w:val="multilevel"/>
     <w:tmpl w:val="3F38B260"/>
@@ -4286,7 +4363,7 @@
       </w:rPr>
     </w:lvl>
   </w:abstractNum>
-  <w:abstractNum w:abstractNumId="6" w15:restartNumberingAfterBreak="0">
+  <w:abstractNum w:abstractNumId="6">
     <w:nsid w:val="360F0CC2"/>
     <w:multiLevelType w:val="hybridMultilevel"/>
     <w:tmpl w:val="5D2A753E"/>
@@ -4399,7 +4476,7 @@
       </w:rPr>
     </w:lvl>
   </w:abstractNum>
-  <w:abstractNum w:abstractNumId="7" w15:restartNumberingAfterBreak="0">
+  <w:abstractNum w:abstractNumId="7">
     <w:nsid w:val="3B073803"/>
     <w:multiLevelType w:val="hybridMultilevel"/>
     <w:tmpl w:val="1AB62494"/>
@@ -4512,7 +4589,7 @@
       </w:rPr>
     </w:lvl>
   </w:abstractNum>
-  <w:abstractNum w:abstractNumId="8" w15:restartNumberingAfterBreak="0">
+  <w:abstractNum w:abstractNumId="8">
     <w:nsid w:val="4DBE3B08"/>
     <w:multiLevelType w:val="hybridMultilevel"/>
     <w:tmpl w:val="D7C409CE"/>
@@ -4598,7 +4675,7 @@
       </w:pPr>
     </w:lvl>
   </w:abstractNum>
-  <w:abstractNum w:abstractNumId="9" w15:restartNumberingAfterBreak="0">
+  <w:abstractNum w:abstractNumId="9">
     <w:nsid w:val="4FD44103"/>
     <w:multiLevelType w:val="multilevel"/>
     <w:tmpl w:val="3F38B260"/>
@@ -4716,7 +4793,7 @@
       </w:rPr>
     </w:lvl>
   </w:abstractNum>
-  <w:abstractNum w:abstractNumId="10" w15:restartNumberingAfterBreak="0">
+  <w:abstractNum w:abstractNumId="10">
     <w:nsid w:val="589050A0"/>
     <w:multiLevelType w:val="hybridMultilevel"/>
     <w:tmpl w:val="84F0762A"/>
@@ -4802,7 +4879,7 @@
       </w:pPr>
     </w:lvl>
   </w:abstractNum>
-  <w:abstractNum w:abstractNumId="11" w15:restartNumberingAfterBreak="0">
+  <w:abstractNum w:abstractNumId="11">
     <w:nsid w:val="59537E8F"/>
     <w:multiLevelType w:val="hybridMultilevel"/>
     <w:tmpl w:val="0F98816A"/>
@@ -4888,7 +4965,7 @@
       </w:pPr>
     </w:lvl>
   </w:abstractNum>
-  <w:abstractNum w:abstractNumId="12" w15:restartNumberingAfterBreak="0">
+  <w:abstractNum w:abstractNumId="12">
     <w:nsid w:val="6CD15434"/>
     <w:multiLevelType w:val="multilevel"/>
     <w:tmpl w:val="3F38B260"/>
@@ -5006,7 +5083,7 @@
       </w:rPr>
     </w:lvl>
   </w:abstractNum>
-  <w:abstractNum w:abstractNumId="13" w15:restartNumberingAfterBreak="0">
+  <w:abstractNum w:abstractNumId="13">
     <w:nsid w:val="6DAA4FA7"/>
     <w:multiLevelType w:val="hybridMultilevel"/>
     <w:tmpl w:val="D9007FA0"/>
@@ -5146,7 +5223,7 @@
       </w:rPr>
     </w:lvl>
   </w:abstractNum>
-  <w:abstractNum w:abstractNumId="14" w15:restartNumberingAfterBreak="0">
+  <w:abstractNum w:abstractNumId="14">
     <w:nsid w:val="71371D4F"/>
     <w:multiLevelType w:val="hybridMultilevel"/>
     <w:tmpl w:val="5068F944"/>
@@ -5232,7 +5309,7 @@
       </w:pPr>
     </w:lvl>
   </w:abstractNum>
-  <w:abstractNum w:abstractNumId="15" w15:restartNumberingAfterBreak="0">
+  <w:abstractNum w:abstractNumId="15">
     <w:nsid w:val="732F128A"/>
     <w:multiLevelType w:val="multilevel"/>
     <w:tmpl w:val="3F38B260"/>
@@ -5402,7 +5479,7 @@
 </file>
 
 <file path=word/styles.xml><?xml version="1.0" encoding="utf-8"?>
-<w:styles xmlns:mc="http://schemas.openxmlformats.org/markup-compatibility/2006" xmlns:r="http://schemas.openxmlformats.org/officeDocument/2006/relationships" xmlns:w="http://schemas.openxmlformats.org/wordprocessingml/2006/main" xmlns:w14="http://schemas.microsoft.com/office/word/2010/wordml" xmlns:w15="http://schemas.microsoft.com/office/word/2012/wordml" xmlns:w16se="http://schemas.microsoft.com/office/word/2015/wordml/symex" mc:Ignorable="w14 w15 w16se">
+<w:styles xmlns:r="http://schemas.openxmlformats.org/officeDocument/2006/relationships" xmlns:w="http://schemas.openxmlformats.org/wordprocessingml/2006/main">
   <w:docDefaults>
     <w:rPrDefault>
       <w:rPr>
@@ -5418,380 +5495,144 @@
       </w:pPr>
     </w:pPrDefault>
   </w:docDefaults>
-  <w:latentStyles w:defLockedState="0" w:defUIPriority="99" w:defSemiHidden="0" w:defUnhideWhenUsed="0" w:defQFormat="0" w:count="374">
-    <w:lsdException w:name="Normal" w:uiPriority="0" w:qFormat="1"/>
-    <w:lsdException w:name="heading 1" w:uiPriority="9" w:qFormat="1"/>
-    <w:lsdException w:name="heading 2" w:semiHidden="1" w:uiPriority="9" w:unhideWhenUsed="1" w:qFormat="1"/>
-    <w:lsdException w:name="heading 3" w:semiHidden="1" w:uiPriority="9" w:unhideWhenUsed="1" w:qFormat="1"/>
-    <w:lsdException w:name="heading 4" w:semiHidden="1" w:uiPriority="9" w:unhideWhenUsed="1" w:qFormat="1"/>
-    <w:lsdException w:name="heading 5" w:semiHidden="1" w:uiPriority="9" w:unhideWhenUsed="1" w:qFormat="1"/>
-    <w:lsdException w:name="heading 6" w:semiHidden="1" w:uiPriority="9" w:unhideWhenUsed="1" w:qFormat="1"/>
-    <w:lsdException w:name="heading 7" w:semiHidden="1" w:uiPriority="9" w:unhideWhenUsed="1" w:qFormat="1"/>
-    <w:lsdException w:name="heading 8" w:semiHidden="1" w:uiPriority="9" w:unhideWhenUsed="1" w:qFormat="1"/>
-    <w:lsdException w:name="heading 9" w:semiHidden="1" w:uiPriority="9" w:unhideWhenUsed="1" w:qFormat="1"/>
-    <w:lsdException w:name="index 1" w:semiHidden="1" w:unhideWhenUsed="1"/>
-    <w:lsdException w:name="index 2" w:semiHidden="1" w:unhideWhenUsed="1"/>
-    <w:lsdException w:name="index 3" w:semiHidden="1" w:unhideWhenUsed="1"/>
-    <w:lsdException w:name="index 4" w:semiHidden="1" w:unhideWhenUsed="1"/>
-    <w:lsdException w:name="index 5" w:semiHidden="1" w:unhideWhenUsed="1"/>
-    <w:lsdException w:name="index 6" w:semiHidden="1" w:unhideWhenUsed="1"/>
-    <w:lsdException w:name="index 7" w:semiHidden="1" w:unhideWhenUsed="1"/>
-    <w:lsdException w:name="index 8" w:semiHidden="1" w:unhideWhenUsed="1"/>
-    <w:lsdException w:name="index 9" w:semiHidden="1" w:unhideWhenUsed="1"/>
-    <w:lsdException w:name="toc 1" w:semiHidden="1" w:uiPriority="39" w:unhideWhenUsed="1"/>
-    <w:lsdException w:name="toc 2" w:semiHidden="1" w:uiPriority="39" w:unhideWhenUsed="1"/>
-    <w:lsdException w:name="toc 3" w:semiHidden="1" w:uiPriority="39" w:unhideWhenUsed="1"/>
-    <w:lsdException w:name="toc 4" w:semiHidden="1" w:uiPriority="39" w:unhideWhenUsed="1"/>
-    <w:lsdException w:name="toc 5" w:semiHidden="1" w:uiPriority="39" w:unhideWhenUsed="1"/>
-    <w:lsdException w:name="toc 6" w:semiHidden="1" w:uiPriority="39" w:unhideWhenUsed="1"/>
-    <w:lsdException w:name="toc 7" w:semiHidden="1" w:uiPriority="39" w:unhideWhenUsed="1"/>
-    <w:lsdException w:name="toc 8" w:semiHidden="1" w:uiPriority="39" w:unhideWhenUsed="1"/>
-    <w:lsdException w:name="toc 9" w:semiHidden="1" w:uiPriority="39" w:unhideWhenUsed="1"/>
-    <w:lsdException w:name="Normal Indent" w:semiHidden="1" w:unhideWhenUsed="1"/>
-    <w:lsdException w:name="footnote text" w:semiHidden="1" w:unhideWhenUsed="1"/>
-    <w:lsdException w:name="annotation text" w:semiHidden="1" w:unhideWhenUsed="1"/>
-    <w:lsdException w:name="header" w:semiHidden="1" w:unhideWhenUsed="1"/>
-    <w:lsdException w:name="footer" w:semiHidden="1" w:unhideWhenUsed="1"/>
-    <w:lsdException w:name="index heading" w:semiHidden="1" w:unhideWhenUsed="1"/>
-    <w:lsdException w:name="caption" w:semiHidden="1" w:uiPriority="35" w:unhideWhenUsed="1" w:qFormat="1"/>
-    <w:lsdException w:name="table of figures" w:semiHidden="1" w:unhideWhenUsed="1"/>
-    <w:lsdException w:name="envelope address" w:semiHidden="1" w:unhideWhenUsed="1"/>
-    <w:lsdException w:name="envelope return" w:semiHidden="1" w:unhideWhenUsed="1"/>
-    <w:lsdException w:name="footnote reference" w:semiHidden="1" w:unhideWhenUsed="1"/>
-    <w:lsdException w:name="annotation reference" w:semiHidden="1" w:unhideWhenUsed="1"/>
-    <w:lsdException w:name="line number" w:semiHidden="1" w:unhideWhenUsed="1"/>
-    <w:lsdException w:name="page number" w:semiHidden="1" w:unhideWhenUsed="1"/>
-    <w:lsdException w:name="endnote reference" w:semiHidden="1" w:unhideWhenUsed="1"/>
-    <w:lsdException w:name="endnote text" w:semiHidden="1" w:unhideWhenUsed="1"/>
-    <w:lsdException w:name="table of authorities" w:semiHidden="1" w:unhideWhenUsed="1"/>
-    <w:lsdException w:name="macro" w:semiHidden="1" w:unhideWhenUsed="1"/>
-    <w:lsdException w:name="toa heading" w:semiHidden="1" w:unhideWhenUsed="1"/>
-    <w:lsdException w:name="List" w:semiHidden="1" w:unhideWhenUsed="1"/>
-    <w:lsdException w:name="List Bullet" w:semiHidden="1" w:unhideWhenUsed="1"/>
-    <w:lsdException w:name="List Number" w:semiHidden="1" w:unhideWhenUsed="1"/>
-    <w:lsdException w:name="List 2" w:semiHidden="1" w:unhideWhenUsed="1"/>
-    <w:lsdException w:name="List 3" w:semiHidden="1" w:unhideWhenUsed="1"/>
-    <w:lsdException w:name="List 4" w:semiHidden="1" w:unhideWhenUsed="1"/>
-    <w:lsdException w:name="List 5" w:semiHidden="1" w:unhideWhenUsed="1"/>
-    <w:lsdException w:name="List Bullet 2" w:semiHidden="1" w:unhideWhenUsed="1"/>
-    <w:lsdException w:name="List Bullet 3" w:semiHidden="1" w:unhideWhenUsed="1"/>
-    <w:lsdException w:name="List Bullet 4" w:semiHidden="1" w:unhideWhenUsed="1"/>
-    <w:lsdException w:name="List Bullet 5" w:semiHidden="1" w:unhideWhenUsed="1"/>
-    <w:lsdException w:name="List Number 2" w:semiHidden="1" w:unhideWhenUsed="1"/>
-    <w:lsdException w:name="List Number 3" w:semiHidden="1" w:unhideWhenUsed="1"/>
-    <w:lsdException w:name="List Number 4" w:semiHidden="1" w:unhideWhenUsed="1"/>
-    <w:lsdException w:name="List Number 5" w:semiHidden="1" w:unhideWhenUsed="1"/>
-    <w:lsdException w:name="Title" w:uiPriority="10" w:qFormat="1"/>
-    <w:lsdException w:name="Closing" w:semiHidden="1" w:unhideWhenUsed="1"/>
-    <w:lsdException w:name="Signature" w:semiHidden="1" w:unhideWhenUsed="1"/>
-    <w:lsdException w:name="Default Paragraph Font" w:semiHidden="1" w:uiPriority="1" w:unhideWhenUsed="1"/>
-    <w:lsdException w:name="Body Text" w:semiHidden="1" w:unhideWhenUsed="1"/>
-    <w:lsdException w:name="Body Text Indent" w:semiHidden="1" w:unhideWhenUsed="1"/>
-    <w:lsdException w:name="List Continue" w:semiHidden="1" w:unhideWhenUsed="1"/>
-    <w:lsdException w:name="List Continue 2" w:semiHidden="1" w:unhideWhenUsed="1"/>
-    <w:lsdException w:name="List Continue 3" w:semiHidden="1" w:unhideWhenUsed="1"/>
-    <w:lsdException w:name="List Continue 4" w:semiHidden="1" w:unhideWhenUsed="1"/>
-    <w:lsdException w:name="List Continue 5" w:semiHidden="1" w:unhideWhenUsed="1"/>
-    <w:lsdException w:name="Message Header" w:semiHidden="1" w:unhideWhenUsed="1"/>
-    <w:lsdException w:name="Subtitle" w:uiPriority="11" w:qFormat="1"/>
-    <w:lsdException w:name="Salutation" w:semiHidden="1" w:unhideWhenUsed="1"/>
-    <w:lsdException w:name="Date" w:semiHidden="1" w:unhideWhenUsed="1"/>
-    <w:lsdException w:name="Body Text First Indent" w:semiHidden="1" w:unhideWhenUsed="1"/>
-    <w:lsdException w:name="Body Text First Indent 2" w:semiHidden="1" w:unhideWhenUsed="1"/>
-    <w:lsdException w:name="Note Heading" w:semiHidden="1" w:unhideWhenUsed="1"/>
-    <w:lsdException w:name="Body Text 2" w:semiHidden="1" w:unhideWhenUsed="1"/>
-    <w:lsdException w:name="Body Text 3" w:semiHidden="1" w:unhideWhenUsed="1"/>
-    <w:lsdException w:name="Body Text Indent 2" w:semiHidden="1" w:unhideWhenUsed="1"/>
-    <w:lsdException w:name="Body Text Indent 3" w:semiHidden="1" w:unhideWhenUsed="1"/>
-    <w:lsdException w:name="Block Text" w:semiHidden="1" w:unhideWhenUsed="1"/>
-    <w:lsdException w:name="Hyperlink" w:semiHidden="1" w:unhideWhenUsed="1"/>
-    <w:lsdException w:name="FollowedHyperlink" w:semiHidden="1" w:unhideWhenUsed="1"/>
-    <w:lsdException w:name="Strong" w:uiPriority="22" w:qFormat="1"/>
-    <w:lsdException w:name="Emphasis" w:uiPriority="20" w:qFormat="1"/>
-    <w:lsdException w:name="Document Map" w:semiHidden="1" w:unhideWhenUsed="1"/>
-    <w:lsdException w:name="Plain Text" w:semiHidden="1" w:unhideWhenUsed="1"/>
-    <w:lsdException w:name="E-mail Signature" w:semiHidden="1" w:unhideWhenUsed="1"/>
-    <w:lsdException w:name="HTML Top of Form" w:semiHidden="1" w:unhideWhenUsed="1"/>
-    <w:lsdException w:name="HTML Bottom of Form" w:semiHidden="1" w:unhideWhenUsed="1"/>
-    <w:lsdException w:name="Normal (Web)" w:semiHidden="1" w:unhideWhenUsed="1"/>
-    <w:lsdException w:name="HTML Acronym" w:semiHidden="1" w:unhideWhenUsed="1"/>
-    <w:lsdException w:name="HTML Address" w:semiHidden="1" w:unhideWhenUsed="1"/>
-    <w:lsdException w:name="HTML Cite" w:semiHidden="1" w:unhideWhenUsed="1"/>
-    <w:lsdException w:name="HTML Code" w:semiHidden="1" w:unhideWhenUsed="1"/>
-    <w:lsdException w:name="HTML Definition" w:semiHidden="1" w:unhideWhenUsed="1"/>
-    <w:lsdException w:name="HTML Keyboard" w:semiHidden="1" w:unhideWhenUsed="1"/>
-    <w:lsdException w:name="HTML Preformatted" w:semiHidden="1" w:unhideWhenUsed="1"/>
-    <w:lsdException w:name="HTML Sample" w:semiHidden="1" w:unhideWhenUsed="1"/>
-    <w:lsdException w:name="HTML Typewriter" w:semiHidden="1" w:unhideWhenUsed="1"/>
-    <w:lsdException w:name="HTML Variable" w:semiHidden="1" w:unhideWhenUsed="1"/>
-    <w:lsdException w:name="Normal Table" w:semiHidden="1" w:unhideWhenUsed="1"/>
-    <w:lsdException w:name="annotation subject" w:semiHidden="1" w:unhideWhenUsed="1"/>
-    <w:lsdException w:name="No List" w:semiHidden="1" w:unhideWhenUsed="1"/>
-    <w:lsdException w:name="Outline List 1" w:semiHidden="1" w:unhideWhenUsed="1"/>
-    <w:lsdException w:name="Outline List 2" w:semiHidden="1" w:unhideWhenUsed="1"/>
-    <w:lsdException w:name="Outline List 3" w:semiHidden="1" w:unhideWhenUsed="1"/>
-    <w:lsdException w:name="Table Simple 1" w:semiHidden="1" w:unhideWhenUsed="1"/>
-    <w:lsdException w:name="Table Simple 2" w:semiHidden="1" w:unhideWhenUsed="1"/>
-    <w:lsdException w:name="Table Simple 3" w:semiHidden="1" w:unhideWhenUsed="1"/>
-    <w:lsdException w:name="Table Classic 1" w:semiHidden="1" w:unhideWhenUsed="1"/>
-    <w:lsdException w:name="Table Classic 2" w:semiHidden="1" w:unhideWhenUsed="1"/>
-    <w:lsdException w:name="Table Classic 3" w:semiHidden="1" w:unhideWhenUsed="1"/>
-    <w:lsdException w:name="Table Classic 4" w:semiHidden="1" w:unhideWhenUsed="1"/>
-    <w:lsdException w:name="Table Colorful 1" w:semiHidden="1" w:unhideWhenUsed="1"/>
-    <w:lsdException w:name="Table Colorful 2" w:semiHidden="1" w:unhideWhenUsed="1"/>
-    <w:lsdException w:name="Table Colorful 3" w:semiHidden="1" w:unhideWhenUsed="1"/>
-    <w:lsdException w:name="Table Columns 1" w:semiHidden="1" w:unhideWhenUsed="1"/>
-    <w:lsdException w:name="Table Columns 2" w:semiHidden="1" w:unhideWhenUsed="1"/>
-    <w:lsdException w:name="Table Columns 3" w:semiHidden="1" w:unhideWhenUsed="1"/>
-    <w:lsdException w:name="Table Columns 4" w:semiHidden="1" w:unhideWhenUsed="1"/>
-    <w:lsdException w:name="Table Columns 5" w:semiHidden="1" w:unhideWhenUsed="1"/>
-    <w:lsdException w:name="Table Grid 1" w:semiHidden="1" w:unhideWhenUsed="1"/>
-    <w:lsdException w:name="Table Grid 2" w:semiHidden="1" w:unhideWhenUsed="1"/>
-    <w:lsdException w:name="Table Grid 3" w:semiHidden="1" w:unhideWhenUsed="1"/>
-    <w:lsdException w:name="Table Grid 4" w:semiHidden="1" w:unhideWhenUsed="1"/>
-    <w:lsdException w:name="Table Grid 5" w:semiHidden="1" w:unhideWhenUsed="1"/>
-    <w:lsdException w:name="Table Grid 6" w:semiHidden="1" w:unhideWhenUsed="1"/>
-    <w:lsdException w:name="Table Grid 7" w:semiHidden="1" w:unhideWhenUsed="1"/>
-    <w:lsdException w:name="Table Grid 8" w:semiHidden="1" w:unhideWhenUsed="1"/>
-    <w:lsdException w:name="Table List 1" w:semiHidden="1" w:unhideWhenUsed="1"/>
-    <w:lsdException w:name="Table List 2" w:semiHidden="1" w:unhideWhenUsed="1"/>
-    <w:lsdException w:name="Table List 3" w:semiHidden="1" w:unhideWhenUsed="1"/>
-    <w:lsdException w:name="Table List 4" w:semiHidden="1" w:unhideWhenUsed="1"/>
-    <w:lsdException w:name="Table List 5" w:semiHidden="1" w:unhideWhenUsed="1"/>
-    <w:lsdException w:name="Table List 6" w:semiHidden="1" w:unhideWhenUsed="1"/>
-    <w:lsdException w:name="Table List 7" w:semiHidden="1" w:unhideWhenUsed="1"/>
-    <w:lsdException w:name="Table List 8" w:semiHidden="1" w:unhideWhenUsed="1"/>
-    <w:lsdException w:name="Table 3D effects 1" w:semiHidden="1" w:unhideWhenUsed="1"/>
-    <w:lsdException w:name="Table 3D effects 2" w:semiHidden="1" w:unhideWhenUsed="1"/>
-    <w:lsdException w:name="Table 3D effects 3" w:semiHidden="1" w:unhideWhenUsed="1"/>
-    <w:lsdException w:name="Table Contemporary" w:semiHidden="1" w:unhideWhenUsed="1"/>
-    <w:lsdException w:name="Table Elegant" w:semiHidden="1" w:unhideWhenUsed="1"/>
-    <w:lsdException w:name="Table Professional" w:semiHidden="1" w:unhideWhenUsed="1"/>
-    <w:lsdException w:name="Table Subtle 1" w:semiHidden="1" w:unhideWhenUsed="1"/>
-    <w:lsdException w:name="Table Subtle 2" w:semiHidden="1" w:unhideWhenUsed="1"/>
-    <w:lsdException w:name="Table Web 1" w:semiHidden="1" w:unhideWhenUsed="1"/>
-    <w:lsdException w:name="Table Web 2" w:semiHidden="1" w:unhideWhenUsed="1"/>
-    <w:lsdException w:name="Table Web 3" w:semiHidden="1" w:unhideWhenUsed="1"/>
-    <w:lsdException w:name="Balloon Text" w:semiHidden="1" w:unhideWhenUsed="1"/>
-    <w:lsdException w:name="Table Grid" w:uiPriority="59"/>
-    <w:lsdException w:name="Table Theme" w:semiHidden="1" w:unhideWhenUsed="1"/>
-    <w:lsdException w:name="Placeholder Text" w:semiHidden="1"/>
-    <w:lsdException w:name="No Spacing" w:uiPriority="1" w:qFormat="1"/>
-    <w:lsdException w:name="Light Shading" w:uiPriority="60"/>
-    <w:lsdException w:name="Light List" w:uiPriority="61"/>
-    <w:lsdException w:name="Light Grid" w:uiPriority="62"/>
-    <w:lsdException w:name="Medium Shading 1" w:uiPriority="63"/>
-    <w:lsdException w:name="Medium Shading 2" w:uiPriority="64"/>
-    <w:lsdException w:name="Medium List 1" w:uiPriority="65"/>
-    <w:lsdException w:name="Medium List 2" w:uiPriority="66"/>
-    <w:lsdException w:name="Medium Grid 1" w:uiPriority="67"/>
-    <w:lsdException w:name="Medium Grid 2" w:uiPriority="68"/>
-    <w:lsdException w:name="Medium Grid 3" w:uiPriority="69"/>
-    <w:lsdException w:name="Dark List" w:uiPriority="70"/>
-    <w:lsdException w:name="Colorful Shading" w:uiPriority="71"/>
-    <w:lsdException w:name="Colorful List" w:uiPriority="72"/>
-    <w:lsdException w:name="Colorful Grid" w:uiPriority="73"/>
-    <w:lsdException w:name="Light Shading Accent 1" w:uiPriority="60"/>
-    <w:lsdException w:name="Light List Accent 1" w:uiPriority="61"/>
-    <w:lsdException w:name="Light Grid Accent 1" w:uiPriority="62"/>
-    <w:lsdException w:name="Medium Shading 1 Accent 1" w:uiPriority="63"/>
-    <w:lsdException w:name="Medium Shading 2 Accent 1" w:uiPriority="64"/>
-    <w:lsdException w:name="Medium List 1 Accent 1" w:uiPriority="65"/>
-    <w:lsdException w:name="Revision" w:semiHidden="1"/>
-    <w:lsdException w:name="List Paragraph" w:uiPriority="34" w:qFormat="1"/>
-    <w:lsdException w:name="Quote" w:uiPriority="29" w:qFormat="1"/>
-    <w:lsdException w:name="Intense Quote" w:uiPriority="30" w:qFormat="1"/>
-    <w:lsdException w:name="Medium List 2 Accent 1" w:uiPriority="66"/>
-    <w:lsdException w:name="Medium Grid 1 Accent 1" w:uiPriority="67"/>
-    <w:lsdException w:name="Medium Grid 2 Accent 1" w:uiPriority="68"/>
-    <w:lsdException w:name="Medium Grid 3 Accent 1" w:uiPriority="69"/>
-    <w:lsdException w:name="Dark List Accent 1" w:uiPriority="70"/>
-    <w:lsdException w:name="Colorful Shading Accent 1" w:uiPriority="71"/>
-    <w:lsdException w:name="Colorful List Accent 1" w:uiPriority="72"/>
-    <w:lsdException w:name="Colorful Grid Accent 1" w:uiPriority="73"/>
-    <w:lsdException w:name="Light Shading Accent 2" w:uiPriority="60"/>
-    <w:lsdException w:name="Light List Accent 2" w:uiPriority="61"/>
-    <w:lsdException w:name="Light Grid Accent 2" w:uiPriority="62"/>
-    <w:lsdException w:name="Medium Shading 1 Accent 2" w:uiPriority="63"/>
-    <w:lsdException w:name="Medium Shading 2 Accent 2" w:uiPriority="64"/>
-    <w:lsdException w:name="Medium List 1 Accent 2" w:uiPriority="65"/>
-    <w:lsdException w:name="Medium List 2 Accent 2" w:uiPriority="66"/>
-    <w:lsdException w:name="Medium Grid 1 Accent 2" w:uiPriority="67"/>
-    <w:lsdException w:name="Medium Grid 2 Accent 2" w:uiPriority="68"/>
-    <w:lsdException w:name="Medium Grid 3 Accent 2" w:uiPriority="69"/>
-    <w:lsdException w:name="Dark List Accent 2" w:uiPriority="70"/>
-    <w:lsdException w:name="Colorful Shading Accent 2" w:uiPriority="71"/>
-    <w:lsdException w:name="Colorful List Accent 2" w:uiPriority="72"/>
-    <w:lsdException w:name="Colorful Grid Accent 2" w:uiPriority="73"/>
-    <w:lsdException w:name="Light Shading Accent 3" w:uiPriority="60"/>
-    <w:lsdException w:name="Light List Accent 3" w:uiPriority="61"/>
-    <w:lsdException w:name="Light Grid Accent 3" w:uiPriority="62"/>
-    <w:lsdException w:name="Medium Shading 1 Accent 3" w:uiPriority="63"/>
-    <w:lsdException w:name="Medium Shading 2 Accent 3" w:uiPriority="64"/>
-    <w:lsdException w:name="Medium List 1 Accent 3" w:uiPriority="65"/>
-    <w:lsdException w:name="Medium List 2 Accent 3" w:uiPriority="66"/>
-    <w:lsdException w:name="Medium Grid 1 Accent 3" w:uiPriority="67"/>
-    <w:lsdException w:name="Medium Grid 2 Accent 3" w:uiPriority="68"/>
-    <w:lsdException w:name="Medium Grid 3 Accent 3" w:uiPriority="69"/>
-    <w:lsdException w:name="Dark List Accent 3" w:uiPriority="70"/>
-    <w:lsdException w:name="Colorful Shading Accent 3" w:uiPriority="71"/>
-    <w:lsdException w:name="Colorful List Accent 3" w:uiPriority="72"/>
-    <w:lsdException w:name="Colorful Grid Accent 3" w:uiPriority="73"/>
-    <w:lsdException w:name="Light Shading Accent 4" w:uiPriority="60"/>
-    <w:lsdException w:name="Light List Accent 4" w:uiPriority="61"/>
-    <w:lsdException w:name="Light Grid Accent 4" w:uiPriority="62"/>
-    <w:lsdException w:name="Medium Shading 1 Accent 4" w:uiPriority="63"/>
-    <w:lsdException w:name="Medium Shading 2 Accent 4" w:uiPriority="64"/>
-    <w:lsdException w:name="Medium List 1 Accent 4" w:uiPriority="65"/>
-    <w:lsdException w:name="Medium List 2 Accent 4" w:uiPriority="66"/>
-    <w:lsdException w:name="Medium Grid 1 Accent 4" w:uiPriority="67"/>
-    <w:lsdException w:name="Medium Grid 2 Accent 4" w:uiPriority="68"/>
-    <w:lsdException w:name="Medium Grid 3 Accent 4" w:uiPriority="69"/>
-    <w:lsdException w:name="Dark List Accent 4" w:uiPriority="70"/>
-    <w:lsdException w:name="Colorful Shading Accent 4" w:uiPriority="71"/>
-    <w:lsdException w:name="Colorful List Accent 4" w:uiPriority="72"/>
-    <w:lsdException w:name="Colorful Grid Accent 4" w:uiPriority="73"/>
-    <w:lsdException w:name="Light Shading Accent 5" w:uiPriority="60"/>
-    <w:lsdException w:name="Light List Accent 5" w:uiPriority="61"/>
-    <w:lsdException w:name="Light Grid Accent 5" w:uiPriority="62"/>
-    <w:lsdException w:name="Medium Shading 1 Accent 5" w:uiPriority="63"/>
-    <w:lsdException w:name="Medium Shading 2 Accent 5" w:uiPriority="64"/>
-    <w:lsdException w:name="Medium List 1 Accent 5" w:uiPriority="65"/>
-    <w:lsdException w:name="Medium List 2 Accent 5" w:uiPriority="66"/>
-    <w:lsdException w:name="Medium Grid 1 Accent 5" w:uiPriority="67"/>
-    <w:lsdException w:name="Medium Grid 2 Accent 5" w:uiPriority="68"/>
-    <w:lsdException w:name="Medium Grid 3 Accent 5" w:uiPriority="69"/>
-    <w:lsdException w:name="Dark List Accent 5" w:uiPriority="70"/>
-    <w:lsdException w:name="Colorful Shading Accent 5" w:uiPriority="71"/>
-    <w:lsdException w:name="Colorful List Accent 5" w:uiPriority="72"/>
-    <w:lsdException w:name="Colorful Grid Accent 5" w:uiPriority="73"/>
-    <w:lsdException w:name="Light Shading Accent 6" w:uiPriority="60"/>
-    <w:lsdException w:name="Light List Accent 6" w:uiPriority="61"/>
-    <w:lsdException w:name="Light Grid Accent 6" w:uiPriority="62"/>
-    <w:lsdException w:name="Medium Shading 1 Accent 6" w:uiPriority="63"/>
-    <w:lsdException w:name="Medium Shading 2 Accent 6" w:uiPriority="64"/>
-    <w:lsdException w:name="Medium List 1 Accent 6" w:uiPriority="65"/>
-    <w:lsdException w:name="Medium List 2 Accent 6" w:uiPriority="66"/>
-    <w:lsdException w:name="Medium Grid 1 Accent 6" w:uiPriority="67"/>
-    <w:lsdException w:name="Medium Grid 2 Accent 6" w:uiPriority="68"/>
-    <w:lsdException w:name="Medium Grid 3 Accent 6" w:uiPriority="69"/>
-    <w:lsdException w:name="Dark List Accent 6" w:uiPriority="70"/>
-    <w:lsdException w:name="Colorful Shading Accent 6" w:uiPriority="71"/>
-    <w:lsdException w:name="Colorful List Accent 6" w:uiPriority="72"/>
-    <w:lsdException w:name="Colorful Grid Accent 6" w:uiPriority="73"/>
-    <w:lsdException w:name="Subtle Emphasis" w:uiPriority="19" w:qFormat="1"/>
-    <w:lsdException w:name="Intense Emphasis" w:uiPriority="21" w:qFormat="1"/>
-    <w:lsdException w:name="Subtle Reference" w:uiPriority="31" w:qFormat="1"/>
-    <w:lsdException w:name="Intense Reference" w:uiPriority="32" w:qFormat="1"/>
-    <w:lsdException w:name="Book Title" w:uiPriority="33" w:qFormat="1"/>
-    <w:lsdException w:name="Bibliography" w:semiHidden="1" w:uiPriority="37" w:unhideWhenUsed="1"/>
-    <w:lsdException w:name="TOC Heading" w:semiHidden="1" w:uiPriority="39" w:unhideWhenUsed="1" w:qFormat="1"/>
-    <w:lsdException w:name="Plain Table 1" w:uiPriority="41"/>
-    <w:lsdException w:name="Plain Table 2" w:uiPriority="42"/>
-    <w:lsdException w:name="Plain Table 3" w:uiPriority="43"/>
-    <w:lsdException w:name="Plain Table 4" w:uiPriority="44"/>
-    <w:lsdException w:name="Plain Table 5" w:uiPriority="45"/>
-    <w:lsdException w:name="Grid Table Light" w:uiPriority="40"/>
-    <w:lsdException w:name="Grid Table 1 Light" w:uiPriority="46"/>
-    <w:lsdException w:name="Grid Table 2" w:uiPriority="47"/>
-    <w:lsdException w:name="Grid Table 3" w:uiPriority="48"/>
-    <w:lsdException w:name="Grid Table 4" w:uiPriority="49"/>
-    <w:lsdException w:name="Grid Table 5 Dark" w:uiPriority="50"/>
-    <w:lsdException w:name="Grid Table 6 Colorful" w:uiPriority="51"/>
-    <w:lsdException w:name="Grid Table 7 Colorful" w:uiPriority="52"/>
-    <w:lsdException w:name="Grid Table 1 Light Accent 1" w:uiPriority="46"/>
-    <w:lsdException w:name="Grid Table 2 Accent 1" w:uiPriority="47"/>
-    <w:lsdException w:name="Grid Table 3 Accent 1" w:uiPriority="48"/>
-    <w:lsdException w:name="Grid Table 4 Accent 1" w:uiPriority="49"/>
-    <w:lsdException w:name="Grid Table 5 Dark Accent 1" w:uiPriority="50"/>
-    <w:lsdException w:name="Grid Table 6 Colorful Accent 1" w:uiPriority="51"/>
-    <w:lsdException w:name="Grid Table 7 Colorful Accent 1" w:uiPriority="52"/>
-    <w:lsdException w:name="Grid Table 1 Light Accent 2" w:uiPriority="46"/>
-    <w:lsdException w:name="Grid Table 2 Accent 2" w:uiPriority="47"/>
-    <w:lsdException w:name="Grid Table 3 Accent 2" w:uiPriority="48"/>
-    <w:lsdException w:name="Grid Table 4 Accent 2" w:uiPriority="49"/>
-    <w:lsdException w:name="Grid Table 5 Dark Accent 2" w:uiPriority="50"/>
-    <w:lsdException w:name="Grid Table 6 Colorful Accent 2" w:uiPriority="51"/>
-    <w:lsdException w:name="Grid Table 7 Colorful Accent 2" w:uiPriority="52"/>
-    <w:lsdException w:name="Grid Table 1 Light Accent 3" w:uiPriority="46"/>
-    <w:lsdException w:name="Grid Table 2 Accent 3" w:uiPriority="47"/>
-    <w:lsdException w:name="Grid Table 3 Accent 3" w:uiPriority="48"/>
-    <w:lsdException w:name="Grid Table 4 Accent 3" w:uiPriority="49"/>
-    <w:lsdException w:name="Grid Table 5 Dark Accent 3" w:uiPriority="50"/>
-    <w:lsdException w:name="Grid Table 6 Colorful Accent 3" w:uiPriority="51"/>
-    <w:lsdException w:name="Grid Table 7 Colorful Accent 3" w:uiPriority="52"/>
-    <w:lsdException w:name="Grid Table 1 Light Accent 4" w:uiPriority="46"/>
-    <w:lsdException w:name="Grid Table 2 Accent 4" w:uiPriority="47"/>
-    <w:lsdException w:name="Grid Table 3 Accent 4" w:uiPriority="48"/>
-    <w:lsdException w:name="Grid Table 4 Accent 4" w:uiPriority="49"/>
-    <w:lsdException w:name="Grid Table 5 Dark Accent 4" w:uiPriority="50"/>
-    <w:lsdException w:name="Grid Table 6 Colorful Accent 4" w:uiPriority="51"/>
-    <w:lsdException w:name="Grid Table 7 Colorful Accent 4" w:uiPriority="52"/>
-    <w:lsdException w:name="Grid Table 1 Light Accent 5" w:uiPriority="46"/>
-    <w:lsdException w:name="Grid Table 2 Accent 5" w:uiPriority="47"/>
-    <w:lsdException w:name="Grid Table 3 Accent 5" w:uiPriority="48"/>
-    <w:lsdException w:name="Grid Table 4 Accent 5" w:uiPriority="49"/>
-    <w:lsdException w:name="Grid Table 5 Dark Accent 5" w:uiPriority="50"/>
-    <w:lsdException w:name="Grid Table 6 Colorful Accent 5" w:uiPriority="51"/>
-    <w:lsdException w:name="Grid Table 7 Colorful Accent 5" w:uiPriority="52"/>
-    <w:lsdException w:name="Grid Table 1 Light Accent 6" w:uiPriority="46"/>
-    <w:lsdException w:name="Grid Table 2 Accent 6" w:uiPriority="47"/>
-    <w:lsdException w:name="Grid Table 3 Accent 6" w:uiPriority="48"/>
-    <w:lsdException w:name="Grid Table 4 Accent 6" w:uiPriority="49"/>
-    <w:lsdException w:name="Grid Table 5 Dark Accent 6" w:uiPriority="50"/>
-    <w:lsdException w:name="Grid Table 6 Colorful Accent 6" w:uiPriority="51"/>
-    <w:lsdException w:name="Grid Table 7 Colorful Accent 6" w:uiPriority="52"/>
-    <w:lsdException w:name="List Table 1 Light" w:uiPriority="46"/>
-    <w:lsdException w:name="List Table 2" w:uiPriority="47"/>
-    <w:lsdException w:name="List Table 3" w:uiPriority="48"/>
-    <w:lsdException w:name="List Table 4" w:uiPriority="49"/>
-    <w:lsdException w:name="List Table 5 Dark" w:uiPriority="50"/>
-    <w:lsdException w:name="List Table 6 Colorful" w:uiPriority="51"/>
-    <w:lsdException w:name="List Table 7 Colorful" w:uiPriority="52"/>
-    <w:lsdException w:name="List Table 1 Light Accent 1" w:uiPriority="46"/>
-    <w:lsdException w:name="List Table 2 Accent 1" w:uiPriority="47"/>
-    <w:lsdException w:name="List Table 3 Accent 1" w:uiPriority="48"/>
-    <w:lsdException w:name="List Table 4 Accent 1" w:uiPriority="49"/>
-    <w:lsdException w:name="List Table 5 Dark Accent 1" w:uiPriority="50"/>
-    <w:lsdException w:name="List Table 6 Colorful Accent 1" w:uiPriority="51"/>
-    <w:lsdException w:name="List Table 7 Colorful Accent 1" w:uiPriority="52"/>
-    <w:lsdException w:name="List Table 1 Light Accent 2" w:uiPriority="46"/>
-    <w:lsdException w:name="List Table 2 Accent 2" w:uiPriority="47"/>
-    <w:lsdException w:name="List Table 3 Accent 2" w:uiPriority="48"/>
-    <w:lsdException w:name="List Table 4 Accent 2" w:uiPriority="49"/>
-    <w:lsdException w:name="List Table 5 Dark Accent 2" w:uiPriority="50"/>
-    <w:lsdException w:name="List Table 6 Colorful Accent 2" w:uiPriority="51"/>
-    <w:lsdException w:name="List Table 7 Colorful Accent 2" w:uiPriority="52"/>
-    <w:lsdException w:name="List Table 1 Light Accent 3" w:uiPriority="46"/>
-    <w:lsdException w:name="List Table 2 Accent 3" w:uiPriority="47"/>
-    <w:lsdException w:name="List Table 3 Accent 3" w:uiPriority="48"/>
-    <w:lsdException w:name="List Table 4 Accent 3" w:uiPriority="49"/>
-    <w:lsdException w:name="List Table 5 Dark Accent 3" w:uiPriority="50"/>
-    <w:lsdException w:name="List Table 6 Colorful Accent 3" w:uiPriority="51"/>
-    <w:lsdException w:name="List Table 7 Colorful Accent 3" w:uiPriority="52"/>
-    <w:lsdException w:name="List Table 1 Light Accent 4" w:uiPriority="46"/>
-    <w:lsdException w:name="List Table 2 Accent 4" w:uiPriority="47"/>
-    <w:lsdException w:name="List Table 3 Accent 4" w:uiPriority="48"/>
-    <w:lsdException w:name="List Table 4 Accent 4" w:uiPriority="49"/>
-    <w:lsdException w:name="List Table 5 Dark Accent 4" w:uiPriority="50"/>
-    <w:lsdException w:name="List Table 6 Colorful Accent 4" w:uiPriority="51"/>
-    <w:lsdException w:name="List Table 7 Colorful Accent 4" w:uiPriority="52"/>
-    <w:lsdException w:name="List Table 1 Light Accent 5" w:uiPriority="46"/>
-    <w:lsdException w:name="List Table 2 Accent 5" w:uiPriority="47"/>
-    <w:lsdException w:name="List Table 3 Accent 5" w:uiPriority="48"/>
-    <w:lsdException w:name="List Table 4 Accent 5" w:uiPriority="49"/>
-    <w:lsdException w:name="List Table 5 Dark Accent 5" w:uiPriority="50"/>
-    <w:lsdException w:name="List Table 6 Colorful Accent 5" w:uiPriority="51"/>
-    <w:lsdException w:name="List Table 7 Colorful Accent 5" w:uiPriority="52"/>
-    <w:lsdException w:name="List Table 1 Light Accent 6" w:uiPriority="46"/>
-    <w:lsdException w:name="List Table 2 Accent 6" w:uiPriority="47"/>
-    <w:lsdException w:name="List Table 3 Accent 6" w:uiPriority="48"/>
-    <w:lsdException w:name="List Table 4 Accent 6" w:uiPriority="49"/>
-    <w:lsdException w:name="List Table 5 Dark Accent 6" w:uiPriority="50"/>
-    <w:lsdException w:name="List Table 6 Colorful Accent 6" w:uiPriority="51"/>
-    <w:lsdException w:name="List Table 7 Colorful Accent 6" w:uiPriority="52"/>
-    <w:lsdException w:name="Mention" w:semiHidden="1" w:unhideWhenUsed="1"/>
-    <w:lsdException w:name="Smart Hyperlink" w:semiHidden="1" w:unhideWhenUsed="1"/>
+  <w:latentStyles w:defLockedState="0" w:defUIPriority="99" w:defSemiHidden="1" w:defUnhideWhenUsed="1" w:defQFormat="0" w:count="267">
+    <w:lsdException w:name="Normal" w:semiHidden="0" w:uiPriority="0" w:unhideWhenUsed="0" w:qFormat="1"/>
+    <w:lsdException w:name="heading 1" w:semiHidden="0" w:uiPriority="9" w:unhideWhenUsed="0" w:qFormat="1"/>
+    <w:lsdException w:name="heading 2" w:uiPriority="9" w:qFormat="1"/>
+    <w:lsdException w:name="heading 3" w:uiPriority="9" w:qFormat="1"/>
+    <w:lsdException w:name="heading 4" w:uiPriority="9" w:qFormat="1"/>
+    <w:lsdException w:name="heading 5" w:uiPriority="9" w:qFormat="1"/>
+    <w:lsdException w:name="heading 6" w:uiPriority="9" w:qFormat="1"/>
+    <w:lsdException w:name="heading 7" w:uiPriority="9" w:qFormat="1"/>
+    <w:lsdException w:name="heading 8" w:uiPriority="9" w:qFormat="1"/>
+    <w:lsdException w:name="heading 9" w:uiPriority="9" w:qFormat="1"/>
+    <w:lsdException w:name="toc 1" w:uiPriority="39"/>
+    <w:lsdException w:name="toc 2" w:uiPriority="39"/>
+    <w:lsdException w:name="toc 3" w:uiPriority="39"/>
+    <w:lsdException w:name="toc 4" w:uiPriority="39"/>
+    <w:lsdException w:name="toc 5" w:uiPriority="39"/>
+    <w:lsdException w:name="toc 6" w:uiPriority="39"/>
+    <w:lsdException w:name="toc 7" w:uiPriority="39"/>
+    <w:lsdException w:name="toc 8" w:uiPriority="39"/>
+    <w:lsdException w:name="toc 9" w:uiPriority="39"/>
+    <w:lsdException w:name="caption" w:uiPriority="35" w:qFormat="1"/>
+    <w:lsdException w:name="Title" w:semiHidden="0" w:uiPriority="10" w:unhideWhenUsed="0" w:qFormat="1"/>
+    <w:lsdException w:name="Default Paragraph Font" w:uiPriority="1"/>
+    <w:lsdException w:name="Subtitle" w:semiHidden="0" w:uiPriority="11" w:unhideWhenUsed="0" w:qFormat="1"/>
+    <w:lsdException w:name="Strong" w:semiHidden="0" w:uiPriority="22" w:unhideWhenUsed="0" w:qFormat="1"/>
+    <w:lsdException w:name="Emphasis" w:semiHidden="0" w:uiPriority="20" w:unhideWhenUsed="0" w:qFormat="1"/>
+    <w:lsdException w:name="Table Grid" w:semiHidden="0" w:uiPriority="59" w:unhideWhenUsed="0"/>
+    <w:lsdException w:name="Placeholder Text" w:unhideWhenUsed="0"/>
+    <w:lsdException w:name="No Spacing" w:semiHidden="0" w:uiPriority="1" w:unhideWhenUsed="0" w:qFormat="1"/>
+    <w:lsdException w:name="Light Shading" w:semiHidden="0" w:uiPriority="60" w:unhideWhenUsed="0"/>
+    <w:lsdException w:name="Light List" w:semiHidden="0" w:uiPriority="61" w:unhideWhenUsed="0"/>
+    <w:lsdException w:name="Light Grid" w:semiHidden="0" w:uiPriority="62" w:unhideWhenUsed="0"/>
+    <w:lsdException w:name="Medium Shading 1" w:semiHidden="0" w:uiPriority="63" w:unhideWhenUsed="0"/>
+    <w:lsdException w:name="Medium Shading 2" w:semiHidden="0" w:uiPriority="64" w:unhideWhenUsed="0"/>
+    <w:lsdException w:name="Medium List 1" w:semiHidden="0" w:uiPriority="65" w:unhideWhenUsed="0"/>
+    <w:lsdException w:name="Medium List 2" w:semiHidden="0" w:uiPriority="66" w:unhideWhenUsed="0"/>
+    <w:lsdException w:name="Medium Grid 1" w:semiHidden="0" w:uiPriority="67" w:unhideWhenUsed="0"/>
+    <w:lsdException w:name="Medium Grid 2" w:semiHidden="0" w:uiPriority="68" w:unhideWhenUsed="0"/>
+    <w:lsdException w:name="Medium Grid 3" w:semiHidden="0" w:uiPriority="69" w:unhideWhenUsed="0"/>
+    <w:lsdException w:name="Dark List" w:semiHidden="0" w:uiPriority="70" w:unhideWhenUsed="0"/>
+    <w:lsdException w:name="Colorful Shading" w:semiHidden="0" w:uiPriority="71" w:unhideWhenUsed="0"/>
+    <w:lsdException w:name="Colorful List" w:semiHidden="0" w:uiPriority="72" w:unhideWhenUsed="0"/>
+    <w:lsdException w:name="Colorful Grid" w:semiHidden="0" w:uiPriority="73" w:unhideWhenUsed="0"/>
+    <w:lsdException w:name="Light Shading Accent 1" w:semiHidden="0" w:uiPriority="60" w:unhideWhenUsed="0"/>
+    <w:lsdException w:name="Light List Accent 1" w:semiHidden="0" w:uiPriority="61" w:unhideWhenUsed="0"/>
+    <w:lsdException w:name="Light Grid Accent 1" w:semiHidden="0" w:uiPriority="62" w:unhideWhenUsed="0"/>
+    <w:lsdException w:name="Medium Shading 1 Accent 1" w:semiHidden="0" w:uiPriority="63" w:unhideWhenUsed="0"/>
+    <w:lsdException w:name="Medium Shading 2 Accent 1" w:semiHidden="0" w:uiPriority="64" w:unhideWhenUsed="0"/>
+    <w:lsdException w:name="Medium List 1 Accent 1" w:semiHidden="0" w:uiPriority="65" w:unhideWhenUsed="0"/>
+    <w:lsdException w:name="Revision" w:unhideWhenUsed="0"/>
+    <w:lsdException w:name="List Paragraph" w:semiHidden="0" w:uiPriority="34" w:unhideWhenUsed="0" w:qFormat="1"/>
+    <w:lsdException w:name="Quote" w:semiHidden="0" w:uiPriority="29" w:unhideWhenUsed="0" w:qFormat="1"/>
+    <w:lsdException w:name="Intense Quote" w:semiHidden="0" w:uiPriority="30" w:unhideWhenUsed="0" w:qFormat="1"/>
+    <w:lsdException w:name="Medium List 2 Accent 1" w:semiHidden="0" w:uiPriority="66" w:unhideWhenUsed="0"/>
+    <w:lsdException w:name="Medium Grid 1 Accent 1" w:semiHidden="0" w:uiPriority="67" w:unhideWhenUsed="0"/>
+    <w:lsdException w:name="Medium Grid 2 Accent 1" w:semiHidden="0" w:uiPriority="68" w:unhideWhenUsed="0"/>
+    <w:lsdException w:name="Medium Grid 3 Accent 1" w:semiHidden="0" w:uiPriority="69" w:unhideWhenUsed="0"/>
+    <w:lsdException w:name="Dark List Accent 1" w:semiHidden="0" w:uiPriority="70" w:unhideWhenUsed="0"/>
+    <w:lsdException w:name="Colorful Shading Accent 1" w:semiHidden="0" w:uiPriority="71" w:unhideWhenUsed="0"/>
+    <w:lsdException w:name="Colorful List Accent 1" w:semiHidden="0" w:uiPriority="72" w:unhideWhenUsed="0"/>
+    <w:lsdException w:name="Colorful Grid Accent 1" w:semiHidden="0" w:uiPriority="73" w:unhideWhenUsed="0"/>
+    <w:lsdException w:name="Light Shading Accent 2" w:semiHidden="0" w:uiPriority="60" w:unhideWhenUsed="0"/>
+    <w:lsdException w:name="Light List Accent 2" w:semiHidden="0" w:uiPriority="61" w:unhideWhenUsed="0"/>
+    <w:lsdException w:name="Light Grid Accent 2" w:semiHidden="0" w:uiPriority="62" w:unhideWhenUsed="0"/>
+    <w:lsdException w:name="Medium Shading 1 Accent 2" w:semiHidden="0" w:uiPriority="63" w:unhideWhenUsed="0"/>
+    <w:lsdException w:name="Medium Shading 2 Accent 2" w:semiHidden="0" w:uiPriority="64" w:unhideWhenUsed="0"/>
+    <w:lsdException w:name="Medium List 1 Accent 2" w:semiHidden="0" w:uiPriority="65" w:unhideWhenUsed="0"/>
+    <w:lsdException w:name="Medium List 2 Accent 2" w:semiHidden="0" w:uiPriority="66" w:unhideWhenUsed="0"/>
+    <w:lsdException w:name="Medium Grid 1 Accent 2" w:semiHidden="0" w:uiPriority="67" w:unhideWhenUsed="0"/>
+    <w:lsdException w:name="Medium Grid 2 Accent 2" w:semiHidden="0" w:uiPriority="68" w:unhideWhenUsed="0"/>
+    <w:lsdException w:name="Medium Grid 3 Accent 2" w:semiHidden="0" w:uiPriority="69" w:unhideWhenUsed="0"/>
+    <w:lsdException w:name="Dark List Accent 2" w:semiHidden="0" w:uiPriority="70" w:unhideWhenUsed="0"/>
+    <w:lsdException w:name="Colorful Shading Accent 2" w:semiHidden="0" w:uiPriority="71" w:unhideWhenUsed="0"/>
+    <w:lsdException w:name="Colorful List Accent 2" w:semiHidden="0" w:uiPriority="72" w:unhideWhenUsed="0"/>
+    <w:lsdException w:name="Colorful Grid Accent 2" w:semiHidden="0" w:uiPriority="73" w:unhideWhenUsed="0"/>
+    <w:lsdException w:name="Light Shading Accent 3" w:semiHidden="0" w:uiPriority="60" w:unhideWhenUsed="0"/>
+    <w:lsdException w:name="Light List Accent 3" w:semiHidden="0" w:uiPriority="61" w:unhideWhenUsed="0"/>
+    <w:lsdException w:name="Light Grid Accent 3" w:semiHidden="0" w:uiPriority="62" w:unhideWhenUsed="0"/>
+    <w:lsdException w:name="Medium Shading 1 Accent 3" w:semiHidden="0" w:uiPriority="63" w:unhideWhenUsed="0"/>
+    <w:lsdException w:name="Medium Shading 2 Accent 3" w:semiHidden="0" w:uiPriority="64" w:unhideWhenUsed="0"/>
+    <w:lsdException w:name="Medium List 1 Accent 3" w:semiHidden="0" w:uiPriority="65" w:unhideWhenUsed="0"/>
+    <w:lsdException w:name="Medium List 2 Accent 3" w:semiHidden="0" w:uiPriority="66" w:unhideWhenUsed="0"/>
+    <w:lsdException w:name="Medium Grid 1 Accent 3" w:semiHidden="0" w:uiPriority="67" w:unhideWhenUsed="0"/>
+    <w:lsdException w:name="Medium Grid 2 Accent 3" w:semiHidden="0" w:uiPriority="68" w:unhideWhenUsed="0"/>
+    <w:lsdException w:name="Medium Grid 3 Accent 3" w:semiHidden="0" w:uiPriority="69" w:unhideWhenUsed="0"/>
+    <w:lsdException w:name="Dark List Accent 3" w:semiHidden="0" w:uiPriority="70" w:unhideWhenUsed="0"/>
+    <w:lsdException w:name="Colorful Shading Accent 3" w:semiHidden="0" w:uiPriority="71" w:unhideWhenUsed="0"/>
+    <w:lsdException w:name="Colorful List Accent 3" w:semiHidden="0" w:uiPriority="72" w:unhideWhenUsed="0"/>
+    <w:lsdException w:name="Colorful Grid Accent 3" w:semiHidden="0" w:uiPriority="73" w:unhideWhenUsed="0"/>
+    <w:lsdException w:name="Light Shading Accent 4" w:semiHidden="0" w:uiPriority="60" w:unhideWhenUsed="0"/>
+    <w:lsdException w:name="Light List Accent 4" w:semiHidden="0" w:uiPriority="61" w:unhideWhenUsed="0"/>
+    <w:lsdException w:name="Light Grid Accent 4" w:semiHidden="0" w:uiPriority="62" w:unhideWhenUsed="0"/>
+    <w:lsdException w:name="Medium Shading 1 Accent 4" w:semiHidden="0" w:uiPriority="63" w:unhideWhenUsed="0"/>
+    <w:lsdException w:name="Medium Shading 2 Accent 4" w:semiHidden="0" w:uiPriority="64" w:unhideWhenUsed="0"/>
+    <w:lsdException w:name="Medium List 1 Accent 4" w:semiHidden="0" w:uiPriority="65" w:unhideWhenUsed="0"/>
+    <w:lsdException w:name="Medium List 2 Accent 4" w:semiHidden="0" w:uiPriority="66" w:unhideWhenUsed="0"/>
+    <w:lsdException w:name="Medium Grid 1 Accent 4" w:semiHidden="0" w:uiPriority="67" w:unhideWhenUsed="0"/>
+    <w:lsdException w:name="Medium Grid 2 Accent 4" w:semiHidden="0" w:uiPriority="68" w:unhideWhenUsed="0"/>
+    <w:lsdException w:name="Medium Grid 3 Accent 4" w:semiHidden="0" w:uiPriority="69" w:unhideWhenUsed="0"/>
+    <w:lsdException w:name="Dark List Accent 4" w:semiHidden="0" w:uiPriority="70" w:unhideWhenUsed="0"/>
+    <w:lsdException w:name="Colorful Shading Accent 4" w:semiHidden="0" w:uiPriority="71" w:unhideWhenUsed="0"/>
+    <w:lsdException w:name="Colorful List Accent 4" w:semiHidden="0" w:uiPriority="72" w:unhideWhenUsed="0"/>
+    <w:lsdException w:name="Colorful Grid Accent 4" w:semiHidden="0" w:uiPriority="73" w:unhideWhenUsed="0"/>
+    <w:lsdException w:name="Light Shading Accent 5" w:semiHidden="0" w:uiPriority="60" w:unhideWhenUsed="0"/>
+    <w:lsdException w:name="Light List Accent 5" w:semiHidden="0" w:uiPriority="61" w:unhideWhenUsed="0"/>
+    <w:lsdException w:name="Light Grid Accent 5" w:semiHidden="0" w:uiPriority="62" w:unhideWhenUsed="0"/>
+    <w:lsdException w:name="Medium Shading 1 Accent 5" w:semiHidden="0" w:uiPriority="63" w:unhideWhenUsed="0"/>
+    <w:lsdException w:name="Medium Shading 2 Accent 5" w:semiHidden="0" w:uiPriority="64" w:unhideWhenUsed="0"/>
+    <w:lsdException w:name="Medium List 1 Accent 5" w:semiHidden="0" w:uiPriority="65" w:unhideWhenUsed="0"/>
+    <w:lsdException w:name="Medium List 2 Accent 5" w:semiHidden="0" w:uiPriority="66" w:unhideWhenUsed="0"/>
+    <w:lsdException w:name="Medium Grid 1 Accent 5" w:semiHidden="0" w:uiPriority="67" w:unhideWhenUsed="0"/>
+    <w:lsdException w:name="Medium Grid 2 Accent 5" w:semiHidden="0" w:uiPriority="68" w:unhideWhenUsed="0"/>
+    <w:lsdException w:name="Medium Grid 3 Accent 5" w:semiHidden="0" w:uiPriority="69" w:unhideWhenUsed="0"/>
+    <w:lsdException w:name="Dark List Accent 5" w:semiHidden="0" w:uiPriority="70" w:unhideWhenUsed="0"/>
+    <w:lsdException w:name="Colorful Shading Accent 5" w:semiHidden="0" w:uiPriority="71" w:unhideWhenUsed="0"/>
+    <w:lsdException w:name="Colorful List Accent 5" w:semiHidden="0" w:uiPriority="72" w:unhideWhenUsed="0"/>
+    <w:lsdException w:name="Colorful Grid Accent 5" w:semiHidden="0" w:uiPriority="73" w:unhideWhenUsed="0"/>
+    <w:lsdException w:name="Light Shading Accent 6" w:semiHidden="0" w:uiPriority="60" w:unhideWhenUsed="0"/>
+    <w:lsdException w:name="Light List Accent 6" w:semiHidden="0" w:uiPriority="61" w:unhideWhenUsed="0"/>
+    <w:lsdException w:name="Light Grid Accent 6" w:semiHidden="0" w:uiPriority="62" w:unhideWhenUsed="0"/>
+    <w:lsdException w:name="Medium Shading 1 Accent 6" w:semiHidden="0" w:uiPriority="63" w:unhideWhenUsed="0"/>
+    <w:lsdException w:name="Medium Shading 2 Accent 6" w:semiHidden="0" w:uiPriority="64" w:unhideWhenUsed="0"/>
+    <w:lsdException w:name="Medium List 1 Accent 6" w:semiHidden="0" w:uiPriority="65" w:unhideWhenUsed="0"/>
+    <w:lsdException w:name="Medium List 2 Accent 6" w:semiHidden="0" w:uiPriority="66" w:unhideWhenUsed="0"/>
+    <w:lsdException w:name="Medium Grid 1 Accent 6" w:semiHidden="0" w:uiPriority="67" w:unhideWhenUsed="0"/>
+    <w:lsdException w:name="Medium Grid 2 Accent 6" w:semiHidden="0" w:uiPriority="68" w:unhideWhenUsed="0"/>
+    <w:lsdException w:name="Medium Grid 3 Accent 6" w:semiHidden="0" w:uiPriority="69" w:unhideWhenUsed="0"/>
+    <w:lsdException w:name="Dark List Accent 6" w:semiHidden="0" w:uiPriority="70" w:unhideWhenUsed="0"/>
+    <w:lsdException w:name="Colorful Shading Accent 6" w:semiHidden="0" w:uiPriority="71" w:unhideWhenUsed="0"/>
+    <w:lsdException w:name="Colorful List Accent 6" w:semiHidden="0" w:uiPriority="72" w:unhideWhenUsed="0"/>
+    <w:lsdException w:name="Colorful Grid Accent 6" w:semiHidden="0" w:uiPriority="73" w:unhideWhenUsed="0"/>
+    <w:lsdException w:name="Subtle Emphasis" w:semiHidden="0" w:uiPriority="19" w:unhideWhenUsed="0" w:qFormat="1"/>
+    <w:lsdException w:name="Intense Emphasis" w:semiHidden="0" w:uiPriority="21" w:unhideWhenUsed="0" w:qFormat="1"/>
+    <w:lsdException w:name="Subtle Reference" w:semiHidden="0" w:uiPriority="31" w:unhideWhenUsed="0" w:qFormat="1"/>
+    <w:lsdException w:name="Intense Reference" w:semiHidden="0" w:uiPriority="32" w:unhideWhenUsed="0" w:qFormat="1"/>
+    <w:lsdException w:name="Book Title" w:semiHidden="0" w:uiPriority="33" w:unhideWhenUsed="0" w:qFormat="1"/>
+    <w:lsdException w:name="Bibliography" w:uiPriority="37"/>
+    <w:lsdException w:name="TOC Heading" w:uiPriority="39" w:qFormat="1"/>
   </w:latentStyles>
   <w:style w:type="paragraph" w:default="1" w:styleId="Normal">
     <w:name w:val="Normal"/>
@@ -5897,6 +5738,7 @@
   <w:style w:type="character" w:default="1" w:styleId="DefaultParagraphFont">
     <w:name w:val="Default Paragraph Font"/>
     <w:uiPriority w:val="1"/>
+    <w:semiHidden/>
     <w:unhideWhenUsed/>
   </w:style>
   <w:style w:type="table" w:default="1" w:styleId="TableNormal">
@@ -5904,6 +5746,7 @@
     <w:uiPriority w:val="99"/>
     <w:semiHidden/>
     <w:unhideWhenUsed/>
+    <w:qFormat/>
     <w:tblPr>
       <w:tblInd w:w="0" w:type="dxa"/>
       <w:tblCellMar>
@@ -6135,7 +5978,7 @@
       <w:szCs w:val="24"/>
     </w:rPr>
   </w:style>
-  <w:style w:type="character" w:styleId="Mention">
+  <w:style w:type="character" w:customStyle="1" w:styleId="Mention">
     <w:name w:val="Mention"/>
     <w:basedOn w:val="DefaultParagraphFont"/>
     <w:uiPriority w:val="99"/>

</xml_diff>

<commit_message>
New Enemy classes and final SR doc
</commit_message>
<xml_diff>
--- a/Ninja_Game_web_software_requirements_specification.docx
+++ b/Ninja_Game_web_software_requirements_specification.docx
@@ -1,6 +1,6 @@
 
 <file path=word/document.xml><?xml version="1.0" encoding="utf-8"?>
-<w:document xmlns:ve="http://schemas.openxmlformats.org/markup-compatibility/2006" xmlns:o="urn:schemas-microsoft-com:office:office" xmlns:r="http://schemas.openxmlformats.org/officeDocument/2006/relationships" xmlns:m="http://schemas.openxmlformats.org/officeDocument/2006/math" xmlns:v="urn:schemas-microsoft-com:vml" xmlns:wp="http://schemas.openxmlformats.org/drawingml/2006/wordprocessingDrawing" xmlns:w10="urn:schemas-microsoft-com:office:word" xmlns:w="http://schemas.openxmlformats.org/wordprocessingml/2006/main" xmlns:wne="http://schemas.microsoft.com/office/word/2006/wordml">
+<w:document xmlns:wpc="http://schemas.microsoft.com/office/word/2010/wordprocessingCanvas" xmlns:cx="http://schemas.microsoft.com/office/drawing/2014/chartex" xmlns:cx1="http://schemas.microsoft.com/office/drawing/2015/9/8/chartex" xmlns:cx2="http://schemas.microsoft.com/office/drawing/2015/10/21/chartex" xmlns:cx3="http://schemas.microsoft.com/office/drawing/2016/5/9/chartex" xmlns:cx4="http://schemas.microsoft.com/office/drawing/2016/5/10/chartex" xmlns:cx5="http://schemas.microsoft.com/office/drawing/2016/5/11/chartex" xmlns:cx6="http://schemas.microsoft.com/office/drawing/2016/5/12/chartex" xmlns:cx7="http://schemas.microsoft.com/office/drawing/2016/5/13/chartex" xmlns:cx8="http://schemas.microsoft.com/office/drawing/2016/5/14/chartex" xmlns:mc="http://schemas.openxmlformats.org/markup-compatibility/2006" xmlns:o="urn:schemas-microsoft-com:office:office" xmlns:r="http://schemas.openxmlformats.org/officeDocument/2006/relationships" xmlns:m="http://schemas.openxmlformats.org/officeDocument/2006/math" xmlns:v="urn:schemas-microsoft-com:vml" xmlns:wp14="http://schemas.microsoft.com/office/word/2010/wordprocessingDrawing" xmlns:wp="http://schemas.openxmlformats.org/drawingml/2006/wordprocessingDrawing" xmlns:w10="urn:schemas-microsoft-com:office:word" xmlns:w="http://schemas.openxmlformats.org/wordprocessingml/2006/main" xmlns:w14="http://schemas.microsoft.com/office/word/2010/wordml" xmlns:w15="http://schemas.microsoft.com/office/word/2012/wordml" xmlns:w16se="http://schemas.microsoft.com/office/word/2015/wordml/symex" xmlns:wpg="http://schemas.microsoft.com/office/word/2010/wordprocessingGroup" xmlns:wpi="http://schemas.microsoft.com/office/word/2010/wordprocessingInk" xmlns:wne="http://schemas.microsoft.com/office/word/2006/wordml" xmlns:wps="http://schemas.microsoft.com/office/word/2010/wordprocessingShape" mc:Ignorable="w14 w15 w16se wp14">
   <w:body>
     <w:sdt>
       <w:sdtPr>
@@ -27,7 +27,7 @@
             <w:tblBorders>
               <w:left w:val="single" w:sz="18" w:space="0" w:color="4F81BD" w:themeColor="accent1"/>
             </w:tblBorders>
-            <w:tblLook w:val="04A0"/>
+            <w:tblLook w:val="04A0" w:firstRow="1" w:lastRow="0" w:firstColumn="1" w:lastColumn="0" w:noHBand="0" w:noVBand="1"/>
           </w:tblPr>
           <w:tblGrid>
             <w:gridCol w:w="7894"/>
@@ -96,6 +96,7 @@
                   <w:dataBinding w:prefixMappings="xmlns:ns0='http://schemas.openxmlformats.org/package/2006/metadata/core-properties' xmlns:ns1='http://purl.org/dc/elements/1.1/'" w:xpath="/ns0:coreProperties[1]/ns1:title[1]" w:storeItemID="{6C3C8BC8-F283-45AE-878A-BAB7291924A1}"/>
                   <w:text/>
                 </w:sdtPr>
+                <w:sdtEndPr/>
                 <w:sdtContent>
                   <w:p>
                     <w:pPr>
@@ -132,6 +133,7 @@
                 <w:dataBinding w:prefixMappings="xmlns:ns0='http://schemas.openxmlformats.org/package/2006/metadata/core-properties' xmlns:ns1='http://purl.org/dc/elements/1.1/'" w:xpath="/ns0:coreProperties[1]/ns1:subject[1]" w:storeItemID="{6C3C8BC8-F283-45AE-878A-BAB7291924A1}"/>
                 <w:text/>
               </w:sdtPr>
+              <w:sdtEndPr/>
               <w:sdtContent>
                 <w:tc>
                   <w:tcPr>
@@ -174,7 +176,7 @@
           <w:tblPr>
             <w:tblpPr w:leftFromText="187" w:rightFromText="187" w:horzAnchor="margin" w:tblpXSpec="center" w:tblpYSpec="bottom"/>
             <w:tblW w:w="4000" w:type="pct"/>
-            <w:tblLook w:val="04A0"/>
+            <w:tblLook w:val="04A0" w:firstRow="1" w:lastRow="0" w:firstColumn="1" w:lastColumn="0" w:noHBand="0" w:noVBand="1"/>
           </w:tblPr>
           <w:tblGrid>
             <w:gridCol w:w="7894"/>
@@ -235,14 +237,34 @@
                     <w:lang w:val="en-US"/>
                   </w:rPr>
                 </w:pPr>
+                <w:proofErr w:type="spellStart"/>
                 <w:r>
                   <w:rPr>
                     <w:rFonts w:asciiTheme="majorHAnsi" w:hAnsiTheme="majorHAnsi"/>
                     <w:color w:val="000000" w:themeColor="text1"/>
                     <w:lang w:val="en-US"/>
                   </w:rPr>
-                  <w:t>Fayjus Salehin</w:t>
+                  <w:t>Fayjus</w:t>
                 </w:r>
+                <w:proofErr w:type="spellEnd"/>
+                <w:r>
+                  <w:rPr>
+                    <w:rFonts w:asciiTheme="majorHAnsi" w:hAnsiTheme="majorHAnsi"/>
+                    <w:color w:val="000000" w:themeColor="text1"/>
+                    <w:lang w:val="en-US"/>
+                  </w:rPr>
+                  <w:t xml:space="preserve"> </w:t>
+                </w:r>
+                <w:proofErr w:type="spellStart"/>
+                <w:r>
+                  <w:rPr>
+                    <w:rFonts w:asciiTheme="majorHAnsi" w:hAnsiTheme="majorHAnsi"/>
+                    <w:color w:val="000000" w:themeColor="text1"/>
+                    <w:lang w:val="en-US"/>
+                  </w:rPr>
+                  <w:t>Salehin</w:t>
+                </w:r>
+                <w:proofErr w:type="spellEnd"/>
               </w:p>
               <w:p>
                 <w:pPr>
@@ -314,8 +336,6 @@
           <w:r>
             <w:t>Contents</w:t>
           </w:r>
-          <w:bookmarkStart w:id="0" w:name="_GoBack"/>
-          <w:bookmarkEnd w:id="0"/>
         </w:p>
         <w:p>
           <w:pPr>
@@ -1515,7 +1535,7 @@
           <w:lang w:val="en-US"/>
         </w:rPr>
       </w:pPr>
-      <w:bookmarkStart w:id="1" w:name="_Toc478565734"/>
+      <w:bookmarkStart w:id="0" w:name="_Toc478565734"/>
       <w:r>
         <w:rPr>
           <w:lang w:val="en-US"/>
@@ -1523,7 +1543,7 @@
         <w:lastRenderedPageBreak/>
         <w:t>Introduction</w:t>
       </w:r>
-      <w:bookmarkEnd w:id="1"/>
+      <w:bookmarkEnd w:id="0"/>
     </w:p>
     <w:p>
       <w:pPr>
@@ -1543,14 +1563,14 @@
           <w:lang w:val="en-US"/>
         </w:rPr>
       </w:pPr>
-      <w:bookmarkStart w:id="2" w:name="_Toc478565735"/>
+      <w:bookmarkStart w:id="1" w:name="_Toc478565735"/>
       <w:r>
         <w:rPr>
           <w:lang w:val="en-US"/>
         </w:rPr>
         <w:t>Product Overview</w:t>
       </w:r>
-      <w:bookmarkEnd w:id="2"/>
+      <w:bookmarkEnd w:id="1"/>
     </w:p>
     <w:p>
       <w:pPr>
@@ -1594,7 +1614,22 @@
           <w:rFonts w:asciiTheme="majorHAnsi" w:hAnsiTheme="majorHAnsi"/>
           <w:lang w:val="en-US"/>
         </w:rPr>
-        <w:t xml:space="preserve">game with a </w:t>
+        <w:t>game</w:t>
+      </w:r>
+      <w:r>
+        <w:rPr>
+          <w:rFonts w:asciiTheme="majorHAnsi" w:hAnsiTheme="majorHAnsi"/>
+          <w:vertAlign w:val="superscript"/>
+          <w:lang w:val="en-US"/>
+        </w:rPr>
+        <w:t>[1]</w:t>
+      </w:r>
+      <w:r>
+        <w:rPr>
+          <w:rFonts w:asciiTheme="majorHAnsi" w:hAnsiTheme="majorHAnsi"/>
+          <w:lang w:val="en-US"/>
+        </w:rPr>
+        <w:t xml:space="preserve"> with a </w:t>
       </w:r>
       <w:r>
         <w:rPr>
@@ -1872,14 +1907,14 @@
           <w:lang w:val="en-US"/>
         </w:rPr>
       </w:pPr>
-      <w:bookmarkStart w:id="3" w:name="_Toc478565736"/>
+      <w:bookmarkStart w:id="2" w:name="_Toc478565736"/>
       <w:r>
         <w:rPr>
           <w:lang w:val="en-US"/>
         </w:rPr>
         <w:t>Key Product Features</w:t>
       </w:r>
-      <w:bookmarkEnd w:id="3"/>
+      <w:bookmarkEnd w:id="2"/>
     </w:p>
     <w:p>
       <w:pPr>
@@ -1966,14 +2001,14 @@
           <w:lang w:val="en-US"/>
         </w:rPr>
       </w:pPr>
-      <w:bookmarkStart w:id="4" w:name="_Toc478565737"/>
+      <w:bookmarkStart w:id="3" w:name="_Toc478565737"/>
       <w:r>
         <w:rPr>
           <w:lang w:val="en-US"/>
         </w:rPr>
         <w:t>Operating Environment</w:t>
       </w:r>
-      <w:bookmarkEnd w:id="4"/>
+      <w:bookmarkEnd w:id="3"/>
     </w:p>
     <w:p>
       <w:pPr>
@@ -2024,7 +2059,7 @@
         <w:rPr>
           <w:rFonts w:asciiTheme="majorHAnsi" w:hAnsiTheme="majorHAnsi"/>
           <w:noProof/>
-          <w:lang w:val="en-US"/>
+          <w:lang w:val="ru-RU" w:eastAsia="ru-RU"/>
         </w:rPr>
         <w:drawing>
           <wp:anchor distT="0" distB="0" distL="114300" distR="114300" simplePos="0" relativeHeight="251657216" behindDoc="1" locked="0" layoutInCell="1" allowOverlap="1">
@@ -2055,7 +2090,7 @@
                     <a:blip r:embed="rId6">
                       <a:extLst>
                         <a:ext uri="{28A0092B-C50C-407E-A947-70E740481C1C}">
-                          <a14:useLocalDpi xmlns:a14="http://schemas.microsoft.com/office/drawing/2010/main" xmlns:wps="http://schemas.microsoft.com/office/word/2010/wordprocessingShape" xmlns:wpi="http://schemas.microsoft.com/office/word/2010/wordprocessingInk" xmlns:wpg="http://schemas.microsoft.com/office/word/2010/wordprocessingGroup" xmlns:w16se="http://schemas.microsoft.com/office/word/2015/wordml/symex" xmlns:w15="http://schemas.microsoft.com/office/word/2012/wordml" xmlns:w14="http://schemas.microsoft.com/office/word/2010/wordml" xmlns:w="http://schemas.openxmlformats.org/wordprocessingml/2006/main" xmlns:w10="urn:schemas-microsoft-com:office:word" xmlns:wp14="http://schemas.microsoft.com/office/word/2010/wordprocessingDrawing" xmlns:v="urn:schemas-microsoft-com:vml" xmlns:o="urn:schemas-microsoft-com:office:office" xmlns:mc="http://schemas.openxmlformats.org/markup-compatibility/2006" xmlns:cx8="http://schemas.microsoft.com/office/drawing/2016/5/14/chartex" xmlns:cx7="http://schemas.microsoft.com/office/drawing/2016/5/13/chartex" xmlns:cx6="http://schemas.microsoft.com/office/drawing/2016/5/12/chartex" xmlns:cx5="http://schemas.microsoft.com/office/drawing/2016/5/11/chartex" xmlns:cx4="http://schemas.microsoft.com/office/drawing/2016/5/10/chartex" xmlns:cx3="http://schemas.microsoft.com/office/drawing/2016/5/9/chartex" xmlns:cx2="http://schemas.microsoft.com/office/drawing/2015/10/21/chartex" xmlns:cx1="http://schemas.microsoft.com/office/drawing/2015/9/8/chartex" xmlns:cx="http://schemas.microsoft.com/office/drawing/2014/chartex" xmlns:wpc="http://schemas.microsoft.com/office/word/2010/wordprocessingCanvas" xmlns="" val="0"/>
+                          <a14:useLocalDpi xmlns:a14="http://schemas.microsoft.com/office/drawing/2010/main" val="0"/>
                         </a:ext>
                       </a:extLst>
                     </a:blip>
@@ -2202,14 +2237,14 @@
           <w:lang w:val="en-US"/>
         </w:rPr>
       </w:pPr>
-      <w:bookmarkStart w:id="5" w:name="_Toc478565738"/>
+      <w:bookmarkStart w:id="4" w:name="_Toc478565738"/>
       <w:r>
         <w:rPr>
           <w:lang w:val="en-US"/>
         </w:rPr>
         <w:t>Definitions and Acronyms</w:t>
       </w:r>
-      <w:bookmarkEnd w:id="5"/>
+      <w:bookmarkEnd w:id="4"/>
     </w:p>
     <w:p>
       <w:pPr>
@@ -2345,7 +2380,25 @@
           <w:shd w:val="clear" w:color="auto" w:fill="FFFFFF"/>
           <w:lang w:val="en-US"/>
         </w:rPr>
-        <w:t xml:space="preserve">(a.k.a </w:t>
+        <w:t>(</w:t>
+      </w:r>
+      <w:proofErr w:type="spellStart"/>
+      <w:r>
+        <w:rPr>
+          <w:rFonts w:asciiTheme="majorHAnsi" w:hAnsiTheme="majorHAnsi" w:cstheme="minorHAnsi"/>
+          <w:shd w:val="clear" w:color="auto" w:fill="FFFFFF"/>
+          <w:lang w:val="en-US"/>
+        </w:rPr>
+        <w:t>a.k.a</w:t>
+      </w:r>
+      <w:proofErr w:type="spellEnd"/>
+      <w:r>
+        <w:rPr>
+          <w:rFonts w:asciiTheme="majorHAnsi" w:hAnsiTheme="majorHAnsi" w:cstheme="minorHAnsi"/>
+          <w:shd w:val="clear" w:color="auto" w:fill="FFFFFF"/>
+          <w:lang w:val="en-US"/>
+        </w:rPr>
+        <w:t xml:space="preserve"> </w:t>
       </w:r>
       <w:r>
         <w:rPr>
@@ -2520,6 +2573,8 @@
           <w:lang w:val="en-US"/>
         </w:rPr>
       </w:pPr>
+      <w:bookmarkStart w:id="5" w:name="_GoBack"/>
+      <w:bookmarkEnd w:id="5"/>
     </w:p>
     <w:p>
       <w:pPr>
@@ -2639,6 +2694,17 @@
       </w:hyperlink>
       <w:r>
         <w:rPr>
+          <w:rStyle w:val="Hyperlink"/>
+          <w:rFonts w:asciiTheme="majorHAnsi" w:hAnsiTheme="majorHAnsi"/>
+          <w:color w:val="auto"/>
+          <w:u w:val="none"/>
+          <w:vertAlign w:val="superscript"/>
+          <w:lang w:val="en-US"/>
+        </w:rPr>
+        <w:t>[2]</w:t>
+      </w:r>
+      <w:r>
+        <w:rPr>
           <w:rFonts w:asciiTheme="majorHAnsi" w:hAnsiTheme="majorHAnsi"/>
           <w:lang w:val="en-US"/>
         </w:rPr>
@@ -2726,10 +2792,34 @@
       <w:r>
         <w:rPr>
           <w:rFonts w:asciiTheme="majorHAnsi" w:hAnsiTheme="majorHAnsi"/>
-          <w:lang w:val="en-US"/>
-        </w:rPr>
-        <w:t>en.wikipedia.org/wiki/Platform_game</w:t>
-      </w:r>
+          <w:vertAlign w:val="superscript"/>
+          <w:lang w:val="en-US"/>
+        </w:rPr>
+        <w:t>[1]</w:t>
+      </w:r>
+      <w:r>
+        <w:rPr>
+          <w:rFonts w:asciiTheme="majorHAnsi" w:hAnsiTheme="majorHAnsi"/>
+          <w:lang w:val="en-US"/>
+        </w:rPr>
+        <w:t xml:space="preserve"> — </w:t>
+      </w:r>
+      <w:r>
+        <w:rPr>
+          <w:rFonts w:asciiTheme="majorHAnsi" w:hAnsiTheme="majorHAnsi"/>
+          <w:lang w:val="en-US"/>
+        </w:rPr>
+        <w:t>en.wikipedia.org/wiki/</w:t>
+      </w:r>
+      <w:proofErr w:type="spellStart"/>
+      <w:r>
+        <w:rPr>
+          <w:rFonts w:asciiTheme="majorHAnsi" w:hAnsiTheme="majorHAnsi"/>
+          <w:lang w:val="en-US"/>
+        </w:rPr>
+        <w:t>Platform_game</w:t>
+      </w:r>
+      <w:proofErr w:type="spellEnd"/>
     </w:p>
     <w:p>
       <w:pPr>
@@ -2742,83 +2832,25 @@
       <w:r>
         <w:rPr>
           <w:rFonts w:asciiTheme="majorHAnsi" w:hAnsiTheme="majorHAnsi"/>
+          <w:vertAlign w:val="superscript"/>
+          <w:lang w:val="en-US"/>
+        </w:rPr>
+        <w:t>[2]</w:t>
+      </w:r>
+      <w:r>
+        <w:rPr>
+          <w:rFonts w:asciiTheme="majorHAnsi" w:hAnsiTheme="majorHAnsi"/>
+          <w:lang w:val="en-US"/>
+        </w:rPr>
+        <w:t xml:space="preserve"> — </w:t>
+      </w:r>
+      <w:r>
+        <w:rPr>
+          <w:rFonts w:asciiTheme="majorHAnsi" w:hAnsiTheme="majorHAnsi"/>
           <w:lang w:val="en-US"/>
         </w:rPr>
         <w:t>en.wikipedia.org/wiki/Ninja</w:t>
       </w:r>
-    </w:p>
-    <w:p>
-      <w:pPr>
-        <w:ind w:firstLine="360"/>
-        <w:rPr>
-          <w:rFonts w:asciiTheme="majorHAnsi" w:hAnsiTheme="majorHAnsi"/>
-          <w:lang w:val="en-US"/>
-        </w:rPr>
-      </w:pPr>
-      <w:hyperlink r:id="rId14" w:history="1">
-        <w:r>
-          <w:rPr>
-            <w:rStyle w:val="Hyperlink"/>
-            <w:rFonts w:asciiTheme="majorHAnsi" w:hAnsiTheme="majorHAnsi"/>
-            <w:color w:val="auto"/>
-            <w:u w:val="none"/>
-            <w:lang w:val="en-US"/>
-          </w:rPr>
-          <w:t>en.wikipedia.org/wiki/Kama_(weapon)</w:t>
-        </w:r>
-      </w:hyperlink>
-    </w:p>
-    <w:p>
-      <w:pPr>
-        <w:ind w:firstLine="360"/>
-        <w:rPr>
-          <w:rFonts w:asciiTheme="majorHAnsi" w:hAnsiTheme="majorHAnsi"/>
-          <w:lang w:val="en-US"/>
-        </w:rPr>
-      </w:pPr>
-      <w:hyperlink r:id="rId15" w:history="1">
-        <w:r>
-          <w:rPr>
-            <w:rStyle w:val="Hyperlink"/>
-            <w:rFonts w:asciiTheme="majorHAnsi" w:hAnsiTheme="majorHAnsi"/>
-            <w:color w:val="auto"/>
-            <w:u w:val="none"/>
-            <w:lang w:val="en-US"/>
-          </w:rPr>
-          <w:t>en.wikipedia.org/wiki/Shuriken</w:t>
-        </w:r>
-      </w:hyperlink>
-    </w:p>
-    <w:p>
-      <w:pPr>
-        <w:ind w:firstLine="360"/>
-        <w:rPr>
-          <w:rFonts w:asciiTheme="majorHAnsi" w:hAnsiTheme="majorHAnsi"/>
-          <w:lang w:val="en-US"/>
-        </w:rPr>
-      </w:pPr>
-      <w:r>
-        <w:rPr>
-          <w:rFonts w:asciiTheme="majorHAnsi" w:hAnsiTheme="majorHAnsi"/>
-          <w:lang w:val="en-US"/>
-        </w:rPr>
-        <w:t>en.wikipedia.org/wiki/Kunai</w:t>
-      </w:r>
-      <w:r>
-        <w:rPr>
-          <w:rFonts w:asciiTheme="majorHAnsi" w:hAnsiTheme="majorHAnsi"/>
-          <w:lang w:val="en-US"/>
-        </w:rPr>
-        <w:t xml:space="preserve"> </w:t>
-      </w:r>
-    </w:p>
-    <w:p>
-      <w:pPr>
-        <w:rPr>
-          <w:rFonts w:asciiTheme="majorHAnsi" w:hAnsiTheme="majorHAnsi"/>
-          <w:lang w:val="en-US"/>
-        </w:rPr>
-      </w:pPr>
     </w:p>
     <w:p>
       <w:pPr>
@@ -3356,7 +3388,23 @@
           <w:rFonts w:asciiTheme="majorHAnsi" w:hAnsiTheme="majorHAnsi"/>
           <w:lang w:val="en-US"/>
         </w:rPr>
-        <w:t>Performance mostly depends on the client-side (e.g. internet browser, RAM etc). However, considering today’s technologies and the fact that out software does not require super capability, game most likely to be ran from any device. The interface language is English and service is accessible via</w:t>
+        <w:t xml:space="preserve">Performance mostly depends on the client-side (e.g. internet browser, RAM </w:t>
+      </w:r>
+      <w:proofErr w:type="spellStart"/>
+      <w:r>
+        <w:rPr>
+          <w:rFonts w:asciiTheme="majorHAnsi" w:hAnsiTheme="majorHAnsi"/>
+          <w:lang w:val="en-US"/>
+        </w:rPr>
+        <w:t>etc</w:t>
+      </w:r>
+      <w:proofErr w:type="spellEnd"/>
+      <w:r>
+        <w:rPr>
+          <w:rFonts w:asciiTheme="majorHAnsi" w:hAnsiTheme="majorHAnsi"/>
+          <w:lang w:val="en-US"/>
+        </w:rPr>
+        <w:t>). However, considering today’s technologies and the fact that out software does not require super capability, game most likely to be ran from any device. The interface language is English and service is accessible via</w:t>
       </w:r>
       <w:r>
         <w:rPr>
@@ -3419,7 +3467,6 @@
         <w:rPr>
           <w:lang w:val="en-US"/>
         </w:rPr>
-        <w:lastRenderedPageBreak/>
         <w:t>User Database</w:t>
       </w:r>
       <w:bookmarkEnd w:id="12"/>
@@ -3444,7 +3491,15 @@
           <w:rFonts w:asciiTheme="majorHAnsi" w:hAnsiTheme="majorHAnsi"/>
           <w:lang w:val="en-US"/>
         </w:rPr>
-        <w:t>Having a database expands quick gaming to long-lasting experience with abilities to compete with others and develop yourself. Every user has his own log-in credentials and after each gaming sessi</w:t>
+        <w:t xml:space="preserve">Having a database expands quick gaming to long-lasting experience with abilities to compete with others and develop yourself. Every user has his own log-in credentials and after each gaming </w:t>
+      </w:r>
+      <w:r>
+        <w:rPr>
+          <w:rFonts w:asciiTheme="majorHAnsi" w:hAnsiTheme="majorHAnsi"/>
+          <w:lang w:val="en-US"/>
+        </w:rPr>
+        <w:lastRenderedPageBreak/>
+        <w:t>sessi</w:t>
       </w:r>
       <w:r>
         <w:rPr>
@@ -3636,7 +3691,23 @@
           <w:rFonts w:asciiTheme="majorHAnsi" w:hAnsiTheme="majorHAnsi"/>
           <w:lang w:val="en-US"/>
         </w:rPr>
-        <w:t xml:space="preserve"> willingly excited about trying it, but for now we can not </w:t>
+        <w:t xml:space="preserve"> willingly excited about trying it, but for now we </w:t>
+      </w:r>
+      <w:proofErr w:type="spellStart"/>
+      <w:r>
+        <w:rPr>
+          <w:rFonts w:asciiTheme="majorHAnsi" w:hAnsiTheme="majorHAnsi"/>
+          <w:lang w:val="en-US"/>
+        </w:rPr>
+        <w:t>can not</w:t>
+      </w:r>
+      <w:proofErr w:type="spellEnd"/>
+      <w:r>
+        <w:rPr>
+          <w:rFonts w:asciiTheme="majorHAnsi" w:hAnsiTheme="majorHAnsi"/>
+          <w:lang w:val="en-US"/>
+        </w:rPr>
+        <w:t xml:space="preserve"> </w:t>
       </w:r>
       <w:r>
         <w:rPr>
@@ -3659,8 +3730,8 @@
 </file>
 
 <file path=word/numbering.xml><?xml version="1.0" encoding="utf-8"?>
-<w:numbering xmlns:ve="http://schemas.openxmlformats.org/markup-compatibility/2006" xmlns:o="urn:schemas-microsoft-com:office:office" xmlns:r="http://schemas.openxmlformats.org/officeDocument/2006/relationships" xmlns:m="http://schemas.openxmlformats.org/officeDocument/2006/math" xmlns:v="urn:schemas-microsoft-com:vml" xmlns:wp="http://schemas.openxmlformats.org/drawingml/2006/wordprocessingDrawing" xmlns:w10="urn:schemas-microsoft-com:office:word" xmlns:w="http://schemas.openxmlformats.org/wordprocessingml/2006/main" xmlns:wne="http://schemas.microsoft.com/office/word/2006/wordml">
-  <w:abstractNum w:abstractNumId="0">
+<w:numbering xmlns:wpc="http://schemas.microsoft.com/office/word/2010/wordprocessingCanvas" xmlns:cx="http://schemas.microsoft.com/office/drawing/2014/chartex" xmlns:cx1="http://schemas.microsoft.com/office/drawing/2015/9/8/chartex" xmlns:cx2="http://schemas.microsoft.com/office/drawing/2015/10/21/chartex" xmlns:cx3="http://schemas.microsoft.com/office/drawing/2016/5/9/chartex" xmlns:cx4="http://schemas.microsoft.com/office/drawing/2016/5/10/chartex" xmlns:cx5="http://schemas.microsoft.com/office/drawing/2016/5/11/chartex" xmlns:cx6="http://schemas.microsoft.com/office/drawing/2016/5/12/chartex" xmlns:cx7="http://schemas.microsoft.com/office/drawing/2016/5/13/chartex" xmlns:cx8="http://schemas.microsoft.com/office/drawing/2016/5/14/chartex" xmlns:mc="http://schemas.openxmlformats.org/markup-compatibility/2006" xmlns:o="urn:schemas-microsoft-com:office:office" xmlns:r="http://schemas.openxmlformats.org/officeDocument/2006/relationships" xmlns:m="http://schemas.openxmlformats.org/officeDocument/2006/math" xmlns:v="urn:schemas-microsoft-com:vml" xmlns:wp14="http://schemas.microsoft.com/office/word/2010/wordprocessingDrawing" xmlns:wp="http://schemas.openxmlformats.org/drawingml/2006/wordprocessingDrawing" xmlns:w10="urn:schemas-microsoft-com:office:word" xmlns:w="http://schemas.openxmlformats.org/wordprocessingml/2006/main" xmlns:w14="http://schemas.microsoft.com/office/word/2010/wordml" xmlns:w15="http://schemas.microsoft.com/office/word/2012/wordml" xmlns:w16se="http://schemas.microsoft.com/office/word/2015/wordml/symex" xmlns:wpg="http://schemas.microsoft.com/office/word/2010/wordprocessingGroup" xmlns:wpi="http://schemas.microsoft.com/office/word/2010/wordprocessingInk" xmlns:wne="http://schemas.microsoft.com/office/word/2006/wordml" xmlns:wps="http://schemas.microsoft.com/office/word/2010/wordprocessingShape" mc:Ignorable="w14 w15 w16se wp14">
+  <w:abstractNum w:abstractNumId="0" w15:restartNumberingAfterBreak="0">
     <w:nsid w:val="088469CD"/>
     <w:multiLevelType w:val="multilevel"/>
     <w:tmpl w:val="3F38B260"/>
@@ -3778,7 +3849,7 @@
       </w:rPr>
     </w:lvl>
   </w:abstractNum>
-  <w:abstractNum w:abstractNumId="1">
+  <w:abstractNum w:abstractNumId="1" w15:restartNumberingAfterBreak="0">
     <w:nsid w:val="124B6F9B"/>
     <w:multiLevelType w:val="multilevel"/>
     <w:tmpl w:val="3F38B260"/>
@@ -3896,7 +3967,7 @@
       </w:rPr>
     </w:lvl>
   </w:abstractNum>
-  <w:abstractNum w:abstractNumId="2">
+  <w:abstractNum w:abstractNumId="2" w15:restartNumberingAfterBreak="0">
     <w:nsid w:val="22043A29"/>
     <w:multiLevelType w:val="multilevel"/>
     <w:tmpl w:val="3F38B260"/>
@@ -4014,7 +4085,7 @@
       </w:rPr>
     </w:lvl>
   </w:abstractNum>
-  <w:abstractNum w:abstractNumId="3">
+  <w:abstractNum w:abstractNumId="3" w15:restartNumberingAfterBreak="0">
     <w:nsid w:val="24366A29"/>
     <w:multiLevelType w:val="multilevel"/>
     <w:tmpl w:val="3F38B260"/>
@@ -4132,7 +4203,7 @@
       </w:rPr>
     </w:lvl>
   </w:abstractNum>
-  <w:abstractNum w:abstractNumId="4">
+  <w:abstractNum w:abstractNumId="4" w15:restartNumberingAfterBreak="0">
     <w:nsid w:val="26BA7A0C"/>
     <w:multiLevelType w:val="hybridMultilevel"/>
     <w:tmpl w:val="CFBA9F4A"/>
@@ -4245,7 +4316,7 @@
       </w:rPr>
     </w:lvl>
   </w:abstractNum>
-  <w:abstractNum w:abstractNumId="5">
+  <w:abstractNum w:abstractNumId="5" w15:restartNumberingAfterBreak="0">
     <w:nsid w:val="2CA61F97"/>
     <w:multiLevelType w:val="multilevel"/>
     <w:tmpl w:val="3F38B260"/>
@@ -4363,7 +4434,7 @@
       </w:rPr>
     </w:lvl>
   </w:abstractNum>
-  <w:abstractNum w:abstractNumId="6">
+  <w:abstractNum w:abstractNumId="6" w15:restartNumberingAfterBreak="0">
     <w:nsid w:val="360F0CC2"/>
     <w:multiLevelType w:val="hybridMultilevel"/>
     <w:tmpl w:val="5D2A753E"/>
@@ -4476,7 +4547,7 @@
       </w:rPr>
     </w:lvl>
   </w:abstractNum>
-  <w:abstractNum w:abstractNumId="7">
+  <w:abstractNum w:abstractNumId="7" w15:restartNumberingAfterBreak="0">
     <w:nsid w:val="3B073803"/>
     <w:multiLevelType w:val="hybridMultilevel"/>
     <w:tmpl w:val="1AB62494"/>
@@ -4589,7 +4660,7 @@
       </w:rPr>
     </w:lvl>
   </w:abstractNum>
-  <w:abstractNum w:abstractNumId="8">
+  <w:abstractNum w:abstractNumId="8" w15:restartNumberingAfterBreak="0">
     <w:nsid w:val="4DBE3B08"/>
     <w:multiLevelType w:val="hybridMultilevel"/>
     <w:tmpl w:val="D7C409CE"/>
@@ -4675,7 +4746,7 @@
       </w:pPr>
     </w:lvl>
   </w:abstractNum>
-  <w:abstractNum w:abstractNumId="9">
+  <w:abstractNum w:abstractNumId="9" w15:restartNumberingAfterBreak="0">
     <w:nsid w:val="4FD44103"/>
     <w:multiLevelType w:val="multilevel"/>
     <w:tmpl w:val="3F38B260"/>
@@ -4793,7 +4864,7 @@
       </w:rPr>
     </w:lvl>
   </w:abstractNum>
-  <w:abstractNum w:abstractNumId="10">
+  <w:abstractNum w:abstractNumId="10" w15:restartNumberingAfterBreak="0">
     <w:nsid w:val="589050A0"/>
     <w:multiLevelType w:val="hybridMultilevel"/>
     <w:tmpl w:val="84F0762A"/>
@@ -4879,7 +4950,7 @@
       </w:pPr>
     </w:lvl>
   </w:abstractNum>
-  <w:abstractNum w:abstractNumId="11">
+  <w:abstractNum w:abstractNumId="11" w15:restartNumberingAfterBreak="0">
     <w:nsid w:val="59537E8F"/>
     <w:multiLevelType w:val="hybridMultilevel"/>
     <w:tmpl w:val="0F98816A"/>
@@ -4965,7 +5036,7 @@
       </w:pPr>
     </w:lvl>
   </w:abstractNum>
-  <w:abstractNum w:abstractNumId="12">
+  <w:abstractNum w:abstractNumId="12" w15:restartNumberingAfterBreak="0">
     <w:nsid w:val="6CD15434"/>
     <w:multiLevelType w:val="multilevel"/>
     <w:tmpl w:val="3F38B260"/>
@@ -5083,7 +5154,7 @@
       </w:rPr>
     </w:lvl>
   </w:abstractNum>
-  <w:abstractNum w:abstractNumId="13">
+  <w:abstractNum w:abstractNumId="13" w15:restartNumberingAfterBreak="0">
     <w:nsid w:val="6DAA4FA7"/>
     <w:multiLevelType w:val="hybridMultilevel"/>
     <w:tmpl w:val="D9007FA0"/>
@@ -5223,7 +5294,7 @@
       </w:rPr>
     </w:lvl>
   </w:abstractNum>
-  <w:abstractNum w:abstractNumId="14">
+  <w:abstractNum w:abstractNumId="14" w15:restartNumberingAfterBreak="0">
     <w:nsid w:val="71371D4F"/>
     <w:multiLevelType w:val="hybridMultilevel"/>
     <w:tmpl w:val="5068F944"/>
@@ -5309,7 +5380,7 @@
       </w:pPr>
     </w:lvl>
   </w:abstractNum>
-  <w:abstractNum w:abstractNumId="15">
+  <w:abstractNum w:abstractNumId="15" w15:restartNumberingAfterBreak="0">
     <w:nsid w:val="732F128A"/>
     <w:multiLevelType w:val="multilevel"/>
     <w:tmpl w:val="3F38B260"/>
@@ -5479,7 +5550,7 @@
 </file>
 
 <file path=word/styles.xml><?xml version="1.0" encoding="utf-8"?>
-<w:styles xmlns:r="http://schemas.openxmlformats.org/officeDocument/2006/relationships" xmlns:w="http://schemas.openxmlformats.org/wordprocessingml/2006/main">
+<w:styles xmlns:mc="http://schemas.openxmlformats.org/markup-compatibility/2006" xmlns:r="http://schemas.openxmlformats.org/officeDocument/2006/relationships" xmlns:w="http://schemas.openxmlformats.org/wordprocessingml/2006/main" xmlns:w14="http://schemas.microsoft.com/office/word/2010/wordml" xmlns:w15="http://schemas.microsoft.com/office/word/2012/wordml" xmlns:w16se="http://schemas.microsoft.com/office/word/2015/wordml/symex" mc:Ignorable="w14 w15 w16se">
   <w:docDefaults>
     <w:rPrDefault>
       <w:rPr>
@@ -5495,144 +5566,381 @@
       </w:pPr>
     </w:pPrDefault>
   </w:docDefaults>
-  <w:latentStyles w:defLockedState="0" w:defUIPriority="99" w:defSemiHidden="1" w:defUnhideWhenUsed="1" w:defQFormat="0" w:count="267">
-    <w:lsdException w:name="Normal" w:semiHidden="0" w:uiPriority="0" w:unhideWhenUsed="0" w:qFormat="1"/>
-    <w:lsdException w:name="heading 1" w:semiHidden="0" w:uiPriority="9" w:unhideWhenUsed="0" w:qFormat="1"/>
-    <w:lsdException w:name="heading 2" w:uiPriority="9" w:qFormat="1"/>
-    <w:lsdException w:name="heading 3" w:uiPriority="9" w:qFormat="1"/>
-    <w:lsdException w:name="heading 4" w:uiPriority="9" w:qFormat="1"/>
-    <w:lsdException w:name="heading 5" w:uiPriority="9" w:qFormat="1"/>
-    <w:lsdException w:name="heading 6" w:uiPriority="9" w:qFormat="1"/>
-    <w:lsdException w:name="heading 7" w:uiPriority="9" w:qFormat="1"/>
-    <w:lsdException w:name="heading 8" w:uiPriority="9" w:qFormat="1"/>
-    <w:lsdException w:name="heading 9" w:uiPriority="9" w:qFormat="1"/>
-    <w:lsdException w:name="toc 1" w:uiPriority="39"/>
-    <w:lsdException w:name="toc 2" w:uiPriority="39"/>
-    <w:lsdException w:name="toc 3" w:uiPriority="39"/>
-    <w:lsdException w:name="toc 4" w:uiPriority="39"/>
-    <w:lsdException w:name="toc 5" w:uiPriority="39"/>
-    <w:lsdException w:name="toc 6" w:uiPriority="39"/>
-    <w:lsdException w:name="toc 7" w:uiPriority="39"/>
-    <w:lsdException w:name="toc 8" w:uiPriority="39"/>
-    <w:lsdException w:name="toc 9" w:uiPriority="39"/>
-    <w:lsdException w:name="caption" w:uiPriority="35" w:qFormat="1"/>
-    <w:lsdException w:name="Title" w:semiHidden="0" w:uiPriority="10" w:unhideWhenUsed="0" w:qFormat="1"/>
-    <w:lsdException w:name="Default Paragraph Font" w:uiPriority="1"/>
-    <w:lsdException w:name="Subtitle" w:semiHidden="0" w:uiPriority="11" w:unhideWhenUsed="0" w:qFormat="1"/>
-    <w:lsdException w:name="Strong" w:semiHidden="0" w:uiPriority="22" w:unhideWhenUsed="0" w:qFormat="1"/>
-    <w:lsdException w:name="Emphasis" w:semiHidden="0" w:uiPriority="20" w:unhideWhenUsed="0" w:qFormat="1"/>
-    <w:lsdException w:name="Table Grid" w:semiHidden="0" w:uiPriority="59" w:unhideWhenUsed="0"/>
-    <w:lsdException w:name="Placeholder Text" w:unhideWhenUsed="0"/>
-    <w:lsdException w:name="No Spacing" w:semiHidden="0" w:uiPriority="1" w:unhideWhenUsed="0" w:qFormat="1"/>
-    <w:lsdException w:name="Light Shading" w:semiHidden="0" w:uiPriority="60" w:unhideWhenUsed="0"/>
-    <w:lsdException w:name="Light List" w:semiHidden="0" w:uiPriority="61" w:unhideWhenUsed="0"/>
-    <w:lsdException w:name="Light Grid" w:semiHidden="0" w:uiPriority="62" w:unhideWhenUsed="0"/>
-    <w:lsdException w:name="Medium Shading 1" w:semiHidden="0" w:uiPriority="63" w:unhideWhenUsed="0"/>
-    <w:lsdException w:name="Medium Shading 2" w:semiHidden="0" w:uiPriority="64" w:unhideWhenUsed="0"/>
-    <w:lsdException w:name="Medium List 1" w:semiHidden="0" w:uiPriority="65" w:unhideWhenUsed="0"/>
-    <w:lsdException w:name="Medium List 2" w:semiHidden="0" w:uiPriority="66" w:unhideWhenUsed="0"/>
-    <w:lsdException w:name="Medium Grid 1" w:semiHidden="0" w:uiPriority="67" w:unhideWhenUsed="0"/>
-    <w:lsdException w:name="Medium Grid 2" w:semiHidden="0" w:uiPriority="68" w:unhideWhenUsed="0"/>
-    <w:lsdException w:name="Medium Grid 3" w:semiHidden="0" w:uiPriority="69" w:unhideWhenUsed="0"/>
-    <w:lsdException w:name="Dark List" w:semiHidden="0" w:uiPriority="70" w:unhideWhenUsed="0"/>
-    <w:lsdException w:name="Colorful Shading" w:semiHidden="0" w:uiPriority="71" w:unhideWhenUsed="0"/>
-    <w:lsdException w:name="Colorful List" w:semiHidden="0" w:uiPriority="72" w:unhideWhenUsed="0"/>
-    <w:lsdException w:name="Colorful Grid" w:semiHidden="0" w:uiPriority="73" w:unhideWhenUsed="0"/>
-    <w:lsdException w:name="Light Shading Accent 1" w:semiHidden="0" w:uiPriority="60" w:unhideWhenUsed="0"/>
-    <w:lsdException w:name="Light List Accent 1" w:semiHidden="0" w:uiPriority="61" w:unhideWhenUsed="0"/>
-    <w:lsdException w:name="Light Grid Accent 1" w:semiHidden="0" w:uiPriority="62" w:unhideWhenUsed="0"/>
-    <w:lsdException w:name="Medium Shading 1 Accent 1" w:semiHidden="0" w:uiPriority="63" w:unhideWhenUsed="0"/>
-    <w:lsdException w:name="Medium Shading 2 Accent 1" w:semiHidden="0" w:uiPriority="64" w:unhideWhenUsed="0"/>
-    <w:lsdException w:name="Medium List 1 Accent 1" w:semiHidden="0" w:uiPriority="65" w:unhideWhenUsed="0"/>
-    <w:lsdException w:name="Revision" w:unhideWhenUsed="0"/>
-    <w:lsdException w:name="List Paragraph" w:semiHidden="0" w:uiPriority="34" w:unhideWhenUsed="0" w:qFormat="1"/>
-    <w:lsdException w:name="Quote" w:semiHidden="0" w:uiPriority="29" w:unhideWhenUsed="0" w:qFormat="1"/>
-    <w:lsdException w:name="Intense Quote" w:semiHidden="0" w:uiPriority="30" w:unhideWhenUsed="0" w:qFormat="1"/>
-    <w:lsdException w:name="Medium List 2 Accent 1" w:semiHidden="0" w:uiPriority="66" w:unhideWhenUsed="0"/>
-    <w:lsdException w:name="Medium Grid 1 Accent 1" w:semiHidden="0" w:uiPriority="67" w:unhideWhenUsed="0"/>
-    <w:lsdException w:name="Medium Grid 2 Accent 1" w:semiHidden="0" w:uiPriority="68" w:unhideWhenUsed="0"/>
-    <w:lsdException w:name="Medium Grid 3 Accent 1" w:semiHidden="0" w:uiPriority="69" w:unhideWhenUsed="0"/>
-    <w:lsdException w:name="Dark List Accent 1" w:semiHidden="0" w:uiPriority="70" w:unhideWhenUsed="0"/>
-    <w:lsdException w:name="Colorful Shading Accent 1" w:semiHidden="0" w:uiPriority="71" w:unhideWhenUsed="0"/>
-    <w:lsdException w:name="Colorful List Accent 1" w:semiHidden="0" w:uiPriority="72" w:unhideWhenUsed="0"/>
-    <w:lsdException w:name="Colorful Grid Accent 1" w:semiHidden="0" w:uiPriority="73" w:unhideWhenUsed="0"/>
-    <w:lsdException w:name="Light Shading Accent 2" w:semiHidden="0" w:uiPriority="60" w:unhideWhenUsed="0"/>
-    <w:lsdException w:name="Light List Accent 2" w:semiHidden="0" w:uiPriority="61" w:unhideWhenUsed="0"/>
-    <w:lsdException w:name="Light Grid Accent 2" w:semiHidden="0" w:uiPriority="62" w:unhideWhenUsed="0"/>
-    <w:lsdException w:name="Medium Shading 1 Accent 2" w:semiHidden="0" w:uiPriority="63" w:unhideWhenUsed="0"/>
-    <w:lsdException w:name="Medium Shading 2 Accent 2" w:semiHidden="0" w:uiPriority="64" w:unhideWhenUsed="0"/>
-    <w:lsdException w:name="Medium List 1 Accent 2" w:semiHidden="0" w:uiPriority="65" w:unhideWhenUsed="0"/>
-    <w:lsdException w:name="Medium List 2 Accent 2" w:semiHidden="0" w:uiPriority="66" w:unhideWhenUsed="0"/>
-    <w:lsdException w:name="Medium Grid 1 Accent 2" w:semiHidden="0" w:uiPriority="67" w:unhideWhenUsed="0"/>
-    <w:lsdException w:name="Medium Grid 2 Accent 2" w:semiHidden="0" w:uiPriority="68" w:unhideWhenUsed="0"/>
-    <w:lsdException w:name="Medium Grid 3 Accent 2" w:semiHidden="0" w:uiPriority="69" w:unhideWhenUsed="0"/>
-    <w:lsdException w:name="Dark List Accent 2" w:semiHidden="0" w:uiPriority="70" w:unhideWhenUsed="0"/>
-    <w:lsdException w:name="Colorful Shading Accent 2" w:semiHidden="0" w:uiPriority="71" w:unhideWhenUsed="0"/>
-    <w:lsdException w:name="Colorful List Accent 2" w:semiHidden="0" w:uiPriority="72" w:unhideWhenUsed="0"/>
-    <w:lsdException w:name="Colorful Grid Accent 2" w:semiHidden="0" w:uiPriority="73" w:unhideWhenUsed="0"/>
-    <w:lsdException w:name="Light Shading Accent 3" w:semiHidden="0" w:uiPriority="60" w:unhideWhenUsed="0"/>
-    <w:lsdException w:name="Light List Accent 3" w:semiHidden="0" w:uiPriority="61" w:unhideWhenUsed="0"/>
-    <w:lsdException w:name="Light Grid Accent 3" w:semiHidden="0" w:uiPriority="62" w:unhideWhenUsed="0"/>
-    <w:lsdException w:name="Medium Shading 1 Accent 3" w:semiHidden="0" w:uiPriority="63" w:unhideWhenUsed="0"/>
-    <w:lsdException w:name="Medium Shading 2 Accent 3" w:semiHidden="0" w:uiPriority="64" w:unhideWhenUsed="0"/>
-    <w:lsdException w:name="Medium List 1 Accent 3" w:semiHidden="0" w:uiPriority="65" w:unhideWhenUsed="0"/>
-    <w:lsdException w:name="Medium List 2 Accent 3" w:semiHidden="0" w:uiPriority="66" w:unhideWhenUsed="0"/>
-    <w:lsdException w:name="Medium Grid 1 Accent 3" w:semiHidden="0" w:uiPriority="67" w:unhideWhenUsed="0"/>
-    <w:lsdException w:name="Medium Grid 2 Accent 3" w:semiHidden="0" w:uiPriority="68" w:unhideWhenUsed="0"/>
-    <w:lsdException w:name="Medium Grid 3 Accent 3" w:semiHidden="0" w:uiPriority="69" w:unhideWhenUsed="0"/>
-    <w:lsdException w:name="Dark List Accent 3" w:semiHidden="0" w:uiPriority="70" w:unhideWhenUsed="0"/>
-    <w:lsdException w:name="Colorful Shading Accent 3" w:semiHidden="0" w:uiPriority="71" w:unhideWhenUsed="0"/>
-    <w:lsdException w:name="Colorful List Accent 3" w:semiHidden="0" w:uiPriority="72" w:unhideWhenUsed="0"/>
-    <w:lsdException w:name="Colorful Grid Accent 3" w:semiHidden="0" w:uiPriority="73" w:unhideWhenUsed="0"/>
-    <w:lsdException w:name="Light Shading Accent 4" w:semiHidden="0" w:uiPriority="60" w:unhideWhenUsed="0"/>
-    <w:lsdException w:name="Light List Accent 4" w:semiHidden="0" w:uiPriority="61" w:unhideWhenUsed="0"/>
-    <w:lsdException w:name="Light Grid Accent 4" w:semiHidden="0" w:uiPriority="62" w:unhideWhenUsed="0"/>
-    <w:lsdException w:name="Medium Shading 1 Accent 4" w:semiHidden="0" w:uiPriority="63" w:unhideWhenUsed="0"/>
-    <w:lsdException w:name="Medium Shading 2 Accent 4" w:semiHidden="0" w:uiPriority="64" w:unhideWhenUsed="0"/>
-    <w:lsdException w:name="Medium List 1 Accent 4" w:semiHidden="0" w:uiPriority="65" w:unhideWhenUsed="0"/>
-    <w:lsdException w:name="Medium List 2 Accent 4" w:semiHidden="0" w:uiPriority="66" w:unhideWhenUsed="0"/>
-    <w:lsdException w:name="Medium Grid 1 Accent 4" w:semiHidden="0" w:uiPriority="67" w:unhideWhenUsed="0"/>
-    <w:lsdException w:name="Medium Grid 2 Accent 4" w:semiHidden="0" w:uiPriority="68" w:unhideWhenUsed="0"/>
-    <w:lsdException w:name="Medium Grid 3 Accent 4" w:semiHidden="0" w:uiPriority="69" w:unhideWhenUsed="0"/>
-    <w:lsdException w:name="Dark List Accent 4" w:semiHidden="0" w:uiPriority="70" w:unhideWhenUsed="0"/>
-    <w:lsdException w:name="Colorful Shading Accent 4" w:semiHidden="0" w:uiPriority="71" w:unhideWhenUsed="0"/>
-    <w:lsdException w:name="Colorful List Accent 4" w:semiHidden="0" w:uiPriority="72" w:unhideWhenUsed="0"/>
-    <w:lsdException w:name="Colorful Grid Accent 4" w:semiHidden="0" w:uiPriority="73" w:unhideWhenUsed="0"/>
-    <w:lsdException w:name="Light Shading Accent 5" w:semiHidden="0" w:uiPriority="60" w:unhideWhenUsed="0"/>
-    <w:lsdException w:name="Light List Accent 5" w:semiHidden="0" w:uiPriority="61" w:unhideWhenUsed="0"/>
-    <w:lsdException w:name="Light Grid Accent 5" w:semiHidden="0" w:uiPriority="62" w:unhideWhenUsed="0"/>
-    <w:lsdException w:name="Medium Shading 1 Accent 5" w:semiHidden="0" w:uiPriority="63" w:unhideWhenUsed="0"/>
-    <w:lsdException w:name="Medium Shading 2 Accent 5" w:semiHidden="0" w:uiPriority="64" w:unhideWhenUsed="0"/>
-    <w:lsdException w:name="Medium List 1 Accent 5" w:semiHidden="0" w:uiPriority="65" w:unhideWhenUsed="0"/>
-    <w:lsdException w:name="Medium List 2 Accent 5" w:semiHidden="0" w:uiPriority="66" w:unhideWhenUsed="0"/>
-    <w:lsdException w:name="Medium Grid 1 Accent 5" w:semiHidden="0" w:uiPriority="67" w:unhideWhenUsed="0"/>
-    <w:lsdException w:name="Medium Grid 2 Accent 5" w:semiHidden="0" w:uiPriority="68" w:unhideWhenUsed="0"/>
-    <w:lsdException w:name="Medium Grid 3 Accent 5" w:semiHidden="0" w:uiPriority="69" w:unhideWhenUsed="0"/>
-    <w:lsdException w:name="Dark List Accent 5" w:semiHidden="0" w:uiPriority="70" w:unhideWhenUsed="0"/>
-    <w:lsdException w:name="Colorful Shading Accent 5" w:semiHidden="0" w:uiPriority="71" w:unhideWhenUsed="0"/>
-    <w:lsdException w:name="Colorful List Accent 5" w:semiHidden="0" w:uiPriority="72" w:unhideWhenUsed="0"/>
-    <w:lsdException w:name="Colorful Grid Accent 5" w:semiHidden="0" w:uiPriority="73" w:unhideWhenUsed="0"/>
-    <w:lsdException w:name="Light Shading Accent 6" w:semiHidden="0" w:uiPriority="60" w:unhideWhenUsed="0"/>
-    <w:lsdException w:name="Light List Accent 6" w:semiHidden="0" w:uiPriority="61" w:unhideWhenUsed="0"/>
-    <w:lsdException w:name="Light Grid Accent 6" w:semiHidden="0" w:uiPriority="62" w:unhideWhenUsed="0"/>
-    <w:lsdException w:name="Medium Shading 1 Accent 6" w:semiHidden="0" w:uiPriority="63" w:unhideWhenUsed="0"/>
-    <w:lsdException w:name="Medium Shading 2 Accent 6" w:semiHidden="0" w:uiPriority="64" w:unhideWhenUsed="0"/>
-    <w:lsdException w:name="Medium List 1 Accent 6" w:semiHidden="0" w:uiPriority="65" w:unhideWhenUsed="0"/>
-    <w:lsdException w:name="Medium List 2 Accent 6" w:semiHidden="0" w:uiPriority="66" w:unhideWhenUsed="0"/>
-    <w:lsdException w:name="Medium Grid 1 Accent 6" w:semiHidden="0" w:uiPriority="67" w:unhideWhenUsed="0"/>
-    <w:lsdException w:name="Medium Grid 2 Accent 6" w:semiHidden="0" w:uiPriority="68" w:unhideWhenUsed="0"/>
-    <w:lsdException w:name="Medium Grid 3 Accent 6" w:semiHidden="0" w:uiPriority="69" w:unhideWhenUsed="0"/>
-    <w:lsdException w:name="Dark List Accent 6" w:semiHidden="0" w:uiPriority="70" w:unhideWhenUsed="0"/>
-    <w:lsdException w:name="Colorful Shading Accent 6" w:semiHidden="0" w:uiPriority="71" w:unhideWhenUsed="0"/>
-    <w:lsdException w:name="Colorful List Accent 6" w:semiHidden="0" w:uiPriority="72" w:unhideWhenUsed="0"/>
-    <w:lsdException w:name="Colorful Grid Accent 6" w:semiHidden="0" w:uiPriority="73" w:unhideWhenUsed="0"/>
-    <w:lsdException w:name="Subtle Emphasis" w:semiHidden="0" w:uiPriority="19" w:unhideWhenUsed="0" w:qFormat="1"/>
-    <w:lsdException w:name="Intense Emphasis" w:semiHidden="0" w:uiPriority="21" w:unhideWhenUsed="0" w:qFormat="1"/>
-    <w:lsdException w:name="Subtle Reference" w:semiHidden="0" w:uiPriority="31" w:unhideWhenUsed="0" w:qFormat="1"/>
-    <w:lsdException w:name="Intense Reference" w:semiHidden="0" w:uiPriority="32" w:unhideWhenUsed="0" w:qFormat="1"/>
-    <w:lsdException w:name="Book Title" w:semiHidden="0" w:uiPriority="33" w:unhideWhenUsed="0" w:qFormat="1"/>
-    <w:lsdException w:name="Bibliography" w:uiPriority="37"/>
-    <w:lsdException w:name="TOC Heading" w:uiPriority="39" w:qFormat="1"/>
+  <w:latentStyles w:defLockedState="0" w:defUIPriority="99" w:defSemiHidden="0" w:defUnhideWhenUsed="0" w:defQFormat="0" w:count="374">
+    <w:lsdException w:name="Normal" w:uiPriority="0" w:qFormat="1"/>
+    <w:lsdException w:name="heading 1" w:uiPriority="9" w:qFormat="1"/>
+    <w:lsdException w:name="heading 2" w:semiHidden="1" w:uiPriority="9" w:unhideWhenUsed="1" w:qFormat="1"/>
+    <w:lsdException w:name="heading 3" w:semiHidden="1" w:uiPriority="9" w:unhideWhenUsed="1" w:qFormat="1"/>
+    <w:lsdException w:name="heading 4" w:semiHidden="1" w:uiPriority="9" w:unhideWhenUsed="1" w:qFormat="1"/>
+    <w:lsdException w:name="heading 5" w:semiHidden="1" w:uiPriority="9" w:unhideWhenUsed="1" w:qFormat="1"/>
+    <w:lsdException w:name="heading 6" w:semiHidden="1" w:uiPriority="9" w:unhideWhenUsed="1" w:qFormat="1"/>
+    <w:lsdException w:name="heading 7" w:semiHidden="1" w:uiPriority="9" w:unhideWhenUsed="1" w:qFormat="1"/>
+    <w:lsdException w:name="heading 8" w:semiHidden="1" w:uiPriority="9" w:unhideWhenUsed="1" w:qFormat="1"/>
+    <w:lsdException w:name="heading 9" w:semiHidden="1" w:uiPriority="9" w:unhideWhenUsed="1" w:qFormat="1"/>
+    <w:lsdException w:name="index 1" w:semiHidden="1" w:unhideWhenUsed="1"/>
+    <w:lsdException w:name="index 2" w:semiHidden="1" w:unhideWhenUsed="1"/>
+    <w:lsdException w:name="index 3" w:semiHidden="1" w:unhideWhenUsed="1"/>
+    <w:lsdException w:name="index 4" w:semiHidden="1" w:unhideWhenUsed="1"/>
+    <w:lsdException w:name="index 5" w:semiHidden="1" w:unhideWhenUsed="1"/>
+    <w:lsdException w:name="index 6" w:semiHidden="1" w:unhideWhenUsed="1"/>
+    <w:lsdException w:name="index 7" w:semiHidden="1" w:unhideWhenUsed="1"/>
+    <w:lsdException w:name="index 8" w:semiHidden="1" w:unhideWhenUsed="1"/>
+    <w:lsdException w:name="index 9" w:semiHidden="1" w:unhideWhenUsed="1"/>
+    <w:lsdException w:name="toc 1" w:semiHidden="1" w:uiPriority="39" w:unhideWhenUsed="1"/>
+    <w:lsdException w:name="toc 2" w:semiHidden="1" w:uiPriority="39" w:unhideWhenUsed="1"/>
+    <w:lsdException w:name="toc 3" w:semiHidden="1" w:uiPriority="39" w:unhideWhenUsed="1"/>
+    <w:lsdException w:name="toc 4" w:semiHidden="1" w:uiPriority="39" w:unhideWhenUsed="1"/>
+    <w:lsdException w:name="toc 5" w:semiHidden="1" w:uiPriority="39" w:unhideWhenUsed="1"/>
+    <w:lsdException w:name="toc 6" w:semiHidden="1" w:uiPriority="39" w:unhideWhenUsed="1"/>
+    <w:lsdException w:name="toc 7" w:semiHidden="1" w:uiPriority="39" w:unhideWhenUsed="1"/>
+    <w:lsdException w:name="toc 8" w:semiHidden="1" w:uiPriority="39" w:unhideWhenUsed="1"/>
+    <w:lsdException w:name="toc 9" w:semiHidden="1" w:uiPriority="39" w:unhideWhenUsed="1"/>
+    <w:lsdException w:name="Normal Indent" w:semiHidden="1" w:unhideWhenUsed="1"/>
+    <w:lsdException w:name="footnote text" w:semiHidden="1" w:unhideWhenUsed="1"/>
+    <w:lsdException w:name="annotation text" w:semiHidden="1" w:unhideWhenUsed="1"/>
+    <w:lsdException w:name="header" w:semiHidden="1" w:unhideWhenUsed="1"/>
+    <w:lsdException w:name="footer" w:semiHidden="1" w:unhideWhenUsed="1"/>
+    <w:lsdException w:name="index heading" w:semiHidden="1" w:unhideWhenUsed="1"/>
+    <w:lsdException w:name="caption" w:semiHidden="1" w:uiPriority="35" w:unhideWhenUsed="1" w:qFormat="1"/>
+    <w:lsdException w:name="table of figures" w:semiHidden="1" w:unhideWhenUsed="1"/>
+    <w:lsdException w:name="envelope address" w:semiHidden="1" w:unhideWhenUsed="1"/>
+    <w:lsdException w:name="envelope return" w:semiHidden="1" w:unhideWhenUsed="1"/>
+    <w:lsdException w:name="footnote reference" w:semiHidden="1" w:unhideWhenUsed="1"/>
+    <w:lsdException w:name="annotation reference" w:semiHidden="1" w:unhideWhenUsed="1"/>
+    <w:lsdException w:name="line number" w:semiHidden="1" w:unhideWhenUsed="1"/>
+    <w:lsdException w:name="page number" w:semiHidden="1" w:unhideWhenUsed="1"/>
+    <w:lsdException w:name="endnote reference" w:semiHidden="1" w:unhideWhenUsed="1"/>
+    <w:lsdException w:name="endnote text" w:semiHidden="1" w:unhideWhenUsed="1"/>
+    <w:lsdException w:name="table of authorities" w:semiHidden="1" w:unhideWhenUsed="1"/>
+    <w:lsdException w:name="macro" w:semiHidden="1" w:unhideWhenUsed="1"/>
+    <w:lsdException w:name="toa heading" w:semiHidden="1" w:unhideWhenUsed="1"/>
+    <w:lsdException w:name="List" w:semiHidden="1" w:unhideWhenUsed="1"/>
+    <w:lsdException w:name="List Bullet" w:semiHidden="1" w:unhideWhenUsed="1"/>
+    <w:lsdException w:name="List Number" w:semiHidden="1" w:unhideWhenUsed="1"/>
+    <w:lsdException w:name="List 2" w:semiHidden="1" w:unhideWhenUsed="1"/>
+    <w:lsdException w:name="List 3" w:semiHidden="1" w:unhideWhenUsed="1"/>
+    <w:lsdException w:name="List 4" w:semiHidden="1" w:unhideWhenUsed="1"/>
+    <w:lsdException w:name="List 5" w:semiHidden="1" w:unhideWhenUsed="1"/>
+    <w:lsdException w:name="List Bullet 2" w:semiHidden="1" w:unhideWhenUsed="1"/>
+    <w:lsdException w:name="List Bullet 3" w:semiHidden="1" w:unhideWhenUsed="1"/>
+    <w:lsdException w:name="List Bullet 4" w:semiHidden="1" w:unhideWhenUsed="1"/>
+    <w:lsdException w:name="List Bullet 5" w:semiHidden="1" w:unhideWhenUsed="1"/>
+    <w:lsdException w:name="List Number 2" w:semiHidden="1" w:unhideWhenUsed="1"/>
+    <w:lsdException w:name="List Number 3" w:semiHidden="1" w:unhideWhenUsed="1"/>
+    <w:lsdException w:name="List Number 4" w:semiHidden="1" w:unhideWhenUsed="1"/>
+    <w:lsdException w:name="List Number 5" w:semiHidden="1" w:unhideWhenUsed="1"/>
+    <w:lsdException w:name="Title" w:uiPriority="10" w:qFormat="1"/>
+    <w:lsdException w:name="Closing" w:semiHidden="1" w:unhideWhenUsed="1"/>
+    <w:lsdException w:name="Signature" w:semiHidden="1" w:unhideWhenUsed="1"/>
+    <w:lsdException w:name="Default Paragraph Font" w:semiHidden="1" w:uiPriority="1" w:unhideWhenUsed="1"/>
+    <w:lsdException w:name="Body Text" w:semiHidden="1" w:unhideWhenUsed="1"/>
+    <w:lsdException w:name="Body Text Indent" w:semiHidden="1" w:unhideWhenUsed="1"/>
+    <w:lsdException w:name="List Continue" w:semiHidden="1" w:unhideWhenUsed="1"/>
+    <w:lsdException w:name="List Continue 2" w:semiHidden="1" w:unhideWhenUsed="1"/>
+    <w:lsdException w:name="List Continue 3" w:semiHidden="1" w:unhideWhenUsed="1"/>
+    <w:lsdException w:name="List Continue 4" w:semiHidden="1" w:unhideWhenUsed="1"/>
+    <w:lsdException w:name="List Continue 5" w:semiHidden="1" w:unhideWhenUsed="1"/>
+    <w:lsdException w:name="Message Header" w:semiHidden="1" w:unhideWhenUsed="1"/>
+    <w:lsdException w:name="Subtitle" w:uiPriority="11" w:qFormat="1"/>
+    <w:lsdException w:name="Salutation" w:semiHidden="1" w:unhideWhenUsed="1"/>
+    <w:lsdException w:name="Date" w:semiHidden="1" w:unhideWhenUsed="1"/>
+    <w:lsdException w:name="Body Text First Indent" w:semiHidden="1" w:unhideWhenUsed="1"/>
+    <w:lsdException w:name="Body Text First Indent 2" w:semiHidden="1" w:unhideWhenUsed="1"/>
+    <w:lsdException w:name="Note Heading" w:semiHidden="1" w:unhideWhenUsed="1"/>
+    <w:lsdException w:name="Body Text 2" w:semiHidden="1" w:unhideWhenUsed="1"/>
+    <w:lsdException w:name="Body Text 3" w:semiHidden="1" w:unhideWhenUsed="1"/>
+    <w:lsdException w:name="Body Text Indent 2" w:semiHidden="1" w:unhideWhenUsed="1"/>
+    <w:lsdException w:name="Body Text Indent 3" w:semiHidden="1" w:unhideWhenUsed="1"/>
+    <w:lsdException w:name="Block Text" w:semiHidden="1" w:unhideWhenUsed="1"/>
+    <w:lsdException w:name="Hyperlink" w:semiHidden="1" w:unhideWhenUsed="1"/>
+    <w:lsdException w:name="FollowedHyperlink" w:semiHidden="1" w:unhideWhenUsed="1"/>
+    <w:lsdException w:name="Strong" w:uiPriority="22" w:qFormat="1"/>
+    <w:lsdException w:name="Emphasis" w:uiPriority="20" w:qFormat="1"/>
+    <w:lsdException w:name="Document Map" w:semiHidden="1" w:unhideWhenUsed="1"/>
+    <w:lsdException w:name="Plain Text" w:semiHidden="1" w:unhideWhenUsed="1"/>
+    <w:lsdException w:name="E-mail Signature" w:semiHidden="1" w:unhideWhenUsed="1"/>
+    <w:lsdException w:name="HTML Top of Form" w:semiHidden="1" w:unhideWhenUsed="1"/>
+    <w:lsdException w:name="HTML Bottom of Form" w:semiHidden="1" w:unhideWhenUsed="1"/>
+    <w:lsdException w:name="Normal (Web)" w:semiHidden="1" w:unhideWhenUsed="1"/>
+    <w:lsdException w:name="HTML Acronym" w:semiHidden="1" w:unhideWhenUsed="1"/>
+    <w:lsdException w:name="HTML Address" w:semiHidden="1" w:unhideWhenUsed="1"/>
+    <w:lsdException w:name="HTML Cite" w:semiHidden="1" w:unhideWhenUsed="1"/>
+    <w:lsdException w:name="HTML Code" w:semiHidden="1" w:unhideWhenUsed="1"/>
+    <w:lsdException w:name="HTML Definition" w:semiHidden="1" w:unhideWhenUsed="1"/>
+    <w:lsdException w:name="HTML Keyboard" w:semiHidden="1" w:unhideWhenUsed="1"/>
+    <w:lsdException w:name="HTML Preformatted" w:semiHidden="1" w:unhideWhenUsed="1"/>
+    <w:lsdException w:name="HTML Sample" w:semiHidden="1" w:unhideWhenUsed="1"/>
+    <w:lsdException w:name="HTML Typewriter" w:semiHidden="1" w:unhideWhenUsed="1"/>
+    <w:lsdException w:name="HTML Variable" w:semiHidden="1" w:unhideWhenUsed="1"/>
+    <w:lsdException w:name="Normal Table" w:semiHidden="1" w:unhideWhenUsed="1"/>
+    <w:lsdException w:name="annotation subject" w:semiHidden="1" w:unhideWhenUsed="1"/>
+    <w:lsdException w:name="No List" w:semiHidden="1" w:unhideWhenUsed="1"/>
+    <w:lsdException w:name="Outline List 1" w:semiHidden="1" w:unhideWhenUsed="1"/>
+    <w:lsdException w:name="Outline List 2" w:semiHidden="1" w:unhideWhenUsed="1"/>
+    <w:lsdException w:name="Outline List 3" w:semiHidden="1" w:unhideWhenUsed="1"/>
+    <w:lsdException w:name="Table Simple 1" w:semiHidden="1" w:unhideWhenUsed="1"/>
+    <w:lsdException w:name="Table Simple 2" w:semiHidden="1" w:unhideWhenUsed="1"/>
+    <w:lsdException w:name="Table Simple 3" w:semiHidden="1" w:unhideWhenUsed="1"/>
+    <w:lsdException w:name="Table Classic 1" w:semiHidden="1" w:unhideWhenUsed="1"/>
+    <w:lsdException w:name="Table Classic 2" w:semiHidden="1" w:unhideWhenUsed="1"/>
+    <w:lsdException w:name="Table Classic 3" w:semiHidden="1" w:unhideWhenUsed="1"/>
+    <w:lsdException w:name="Table Classic 4" w:semiHidden="1" w:unhideWhenUsed="1"/>
+    <w:lsdException w:name="Table Colorful 1" w:semiHidden="1" w:unhideWhenUsed="1"/>
+    <w:lsdException w:name="Table Colorful 2" w:semiHidden="1" w:unhideWhenUsed="1"/>
+    <w:lsdException w:name="Table Colorful 3" w:semiHidden="1" w:unhideWhenUsed="1"/>
+    <w:lsdException w:name="Table Columns 1" w:semiHidden="1" w:unhideWhenUsed="1"/>
+    <w:lsdException w:name="Table Columns 2" w:semiHidden="1" w:unhideWhenUsed="1"/>
+    <w:lsdException w:name="Table Columns 3" w:semiHidden="1" w:unhideWhenUsed="1"/>
+    <w:lsdException w:name="Table Columns 4" w:semiHidden="1" w:unhideWhenUsed="1"/>
+    <w:lsdException w:name="Table Columns 5" w:semiHidden="1" w:unhideWhenUsed="1"/>
+    <w:lsdException w:name="Table Grid 1" w:semiHidden="1" w:unhideWhenUsed="1"/>
+    <w:lsdException w:name="Table Grid 2" w:semiHidden="1" w:unhideWhenUsed="1"/>
+    <w:lsdException w:name="Table Grid 3" w:semiHidden="1" w:unhideWhenUsed="1"/>
+    <w:lsdException w:name="Table Grid 4" w:semiHidden="1" w:unhideWhenUsed="1"/>
+    <w:lsdException w:name="Table Grid 5" w:semiHidden="1" w:unhideWhenUsed="1"/>
+    <w:lsdException w:name="Table Grid 6" w:semiHidden="1" w:unhideWhenUsed="1"/>
+    <w:lsdException w:name="Table Grid 7" w:semiHidden="1" w:unhideWhenUsed="1"/>
+    <w:lsdException w:name="Table Grid 8" w:semiHidden="1" w:unhideWhenUsed="1"/>
+    <w:lsdException w:name="Table List 1" w:semiHidden="1" w:unhideWhenUsed="1"/>
+    <w:lsdException w:name="Table List 2" w:semiHidden="1" w:unhideWhenUsed="1"/>
+    <w:lsdException w:name="Table List 3" w:semiHidden="1" w:unhideWhenUsed="1"/>
+    <w:lsdException w:name="Table List 4" w:semiHidden="1" w:unhideWhenUsed="1"/>
+    <w:lsdException w:name="Table List 5" w:semiHidden="1" w:unhideWhenUsed="1"/>
+    <w:lsdException w:name="Table List 6" w:semiHidden="1" w:unhideWhenUsed="1"/>
+    <w:lsdException w:name="Table List 7" w:semiHidden="1" w:unhideWhenUsed="1"/>
+    <w:lsdException w:name="Table List 8" w:semiHidden="1" w:unhideWhenUsed="1"/>
+    <w:lsdException w:name="Table 3D effects 1" w:semiHidden="1" w:unhideWhenUsed="1"/>
+    <w:lsdException w:name="Table 3D effects 2" w:semiHidden="1" w:unhideWhenUsed="1"/>
+    <w:lsdException w:name="Table 3D effects 3" w:semiHidden="1" w:unhideWhenUsed="1"/>
+    <w:lsdException w:name="Table Contemporary" w:semiHidden="1" w:unhideWhenUsed="1"/>
+    <w:lsdException w:name="Table Elegant" w:semiHidden="1" w:unhideWhenUsed="1"/>
+    <w:lsdException w:name="Table Professional" w:semiHidden="1" w:unhideWhenUsed="1"/>
+    <w:lsdException w:name="Table Subtle 1" w:semiHidden="1" w:unhideWhenUsed="1"/>
+    <w:lsdException w:name="Table Subtle 2" w:semiHidden="1" w:unhideWhenUsed="1"/>
+    <w:lsdException w:name="Table Web 1" w:semiHidden="1" w:unhideWhenUsed="1"/>
+    <w:lsdException w:name="Table Web 2" w:semiHidden="1" w:unhideWhenUsed="1"/>
+    <w:lsdException w:name="Table Web 3" w:semiHidden="1" w:unhideWhenUsed="1"/>
+    <w:lsdException w:name="Balloon Text" w:semiHidden="1" w:unhideWhenUsed="1"/>
+    <w:lsdException w:name="Table Grid" w:semiHidden="1" w:uiPriority="59" w:unhideWhenUsed="1"/>
+    <w:lsdException w:name="Table Theme" w:semiHidden="1" w:unhideWhenUsed="1"/>
+    <w:lsdException w:name="Placeholder Text" w:semiHidden="1"/>
+    <w:lsdException w:name="No Spacing" w:uiPriority="1" w:qFormat="1"/>
+    <w:lsdException w:name="Light Shading" w:uiPriority="60"/>
+    <w:lsdException w:name="Light List" w:uiPriority="61"/>
+    <w:lsdException w:name="Light Grid" w:uiPriority="62"/>
+    <w:lsdException w:name="Medium Shading 1" w:uiPriority="63"/>
+    <w:lsdException w:name="Medium Shading 2" w:uiPriority="64"/>
+    <w:lsdException w:name="Medium List 1" w:uiPriority="65"/>
+    <w:lsdException w:name="Medium List 2" w:uiPriority="66"/>
+    <w:lsdException w:name="Medium Grid 1" w:uiPriority="67"/>
+    <w:lsdException w:name="Medium Grid 2" w:uiPriority="68"/>
+    <w:lsdException w:name="Medium Grid 3" w:uiPriority="69"/>
+    <w:lsdException w:name="Dark List" w:uiPriority="70"/>
+    <w:lsdException w:name="Colorful Shading" w:uiPriority="71"/>
+    <w:lsdException w:name="Colorful List" w:uiPriority="72"/>
+    <w:lsdException w:name="Colorful Grid" w:uiPriority="73"/>
+    <w:lsdException w:name="Light Shading Accent 1" w:uiPriority="60"/>
+    <w:lsdException w:name="Light List Accent 1" w:uiPriority="61"/>
+    <w:lsdException w:name="Light Grid Accent 1" w:uiPriority="62"/>
+    <w:lsdException w:name="Medium Shading 1 Accent 1" w:uiPriority="63"/>
+    <w:lsdException w:name="Medium Shading 2 Accent 1" w:uiPriority="64"/>
+    <w:lsdException w:name="Medium List 1 Accent 1" w:uiPriority="65"/>
+    <w:lsdException w:name="Revision" w:semiHidden="1"/>
+    <w:lsdException w:name="List Paragraph" w:uiPriority="34" w:qFormat="1"/>
+    <w:lsdException w:name="Quote" w:uiPriority="29" w:qFormat="1"/>
+    <w:lsdException w:name="Intense Quote" w:uiPriority="30" w:qFormat="1"/>
+    <w:lsdException w:name="Medium List 2 Accent 1" w:uiPriority="66"/>
+    <w:lsdException w:name="Medium Grid 1 Accent 1" w:uiPriority="67"/>
+    <w:lsdException w:name="Medium Grid 2 Accent 1" w:uiPriority="68"/>
+    <w:lsdException w:name="Medium Grid 3 Accent 1" w:uiPriority="69"/>
+    <w:lsdException w:name="Dark List Accent 1" w:uiPriority="70"/>
+    <w:lsdException w:name="Colorful Shading Accent 1" w:uiPriority="71"/>
+    <w:lsdException w:name="Colorful List Accent 1" w:uiPriority="72"/>
+    <w:lsdException w:name="Colorful Grid Accent 1" w:uiPriority="73"/>
+    <w:lsdException w:name="Light Shading Accent 2" w:uiPriority="60"/>
+    <w:lsdException w:name="Light List Accent 2" w:uiPriority="61"/>
+    <w:lsdException w:name="Light Grid Accent 2" w:uiPriority="62"/>
+    <w:lsdException w:name="Medium Shading 1 Accent 2" w:uiPriority="63"/>
+    <w:lsdException w:name="Medium Shading 2 Accent 2" w:uiPriority="64"/>
+    <w:lsdException w:name="Medium List 1 Accent 2" w:uiPriority="65"/>
+    <w:lsdException w:name="Medium List 2 Accent 2" w:uiPriority="66"/>
+    <w:lsdException w:name="Medium Grid 1 Accent 2" w:uiPriority="67"/>
+    <w:lsdException w:name="Medium Grid 2 Accent 2" w:uiPriority="68"/>
+    <w:lsdException w:name="Medium Grid 3 Accent 2" w:uiPriority="69"/>
+    <w:lsdException w:name="Dark List Accent 2" w:uiPriority="70"/>
+    <w:lsdException w:name="Colorful Shading Accent 2" w:uiPriority="71"/>
+    <w:lsdException w:name="Colorful List Accent 2" w:uiPriority="72"/>
+    <w:lsdException w:name="Colorful Grid Accent 2" w:uiPriority="73"/>
+    <w:lsdException w:name="Light Shading Accent 3" w:uiPriority="60"/>
+    <w:lsdException w:name="Light List Accent 3" w:uiPriority="61"/>
+    <w:lsdException w:name="Light Grid Accent 3" w:uiPriority="62"/>
+    <w:lsdException w:name="Medium Shading 1 Accent 3" w:uiPriority="63"/>
+    <w:lsdException w:name="Medium Shading 2 Accent 3" w:uiPriority="64"/>
+    <w:lsdException w:name="Medium List 1 Accent 3" w:uiPriority="65"/>
+    <w:lsdException w:name="Medium List 2 Accent 3" w:uiPriority="66"/>
+    <w:lsdException w:name="Medium Grid 1 Accent 3" w:uiPriority="67"/>
+    <w:lsdException w:name="Medium Grid 2 Accent 3" w:uiPriority="68"/>
+    <w:lsdException w:name="Medium Grid 3 Accent 3" w:uiPriority="69"/>
+    <w:lsdException w:name="Dark List Accent 3" w:uiPriority="70"/>
+    <w:lsdException w:name="Colorful Shading Accent 3" w:uiPriority="71"/>
+    <w:lsdException w:name="Colorful List Accent 3" w:uiPriority="72"/>
+    <w:lsdException w:name="Colorful Grid Accent 3" w:uiPriority="73"/>
+    <w:lsdException w:name="Light Shading Accent 4" w:uiPriority="60"/>
+    <w:lsdException w:name="Light List Accent 4" w:uiPriority="61"/>
+    <w:lsdException w:name="Light Grid Accent 4" w:uiPriority="62"/>
+    <w:lsdException w:name="Medium Shading 1 Accent 4" w:uiPriority="63"/>
+    <w:lsdException w:name="Medium Shading 2 Accent 4" w:uiPriority="64"/>
+    <w:lsdException w:name="Medium List 1 Accent 4" w:uiPriority="65"/>
+    <w:lsdException w:name="Medium List 2 Accent 4" w:uiPriority="66"/>
+    <w:lsdException w:name="Medium Grid 1 Accent 4" w:uiPriority="67"/>
+    <w:lsdException w:name="Medium Grid 2 Accent 4" w:uiPriority="68"/>
+    <w:lsdException w:name="Medium Grid 3 Accent 4" w:uiPriority="69"/>
+    <w:lsdException w:name="Dark List Accent 4" w:uiPriority="70"/>
+    <w:lsdException w:name="Colorful Shading Accent 4" w:uiPriority="71"/>
+    <w:lsdException w:name="Colorful List Accent 4" w:uiPriority="72"/>
+    <w:lsdException w:name="Colorful Grid Accent 4" w:uiPriority="73"/>
+    <w:lsdException w:name="Light Shading Accent 5" w:uiPriority="60"/>
+    <w:lsdException w:name="Light List Accent 5" w:uiPriority="61"/>
+    <w:lsdException w:name="Light Grid Accent 5" w:uiPriority="62"/>
+    <w:lsdException w:name="Medium Shading 1 Accent 5" w:uiPriority="63"/>
+    <w:lsdException w:name="Medium Shading 2 Accent 5" w:uiPriority="64"/>
+    <w:lsdException w:name="Medium List 1 Accent 5" w:uiPriority="65"/>
+    <w:lsdException w:name="Medium List 2 Accent 5" w:uiPriority="66"/>
+    <w:lsdException w:name="Medium Grid 1 Accent 5" w:uiPriority="67"/>
+    <w:lsdException w:name="Medium Grid 2 Accent 5" w:uiPriority="68"/>
+    <w:lsdException w:name="Medium Grid 3 Accent 5" w:uiPriority="69"/>
+    <w:lsdException w:name="Dark List Accent 5" w:uiPriority="70"/>
+    <w:lsdException w:name="Colorful Shading Accent 5" w:uiPriority="71"/>
+    <w:lsdException w:name="Colorful List Accent 5" w:uiPriority="72"/>
+    <w:lsdException w:name="Colorful Grid Accent 5" w:uiPriority="73"/>
+    <w:lsdException w:name="Light Shading Accent 6" w:uiPriority="60"/>
+    <w:lsdException w:name="Light List Accent 6" w:uiPriority="61"/>
+    <w:lsdException w:name="Light Grid Accent 6" w:uiPriority="62"/>
+    <w:lsdException w:name="Medium Shading 1 Accent 6" w:uiPriority="63"/>
+    <w:lsdException w:name="Medium Shading 2 Accent 6" w:uiPriority="64"/>
+    <w:lsdException w:name="Medium List 1 Accent 6" w:uiPriority="65"/>
+    <w:lsdException w:name="Medium List 2 Accent 6" w:uiPriority="66"/>
+    <w:lsdException w:name="Medium Grid 1 Accent 6" w:uiPriority="67"/>
+    <w:lsdException w:name="Medium Grid 2 Accent 6" w:uiPriority="68"/>
+    <w:lsdException w:name="Medium Grid 3 Accent 6" w:uiPriority="69"/>
+    <w:lsdException w:name="Dark List Accent 6" w:uiPriority="70"/>
+    <w:lsdException w:name="Colorful Shading Accent 6" w:uiPriority="71"/>
+    <w:lsdException w:name="Colorful List Accent 6" w:uiPriority="72"/>
+    <w:lsdException w:name="Colorful Grid Accent 6" w:uiPriority="73"/>
+    <w:lsdException w:name="Subtle Emphasis" w:uiPriority="19" w:qFormat="1"/>
+    <w:lsdException w:name="Intense Emphasis" w:uiPriority="21" w:qFormat="1"/>
+    <w:lsdException w:name="Subtle Reference" w:uiPriority="31" w:qFormat="1"/>
+    <w:lsdException w:name="Intense Reference" w:uiPriority="32" w:qFormat="1"/>
+    <w:lsdException w:name="Book Title" w:uiPriority="33" w:qFormat="1"/>
+    <w:lsdException w:name="Bibliography" w:semiHidden="1" w:uiPriority="37" w:unhideWhenUsed="1"/>
+    <w:lsdException w:name="TOC Heading" w:semiHidden="1" w:uiPriority="39" w:unhideWhenUsed="1" w:qFormat="1"/>
+    <w:lsdException w:name="Plain Table 1" w:uiPriority="41"/>
+    <w:lsdException w:name="Plain Table 2" w:uiPriority="42"/>
+    <w:lsdException w:name="Plain Table 3" w:uiPriority="43"/>
+    <w:lsdException w:name="Plain Table 4" w:uiPriority="44"/>
+    <w:lsdException w:name="Plain Table 5" w:uiPriority="45"/>
+    <w:lsdException w:name="Grid Table Light" w:uiPriority="40"/>
+    <w:lsdException w:name="Grid Table 1 Light" w:uiPriority="46"/>
+    <w:lsdException w:name="Grid Table 2" w:uiPriority="47"/>
+    <w:lsdException w:name="Grid Table 3" w:uiPriority="48"/>
+    <w:lsdException w:name="Grid Table 4" w:uiPriority="49"/>
+    <w:lsdException w:name="Grid Table 5 Dark" w:uiPriority="50"/>
+    <w:lsdException w:name="Grid Table 6 Colorful" w:uiPriority="51"/>
+    <w:lsdException w:name="Grid Table 7 Colorful" w:uiPriority="52"/>
+    <w:lsdException w:name="Grid Table 1 Light Accent 1" w:uiPriority="46"/>
+    <w:lsdException w:name="Grid Table 2 Accent 1" w:uiPriority="47"/>
+    <w:lsdException w:name="Grid Table 3 Accent 1" w:uiPriority="48"/>
+    <w:lsdException w:name="Grid Table 4 Accent 1" w:uiPriority="49"/>
+    <w:lsdException w:name="Grid Table 5 Dark Accent 1" w:uiPriority="50"/>
+    <w:lsdException w:name="Grid Table 6 Colorful Accent 1" w:uiPriority="51"/>
+    <w:lsdException w:name="Grid Table 7 Colorful Accent 1" w:uiPriority="52"/>
+    <w:lsdException w:name="Grid Table 1 Light Accent 2" w:uiPriority="46"/>
+    <w:lsdException w:name="Grid Table 2 Accent 2" w:uiPriority="47"/>
+    <w:lsdException w:name="Grid Table 3 Accent 2" w:uiPriority="48"/>
+    <w:lsdException w:name="Grid Table 4 Accent 2" w:uiPriority="49"/>
+    <w:lsdException w:name="Grid Table 5 Dark Accent 2" w:uiPriority="50"/>
+    <w:lsdException w:name="Grid Table 6 Colorful Accent 2" w:uiPriority="51"/>
+    <w:lsdException w:name="Grid Table 7 Colorful Accent 2" w:uiPriority="52"/>
+    <w:lsdException w:name="Grid Table 1 Light Accent 3" w:uiPriority="46"/>
+    <w:lsdException w:name="Grid Table 2 Accent 3" w:uiPriority="47"/>
+    <w:lsdException w:name="Grid Table 3 Accent 3" w:uiPriority="48"/>
+    <w:lsdException w:name="Grid Table 4 Accent 3" w:uiPriority="49"/>
+    <w:lsdException w:name="Grid Table 5 Dark Accent 3" w:uiPriority="50"/>
+    <w:lsdException w:name="Grid Table 6 Colorful Accent 3" w:uiPriority="51"/>
+    <w:lsdException w:name="Grid Table 7 Colorful Accent 3" w:uiPriority="52"/>
+    <w:lsdException w:name="Grid Table 1 Light Accent 4" w:uiPriority="46"/>
+    <w:lsdException w:name="Grid Table 2 Accent 4" w:uiPriority="47"/>
+    <w:lsdException w:name="Grid Table 3 Accent 4" w:uiPriority="48"/>
+    <w:lsdException w:name="Grid Table 4 Accent 4" w:uiPriority="49"/>
+    <w:lsdException w:name="Grid Table 5 Dark Accent 4" w:uiPriority="50"/>
+    <w:lsdException w:name="Grid Table 6 Colorful Accent 4" w:uiPriority="51"/>
+    <w:lsdException w:name="Grid Table 7 Colorful Accent 4" w:uiPriority="52"/>
+    <w:lsdException w:name="Grid Table 1 Light Accent 5" w:uiPriority="46"/>
+    <w:lsdException w:name="Grid Table 2 Accent 5" w:uiPriority="47"/>
+    <w:lsdException w:name="Grid Table 3 Accent 5" w:uiPriority="48"/>
+    <w:lsdException w:name="Grid Table 4 Accent 5" w:uiPriority="49"/>
+    <w:lsdException w:name="Grid Table 5 Dark Accent 5" w:uiPriority="50"/>
+    <w:lsdException w:name="Grid Table 6 Colorful Accent 5" w:uiPriority="51"/>
+    <w:lsdException w:name="Grid Table 7 Colorful Accent 5" w:uiPriority="52"/>
+    <w:lsdException w:name="Grid Table 1 Light Accent 6" w:uiPriority="46"/>
+    <w:lsdException w:name="Grid Table 2 Accent 6" w:uiPriority="47"/>
+    <w:lsdException w:name="Grid Table 3 Accent 6" w:uiPriority="48"/>
+    <w:lsdException w:name="Grid Table 4 Accent 6" w:uiPriority="49"/>
+    <w:lsdException w:name="Grid Table 5 Dark Accent 6" w:uiPriority="50"/>
+    <w:lsdException w:name="Grid Table 6 Colorful Accent 6" w:uiPriority="51"/>
+    <w:lsdException w:name="Grid Table 7 Colorful Accent 6" w:uiPriority="52"/>
+    <w:lsdException w:name="List Table 1 Light" w:uiPriority="46"/>
+    <w:lsdException w:name="List Table 2" w:uiPriority="47"/>
+    <w:lsdException w:name="List Table 3" w:uiPriority="48"/>
+    <w:lsdException w:name="List Table 4" w:uiPriority="49"/>
+    <w:lsdException w:name="List Table 5 Dark" w:uiPriority="50"/>
+    <w:lsdException w:name="List Table 6 Colorful" w:uiPriority="51"/>
+    <w:lsdException w:name="List Table 7 Colorful" w:uiPriority="52"/>
+    <w:lsdException w:name="List Table 1 Light Accent 1" w:uiPriority="46"/>
+    <w:lsdException w:name="List Table 2 Accent 1" w:uiPriority="47"/>
+    <w:lsdException w:name="List Table 3 Accent 1" w:uiPriority="48"/>
+    <w:lsdException w:name="List Table 4 Accent 1" w:uiPriority="49"/>
+    <w:lsdException w:name="List Table 5 Dark Accent 1" w:uiPriority="50"/>
+    <w:lsdException w:name="List Table 6 Colorful Accent 1" w:uiPriority="51"/>
+    <w:lsdException w:name="List Table 7 Colorful Accent 1" w:uiPriority="52"/>
+    <w:lsdException w:name="List Table 1 Light Accent 2" w:uiPriority="46"/>
+    <w:lsdException w:name="List Table 2 Accent 2" w:uiPriority="47"/>
+    <w:lsdException w:name="List Table 3 Accent 2" w:uiPriority="48"/>
+    <w:lsdException w:name="List Table 4 Accent 2" w:uiPriority="49"/>
+    <w:lsdException w:name="List Table 5 Dark Accent 2" w:uiPriority="50"/>
+    <w:lsdException w:name="List Table 6 Colorful Accent 2" w:uiPriority="51"/>
+    <w:lsdException w:name="List Table 7 Colorful Accent 2" w:uiPriority="52"/>
+    <w:lsdException w:name="List Table 1 Light Accent 3" w:uiPriority="46"/>
+    <w:lsdException w:name="List Table 2 Accent 3" w:uiPriority="47"/>
+    <w:lsdException w:name="List Table 3 Accent 3" w:uiPriority="48"/>
+    <w:lsdException w:name="List Table 4 Accent 3" w:uiPriority="49"/>
+    <w:lsdException w:name="List Table 5 Dark Accent 3" w:uiPriority="50"/>
+    <w:lsdException w:name="List Table 6 Colorful Accent 3" w:uiPriority="51"/>
+    <w:lsdException w:name="List Table 7 Colorful Accent 3" w:uiPriority="52"/>
+    <w:lsdException w:name="List Table 1 Light Accent 4" w:uiPriority="46"/>
+    <w:lsdException w:name="List Table 2 Accent 4" w:uiPriority="47"/>
+    <w:lsdException w:name="List Table 3 Accent 4" w:uiPriority="48"/>
+    <w:lsdException w:name="List Table 4 Accent 4" w:uiPriority="49"/>
+    <w:lsdException w:name="List Table 5 Dark Accent 4" w:uiPriority="50"/>
+    <w:lsdException w:name="List Table 6 Colorful Accent 4" w:uiPriority="51"/>
+    <w:lsdException w:name="List Table 7 Colorful Accent 4" w:uiPriority="52"/>
+    <w:lsdException w:name="List Table 1 Light Accent 5" w:uiPriority="46"/>
+    <w:lsdException w:name="List Table 2 Accent 5" w:uiPriority="47"/>
+    <w:lsdException w:name="List Table 3 Accent 5" w:uiPriority="48"/>
+    <w:lsdException w:name="List Table 4 Accent 5" w:uiPriority="49"/>
+    <w:lsdException w:name="List Table 5 Dark Accent 5" w:uiPriority="50"/>
+    <w:lsdException w:name="List Table 6 Colorful Accent 5" w:uiPriority="51"/>
+    <w:lsdException w:name="List Table 7 Colorful Accent 5" w:uiPriority="52"/>
+    <w:lsdException w:name="List Table 1 Light Accent 6" w:uiPriority="46"/>
+    <w:lsdException w:name="List Table 2 Accent 6" w:uiPriority="47"/>
+    <w:lsdException w:name="List Table 3 Accent 6" w:uiPriority="48"/>
+    <w:lsdException w:name="List Table 4 Accent 6" w:uiPriority="49"/>
+    <w:lsdException w:name="List Table 5 Dark Accent 6" w:uiPriority="50"/>
+    <w:lsdException w:name="List Table 6 Colorful Accent 6" w:uiPriority="51"/>
+    <w:lsdException w:name="List Table 7 Colorful Accent 6" w:uiPriority="52"/>
+    <w:lsdException w:name="Mention" w:semiHidden="1" w:unhideWhenUsed="1"/>
+    <w:lsdException w:name="Smart Hyperlink" w:semiHidden="1" w:unhideWhenUsed="1"/>
+    <w:lsdException w:name="Hashtag" w:semiHidden="1" w:unhideWhenUsed="1"/>
   </w:latentStyles>
   <w:style w:type="paragraph" w:default="1" w:styleId="Normal">
     <w:name w:val="Normal"/>
@@ -5746,7 +6054,6 @@
     <w:uiPriority w:val="99"/>
     <w:semiHidden/>
     <w:unhideWhenUsed/>
-    <w:qFormat/>
     <w:tblPr>
       <w:tblInd w:w="0" w:type="dxa"/>
       <w:tblCellMar>
@@ -5978,8 +6285,8 @@
       <w:szCs w:val="24"/>
     </w:rPr>
   </w:style>
-  <w:style w:type="character" w:customStyle="1" w:styleId="Mention">
-    <w:name w:val="Mention"/>
+  <w:style w:type="character" w:customStyle="1" w:styleId="Mention1">
+    <w:name w:val="Mention1"/>
     <w:basedOn w:val="DefaultParagraphFont"/>
     <w:uiPriority w:val="99"/>
     <w:semiHidden/>
@@ -6307,7 +6614,7 @@
 </file>
 
 <file path=customXml/itemProps1.xml><?xml version="1.0" encoding="utf-8"?>
-<ds:datastoreItem xmlns:ds="http://schemas.openxmlformats.org/officeDocument/2006/customXml" ds:itemID="{C9EF470F-AD1A-458C-95C6-2E0CFD80A067}">
+<ds:datastoreItem xmlns:ds="http://schemas.openxmlformats.org/officeDocument/2006/customXml" ds:itemID="{DDDE2AA9-DA96-4064-8A36-1518D592FD3C}">
   <ds:schemaRefs>
     <ds:schemaRef ds:uri="http://schemas.openxmlformats.org/officeDocument/2006/bibliography"/>
   </ds:schemaRefs>

</xml_diff>